<commit_message>
Fonction avec le test_script sauf répartion entrée sortie
</commit_message>
<xml_diff>
--- a/Archives/Documentation_DevOPTIQ corrigé ChatGPT o1 V4.docx
+++ b/Archives/Documentation_DevOPTIQ corrigé ChatGPT o1 V4.docx
@@ -1,6 +1,6 @@
 
 <file path=word/document.xml><?xml version="1.0" encoding="utf-8"?>
-<w:document xmlns:wpc="http://schemas.microsoft.com/office/word/2010/wordprocessingCanvas" xmlns:cx="http://schemas.microsoft.com/office/drawing/2014/chartex" xmlns:cx1="http://schemas.microsoft.com/office/drawing/2015/9/8/chartex" xmlns:cx2="http://schemas.microsoft.com/office/drawing/2015/10/21/chartex" xmlns:cx3="http://schemas.microsoft.com/office/drawing/2016/5/9/chartex" xmlns:cx4="http://schemas.microsoft.com/office/drawing/2016/5/10/chartex" xmlns:cx5="http://schemas.microsoft.com/office/drawing/2016/5/11/chartex" xmlns:cx6="http://schemas.microsoft.com/office/drawing/2016/5/12/chartex" xmlns:cx7="http://schemas.microsoft.com/office/drawing/2016/5/13/chartex" xmlns:cx8="http://schemas.microsoft.com/office/drawing/2016/5/14/chartex" xmlns:mc="http://schemas.openxmlformats.org/markup-compatibility/2006" xmlns:aink="http://schemas.microsoft.com/office/drawing/2016/ink" xmlns:am3d="http://schemas.microsoft.com/office/drawing/2017/model3d" xmlns:o="urn:schemas-microsoft-com:office:office" xmlns:oel="http://schemas.microsoft.com/office/2019/extlst" xmlns:r="http://schemas.openxmlformats.org/officeDocument/2006/relationships" xmlns:m="http://schemas.openxmlformats.org/officeDocument/2006/math" xmlns:v="urn:schemas-microsoft-com:vml" xmlns:wp14="http://schemas.microsoft.com/office/word/2010/wordprocessingDrawing" xmlns:wp="http://schemas.openxmlformats.org/drawingml/2006/wordprocessingDrawing" xmlns:w10="urn:schemas-microsoft-com:office:word" xmlns:w="http://schemas.openxmlformats.org/wordprocessingml/2006/main" xmlns:w14="http://schemas.microsoft.com/office/word/2010/wordml" xmlns:w15="http://schemas.microsoft.com/office/word/2012/wordml" xmlns:w16cex="http://schemas.microsoft.com/office/word/2018/wordml/cex" xmlns:w16cid="http://schemas.microsoft.com/office/word/2016/wordml/cid" xmlns:w16="http://schemas.microsoft.com/office/word/2018/wordml" xmlns:w16du="http://schemas.microsoft.com/office/word/2023/wordml/word16du" xmlns:w16sdtdh="http://schemas.microsoft.com/office/word/2020/wordml/sdtdatahash" xmlns:w16se="http://schemas.microsoft.com/office/word/2015/wordml/symex" xmlns:wpg="http://schemas.microsoft.com/office/word/2010/wordprocessingGroup" xmlns:wpi="http://schemas.microsoft.com/office/word/2010/wordprocessingInk" xmlns:wne="http://schemas.microsoft.com/office/word/2006/wordml" xmlns:wps="http://schemas.microsoft.com/office/word/2010/wordprocessingShape" mc:Ignorable="w14 w15 w16se w16cid w16 w16cex w16sdtdh w16du wp14">
+<w:document xmlns:wpc="http://schemas.microsoft.com/office/word/2010/wordprocessingCanvas" xmlns:cx="http://schemas.microsoft.com/office/drawing/2014/chartex" xmlns:cx1="http://schemas.microsoft.com/office/drawing/2015/9/8/chartex" xmlns:cx2="http://schemas.microsoft.com/office/drawing/2015/10/21/chartex" xmlns:cx3="http://schemas.microsoft.com/office/drawing/2016/5/9/chartex" xmlns:cx4="http://schemas.microsoft.com/office/drawing/2016/5/10/chartex" xmlns:cx5="http://schemas.microsoft.com/office/drawing/2016/5/11/chartex" xmlns:cx6="http://schemas.microsoft.com/office/drawing/2016/5/12/chartex" xmlns:cx7="http://schemas.microsoft.com/office/drawing/2016/5/13/chartex" xmlns:cx8="http://schemas.microsoft.com/office/drawing/2016/5/14/chartex" xmlns:mc="http://schemas.openxmlformats.org/markup-compatibility/2006" xmlns:aink="http://schemas.microsoft.com/office/drawing/2016/ink" xmlns:am3d="http://schemas.microsoft.com/office/drawing/2017/model3d" xmlns:o="urn:schemas-microsoft-com:office:office" xmlns:oel="http://schemas.microsoft.com/office/2019/extlst" xmlns:r="http://schemas.openxmlformats.org/officeDocument/2006/relationships" xmlns:m="http://schemas.openxmlformats.org/officeDocument/2006/math" xmlns:v="urn:schemas-microsoft-com:vml" xmlns:wp14="http://schemas.microsoft.com/office/word/2010/wordprocessingDrawing" xmlns:wp="http://schemas.openxmlformats.org/drawingml/2006/wordprocessingDrawing" xmlns:w10="urn:schemas-microsoft-com:office:word" xmlns:w="http://schemas.openxmlformats.org/wordprocessingml/2006/main" xmlns:w14="http://schemas.microsoft.com/office/word/2010/wordml" xmlns:w15="http://schemas.microsoft.com/office/word/2012/wordml" xmlns:w16cex="http://schemas.microsoft.com/office/word/2018/wordml/cex" xmlns:w16cid="http://schemas.microsoft.com/office/word/2016/wordml/cid" xmlns:w16="http://schemas.microsoft.com/office/word/2018/wordml" xmlns:w16du="http://schemas.microsoft.com/office/word/2023/wordml/word16du" xmlns:w16sdtdh="http://schemas.microsoft.com/office/word/2020/wordml/sdtdatahash" xmlns:w16sdtfl="http://schemas.microsoft.com/office/word/2024/wordml/sdtformatlock" xmlns:w16se="http://schemas.microsoft.com/office/word/2015/wordml/symex" xmlns:wpg="http://schemas.microsoft.com/office/word/2010/wordprocessingGroup" xmlns:wpi="http://schemas.microsoft.com/office/word/2010/wordprocessingInk" xmlns:wne="http://schemas.microsoft.com/office/word/2006/wordml" xmlns:wps="http://schemas.microsoft.com/office/word/2010/wordprocessingShape" mc:Ignorable="w14 w15 w16se w16cid w16 w16cex w16sdtdh w16sdtfl w16du wp14">
   <w:body>
     <w:p>
       <w:pPr>
@@ -271,7 +271,7 @@
           <w14:ligatures w14:val="none"/>
         </w:rPr>
         <w:pict w14:anchorId="66B80914">
-          <v:rect id="_x0000_i1026" style="width:0;height:1.5pt" o:hralign="center" o:hrstd="t" o:hr="t" fillcolor="#a0a0a0" stroked="f"/>
+          <v:rect id="_x0000_i1025" style="width:0;height:1.5pt" o:hralign="center" o:hrstd="t" o:hr="t" fillcolor="#a0a0a0" stroked="f"/>
         </w:pict>
       </w:r>
     </w:p>
@@ -1286,7 +1286,7 @@
           <w14:ligatures w14:val="none"/>
         </w:rPr>
         <w:pict w14:anchorId="3D4126CC">
-          <v:rect id="_x0000_i1027" style="width:0;height:1.5pt" o:hralign="center" o:hrstd="t" o:hr="t" fillcolor="#a0a0a0" stroked="f"/>
+          <v:rect id="_x0000_i1026" style="width:0;height:1.5pt" o:hralign="center" o:hrstd="t" o:hr="t" fillcolor="#a0a0a0" stroked="f"/>
         </w:pict>
       </w:r>
     </w:p>
@@ -1686,7 +1686,7 @@
           <w14:ligatures w14:val="none"/>
         </w:rPr>
         <w:pict w14:anchorId="077A347B">
-          <v:rect id="_x0000_i1028" style="width:0;height:1.5pt" o:hralign="center" o:hrstd="t" o:hr="t" fillcolor="#a0a0a0" stroked="f"/>
+          <v:rect id="_x0000_i1027" style="width:0;height:1.5pt" o:hralign="center" o:hrstd="t" o:hr="t" fillcolor="#a0a0a0" stroked="f"/>
         </w:pict>
       </w:r>
     </w:p>
@@ -5348,7 +5348,7 @@
           <w14:ligatures w14:val="none"/>
         </w:rPr>
         <w:pict w14:anchorId="763C1A63">
-          <v:rect id="_x0000_i1029" style="width:0;height:1.5pt" o:hralign="center" o:hrstd="t" o:hr="t" fillcolor="#a0a0a0" stroked="f"/>
+          <v:rect id="_x0000_i1028" style="width:0;height:1.5pt" o:hralign="center" o:hrstd="t" o:hr="t" fillcolor="#a0a0a0" stroked="f"/>
         </w:pict>
       </w:r>
     </w:p>
@@ -5702,45 +5702,8 @@
           <w:lang w:eastAsia="fr-FR"/>
           <w14:ligatures w14:val="none"/>
         </w:rPr>
-        <w:t xml:space="preserve">python </w:t>
-      </w:r>
-      <w:proofErr w:type="spellStart"/>
-      <w:r>
-        <w:rPr>
-          <w:rFonts w:ascii="Courier New" w:eastAsia="Times New Roman" w:hAnsi="Courier New" w:cs="Courier New"/>
-          <w:kern w:val="0"/>
-          <w:sz w:val="20"/>
-          <w:szCs w:val="20"/>
-          <w:lang w:eastAsia="fr-FR"/>
-          <w14:ligatures w14:val="none"/>
-        </w:rPr>
-        <w:t>app</w:t>
-      </w:r>
-      <w:proofErr w:type="spellEnd"/>
-      <w:r>
-        <w:rPr>
-          <w:rFonts w:ascii="Courier New" w:eastAsia="Times New Roman" w:hAnsi="Courier New" w:cs="Courier New"/>
-          <w:kern w:val="0"/>
-          <w:sz w:val="20"/>
-          <w:szCs w:val="20"/>
-          <w:lang w:eastAsia="fr-FR"/>
-          <w14:ligatures w14:val="none"/>
-        </w:rPr>
-        <w:t>.</w:t>
-      </w:r>
-      <w:proofErr w:type="spellStart"/>
-      <w:r>
-        <w:rPr>
-          <w:rFonts w:ascii="Courier New" w:eastAsia="Times New Roman" w:hAnsi="Courier New" w:cs="Courier New"/>
-          <w:kern w:val="0"/>
-          <w:sz w:val="20"/>
-          <w:szCs w:val="20"/>
-          <w:lang w:eastAsia="fr-FR"/>
-          <w14:ligatures w14:val="none"/>
-        </w:rPr>
-        <w:t>py</w:t>
-      </w:r>
-      <w:proofErr w:type="spellEnd"/>
+        <w:t>python app.py</w:t>
+      </w:r>
     </w:p>
     <w:p>
       <w:pPr>
@@ -5780,7 +5743,7 @@
           <w14:ligatures w14:val="none"/>
         </w:rPr>
       </w:pPr>
-      <w:hyperlink r:id="rId5" w:history="1">
+      <w:hyperlink r:id="rId8" w:history="1">
         <w:r>
           <w:rPr>
             <w:rFonts w:ascii="Times New Roman" w:eastAsia="Times New Roman" w:hAnsi="Times New Roman" w:cs="Times New Roman"/>
@@ -5817,7 +5780,7 @@
           <w14:ligatures w14:val="none"/>
         </w:rPr>
       </w:pPr>
-      <w:hyperlink r:id="rId6" w:history="1">
+      <w:hyperlink r:id="rId9" w:history="1">
         <w:r>
           <w:rPr>
             <w:rFonts w:ascii="Times New Roman" w:eastAsia="Times New Roman" w:hAnsi="Times New Roman" w:cs="Times New Roman"/>
@@ -5928,31 +5891,7 @@
           <w:lang w:val="en-US" w:eastAsia="fr-FR"/>
           <w14:ligatures w14:val="none"/>
         </w:rPr>
-        <w:t>Invoke-</w:t>
-      </w:r>
-      <w:proofErr w:type="spellStart"/>
-      <w:r>
-        <w:rPr>
-          <w:rFonts w:ascii="Courier New" w:eastAsia="Times New Roman" w:hAnsi="Courier New" w:cs="Courier New"/>
-          <w:kern w:val="0"/>
-          <w:sz w:val="20"/>
-          <w:szCs w:val="20"/>
-          <w:lang w:val="en-US" w:eastAsia="fr-FR"/>
-          <w14:ligatures w14:val="none"/>
-        </w:rPr>
-        <w:t>RestMethod</w:t>
-      </w:r>
-      <w:proofErr w:type="spellEnd"/>
-      <w:r>
-        <w:rPr>
-          <w:rFonts w:ascii="Courier New" w:eastAsia="Times New Roman" w:hAnsi="Courier New" w:cs="Courier New"/>
-          <w:kern w:val="0"/>
-          <w:sz w:val="20"/>
-          <w:szCs w:val="20"/>
-          <w:lang w:val="en-US" w:eastAsia="fr-FR"/>
-          <w14:ligatures w14:val="none"/>
-        </w:rPr>
-        <w:t xml:space="preserve"> -Uri "http://127.0.0.1:5000/activities" -Method POST -</w:t>
+        <w:t>Invoke-RestMethod -Uri "http://127.0.0.1:5000/activities" -Method POST -</w:t>
       </w:r>
       <w:proofErr w:type="spellStart"/>
       <w:r>
@@ -6115,7 +6054,7 @@
         </w:rPr>
         <w:t xml:space="preserve">Rafraîchir </w:t>
       </w:r>
-      <w:hyperlink r:id="rId7" w:history="1">
+      <w:hyperlink r:id="rId10" w:history="1">
         <w:r>
           <w:rPr>
             <w:rFonts w:ascii="Times New Roman" w:eastAsia="Times New Roman" w:hAnsi="Times New Roman" w:cs="Times New Roman"/>
@@ -6156,7 +6095,7 @@
           <w14:ligatures w14:val="none"/>
         </w:rPr>
         <w:pict w14:anchorId="7ACD41A5">
-          <v:rect id="_x0000_i1030" style="width:0;height:1.5pt" o:hralign="center" o:hrstd="t" o:hr="t" fillcolor="#a0a0a0" stroked="f"/>
+          <v:rect id="_x0000_i1029" style="width:0;height:1.5pt" o:hralign="center" o:hrstd="t" o:hr="t" fillcolor="#a0a0a0" stroked="f"/>
         </w:pict>
       </w:r>
     </w:p>
@@ -6289,7 +6228,7 @@
         <w:lastRenderedPageBreak/>
         <w:t xml:space="preserve">Si Git n’est pas reconnu, installez-le depuis </w:t>
       </w:r>
-      <w:hyperlink r:id="rId8" w:history="1">
+      <w:hyperlink r:id="rId11" w:history="1">
         <w:r>
           <w:rPr>
             <w:rFonts w:ascii="Times New Roman" w:eastAsia="Times New Roman" w:hAnsi="Times New Roman" w:cs="Times New Roman"/>
@@ -7260,7 +7199,7 @@
           <w14:ligatures w14:val="none"/>
         </w:rPr>
         <w:pict w14:anchorId="2F5C568C">
-          <v:rect id="_x0000_i1031" style="width:0;height:1.5pt" o:hralign="center" o:hrstd="t" o:hr="t" fillcolor="#a0a0a0" stroked="f"/>
+          <v:rect id="_x0000_i1030" style="width:0;height:1.5pt" o:hralign="center" o:hrstd="t" o:hr="t" fillcolor="#a0a0a0" stroked="f"/>
         </w:pict>
       </w:r>
     </w:p>
@@ -8617,7 +8556,7 @@
           <w14:ligatures w14:val="none"/>
         </w:rPr>
         <w:pict w14:anchorId="5FCF2808">
-          <v:rect id="_x0000_i1046" style="width:0;height:1.5pt" o:hralign="center" o:hrstd="t" o:hr="t" fillcolor="#a0a0a0" stroked="f"/>
+          <v:rect id="_x0000_i1031" style="width:0;height:1.5pt" o:hralign="center" o:hrstd="t" o:hr="t" fillcolor="#a0a0a0" stroked="f"/>
         </w:pict>
       </w:r>
     </w:p>
@@ -9509,7 +9448,6 @@
         <w:lastRenderedPageBreak/>
         <w:t xml:space="preserve">Le code de l’application (dont </w:t>
       </w:r>
-      <w:proofErr w:type="spellStart"/>
       <w:r>
         <w:rPr>
           <w:rFonts w:ascii="Courier New" w:eastAsia="Times New Roman" w:hAnsi="Courier New" w:cs="Courier New"/>
@@ -9521,7 +9459,6 @@
         </w:rPr>
         <w:t>app.py</w:t>
       </w:r>
-      <w:proofErr w:type="spellEnd"/>
       <w:r>
         <w:rPr>
           <w:rFonts w:ascii="Times New Roman" w:eastAsia="Times New Roman" w:hAnsi="Times New Roman" w:cs="Times New Roman"/>
@@ -11953,45 +11890,8 @@
           <w:lang w:eastAsia="fr-FR"/>
           <w14:ligatures w14:val="none"/>
         </w:rPr>
-        <w:t xml:space="preserve">python </w:t>
-      </w:r>
-      <w:proofErr w:type="spellStart"/>
-      <w:r>
-        <w:rPr>
-          <w:rFonts w:ascii="Courier New" w:eastAsia="Times New Roman" w:hAnsi="Courier New" w:cs="Courier New"/>
-          <w:kern w:val="0"/>
-          <w:sz w:val="20"/>
-          <w:szCs w:val="20"/>
-          <w:lang w:eastAsia="fr-FR"/>
-          <w14:ligatures w14:val="none"/>
-        </w:rPr>
-        <w:t>app</w:t>
-      </w:r>
-      <w:proofErr w:type="spellEnd"/>
-      <w:r>
-        <w:rPr>
-          <w:rFonts w:ascii="Courier New" w:eastAsia="Times New Roman" w:hAnsi="Courier New" w:cs="Courier New"/>
-          <w:kern w:val="0"/>
-          <w:sz w:val="20"/>
-          <w:szCs w:val="20"/>
-          <w:lang w:eastAsia="fr-FR"/>
-          <w14:ligatures w14:val="none"/>
-        </w:rPr>
-        <w:t>.</w:t>
-      </w:r>
-      <w:proofErr w:type="spellStart"/>
-      <w:r>
-        <w:rPr>
-          <w:rFonts w:ascii="Courier New" w:eastAsia="Times New Roman" w:hAnsi="Courier New" w:cs="Courier New"/>
-          <w:kern w:val="0"/>
-          <w:sz w:val="20"/>
-          <w:szCs w:val="20"/>
-          <w:lang w:eastAsia="fr-FR"/>
-          <w14:ligatures w14:val="none"/>
-        </w:rPr>
-        <w:t>py</w:t>
-      </w:r>
-      <w:proofErr w:type="spellEnd"/>
+        <w:t>python app.py</w:t>
+      </w:r>
     </w:p>
     <w:p>
       <w:pPr>
@@ -12084,7 +11984,7 @@
           <w14:ligatures w14:val="none"/>
         </w:rPr>
         <w:pict w14:anchorId="7A270A64">
-          <v:rect id="_x0000_i1044" style="width:0;height:1.5pt" o:hralign="center" o:hrstd="t" o:hr="t" fillcolor="#a0a0a0" stroked="f"/>
+          <v:rect id="_x0000_i1034" style="width:0;height:1.5pt" o:hralign="center" o:hrstd="t" o:hr="t" fillcolor="#a0a0a0" stroked="f"/>
         </w:pict>
       </w:r>
     </w:p>
@@ -12753,6 +12653,16 @@
         <w:t>. En suivant ces bonnes pratiques, vous pourrez faire évoluer votre application de manière structurée et sécurisée, en gardant une trace de l’historique de vos modifications et en facilitant la collaboration.</w:t>
       </w:r>
     </w:p>
+    <w:p>
+      <w:pPr>
+        <w:sectPr>
+          <w:pgSz w:w="11906" w:h="16838"/>
+          <w:pgMar w:top="1417" w:right="1417" w:bottom="1417" w:left="1417" w:header="708" w:footer="708" w:gutter="0"/>
+          <w:cols w:space="708"/>
+          <w:docGrid w:linePitch="360"/>
+        </w:sectPr>
+      </w:pPr>
+    </w:p>
     <w:p/>
     <w:sectPr>
       <w:pgSz w:w="11906" w:h="16838"/>
@@ -12765,8 +12675,157 @@
 </file>
 
 <file path=word/numbering.xml><?xml version="1.0" encoding="utf-8"?>
-<w:numbering xmlns:wpc="http://schemas.microsoft.com/office/word/2010/wordprocessingCanvas" xmlns:cx="http://schemas.microsoft.com/office/drawing/2014/chartex" xmlns:cx1="http://schemas.microsoft.com/office/drawing/2015/9/8/chartex" xmlns:cx2="http://schemas.microsoft.com/office/drawing/2015/10/21/chartex" xmlns:cx3="http://schemas.microsoft.com/office/drawing/2016/5/9/chartex" xmlns:cx4="http://schemas.microsoft.com/office/drawing/2016/5/10/chartex" xmlns:cx5="http://schemas.microsoft.com/office/drawing/2016/5/11/chartex" xmlns:cx6="http://schemas.microsoft.com/office/drawing/2016/5/12/chartex" xmlns:cx7="http://schemas.microsoft.com/office/drawing/2016/5/13/chartex" xmlns:cx8="http://schemas.microsoft.com/office/drawing/2016/5/14/chartex" xmlns:mc="http://schemas.openxmlformats.org/markup-compatibility/2006" xmlns:aink="http://schemas.microsoft.com/office/drawing/2016/ink" xmlns:am3d="http://schemas.microsoft.com/office/drawing/2017/model3d" xmlns:o="urn:schemas-microsoft-com:office:office" xmlns:oel="http://schemas.microsoft.com/office/2019/extlst" xmlns:r="http://schemas.openxmlformats.org/officeDocument/2006/relationships" xmlns:m="http://schemas.openxmlformats.org/officeDocument/2006/math" xmlns:v="urn:schemas-microsoft-com:vml" xmlns:wp14="http://schemas.microsoft.com/office/word/2010/wordprocessingDrawing" xmlns:wp="http://schemas.openxmlformats.org/drawingml/2006/wordprocessingDrawing" xmlns:w10="urn:schemas-microsoft-com:office:word" xmlns:w="http://schemas.openxmlformats.org/wordprocessingml/2006/main" xmlns:w14="http://schemas.microsoft.com/office/word/2010/wordml" xmlns:w15="http://schemas.microsoft.com/office/word/2012/wordml" xmlns:w16cex="http://schemas.microsoft.com/office/word/2018/wordml/cex" xmlns:w16cid="http://schemas.microsoft.com/office/word/2016/wordml/cid" xmlns:w16="http://schemas.microsoft.com/office/word/2018/wordml" xmlns:w16du="http://schemas.microsoft.com/office/word/2023/wordml/word16du" xmlns:w16sdtdh="http://schemas.microsoft.com/office/word/2020/wordml/sdtdatahash" xmlns:w16se="http://schemas.microsoft.com/office/word/2015/wordml/symex" xmlns:wpg="http://schemas.microsoft.com/office/word/2010/wordprocessingGroup" xmlns:wpi="http://schemas.microsoft.com/office/word/2010/wordprocessingInk" xmlns:wne="http://schemas.microsoft.com/office/word/2006/wordml" xmlns:wps="http://schemas.microsoft.com/office/word/2010/wordprocessingShape" mc:Ignorable="w14 w15 w16se w16cid w16 w16cex w16sdtdh w16du wp14">
+<w:numbering xmlns:wpc="http://schemas.microsoft.com/office/word/2010/wordprocessingCanvas" xmlns:cx="http://schemas.microsoft.com/office/drawing/2014/chartex" xmlns:cx1="http://schemas.microsoft.com/office/drawing/2015/9/8/chartex" xmlns:cx2="http://schemas.microsoft.com/office/drawing/2015/10/21/chartex" xmlns:cx3="http://schemas.microsoft.com/office/drawing/2016/5/9/chartex" xmlns:cx4="http://schemas.microsoft.com/office/drawing/2016/5/10/chartex" xmlns:cx5="http://schemas.microsoft.com/office/drawing/2016/5/11/chartex" xmlns:cx6="http://schemas.microsoft.com/office/drawing/2016/5/12/chartex" xmlns:cx7="http://schemas.microsoft.com/office/drawing/2016/5/13/chartex" xmlns:cx8="http://schemas.microsoft.com/office/drawing/2016/5/14/chartex" xmlns:mc="http://schemas.openxmlformats.org/markup-compatibility/2006" xmlns:aink="http://schemas.microsoft.com/office/drawing/2016/ink" xmlns:am3d="http://schemas.microsoft.com/office/drawing/2017/model3d" xmlns:o="urn:schemas-microsoft-com:office:office" xmlns:oel="http://schemas.microsoft.com/office/2019/extlst" xmlns:r="http://schemas.openxmlformats.org/officeDocument/2006/relationships" xmlns:m="http://schemas.openxmlformats.org/officeDocument/2006/math" xmlns:v="urn:schemas-microsoft-com:vml" xmlns:wp14="http://schemas.microsoft.com/office/word/2010/wordprocessingDrawing" xmlns:wp="http://schemas.openxmlformats.org/drawingml/2006/wordprocessingDrawing" xmlns:w10="urn:schemas-microsoft-com:office:word" xmlns:w="http://schemas.openxmlformats.org/wordprocessingml/2006/main" xmlns:w14="http://schemas.microsoft.com/office/word/2010/wordml" xmlns:w15="http://schemas.microsoft.com/office/word/2012/wordml" xmlns:w16cex="http://schemas.microsoft.com/office/word/2018/wordml/cex" xmlns:w16cid="http://schemas.microsoft.com/office/word/2016/wordml/cid" xmlns:w16="http://schemas.microsoft.com/office/word/2018/wordml" xmlns:w16du="http://schemas.microsoft.com/office/word/2023/wordml/word16du" xmlns:w16sdtdh="http://schemas.microsoft.com/office/word/2020/wordml/sdtdatahash" xmlns:w16sdtfl="http://schemas.microsoft.com/office/word/2024/wordml/sdtformatlock" xmlns:w16se="http://schemas.microsoft.com/office/word/2015/wordml/symex" xmlns:wpg="http://schemas.microsoft.com/office/word/2010/wordprocessingGroup" xmlns:wpi="http://schemas.microsoft.com/office/word/2010/wordprocessingInk" xmlns:wne="http://schemas.microsoft.com/office/word/2006/wordml" xmlns:wps="http://schemas.microsoft.com/office/word/2010/wordprocessingShape" mc:Ignorable="w14 w15 w16se w16cid w16 w16cex w16sdtdh w16sdtfl w16du wp14">
   <w:abstractNum w:abstractNumId="0" w15:restartNumberingAfterBreak="0">
+    <w:nsid w:val="02866EB2"/>
+    <w:multiLevelType w:val="multilevel"/>
+    <w:tmpl w:val="D85606EE"/>
+    <w:lvl w:ilvl="0">
+      <w:start w:val="1"/>
+      <w:numFmt w:val="bullet"/>
+      <w:lvlText w:val=""/>
+      <w:lvlJc w:val="left"/>
+      <w:pPr>
+        <w:tabs>
+          <w:tab w:val="num" w:pos="720"/>
+        </w:tabs>
+        <w:ind w:left="720" w:hanging="360"/>
+      </w:pPr>
+      <w:rPr>
+        <w:rFonts w:ascii="Symbol" w:hAnsi="Symbol" w:hint="default"/>
+        <w:sz w:val="20"/>
+      </w:rPr>
+    </w:lvl>
+    <w:lvl w:ilvl="1" w:tentative="1">
+      <w:start w:val="1"/>
+      <w:numFmt w:val="bullet"/>
+      <w:lvlText w:val="o"/>
+      <w:lvlJc w:val="left"/>
+      <w:pPr>
+        <w:tabs>
+          <w:tab w:val="num" w:pos="1440"/>
+        </w:tabs>
+        <w:ind w:left="1440" w:hanging="360"/>
+      </w:pPr>
+      <w:rPr>
+        <w:rFonts w:ascii="Courier New" w:hAnsi="Courier New" w:hint="default"/>
+        <w:sz w:val="20"/>
+      </w:rPr>
+    </w:lvl>
+    <w:lvl w:ilvl="2" w:tentative="1">
+      <w:start w:val="1"/>
+      <w:numFmt w:val="bullet"/>
+      <w:lvlText w:val=""/>
+      <w:lvlJc w:val="left"/>
+      <w:pPr>
+        <w:tabs>
+          <w:tab w:val="num" w:pos="2160"/>
+        </w:tabs>
+        <w:ind w:left="2160" w:hanging="360"/>
+      </w:pPr>
+      <w:rPr>
+        <w:rFonts w:ascii="Wingdings" w:hAnsi="Wingdings" w:hint="default"/>
+        <w:sz w:val="20"/>
+      </w:rPr>
+    </w:lvl>
+    <w:lvl w:ilvl="3" w:tentative="1">
+      <w:start w:val="1"/>
+      <w:numFmt w:val="bullet"/>
+      <w:lvlText w:val=""/>
+      <w:lvlJc w:val="left"/>
+      <w:pPr>
+        <w:tabs>
+          <w:tab w:val="num" w:pos="2880"/>
+        </w:tabs>
+        <w:ind w:left="2880" w:hanging="360"/>
+      </w:pPr>
+      <w:rPr>
+        <w:rFonts w:ascii="Wingdings" w:hAnsi="Wingdings" w:hint="default"/>
+        <w:sz w:val="20"/>
+      </w:rPr>
+    </w:lvl>
+    <w:lvl w:ilvl="4" w:tentative="1">
+      <w:start w:val="1"/>
+      <w:numFmt w:val="bullet"/>
+      <w:lvlText w:val=""/>
+      <w:lvlJc w:val="left"/>
+      <w:pPr>
+        <w:tabs>
+          <w:tab w:val="num" w:pos="3600"/>
+        </w:tabs>
+        <w:ind w:left="3600" w:hanging="360"/>
+      </w:pPr>
+      <w:rPr>
+        <w:rFonts w:ascii="Wingdings" w:hAnsi="Wingdings" w:hint="default"/>
+        <w:sz w:val="20"/>
+      </w:rPr>
+    </w:lvl>
+    <w:lvl w:ilvl="5" w:tentative="1">
+      <w:start w:val="1"/>
+      <w:numFmt w:val="bullet"/>
+      <w:lvlText w:val=""/>
+      <w:lvlJc w:val="left"/>
+      <w:pPr>
+        <w:tabs>
+          <w:tab w:val="num" w:pos="4320"/>
+        </w:tabs>
+        <w:ind w:left="4320" w:hanging="360"/>
+      </w:pPr>
+      <w:rPr>
+        <w:rFonts w:ascii="Wingdings" w:hAnsi="Wingdings" w:hint="default"/>
+        <w:sz w:val="20"/>
+      </w:rPr>
+    </w:lvl>
+    <w:lvl w:ilvl="6" w:tentative="1">
+      <w:start w:val="1"/>
+      <w:numFmt w:val="bullet"/>
+      <w:lvlText w:val=""/>
+      <w:lvlJc w:val="left"/>
+      <w:pPr>
+        <w:tabs>
+          <w:tab w:val="num" w:pos="5040"/>
+        </w:tabs>
+        <w:ind w:left="5040" w:hanging="360"/>
+      </w:pPr>
+      <w:rPr>
+        <w:rFonts w:ascii="Wingdings" w:hAnsi="Wingdings" w:hint="default"/>
+        <w:sz w:val="20"/>
+      </w:rPr>
+    </w:lvl>
+    <w:lvl w:ilvl="7" w:tentative="1">
+      <w:start w:val="1"/>
+      <w:numFmt w:val="bullet"/>
+      <w:lvlText w:val=""/>
+      <w:lvlJc w:val="left"/>
+      <w:pPr>
+        <w:tabs>
+          <w:tab w:val="num" w:pos="5760"/>
+        </w:tabs>
+        <w:ind w:left="5760" w:hanging="360"/>
+      </w:pPr>
+      <w:rPr>
+        <w:rFonts w:ascii="Wingdings" w:hAnsi="Wingdings" w:hint="default"/>
+        <w:sz w:val="20"/>
+      </w:rPr>
+    </w:lvl>
+    <w:lvl w:ilvl="8" w:tentative="1">
+      <w:start w:val="1"/>
+      <w:numFmt w:val="bullet"/>
+      <w:lvlText w:val=""/>
+      <w:lvlJc w:val="left"/>
+      <w:pPr>
+        <w:tabs>
+          <w:tab w:val="num" w:pos="6480"/>
+        </w:tabs>
+        <w:ind w:left="6480" w:hanging="360"/>
+      </w:pPr>
+      <w:rPr>
+        <w:rFonts w:ascii="Wingdings" w:hAnsi="Wingdings" w:hint="default"/>
+        <w:sz w:val="20"/>
+      </w:rPr>
+    </w:lvl>
+  </w:abstractNum>
+  <w:abstractNum w:abstractNumId="1" w15:restartNumberingAfterBreak="0">
     <w:nsid w:val="0B363793"/>
     <w:multiLevelType w:val="multilevel"/>
     <w:tmpl w:val="6430E518"/>
@@ -12915,7 +12974,752 @@
       </w:rPr>
     </w:lvl>
   </w:abstractNum>
-  <w:abstractNum w:abstractNumId="1" w15:restartNumberingAfterBreak="0">
+  <w:abstractNum w:abstractNumId="2" w15:restartNumberingAfterBreak="0">
+    <w:nsid w:val="0C930A61"/>
+    <w:multiLevelType w:val="multilevel"/>
+    <w:tmpl w:val="C732821A"/>
+    <w:lvl w:ilvl="0">
+      <w:start w:val="1"/>
+      <w:numFmt w:val="bullet"/>
+      <w:lvlText w:val=""/>
+      <w:lvlJc w:val="left"/>
+      <w:pPr>
+        <w:tabs>
+          <w:tab w:val="num" w:pos="720"/>
+        </w:tabs>
+        <w:ind w:left="720" w:hanging="360"/>
+      </w:pPr>
+      <w:rPr>
+        <w:rFonts w:ascii="Symbol" w:hAnsi="Symbol" w:hint="default"/>
+        <w:sz w:val="20"/>
+      </w:rPr>
+    </w:lvl>
+    <w:lvl w:ilvl="1">
+      <w:start w:val="1"/>
+      <w:numFmt w:val="bullet"/>
+      <w:lvlText w:val="o"/>
+      <w:lvlJc w:val="left"/>
+      <w:pPr>
+        <w:tabs>
+          <w:tab w:val="num" w:pos="1440"/>
+        </w:tabs>
+        <w:ind w:left="1440" w:hanging="360"/>
+      </w:pPr>
+      <w:rPr>
+        <w:rFonts w:ascii="Courier New" w:hAnsi="Courier New" w:hint="default"/>
+        <w:sz w:val="20"/>
+      </w:rPr>
+    </w:lvl>
+    <w:lvl w:ilvl="2">
+      <w:start w:val="1"/>
+      <w:numFmt w:val="bullet"/>
+      <w:lvlText w:val=""/>
+      <w:lvlJc w:val="left"/>
+      <w:pPr>
+        <w:tabs>
+          <w:tab w:val="num" w:pos="2160"/>
+        </w:tabs>
+        <w:ind w:left="2160" w:hanging="360"/>
+      </w:pPr>
+      <w:rPr>
+        <w:rFonts w:ascii="Wingdings" w:hAnsi="Wingdings" w:hint="default"/>
+        <w:sz w:val="20"/>
+      </w:rPr>
+    </w:lvl>
+    <w:lvl w:ilvl="3" w:tentative="1">
+      <w:start w:val="1"/>
+      <w:numFmt w:val="bullet"/>
+      <w:lvlText w:val=""/>
+      <w:lvlJc w:val="left"/>
+      <w:pPr>
+        <w:tabs>
+          <w:tab w:val="num" w:pos="2880"/>
+        </w:tabs>
+        <w:ind w:left="2880" w:hanging="360"/>
+      </w:pPr>
+      <w:rPr>
+        <w:rFonts w:ascii="Wingdings" w:hAnsi="Wingdings" w:hint="default"/>
+        <w:sz w:val="20"/>
+      </w:rPr>
+    </w:lvl>
+    <w:lvl w:ilvl="4" w:tentative="1">
+      <w:start w:val="1"/>
+      <w:numFmt w:val="bullet"/>
+      <w:lvlText w:val=""/>
+      <w:lvlJc w:val="left"/>
+      <w:pPr>
+        <w:tabs>
+          <w:tab w:val="num" w:pos="3600"/>
+        </w:tabs>
+        <w:ind w:left="3600" w:hanging="360"/>
+      </w:pPr>
+      <w:rPr>
+        <w:rFonts w:ascii="Wingdings" w:hAnsi="Wingdings" w:hint="default"/>
+        <w:sz w:val="20"/>
+      </w:rPr>
+    </w:lvl>
+    <w:lvl w:ilvl="5" w:tentative="1">
+      <w:start w:val="1"/>
+      <w:numFmt w:val="bullet"/>
+      <w:lvlText w:val=""/>
+      <w:lvlJc w:val="left"/>
+      <w:pPr>
+        <w:tabs>
+          <w:tab w:val="num" w:pos="4320"/>
+        </w:tabs>
+        <w:ind w:left="4320" w:hanging="360"/>
+      </w:pPr>
+      <w:rPr>
+        <w:rFonts w:ascii="Wingdings" w:hAnsi="Wingdings" w:hint="default"/>
+        <w:sz w:val="20"/>
+      </w:rPr>
+    </w:lvl>
+    <w:lvl w:ilvl="6" w:tentative="1">
+      <w:start w:val="1"/>
+      <w:numFmt w:val="bullet"/>
+      <w:lvlText w:val=""/>
+      <w:lvlJc w:val="left"/>
+      <w:pPr>
+        <w:tabs>
+          <w:tab w:val="num" w:pos="5040"/>
+        </w:tabs>
+        <w:ind w:left="5040" w:hanging="360"/>
+      </w:pPr>
+      <w:rPr>
+        <w:rFonts w:ascii="Wingdings" w:hAnsi="Wingdings" w:hint="default"/>
+        <w:sz w:val="20"/>
+      </w:rPr>
+    </w:lvl>
+    <w:lvl w:ilvl="7" w:tentative="1">
+      <w:start w:val="1"/>
+      <w:numFmt w:val="bullet"/>
+      <w:lvlText w:val=""/>
+      <w:lvlJc w:val="left"/>
+      <w:pPr>
+        <w:tabs>
+          <w:tab w:val="num" w:pos="5760"/>
+        </w:tabs>
+        <w:ind w:left="5760" w:hanging="360"/>
+      </w:pPr>
+      <w:rPr>
+        <w:rFonts w:ascii="Wingdings" w:hAnsi="Wingdings" w:hint="default"/>
+        <w:sz w:val="20"/>
+      </w:rPr>
+    </w:lvl>
+    <w:lvl w:ilvl="8" w:tentative="1">
+      <w:start w:val="1"/>
+      <w:numFmt w:val="bullet"/>
+      <w:lvlText w:val=""/>
+      <w:lvlJc w:val="left"/>
+      <w:pPr>
+        <w:tabs>
+          <w:tab w:val="num" w:pos="6480"/>
+        </w:tabs>
+        <w:ind w:left="6480" w:hanging="360"/>
+      </w:pPr>
+      <w:rPr>
+        <w:rFonts w:ascii="Wingdings" w:hAnsi="Wingdings" w:hint="default"/>
+        <w:sz w:val="20"/>
+      </w:rPr>
+    </w:lvl>
+  </w:abstractNum>
+  <w:abstractNum w:abstractNumId="3" w15:restartNumberingAfterBreak="0">
+    <w:nsid w:val="0D9E05B2"/>
+    <w:multiLevelType w:val="multilevel"/>
+    <w:tmpl w:val="7EE6D0B8"/>
+    <w:lvl w:ilvl="0">
+      <w:start w:val="1"/>
+      <w:numFmt w:val="bullet"/>
+      <w:lvlText w:val=""/>
+      <w:lvlJc w:val="left"/>
+      <w:pPr>
+        <w:tabs>
+          <w:tab w:val="num" w:pos="720"/>
+        </w:tabs>
+        <w:ind w:left="720" w:hanging="360"/>
+      </w:pPr>
+      <w:rPr>
+        <w:rFonts w:ascii="Symbol" w:hAnsi="Symbol" w:hint="default"/>
+        <w:sz w:val="20"/>
+      </w:rPr>
+    </w:lvl>
+    <w:lvl w:ilvl="1">
+      <w:start w:val="1"/>
+      <w:numFmt w:val="bullet"/>
+      <w:lvlText w:val="o"/>
+      <w:lvlJc w:val="left"/>
+      <w:pPr>
+        <w:tabs>
+          <w:tab w:val="num" w:pos="1440"/>
+        </w:tabs>
+        <w:ind w:left="1440" w:hanging="360"/>
+      </w:pPr>
+      <w:rPr>
+        <w:rFonts w:ascii="Courier New" w:hAnsi="Courier New" w:hint="default"/>
+        <w:sz w:val="20"/>
+      </w:rPr>
+    </w:lvl>
+    <w:lvl w:ilvl="2" w:tentative="1">
+      <w:start w:val="1"/>
+      <w:numFmt w:val="bullet"/>
+      <w:lvlText w:val=""/>
+      <w:lvlJc w:val="left"/>
+      <w:pPr>
+        <w:tabs>
+          <w:tab w:val="num" w:pos="2160"/>
+        </w:tabs>
+        <w:ind w:left="2160" w:hanging="360"/>
+      </w:pPr>
+      <w:rPr>
+        <w:rFonts w:ascii="Wingdings" w:hAnsi="Wingdings" w:hint="default"/>
+        <w:sz w:val="20"/>
+      </w:rPr>
+    </w:lvl>
+    <w:lvl w:ilvl="3" w:tentative="1">
+      <w:start w:val="1"/>
+      <w:numFmt w:val="bullet"/>
+      <w:lvlText w:val=""/>
+      <w:lvlJc w:val="left"/>
+      <w:pPr>
+        <w:tabs>
+          <w:tab w:val="num" w:pos="2880"/>
+        </w:tabs>
+        <w:ind w:left="2880" w:hanging="360"/>
+      </w:pPr>
+      <w:rPr>
+        <w:rFonts w:ascii="Wingdings" w:hAnsi="Wingdings" w:hint="default"/>
+        <w:sz w:val="20"/>
+      </w:rPr>
+    </w:lvl>
+    <w:lvl w:ilvl="4" w:tentative="1">
+      <w:start w:val="1"/>
+      <w:numFmt w:val="bullet"/>
+      <w:lvlText w:val=""/>
+      <w:lvlJc w:val="left"/>
+      <w:pPr>
+        <w:tabs>
+          <w:tab w:val="num" w:pos="3600"/>
+        </w:tabs>
+        <w:ind w:left="3600" w:hanging="360"/>
+      </w:pPr>
+      <w:rPr>
+        <w:rFonts w:ascii="Wingdings" w:hAnsi="Wingdings" w:hint="default"/>
+        <w:sz w:val="20"/>
+      </w:rPr>
+    </w:lvl>
+    <w:lvl w:ilvl="5" w:tentative="1">
+      <w:start w:val="1"/>
+      <w:numFmt w:val="bullet"/>
+      <w:lvlText w:val=""/>
+      <w:lvlJc w:val="left"/>
+      <w:pPr>
+        <w:tabs>
+          <w:tab w:val="num" w:pos="4320"/>
+        </w:tabs>
+        <w:ind w:left="4320" w:hanging="360"/>
+      </w:pPr>
+      <w:rPr>
+        <w:rFonts w:ascii="Wingdings" w:hAnsi="Wingdings" w:hint="default"/>
+        <w:sz w:val="20"/>
+      </w:rPr>
+    </w:lvl>
+    <w:lvl w:ilvl="6" w:tentative="1">
+      <w:start w:val="1"/>
+      <w:numFmt w:val="bullet"/>
+      <w:lvlText w:val=""/>
+      <w:lvlJc w:val="left"/>
+      <w:pPr>
+        <w:tabs>
+          <w:tab w:val="num" w:pos="5040"/>
+        </w:tabs>
+        <w:ind w:left="5040" w:hanging="360"/>
+      </w:pPr>
+      <w:rPr>
+        <w:rFonts w:ascii="Wingdings" w:hAnsi="Wingdings" w:hint="default"/>
+        <w:sz w:val="20"/>
+      </w:rPr>
+    </w:lvl>
+    <w:lvl w:ilvl="7" w:tentative="1">
+      <w:start w:val="1"/>
+      <w:numFmt w:val="bullet"/>
+      <w:lvlText w:val=""/>
+      <w:lvlJc w:val="left"/>
+      <w:pPr>
+        <w:tabs>
+          <w:tab w:val="num" w:pos="5760"/>
+        </w:tabs>
+        <w:ind w:left="5760" w:hanging="360"/>
+      </w:pPr>
+      <w:rPr>
+        <w:rFonts w:ascii="Wingdings" w:hAnsi="Wingdings" w:hint="default"/>
+        <w:sz w:val="20"/>
+      </w:rPr>
+    </w:lvl>
+    <w:lvl w:ilvl="8" w:tentative="1">
+      <w:start w:val="1"/>
+      <w:numFmt w:val="bullet"/>
+      <w:lvlText w:val=""/>
+      <w:lvlJc w:val="left"/>
+      <w:pPr>
+        <w:tabs>
+          <w:tab w:val="num" w:pos="6480"/>
+        </w:tabs>
+        <w:ind w:left="6480" w:hanging="360"/>
+      </w:pPr>
+      <w:rPr>
+        <w:rFonts w:ascii="Wingdings" w:hAnsi="Wingdings" w:hint="default"/>
+        <w:sz w:val="20"/>
+      </w:rPr>
+    </w:lvl>
+  </w:abstractNum>
+  <w:abstractNum w:abstractNumId="4" w15:restartNumberingAfterBreak="0">
+    <w:nsid w:val="17E31F06"/>
+    <w:multiLevelType w:val="multilevel"/>
+    <w:tmpl w:val="B6E4C534"/>
+    <w:lvl w:ilvl="0">
+      <w:start w:val="1"/>
+      <w:numFmt w:val="bullet"/>
+      <w:lvlText w:val=""/>
+      <w:lvlJc w:val="left"/>
+      <w:pPr>
+        <w:tabs>
+          <w:tab w:val="num" w:pos="720"/>
+        </w:tabs>
+        <w:ind w:left="720" w:hanging="360"/>
+      </w:pPr>
+      <w:rPr>
+        <w:rFonts w:ascii="Symbol" w:hAnsi="Symbol" w:hint="default"/>
+        <w:sz w:val="20"/>
+      </w:rPr>
+    </w:lvl>
+    <w:lvl w:ilvl="1" w:tentative="1">
+      <w:start w:val="1"/>
+      <w:numFmt w:val="bullet"/>
+      <w:lvlText w:val="o"/>
+      <w:lvlJc w:val="left"/>
+      <w:pPr>
+        <w:tabs>
+          <w:tab w:val="num" w:pos="1440"/>
+        </w:tabs>
+        <w:ind w:left="1440" w:hanging="360"/>
+      </w:pPr>
+      <w:rPr>
+        <w:rFonts w:ascii="Courier New" w:hAnsi="Courier New" w:hint="default"/>
+        <w:sz w:val="20"/>
+      </w:rPr>
+    </w:lvl>
+    <w:lvl w:ilvl="2" w:tentative="1">
+      <w:start w:val="1"/>
+      <w:numFmt w:val="bullet"/>
+      <w:lvlText w:val=""/>
+      <w:lvlJc w:val="left"/>
+      <w:pPr>
+        <w:tabs>
+          <w:tab w:val="num" w:pos="2160"/>
+        </w:tabs>
+        <w:ind w:left="2160" w:hanging="360"/>
+      </w:pPr>
+      <w:rPr>
+        <w:rFonts w:ascii="Wingdings" w:hAnsi="Wingdings" w:hint="default"/>
+        <w:sz w:val="20"/>
+      </w:rPr>
+    </w:lvl>
+    <w:lvl w:ilvl="3" w:tentative="1">
+      <w:start w:val="1"/>
+      <w:numFmt w:val="bullet"/>
+      <w:lvlText w:val=""/>
+      <w:lvlJc w:val="left"/>
+      <w:pPr>
+        <w:tabs>
+          <w:tab w:val="num" w:pos="2880"/>
+        </w:tabs>
+        <w:ind w:left="2880" w:hanging="360"/>
+      </w:pPr>
+      <w:rPr>
+        <w:rFonts w:ascii="Wingdings" w:hAnsi="Wingdings" w:hint="default"/>
+        <w:sz w:val="20"/>
+      </w:rPr>
+    </w:lvl>
+    <w:lvl w:ilvl="4" w:tentative="1">
+      <w:start w:val="1"/>
+      <w:numFmt w:val="bullet"/>
+      <w:lvlText w:val=""/>
+      <w:lvlJc w:val="left"/>
+      <w:pPr>
+        <w:tabs>
+          <w:tab w:val="num" w:pos="3600"/>
+        </w:tabs>
+        <w:ind w:left="3600" w:hanging="360"/>
+      </w:pPr>
+      <w:rPr>
+        <w:rFonts w:ascii="Wingdings" w:hAnsi="Wingdings" w:hint="default"/>
+        <w:sz w:val="20"/>
+      </w:rPr>
+    </w:lvl>
+    <w:lvl w:ilvl="5" w:tentative="1">
+      <w:start w:val="1"/>
+      <w:numFmt w:val="bullet"/>
+      <w:lvlText w:val=""/>
+      <w:lvlJc w:val="left"/>
+      <w:pPr>
+        <w:tabs>
+          <w:tab w:val="num" w:pos="4320"/>
+        </w:tabs>
+        <w:ind w:left="4320" w:hanging="360"/>
+      </w:pPr>
+      <w:rPr>
+        <w:rFonts w:ascii="Wingdings" w:hAnsi="Wingdings" w:hint="default"/>
+        <w:sz w:val="20"/>
+      </w:rPr>
+    </w:lvl>
+    <w:lvl w:ilvl="6" w:tentative="1">
+      <w:start w:val="1"/>
+      <w:numFmt w:val="bullet"/>
+      <w:lvlText w:val=""/>
+      <w:lvlJc w:val="left"/>
+      <w:pPr>
+        <w:tabs>
+          <w:tab w:val="num" w:pos="5040"/>
+        </w:tabs>
+        <w:ind w:left="5040" w:hanging="360"/>
+      </w:pPr>
+      <w:rPr>
+        <w:rFonts w:ascii="Wingdings" w:hAnsi="Wingdings" w:hint="default"/>
+        <w:sz w:val="20"/>
+      </w:rPr>
+    </w:lvl>
+    <w:lvl w:ilvl="7" w:tentative="1">
+      <w:start w:val="1"/>
+      <w:numFmt w:val="bullet"/>
+      <w:lvlText w:val=""/>
+      <w:lvlJc w:val="left"/>
+      <w:pPr>
+        <w:tabs>
+          <w:tab w:val="num" w:pos="5760"/>
+        </w:tabs>
+        <w:ind w:left="5760" w:hanging="360"/>
+      </w:pPr>
+      <w:rPr>
+        <w:rFonts w:ascii="Wingdings" w:hAnsi="Wingdings" w:hint="default"/>
+        <w:sz w:val="20"/>
+      </w:rPr>
+    </w:lvl>
+    <w:lvl w:ilvl="8" w:tentative="1">
+      <w:start w:val="1"/>
+      <w:numFmt w:val="bullet"/>
+      <w:lvlText w:val=""/>
+      <w:lvlJc w:val="left"/>
+      <w:pPr>
+        <w:tabs>
+          <w:tab w:val="num" w:pos="6480"/>
+        </w:tabs>
+        <w:ind w:left="6480" w:hanging="360"/>
+      </w:pPr>
+      <w:rPr>
+        <w:rFonts w:ascii="Wingdings" w:hAnsi="Wingdings" w:hint="default"/>
+        <w:sz w:val="20"/>
+      </w:rPr>
+    </w:lvl>
+  </w:abstractNum>
+  <w:abstractNum w:abstractNumId="5" w15:restartNumberingAfterBreak="0">
+    <w:nsid w:val="25060989"/>
+    <w:multiLevelType w:val="multilevel"/>
+    <w:tmpl w:val="076622BE"/>
+    <w:lvl w:ilvl="0">
+      <w:start w:val="1"/>
+      <w:numFmt w:val="bullet"/>
+      <w:lvlText w:val=""/>
+      <w:lvlJc w:val="left"/>
+      <w:pPr>
+        <w:tabs>
+          <w:tab w:val="num" w:pos="720"/>
+        </w:tabs>
+        <w:ind w:left="720" w:hanging="360"/>
+      </w:pPr>
+      <w:rPr>
+        <w:rFonts w:ascii="Symbol" w:hAnsi="Symbol" w:hint="default"/>
+        <w:sz w:val="20"/>
+      </w:rPr>
+    </w:lvl>
+    <w:lvl w:ilvl="1" w:tentative="1">
+      <w:start w:val="1"/>
+      <w:numFmt w:val="bullet"/>
+      <w:lvlText w:val="o"/>
+      <w:lvlJc w:val="left"/>
+      <w:pPr>
+        <w:tabs>
+          <w:tab w:val="num" w:pos="1440"/>
+        </w:tabs>
+        <w:ind w:left="1440" w:hanging="360"/>
+      </w:pPr>
+      <w:rPr>
+        <w:rFonts w:ascii="Courier New" w:hAnsi="Courier New" w:hint="default"/>
+        <w:sz w:val="20"/>
+      </w:rPr>
+    </w:lvl>
+    <w:lvl w:ilvl="2" w:tentative="1">
+      <w:start w:val="1"/>
+      <w:numFmt w:val="bullet"/>
+      <w:lvlText w:val=""/>
+      <w:lvlJc w:val="left"/>
+      <w:pPr>
+        <w:tabs>
+          <w:tab w:val="num" w:pos="2160"/>
+        </w:tabs>
+        <w:ind w:left="2160" w:hanging="360"/>
+      </w:pPr>
+      <w:rPr>
+        <w:rFonts w:ascii="Wingdings" w:hAnsi="Wingdings" w:hint="default"/>
+        <w:sz w:val="20"/>
+      </w:rPr>
+    </w:lvl>
+    <w:lvl w:ilvl="3" w:tentative="1">
+      <w:start w:val="1"/>
+      <w:numFmt w:val="bullet"/>
+      <w:lvlText w:val=""/>
+      <w:lvlJc w:val="left"/>
+      <w:pPr>
+        <w:tabs>
+          <w:tab w:val="num" w:pos="2880"/>
+        </w:tabs>
+        <w:ind w:left="2880" w:hanging="360"/>
+      </w:pPr>
+      <w:rPr>
+        <w:rFonts w:ascii="Wingdings" w:hAnsi="Wingdings" w:hint="default"/>
+        <w:sz w:val="20"/>
+      </w:rPr>
+    </w:lvl>
+    <w:lvl w:ilvl="4" w:tentative="1">
+      <w:start w:val="1"/>
+      <w:numFmt w:val="bullet"/>
+      <w:lvlText w:val=""/>
+      <w:lvlJc w:val="left"/>
+      <w:pPr>
+        <w:tabs>
+          <w:tab w:val="num" w:pos="3600"/>
+        </w:tabs>
+        <w:ind w:left="3600" w:hanging="360"/>
+      </w:pPr>
+      <w:rPr>
+        <w:rFonts w:ascii="Wingdings" w:hAnsi="Wingdings" w:hint="default"/>
+        <w:sz w:val="20"/>
+      </w:rPr>
+    </w:lvl>
+    <w:lvl w:ilvl="5" w:tentative="1">
+      <w:start w:val="1"/>
+      <w:numFmt w:val="bullet"/>
+      <w:lvlText w:val=""/>
+      <w:lvlJc w:val="left"/>
+      <w:pPr>
+        <w:tabs>
+          <w:tab w:val="num" w:pos="4320"/>
+        </w:tabs>
+        <w:ind w:left="4320" w:hanging="360"/>
+      </w:pPr>
+      <w:rPr>
+        <w:rFonts w:ascii="Wingdings" w:hAnsi="Wingdings" w:hint="default"/>
+        <w:sz w:val="20"/>
+      </w:rPr>
+    </w:lvl>
+    <w:lvl w:ilvl="6" w:tentative="1">
+      <w:start w:val="1"/>
+      <w:numFmt w:val="bullet"/>
+      <w:lvlText w:val=""/>
+      <w:lvlJc w:val="left"/>
+      <w:pPr>
+        <w:tabs>
+          <w:tab w:val="num" w:pos="5040"/>
+        </w:tabs>
+        <w:ind w:left="5040" w:hanging="360"/>
+      </w:pPr>
+      <w:rPr>
+        <w:rFonts w:ascii="Wingdings" w:hAnsi="Wingdings" w:hint="default"/>
+        <w:sz w:val="20"/>
+      </w:rPr>
+    </w:lvl>
+    <w:lvl w:ilvl="7" w:tentative="1">
+      <w:start w:val="1"/>
+      <w:numFmt w:val="bullet"/>
+      <w:lvlText w:val=""/>
+      <w:lvlJc w:val="left"/>
+      <w:pPr>
+        <w:tabs>
+          <w:tab w:val="num" w:pos="5760"/>
+        </w:tabs>
+        <w:ind w:left="5760" w:hanging="360"/>
+      </w:pPr>
+      <w:rPr>
+        <w:rFonts w:ascii="Wingdings" w:hAnsi="Wingdings" w:hint="default"/>
+        <w:sz w:val="20"/>
+      </w:rPr>
+    </w:lvl>
+    <w:lvl w:ilvl="8" w:tentative="1">
+      <w:start w:val="1"/>
+      <w:numFmt w:val="bullet"/>
+      <w:lvlText w:val=""/>
+      <w:lvlJc w:val="left"/>
+      <w:pPr>
+        <w:tabs>
+          <w:tab w:val="num" w:pos="6480"/>
+        </w:tabs>
+        <w:ind w:left="6480" w:hanging="360"/>
+      </w:pPr>
+      <w:rPr>
+        <w:rFonts w:ascii="Wingdings" w:hAnsi="Wingdings" w:hint="default"/>
+        <w:sz w:val="20"/>
+      </w:rPr>
+    </w:lvl>
+  </w:abstractNum>
+  <w:abstractNum w:abstractNumId="6" w15:restartNumberingAfterBreak="0">
+    <w:nsid w:val="26F82E19"/>
+    <w:multiLevelType w:val="multilevel"/>
+    <w:tmpl w:val="3DB0D89A"/>
+    <w:lvl w:ilvl="0">
+      <w:start w:val="1"/>
+      <w:numFmt w:val="bullet"/>
+      <w:lvlText w:val=""/>
+      <w:lvlJc w:val="left"/>
+      <w:pPr>
+        <w:tabs>
+          <w:tab w:val="num" w:pos="720"/>
+        </w:tabs>
+        <w:ind w:left="720" w:hanging="360"/>
+      </w:pPr>
+      <w:rPr>
+        <w:rFonts w:ascii="Symbol" w:hAnsi="Symbol" w:hint="default"/>
+        <w:sz w:val="20"/>
+      </w:rPr>
+    </w:lvl>
+    <w:lvl w:ilvl="1" w:tentative="1">
+      <w:start w:val="1"/>
+      <w:numFmt w:val="bullet"/>
+      <w:lvlText w:val="o"/>
+      <w:lvlJc w:val="left"/>
+      <w:pPr>
+        <w:tabs>
+          <w:tab w:val="num" w:pos="1440"/>
+        </w:tabs>
+        <w:ind w:left="1440" w:hanging="360"/>
+      </w:pPr>
+      <w:rPr>
+        <w:rFonts w:ascii="Courier New" w:hAnsi="Courier New" w:hint="default"/>
+        <w:sz w:val="20"/>
+      </w:rPr>
+    </w:lvl>
+    <w:lvl w:ilvl="2" w:tentative="1">
+      <w:start w:val="1"/>
+      <w:numFmt w:val="bullet"/>
+      <w:lvlText w:val=""/>
+      <w:lvlJc w:val="left"/>
+      <w:pPr>
+        <w:tabs>
+          <w:tab w:val="num" w:pos="2160"/>
+        </w:tabs>
+        <w:ind w:left="2160" w:hanging="360"/>
+      </w:pPr>
+      <w:rPr>
+        <w:rFonts w:ascii="Wingdings" w:hAnsi="Wingdings" w:hint="default"/>
+        <w:sz w:val="20"/>
+      </w:rPr>
+    </w:lvl>
+    <w:lvl w:ilvl="3" w:tentative="1">
+      <w:start w:val="1"/>
+      <w:numFmt w:val="bullet"/>
+      <w:lvlText w:val=""/>
+      <w:lvlJc w:val="left"/>
+      <w:pPr>
+        <w:tabs>
+          <w:tab w:val="num" w:pos="2880"/>
+        </w:tabs>
+        <w:ind w:left="2880" w:hanging="360"/>
+      </w:pPr>
+      <w:rPr>
+        <w:rFonts w:ascii="Wingdings" w:hAnsi="Wingdings" w:hint="default"/>
+        <w:sz w:val="20"/>
+      </w:rPr>
+    </w:lvl>
+    <w:lvl w:ilvl="4" w:tentative="1">
+      <w:start w:val="1"/>
+      <w:numFmt w:val="bullet"/>
+      <w:lvlText w:val=""/>
+      <w:lvlJc w:val="left"/>
+      <w:pPr>
+        <w:tabs>
+          <w:tab w:val="num" w:pos="3600"/>
+        </w:tabs>
+        <w:ind w:left="3600" w:hanging="360"/>
+      </w:pPr>
+      <w:rPr>
+        <w:rFonts w:ascii="Wingdings" w:hAnsi="Wingdings" w:hint="default"/>
+        <w:sz w:val="20"/>
+      </w:rPr>
+    </w:lvl>
+    <w:lvl w:ilvl="5" w:tentative="1">
+      <w:start w:val="1"/>
+      <w:numFmt w:val="bullet"/>
+      <w:lvlText w:val=""/>
+      <w:lvlJc w:val="left"/>
+      <w:pPr>
+        <w:tabs>
+          <w:tab w:val="num" w:pos="4320"/>
+        </w:tabs>
+        <w:ind w:left="4320" w:hanging="360"/>
+      </w:pPr>
+      <w:rPr>
+        <w:rFonts w:ascii="Wingdings" w:hAnsi="Wingdings" w:hint="default"/>
+        <w:sz w:val="20"/>
+      </w:rPr>
+    </w:lvl>
+    <w:lvl w:ilvl="6" w:tentative="1">
+      <w:start w:val="1"/>
+      <w:numFmt w:val="bullet"/>
+      <w:lvlText w:val=""/>
+      <w:lvlJc w:val="left"/>
+      <w:pPr>
+        <w:tabs>
+          <w:tab w:val="num" w:pos="5040"/>
+        </w:tabs>
+        <w:ind w:left="5040" w:hanging="360"/>
+      </w:pPr>
+      <w:rPr>
+        <w:rFonts w:ascii="Wingdings" w:hAnsi="Wingdings" w:hint="default"/>
+        <w:sz w:val="20"/>
+      </w:rPr>
+    </w:lvl>
+    <w:lvl w:ilvl="7" w:tentative="1">
+      <w:start w:val="1"/>
+      <w:numFmt w:val="bullet"/>
+      <w:lvlText w:val=""/>
+      <w:lvlJc w:val="left"/>
+      <w:pPr>
+        <w:tabs>
+          <w:tab w:val="num" w:pos="5760"/>
+        </w:tabs>
+        <w:ind w:left="5760" w:hanging="360"/>
+      </w:pPr>
+      <w:rPr>
+        <w:rFonts w:ascii="Wingdings" w:hAnsi="Wingdings" w:hint="default"/>
+        <w:sz w:val="20"/>
+      </w:rPr>
+    </w:lvl>
+    <w:lvl w:ilvl="8" w:tentative="1">
+      <w:start w:val="1"/>
+      <w:numFmt w:val="bullet"/>
+      <w:lvlText w:val=""/>
+      <w:lvlJc w:val="left"/>
+      <w:pPr>
+        <w:tabs>
+          <w:tab w:val="num" w:pos="6480"/>
+        </w:tabs>
+        <w:ind w:left="6480" w:hanging="360"/>
+      </w:pPr>
+      <w:rPr>
+        <w:rFonts w:ascii="Wingdings" w:hAnsi="Wingdings" w:hint="default"/>
+        <w:sz w:val="20"/>
+      </w:rPr>
+    </w:lvl>
+  </w:abstractNum>
+  <w:abstractNum w:abstractNumId="7" w15:restartNumberingAfterBreak="0">
     <w:nsid w:val="35873112"/>
     <w:multiLevelType w:val="multilevel"/>
     <w:tmpl w:val="698201D0"/>
@@ -13028,7 +13832,156 @@
       </w:pPr>
     </w:lvl>
   </w:abstractNum>
-  <w:abstractNum w:abstractNumId="2" w15:restartNumberingAfterBreak="0">
+  <w:abstractNum w:abstractNumId="8" w15:restartNumberingAfterBreak="0">
+    <w:nsid w:val="3CC466D1"/>
+    <w:multiLevelType w:val="multilevel"/>
+    <w:tmpl w:val="4ECA1BB4"/>
+    <w:lvl w:ilvl="0">
+      <w:start w:val="1"/>
+      <w:numFmt w:val="bullet"/>
+      <w:lvlText w:val=""/>
+      <w:lvlJc w:val="left"/>
+      <w:pPr>
+        <w:tabs>
+          <w:tab w:val="num" w:pos="720"/>
+        </w:tabs>
+        <w:ind w:left="720" w:hanging="360"/>
+      </w:pPr>
+      <w:rPr>
+        <w:rFonts w:ascii="Symbol" w:hAnsi="Symbol" w:hint="default"/>
+        <w:sz w:val="20"/>
+      </w:rPr>
+    </w:lvl>
+    <w:lvl w:ilvl="1" w:tentative="1">
+      <w:start w:val="1"/>
+      <w:numFmt w:val="bullet"/>
+      <w:lvlText w:val="o"/>
+      <w:lvlJc w:val="left"/>
+      <w:pPr>
+        <w:tabs>
+          <w:tab w:val="num" w:pos="1440"/>
+        </w:tabs>
+        <w:ind w:left="1440" w:hanging="360"/>
+      </w:pPr>
+      <w:rPr>
+        <w:rFonts w:ascii="Courier New" w:hAnsi="Courier New" w:hint="default"/>
+        <w:sz w:val="20"/>
+      </w:rPr>
+    </w:lvl>
+    <w:lvl w:ilvl="2" w:tentative="1">
+      <w:start w:val="1"/>
+      <w:numFmt w:val="bullet"/>
+      <w:lvlText w:val=""/>
+      <w:lvlJc w:val="left"/>
+      <w:pPr>
+        <w:tabs>
+          <w:tab w:val="num" w:pos="2160"/>
+        </w:tabs>
+        <w:ind w:left="2160" w:hanging="360"/>
+      </w:pPr>
+      <w:rPr>
+        <w:rFonts w:ascii="Wingdings" w:hAnsi="Wingdings" w:hint="default"/>
+        <w:sz w:val="20"/>
+      </w:rPr>
+    </w:lvl>
+    <w:lvl w:ilvl="3" w:tentative="1">
+      <w:start w:val="1"/>
+      <w:numFmt w:val="bullet"/>
+      <w:lvlText w:val=""/>
+      <w:lvlJc w:val="left"/>
+      <w:pPr>
+        <w:tabs>
+          <w:tab w:val="num" w:pos="2880"/>
+        </w:tabs>
+        <w:ind w:left="2880" w:hanging="360"/>
+      </w:pPr>
+      <w:rPr>
+        <w:rFonts w:ascii="Wingdings" w:hAnsi="Wingdings" w:hint="default"/>
+        <w:sz w:val="20"/>
+      </w:rPr>
+    </w:lvl>
+    <w:lvl w:ilvl="4" w:tentative="1">
+      <w:start w:val="1"/>
+      <w:numFmt w:val="bullet"/>
+      <w:lvlText w:val=""/>
+      <w:lvlJc w:val="left"/>
+      <w:pPr>
+        <w:tabs>
+          <w:tab w:val="num" w:pos="3600"/>
+        </w:tabs>
+        <w:ind w:left="3600" w:hanging="360"/>
+      </w:pPr>
+      <w:rPr>
+        <w:rFonts w:ascii="Wingdings" w:hAnsi="Wingdings" w:hint="default"/>
+        <w:sz w:val="20"/>
+      </w:rPr>
+    </w:lvl>
+    <w:lvl w:ilvl="5" w:tentative="1">
+      <w:start w:val="1"/>
+      <w:numFmt w:val="bullet"/>
+      <w:lvlText w:val=""/>
+      <w:lvlJc w:val="left"/>
+      <w:pPr>
+        <w:tabs>
+          <w:tab w:val="num" w:pos="4320"/>
+        </w:tabs>
+        <w:ind w:left="4320" w:hanging="360"/>
+      </w:pPr>
+      <w:rPr>
+        <w:rFonts w:ascii="Wingdings" w:hAnsi="Wingdings" w:hint="default"/>
+        <w:sz w:val="20"/>
+      </w:rPr>
+    </w:lvl>
+    <w:lvl w:ilvl="6" w:tentative="1">
+      <w:start w:val="1"/>
+      <w:numFmt w:val="bullet"/>
+      <w:lvlText w:val=""/>
+      <w:lvlJc w:val="left"/>
+      <w:pPr>
+        <w:tabs>
+          <w:tab w:val="num" w:pos="5040"/>
+        </w:tabs>
+        <w:ind w:left="5040" w:hanging="360"/>
+      </w:pPr>
+      <w:rPr>
+        <w:rFonts w:ascii="Wingdings" w:hAnsi="Wingdings" w:hint="default"/>
+        <w:sz w:val="20"/>
+      </w:rPr>
+    </w:lvl>
+    <w:lvl w:ilvl="7" w:tentative="1">
+      <w:start w:val="1"/>
+      <w:numFmt w:val="bullet"/>
+      <w:lvlText w:val=""/>
+      <w:lvlJc w:val="left"/>
+      <w:pPr>
+        <w:tabs>
+          <w:tab w:val="num" w:pos="5760"/>
+        </w:tabs>
+        <w:ind w:left="5760" w:hanging="360"/>
+      </w:pPr>
+      <w:rPr>
+        <w:rFonts w:ascii="Wingdings" w:hAnsi="Wingdings" w:hint="default"/>
+        <w:sz w:val="20"/>
+      </w:rPr>
+    </w:lvl>
+    <w:lvl w:ilvl="8" w:tentative="1">
+      <w:start w:val="1"/>
+      <w:numFmt w:val="bullet"/>
+      <w:lvlText w:val=""/>
+      <w:lvlJc w:val="left"/>
+      <w:pPr>
+        <w:tabs>
+          <w:tab w:val="num" w:pos="6480"/>
+        </w:tabs>
+        <w:ind w:left="6480" w:hanging="360"/>
+      </w:pPr>
+      <w:rPr>
+        <w:rFonts w:ascii="Wingdings" w:hAnsi="Wingdings" w:hint="default"/>
+        <w:sz w:val="20"/>
+      </w:rPr>
+    </w:lvl>
+  </w:abstractNum>
+  <w:abstractNum w:abstractNumId="9" w15:restartNumberingAfterBreak="0">
     <w:nsid w:val="3D0702F0"/>
     <w:multiLevelType w:val="multilevel"/>
     <w:tmpl w:val="9A809518"/>
@@ -13177,7 +14130,7 @@
       </w:rPr>
     </w:lvl>
   </w:abstractNum>
-  <w:abstractNum w:abstractNumId="3" w15:restartNumberingAfterBreak="0">
+  <w:abstractNum w:abstractNumId="10" w15:restartNumberingAfterBreak="0">
     <w:nsid w:val="3D4E2915"/>
     <w:multiLevelType w:val="multilevel"/>
     <w:tmpl w:val="791E02BC"/>
@@ -13294,7 +14247,156 @@
       </w:pPr>
     </w:lvl>
   </w:abstractNum>
-  <w:abstractNum w:abstractNumId="4" w15:restartNumberingAfterBreak="0">
+  <w:abstractNum w:abstractNumId="11" w15:restartNumberingAfterBreak="0">
+    <w:nsid w:val="41F17E28"/>
+    <w:multiLevelType w:val="multilevel"/>
+    <w:tmpl w:val="3AC8746E"/>
+    <w:lvl w:ilvl="0">
+      <w:start w:val="1"/>
+      <w:numFmt w:val="bullet"/>
+      <w:lvlText w:val=""/>
+      <w:lvlJc w:val="left"/>
+      <w:pPr>
+        <w:tabs>
+          <w:tab w:val="num" w:pos="720"/>
+        </w:tabs>
+        <w:ind w:left="720" w:hanging="360"/>
+      </w:pPr>
+      <w:rPr>
+        <w:rFonts w:ascii="Symbol" w:hAnsi="Symbol" w:hint="default"/>
+        <w:sz w:val="20"/>
+      </w:rPr>
+    </w:lvl>
+    <w:lvl w:ilvl="1">
+      <w:start w:val="1"/>
+      <w:numFmt w:val="bullet"/>
+      <w:lvlText w:val="o"/>
+      <w:lvlJc w:val="left"/>
+      <w:pPr>
+        <w:tabs>
+          <w:tab w:val="num" w:pos="1440"/>
+        </w:tabs>
+        <w:ind w:left="1440" w:hanging="360"/>
+      </w:pPr>
+      <w:rPr>
+        <w:rFonts w:ascii="Courier New" w:hAnsi="Courier New" w:hint="default"/>
+        <w:sz w:val="20"/>
+      </w:rPr>
+    </w:lvl>
+    <w:lvl w:ilvl="2" w:tentative="1">
+      <w:start w:val="1"/>
+      <w:numFmt w:val="bullet"/>
+      <w:lvlText w:val=""/>
+      <w:lvlJc w:val="left"/>
+      <w:pPr>
+        <w:tabs>
+          <w:tab w:val="num" w:pos="2160"/>
+        </w:tabs>
+        <w:ind w:left="2160" w:hanging="360"/>
+      </w:pPr>
+      <w:rPr>
+        <w:rFonts w:ascii="Wingdings" w:hAnsi="Wingdings" w:hint="default"/>
+        <w:sz w:val="20"/>
+      </w:rPr>
+    </w:lvl>
+    <w:lvl w:ilvl="3" w:tentative="1">
+      <w:start w:val="1"/>
+      <w:numFmt w:val="bullet"/>
+      <w:lvlText w:val=""/>
+      <w:lvlJc w:val="left"/>
+      <w:pPr>
+        <w:tabs>
+          <w:tab w:val="num" w:pos="2880"/>
+        </w:tabs>
+        <w:ind w:left="2880" w:hanging="360"/>
+      </w:pPr>
+      <w:rPr>
+        <w:rFonts w:ascii="Wingdings" w:hAnsi="Wingdings" w:hint="default"/>
+        <w:sz w:val="20"/>
+      </w:rPr>
+    </w:lvl>
+    <w:lvl w:ilvl="4" w:tentative="1">
+      <w:start w:val="1"/>
+      <w:numFmt w:val="bullet"/>
+      <w:lvlText w:val=""/>
+      <w:lvlJc w:val="left"/>
+      <w:pPr>
+        <w:tabs>
+          <w:tab w:val="num" w:pos="3600"/>
+        </w:tabs>
+        <w:ind w:left="3600" w:hanging="360"/>
+      </w:pPr>
+      <w:rPr>
+        <w:rFonts w:ascii="Wingdings" w:hAnsi="Wingdings" w:hint="default"/>
+        <w:sz w:val="20"/>
+      </w:rPr>
+    </w:lvl>
+    <w:lvl w:ilvl="5" w:tentative="1">
+      <w:start w:val="1"/>
+      <w:numFmt w:val="bullet"/>
+      <w:lvlText w:val=""/>
+      <w:lvlJc w:val="left"/>
+      <w:pPr>
+        <w:tabs>
+          <w:tab w:val="num" w:pos="4320"/>
+        </w:tabs>
+        <w:ind w:left="4320" w:hanging="360"/>
+      </w:pPr>
+      <w:rPr>
+        <w:rFonts w:ascii="Wingdings" w:hAnsi="Wingdings" w:hint="default"/>
+        <w:sz w:val="20"/>
+      </w:rPr>
+    </w:lvl>
+    <w:lvl w:ilvl="6" w:tentative="1">
+      <w:start w:val="1"/>
+      <w:numFmt w:val="bullet"/>
+      <w:lvlText w:val=""/>
+      <w:lvlJc w:val="left"/>
+      <w:pPr>
+        <w:tabs>
+          <w:tab w:val="num" w:pos="5040"/>
+        </w:tabs>
+        <w:ind w:left="5040" w:hanging="360"/>
+      </w:pPr>
+      <w:rPr>
+        <w:rFonts w:ascii="Wingdings" w:hAnsi="Wingdings" w:hint="default"/>
+        <w:sz w:val="20"/>
+      </w:rPr>
+    </w:lvl>
+    <w:lvl w:ilvl="7" w:tentative="1">
+      <w:start w:val="1"/>
+      <w:numFmt w:val="bullet"/>
+      <w:lvlText w:val=""/>
+      <w:lvlJc w:val="left"/>
+      <w:pPr>
+        <w:tabs>
+          <w:tab w:val="num" w:pos="5760"/>
+        </w:tabs>
+        <w:ind w:left="5760" w:hanging="360"/>
+      </w:pPr>
+      <w:rPr>
+        <w:rFonts w:ascii="Wingdings" w:hAnsi="Wingdings" w:hint="default"/>
+        <w:sz w:val="20"/>
+      </w:rPr>
+    </w:lvl>
+    <w:lvl w:ilvl="8" w:tentative="1">
+      <w:start w:val="1"/>
+      <w:numFmt w:val="bullet"/>
+      <w:lvlText w:val=""/>
+      <w:lvlJc w:val="left"/>
+      <w:pPr>
+        <w:tabs>
+          <w:tab w:val="num" w:pos="6480"/>
+        </w:tabs>
+        <w:ind w:left="6480" w:hanging="360"/>
+      </w:pPr>
+      <w:rPr>
+        <w:rFonts w:ascii="Wingdings" w:hAnsi="Wingdings" w:hint="default"/>
+        <w:sz w:val="20"/>
+      </w:rPr>
+    </w:lvl>
+  </w:abstractNum>
+  <w:abstractNum w:abstractNumId="12" w15:restartNumberingAfterBreak="0">
     <w:nsid w:val="45EF1787"/>
     <w:multiLevelType w:val="multilevel"/>
     <w:tmpl w:val="A470EB80"/>
@@ -13443,7 +14545,305 @@
       </w:rPr>
     </w:lvl>
   </w:abstractNum>
-  <w:abstractNum w:abstractNumId="5" w15:restartNumberingAfterBreak="0">
+  <w:abstractNum w:abstractNumId="13" w15:restartNumberingAfterBreak="0">
+    <w:nsid w:val="47DF6FF2"/>
+    <w:multiLevelType w:val="multilevel"/>
+    <w:tmpl w:val="B0705258"/>
+    <w:lvl w:ilvl="0">
+      <w:start w:val="1"/>
+      <w:numFmt w:val="bullet"/>
+      <w:lvlText w:val=""/>
+      <w:lvlJc w:val="left"/>
+      <w:pPr>
+        <w:tabs>
+          <w:tab w:val="num" w:pos="720"/>
+        </w:tabs>
+        <w:ind w:left="720" w:hanging="360"/>
+      </w:pPr>
+      <w:rPr>
+        <w:rFonts w:ascii="Symbol" w:hAnsi="Symbol" w:hint="default"/>
+        <w:sz w:val="20"/>
+      </w:rPr>
+    </w:lvl>
+    <w:lvl w:ilvl="1" w:tentative="1">
+      <w:start w:val="1"/>
+      <w:numFmt w:val="bullet"/>
+      <w:lvlText w:val="o"/>
+      <w:lvlJc w:val="left"/>
+      <w:pPr>
+        <w:tabs>
+          <w:tab w:val="num" w:pos="1440"/>
+        </w:tabs>
+        <w:ind w:left="1440" w:hanging="360"/>
+      </w:pPr>
+      <w:rPr>
+        <w:rFonts w:ascii="Courier New" w:hAnsi="Courier New" w:hint="default"/>
+        <w:sz w:val="20"/>
+      </w:rPr>
+    </w:lvl>
+    <w:lvl w:ilvl="2" w:tentative="1">
+      <w:start w:val="1"/>
+      <w:numFmt w:val="bullet"/>
+      <w:lvlText w:val=""/>
+      <w:lvlJc w:val="left"/>
+      <w:pPr>
+        <w:tabs>
+          <w:tab w:val="num" w:pos="2160"/>
+        </w:tabs>
+        <w:ind w:left="2160" w:hanging="360"/>
+      </w:pPr>
+      <w:rPr>
+        <w:rFonts w:ascii="Wingdings" w:hAnsi="Wingdings" w:hint="default"/>
+        <w:sz w:val="20"/>
+      </w:rPr>
+    </w:lvl>
+    <w:lvl w:ilvl="3" w:tentative="1">
+      <w:start w:val="1"/>
+      <w:numFmt w:val="bullet"/>
+      <w:lvlText w:val=""/>
+      <w:lvlJc w:val="left"/>
+      <w:pPr>
+        <w:tabs>
+          <w:tab w:val="num" w:pos="2880"/>
+        </w:tabs>
+        <w:ind w:left="2880" w:hanging="360"/>
+      </w:pPr>
+      <w:rPr>
+        <w:rFonts w:ascii="Wingdings" w:hAnsi="Wingdings" w:hint="default"/>
+        <w:sz w:val="20"/>
+      </w:rPr>
+    </w:lvl>
+    <w:lvl w:ilvl="4" w:tentative="1">
+      <w:start w:val="1"/>
+      <w:numFmt w:val="bullet"/>
+      <w:lvlText w:val=""/>
+      <w:lvlJc w:val="left"/>
+      <w:pPr>
+        <w:tabs>
+          <w:tab w:val="num" w:pos="3600"/>
+        </w:tabs>
+        <w:ind w:left="3600" w:hanging="360"/>
+      </w:pPr>
+      <w:rPr>
+        <w:rFonts w:ascii="Wingdings" w:hAnsi="Wingdings" w:hint="default"/>
+        <w:sz w:val="20"/>
+      </w:rPr>
+    </w:lvl>
+    <w:lvl w:ilvl="5" w:tentative="1">
+      <w:start w:val="1"/>
+      <w:numFmt w:val="bullet"/>
+      <w:lvlText w:val=""/>
+      <w:lvlJc w:val="left"/>
+      <w:pPr>
+        <w:tabs>
+          <w:tab w:val="num" w:pos="4320"/>
+        </w:tabs>
+        <w:ind w:left="4320" w:hanging="360"/>
+      </w:pPr>
+      <w:rPr>
+        <w:rFonts w:ascii="Wingdings" w:hAnsi="Wingdings" w:hint="default"/>
+        <w:sz w:val="20"/>
+      </w:rPr>
+    </w:lvl>
+    <w:lvl w:ilvl="6" w:tentative="1">
+      <w:start w:val="1"/>
+      <w:numFmt w:val="bullet"/>
+      <w:lvlText w:val=""/>
+      <w:lvlJc w:val="left"/>
+      <w:pPr>
+        <w:tabs>
+          <w:tab w:val="num" w:pos="5040"/>
+        </w:tabs>
+        <w:ind w:left="5040" w:hanging="360"/>
+      </w:pPr>
+      <w:rPr>
+        <w:rFonts w:ascii="Wingdings" w:hAnsi="Wingdings" w:hint="default"/>
+        <w:sz w:val="20"/>
+      </w:rPr>
+    </w:lvl>
+    <w:lvl w:ilvl="7" w:tentative="1">
+      <w:start w:val="1"/>
+      <w:numFmt w:val="bullet"/>
+      <w:lvlText w:val=""/>
+      <w:lvlJc w:val="left"/>
+      <w:pPr>
+        <w:tabs>
+          <w:tab w:val="num" w:pos="5760"/>
+        </w:tabs>
+        <w:ind w:left="5760" w:hanging="360"/>
+      </w:pPr>
+      <w:rPr>
+        <w:rFonts w:ascii="Wingdings" w:hAnsi="Wingdings" w:hint="default"/>
+        <w:sz w:val="20"/>
+      </w:rPr>
+    </w:lvl>
+    <w:lvl w:ilvl="8" w:tentative="1">
+      <w:start w:val="1"/>
+      <w:numFmt w:val="bullet"/>
+      <w:lvlText w:val=""/>
+      <w:lvlJc w:val="left"/>
+      <w:pPr>
+        <w:tabs>
+          <w:tab w:val="num" w:pos="6480"/>
+        </w:tabs>
+        <w:ind w:left="6480" w:hanging="360"/>
+      </w:pPr>
+      <w:rPr>
+        <w:rFonts w:ascii="Wingdings" w:hAnsi="Wingdings" w:hint="default"/>
+        <w:sz w:val="20"/>
+      </w:rPr>
+    </w:lvl>
+  </w:abstractNum>
+  <w:abstractNum w:abstractNumId="14" w15:restartNumberingAfterBreak="0">
+    <w:nsid w:val="4DB67CE2"/>
+    <w:multiLevelType w:val="multilevel"/>
+    <w:tmpl w:val="5C909D5C"/>
+    <w:lvl w:ilvl="0">
+      <w:start w:val="1"/>
+      <w:numFmt w:val="bullet"/>
+      <w:lvlText w:val=""/>
+      <w:lvlJc w:val="left"/>
+      <w:pPr>
+        <w:tabs>
+          <w:tab w:val="num" w:pos="720"/>
+        </w:tabs>
+        <w:ind w:left="720" w:hanging="360"/>
+      </w:pPr>
+      <w:rPr>
+        <w:rFonts w:ascii="Symbol" w:hAnsi="Symbol" w:hint="default"/>
+        <w:sz w:val="20"/>
+      </w:rPr>
+    </w:lvl>
+    <w:lvl w:ilvl="1" w:tentative="1">
+      <w:start w:val="1"/>
+      <w:numFmt w:val="bullet"/>
+      <w:lvlText w:val="o"/>
+      <w:lvlJc w:val="left"/>
+      <w:pPr>
+        <w:tabs>
+          <w:tab w:val="num" w:pos="1440"/>
+        </w:tabs>
+        <w:ind w:left="1440" w:hanging="360"/>
+      </w:pPr>
+      <w:rPr>
+        <w:rFonts w:ascii="Courier New" w:hAnsi="Courier New" w:hint="default"/>
+        <w:sz w:val="20"/>
+      </w:rPr>
+    </w:lvl>
+    <w:lvl w:ilvl="2" w:tentative="1">
+      <w:start w:val="1"/>
+      <w:numFmt w:val="bullet"/>
+      <w:lvlText w:val=""/>
+      <w:lvlJc w:val="left"/>
+      <w:pPr>
+        <w:tabs>
+          <w:tab w:val="num" w:pos="2160"/>
+        </w:tabs>
+        <w:ind w:left="2160" w:hanging="360"/>
+      </w:pPr>
+      <w:rPr>
+        <w:rFonts w:ascii="Wingdings" w:hAnsi="Wingdings" w:hint="default"/>
+        <w:sz w:val="20"/>
+      </w:rPr>
+    </w:lvl>
+    <w:lvl w:ilvl="3" w:tentative="1">
+      <w:start w:val="1"/>
+      <w:numFmt w:val="bullet"/>
+      <w:lvlText w:val=""/>
+      <w:lvlJc w:val="left"/>
+      <w:pPr>
+        <w:tabs>
+          <w:tab w:val="num" w:pos="2880"/>
+        </w:tabs>
+        <w:ind w:left="2880" w:hanging="360"/>
+      </w:pPr>
+      <w:rPr>
+        <w:rFonts w:ascii="Wingdings" w:hAnsi="Wingdings" w:hint="default"/>
+        <w:sz w:val="20"/>
+      </w:rPr>
+    </w:lvl>
+    <w:lvl w:ilvl="4" w:tentative="1">
+      <w:start w:val="1"/>
+      <w:numFmt w:val="bullet"/>
+      <w:lvlText w:val=""/>
+      <w:lvlJc w:val="left"/>
+      <w:pPr>
+        <w:tabs>
+          <w:tab w:val="num" w:pos="3600"/>
+        </w:tabs>
+        <w:ind w:left="3600" w:hanging="360"/>
+      </w:pPr>
+      <w:rPr>
+        <w:rFonts w:ascii="Wingdings" w:hAnsi="Wingdings" w:hint="default"/>
+        <w:sz w:val="20"/>
+      </w:rPr>
+    </w:lvl>
+    <w:lvl w:ilvl="5" w:tentative="1">
+      <w:start w:val="1"/>
+      <w:numFmt w:val="bullet"/>
+      <w:lvlText w:val=""/>
+      <w:lvlJc w:val="left"/>
+      <w:pPr>
+        <w:tabs>
+          <w:tab w:val="num" w:pos="4320"/>
+        </w:tabs>
+        <w:ind w:left="4320" w:hanging="360"/>
+      </w:pPr>
+      <w:rPr>
+        <w:rFonts w:ascii="Wingdings" w:hAnsi="Wingdings" w:hint="default"/>
+        <w:sz w:val="20"/>
+      </w:rPr>
+    </w:lvl>
+    <w:lvl w:ilvl="6" w:tentative="1">
+      <w:start w:val="1"/>
+      <w:numFmt w:val="bullet"/>
+      <w:lvlText w:val=""/>
+      <w:lvlJc w:val="left"/>
+      <w:pPr>
+        <w:tabs>
+          <w:tab w:val="num" w:pos="5040"/>
+        </w:tabs>
+        <w:ind w:left="5040" w:hanging="360"/>
+      </w:pPr>
+      <w:rPr>
+        <w:rFonts w:ascii="Wingdings" w:hAnsi="Wingdings" w:hint="default"/>
+        <w:sz w:val="20"/>
+      </w:rPr>
+    </w:lvl>
+    <w:lvl w:ilvl="7" w:tentative="1">
+      <w:start w:val="1"/>
+      <w:numFmt w:val="bullet"/>
+      <w:lvlText w:val=""/>
+      <w:lvlJc w:val="left"/>
+      <w:pPr>
+        <w:tabs>
+          <w:tab w:val="num" w:pos="5760"/>
+        </w:tabs>
+        <w:ind w:left="5760" w:hanging="360"/>
+      </w:pPr>
+      <w:rPr>
+        <w:rFonts w:ascii="Wingdings" w:hAnsi="Wingdings" w:hint="default"/>
+        <w:sz w:val="20"/>
+      </w:rPr>
+    </w:lvl>
+    <w:lvl w:ilvl="8" w:tentative="1">
+      <w:start w:val="1"/>
+      <w:numFmt w:val="bullet"/>
+      <w:lvlText w:val=""/>
+      <w:lvlJc w:val="left"/>
+      <w:pPr>
+        <w:tabs>
+          <w:tab w:val="num" w:pos="6480"/>
+        </w:tabs>
+        <w:ind w:left="6480" w:hanging="360"/>
+      </w:pPr>
+      <w:rPr>
+        <w:rFonts w:ascii="Wingdings" w:hAnsi="Wingdings" w:hint="default"/>
+        <w:sz w:val="20"/>
+      </w:rPr>
+    </w:lvl>
+  </w:abstractNum>
+  <w:abstractNum w:abstractNumId="15" w15:restartNumberingAfterBreak="0">
     <w:nsid w:val="51393598"/>
     <w:multiLevelType w:val="multilevel"/>
     <w:tmpl w:val="68C013CA"/>
@@ -13592,7 +14992,305 @@
       </w:rPr>
     </w:lvl>
   </w:abstractNum>
-  <w:abstractNum w:abstractNumId="6" w15:restartNumberingAfterBreak="0">
+  <w:abstractNum w:abstractNumId="16" w15:restartNumberingAfterBreak="0">
+    <w:nsid w:val="57B7450E"/>
+    <w:multiLevelType w:val="multilevel"/>
+    <w:tmpl w:val="CCE4CAFE"/>
+    <w:lvl w:ilvl="0">
+      <w:start w:val="1"/>
+      <w:numFmt w:val="bullet"/>
+      <w:lvlText w:val=""/>
+      <w:lvlJc w:val="left"/>
+      <w:pPr>
+        <w:tabs>
+          <w:tab w:val="num" w:pos="720"/>
+        </w:tabs>
+        <w:ind w:left="720" w:hanging="360"/>
+      </w:pPr>
+      <w:rPr>
+        <w:rFonts w:ascii="Symbol" w:hAnsi="Symbol" w:hint="default"/>
+        <w:sz w:val="20"/>
+      </w:rPr>
+    </w:lvl>
+    <w:lvl w:ilvl="1" w:tentative="1">
+      <w:start w:val="1"/>
+      <w:numFmt w:val="bullet"/>
+      <w:lvlText w:val="o"/>
+      <w:lvlJc w:val="left"/>
+      <w:pPr>
+        <w:tabs>
+          <w:tab w:val="num" w:pos="1440"/>
+        </w:tabs>
+        <w:ind w:left="1440" w:hanging="360"/>
+      </w:pPr>
+      <w:rPr>
+        <w:rFonts w:ascii="Courier New" w:hAnsi="Courier New" w:hint="default"/>
+        <w:sz w:val="20"/>
+      </w:rPr>
+    </w:lvl>
+    <w:lvl w:ilvl="2" w:tentative="1">
+      <w:start w:val="1"/>
+      <w:numFmt w:val="bullet"/>
+      <w:lvlText w:val=""/>
+      <w:lvlJc w:val="left"/>
+      <w:pPr>
+        <w:tabs>
+          <w:tab w:val="num" w:pos="2160"/>
+        </w:tabs>
+        <w:ind w:left="2160" w:hanging="360"/>
+      </w:pPr>
+      <w:rPr>
+        <w:rFonts w:ascii="Wingdings" w:hAnsi="Wingdings" w:hint="default"/>
+        <w:sz w:val="20"/>
+      </w:rPr>
+    </w:lvl>
+    <w:lvl w:ilvl="3" w:tentative="1">
+      <w:start w:val="1"/>
+      <w:numFmt w:val="bullet"/>
+      <w:lvlText w:val=""/>
+      <w:lvlJc w:val="left"/>
+      <w:pPr>
+        <w:tabs>
+          <w:tab w:val="num" w:pos="2880"/>
+        </w:tabs>
+        <w:ind w:left="2880" w:hanging="360"/>
+      </w:pPr>
+      <w:rPr>
+        <w:rFonts w:ascii="Wingdings" w:hAnsi="Wingdings" w:hint="default"/>
+        <w:sz w:val="20"/>
+      </w:rPr>
+    </w:lvl>
+    <w:lvl w:ilvl="4" w:tentative="1">
+      <w:start w:val="1"/>
+      <w:numFmt w:val="bullet"/>
+      <w:lvlText w:val=""/>
+      <w:lvlJc w:val="left"/>
+      <w:pPr>
+        <w:tabs>
+          <w:tab w:val="num" w:pos="3600"/>
+        </w:tabs>
+        <w:ind w:left="3600" w:hanging="360"/>
+      </w:pPr>
+      <w:rPr>
+        <w:rFonts w:ascii="Wingdings" w:hAnsi="Wingdings" w:hint="default"/>
+        <w:sz w:val="20"/>
+      </w:rPr>
+    </w:lvl>
+    <w:lvl w:ilvl="5" w:tentative="1">
+      <w:start w:val="1"/>
+      <w:numFmt w:val="bullet"/>
+      <w:lvlText w:val=""/>
+      <w:lvlJc w:val="left"/>
+      <w:pPr>
+        <w:tabs>
+          <w:tab w:val="num" w:pos="4320"/>
+        </w:tabs>
+        <w:ind w:left="4320" w:hanging="360"/>
+      </w:pPr>
+      <w:rPr>
+        <w:rFonts w:ascii="Wingdings" w:hAnsi="Wingdings" w:hint="default"/>
+        <w:sz w:val="20"/>
+      </w:rPr>
+    </w:lvl>
+    <w:lvl w:ilvl="6" w:tentative="1">
+      <w:start w:val="1"/>
+      <w:numFmt w:val="bullet"/>
+      <w:lvlText w:val=""/>
+      <w:lvlJc w:val="left"/>
+      <w:pPr>
+        <w:tabs>
+          <w:tab w:val="num" w:pos="5040"/>
+        </w:tabs>
+        <w:ind w:left="5040" w:hanging="360"/>
+      </w:pPr>
+      <w:rPr>
+        <w:rFonts w:ascii="Wingdings" w:hAnsi="Wingdings" w:hint="default"/>
+        <w:sz w:val="20"/>
+      </w:rPr>
+    </w:lvl>
+    <w:lvl w:ilvl="7" w:tentative="1">
+      <w:start w:val="1"/>
+      <w:numFmt w:val="bullet"/>
+      <w:lvlText w:val=""/>
+      <w:lvlJc w:val="left"/>
+      <w:pPr>
+        <w:tabs>
+          <w:tab w:val="num" w:pos="5760"/>
+        </w:tabs>
+        <w:ind w:left="5760" w:hanging="360"/>
+      </w:pPr>
+      <w:rPr>
+        <w:rFonts w:ascii="Wingdings" w:hAnsi="Wingdings" w:hint="default"/>
+        <w:sz w:val="20"/>
+      </w:rPr>
+    </w:lvl>
+    <w:lvl w:ilvl="8" w:tentative="1">
+      <w:start w:val="1"/>
+      <w:numFmt w:val="bullet"/>
+      <w:lvlText w:val=""/>
+      <w:lvlJc w:val="left"/>
+      <w:pPr>
+        <w:tabs>
+          <w:tab w:val="num" w:pos="6480"/>
+        </w:tabs>
+        <w:ind w:left="6480" w:hanging="360"/>
+      </w:pPr>
+      <w:rPr>
+        <w:rFonts w:ascii="Wingdings" w:hAnsi="Wingdings" w:hint="default"/>
+        <w:sz w:val="20"/>
+      </w:rPr>
+    </w:lvl>
+  </w:abstractNum>
+  <w:abstractNum w:abstractNumId="17" w15:restartNumberingAfterBreak="0">
+    <w:nsid w:val="58951814"/>
+    <w:multiLevelType w:val="multilevel"/>
+    <w:tmpl w:val="BA1E8E8E"/>
+    <w:lvl w:ilvl="0">
+      <w:start w:val="1"/>
+      <w:numFmt w:val="bullet"/>
+      <w:lvlText w:val=""/>
+      <w:lvlJc w:val="left"/>
+      <w:pPr>
+        <w:tabs>
+          <w:tab w:val="num" w:pos="720"/>
+        </w:tabs>
+        <w:ind w:left="720" w:hanging="360"/>
+      </w:pPr>
+      <w:rPr>
+        <w:rFonts w:ascii="Symbol" w:hAnsi="Symbol" w:hint="default"/>
+        <w:sz w:val="20"/>
+      </w:rPr>
+    </w:lvl>
+    <w:lvl w:ilvl="1" w:tentative="1">
+      <w:start w:val="1"/>
+      <w:numFmt w:val="bullet"/>
+      <w:lvlText w:val="o"/>
+      <w:lvlJc w:val="left"/>
+      <w:pPr>
+        <w:tabs>
+          <w:tab w:val="num" w:pos="1440"/>
+        </w:tabs>
+        <w:ind w:left="1440" w:hanging="360"/>
+      </w:pPr>
+      <w:rPr>
+        <w:rFonts w:ascii="Courier New" w:hAnsi="Courier New" w:hint="default"/>
+        <w:sz w:val="20"/>
+      </w:rPr>
+    </w:lvl>
+    <w:lvl w:ilvl="2" w:tentative="1">
+      <w:start w:val="1"/>
+      <w:numFmt w:val="bullet"/>
+      <w:lvlText w:val=""/>
+      <w:lvlJc w:val="left"/>
+      <w:pPr>
+        <w:tabs>
+          <w:tab w:val="num" w:pos="2160"/>
+        </w:tabs>
+        <w:ind w:left="2160" w:hanging="360"/>
+      </w:pPr>
+      <w:rPr>
+        <w:rFonts w:ascii="Wingdings" w:hAnsi="Wingdings" w:hint="default"/>
+        <w:sz w:val="20"/>
+      </w:rPr>
+    </w:lvl>
+    <w:lvl w:ilvl="3" w:tentative="1">
+      <w:start w:val="1"/>
+      <w:numFmt w:val="bullet"/>
+      <w:lvlText w:val=""/>
+      <w:lvlJc w:val="left"/>
+      <w:pPr>
+        <w:tabs>
+          <w:tab w:val="num" w:pos="2880"/>
+        </w:tabs>
+        <w:ind w:left="2880" w:hanging="360"/>
+      </w:pPr>
+      <w:rPr>
+        <w:rFonts w:ascii="Wingdings" w:hAnsi="Wingdings" w:hint="default"/>
+        <w:sz w:val="20"/>
+      </w:rPr>
+    </w:lvl>
+    <w:lvl w:ilvl="4" w:tentative="1">
+      <w:start w:val="1"/>
+      <w:numFmt w:val="bullet"/>
+      <w:lvlText w:val=""/>
+      <w:lvlJc w:val="left"/>
+      <w:pPr>
+        <w:tabs>
+          <w:tab w:val="num" w:pos="3600"/>
+        </w:tabs>
+        <w:ind w:left="3600" w:hanging="360"/>
+      </w:pPr>
+      <w:rPr>
+        <w:rFonts w:ascii="Wingdings" w:hAnsi="Wingdings" w:hint="default"/>
+        <w:sz w:val="20"/>
+      </w:rPr>
+    </w:lvl>
+    <w:lvl w:ilvl="5" w:tentative="1">
+      <w:start w:val="1"/>
+      <w:numFmt w:val="bullet"/>
+      <w:lvlText w:val=""/>
+      <w:lvlJc w:val="left"/>
+      <w:pPr>
+        <w:tabs>
+          <w:tab w:val="num" w:pos="4320"/>
+        </w:tabs>
+        <w:ind w:left="4320" w:hanging="360"/>
+      </w:pPr>
+      <w:rPr>
+        <w:rFonts w:ascii="Wingdings" w:hAnsi="Wingdings" w:hint="default"/>
+        <w:sz w:val="20"/>
+      </w:rPr>
+    </w:lvl>
+    <w:lvl w:ilvl="6" w:tentative="1">
+      <w:start w:val="1"/>
+      <w:numFmt w:val="bullet"/>
+      <w:lvlText w:val=""/>
+      <w:lvlJc w:val="left"/>
+      <w:pPr>
+        <w:tabs>
+          <w:tab w:val="num" w:pos="5040"/>
+        </w:tabs>
+        <w:ind w:left="5040" w:hanging="360"/>
+      </w:pPr>
+      <w:rPr>
+        <w:rFonts w:ascii="Wingdings" w:hAnsi="Wingdings" w:hint="default"/>
+        <w:sz w:val="20"/>
+      </w:rPr>
+    </w:lvl>
+    <w:lvl w:ilvl="7" w:tentative="1">
+      <w:start w:val="1"/>
+      <w:numFmt w:val="bullet"/>
+      <w:lvlText w:val=""/>
+      <w:lvlJc w:val="left"/>
+      <w:pPr>
+        <w:tabs>
+          <w:tab w:val="num" w:pos="5760"/>
+        </w:tabs>
+        <w:ind w:left="5760" w:hanging="360"/>
+      </w:pPr>
+      <w:rPr>
+        <w:rFonts w:ascii="Wingdings" w:hAnsi="Wingdings" w:hint="default"/>
+        <w:sz w:val="20"/>
+      </w:rPr>
+    </w:lvl>
+    <w:lvl w:ilvl="8" w:tentative="1">
+      <w:start w:val="1"/>
+      <w:numFmt w:val="bullet"/>
+      <w:lvlText w:val=""/>
+      <w:lvlJc w:val="left"/>
+      <w:pPr>
+        <w:tabs>
+          <w:tab w:val="num" w:pos="6480"/>
+        </w:tabs>
+        <w:ind w:left="6480" w:hanging="360"/>
+      </w:pPr>
+      <w:rPr>
+        <w:rFonts w:ascii="Wingdings" w:hAnsi="Wingdings" w:hint="default"/>
+        <w:sz w:val="20"/>
+      </w:rPr>
+    </w:lvl>
+  </w:abstractNum>
+  <w:abstractNum w:abstractNumId="18" w15:restartNumberingAfterBreak="0">
     <w:nsid w:val="5B882DA4"/>
     <w:multiLevelType w:val="multilevel"/>
     <w:tmpl w:val="5B065930"/>
@@ -13705,7 +15403,156 @@
       </w:pPr>
     </w:lvl>
   </w:abstractNum>
-  <w:abstractNum w:abstractNumId="7" w15:restartNumberingAfterBreak="0">
+  <w:abstractNum w:abstractNumId="19" w15:restartNumberingAfterBreak="0">
+    <w:nsid w:val="61A4192A"/>
+    <w:multiLevelType w:val="multilevel"/>
+    <w:tmpl w:val="47D4E19E"/>
+    <w:lvl w:ilvl="0">
+      <w:start w:val="1"/>
+      <w:numFmt w:val="bullet"/>
+      <w:lvlText w:val=""/>
+      <w:lvlJc w:val="left"/>
+      <w:pPr>
+        <w:tabs>
+          <w:tab w:val="num" w:pos="720"/>
+        </w:tabs>
+        <w:ind w:left="720" w:hanging="360"/>
+      </w:pPr>
+      <w:rPr>
+        <w:rFonts w:ascii="Symbol" w:hAnsi="Symbol" w:hint="default"/>
+        <w:sz w:val="20"/>
+      </w:rPr>
+    </w:lvl>
+    <w:lvl w:ilvl="1" w:tentative="1">
+      <w:start w:val="1"/>
+      <w:numFmt w:val="bullet"/>
+      <w:lvlText w:val="o"/>
+      <w:lvlJc w:val="left"/>
+      <w:pPr>
+        <w:tabs>
+          <w:tab w:val="num" w:pos="1440"/>
+        </w:tabs>
+        <w:ind w:left="1440" w:hanging="360"/>
+      </w:pPr>
+      <w:rPr>
+        <w:rFonts w:ascii="Courier New" w:hAnsi="Courier New" w:hint="default"/>
+        <w:sz w:val="20"/>
+      </w:rPr>
+    </w:lvl>
+    <w:lvl w:ilvl="2" w:tentative="1">
+      <w:start w:val="1"/>
+      <w:numFmt w:val="bullet"/>
+      <w:lvlText w:val=""/>
+      <w:lvlJc w:val="left"/>
+      <w:pPr>
+        <w:tabs>
+          <w:tab w:val="num" w:pos="2160"/>
+        </w:tabs>
+        <w:ind w:left="2160" w:hanging="360"/>
+      </w:pPr>
+      <w:rPr>
+        <w:rFonts w:ascii="Wingdings" w:hAnsi="Wingdings" w:hint="default"/>
+        <w:sz w:val="20"/>
+      </w:rPr>
+    </w:lvl>
+    <w:lvl w:ilvl="3" w:tentative="1">
+      <w:start w:val="1"/>
+      <w:numFmt w:val="bullet"/>
+      <w:lvlText w:val=""/>
+      <w:lvlJc w:val="left"/>
+      <w:pPr>
+        <w:tabs>
+          <w:tab w:val="num" w:pos="2880"/>
+        </w:tabs>
+        <w:ind w:left="2880" w:hanging="360"/>
+      </w:pPr>
+      <w:rPr>
+        <w:rFonts w:ascii="Wingdings" w:hAnsi="Wingdings" w:hint="default"/>
+        <w:sz w:val="20"/>
+      </w:rPr>
+    </w:lvl>
+    <w:lvl w:ilvl="4" w:tentative="1">
+      <w:start w:val="1"/>
+      <w:numFmt w:val="bullet"/>
+      <w:lvlText w:val=""/>
+      <w:lvlJc w:val="left"/>
+      <w:pPr>
+        <w:tabs>
+          <w:tab w:val="num" w:pos="3600"/>
+        </w:tabs>
+        <w:ind w:left="3600" w:hanging="360"/>
+      </w:pPr>
+      <w:rPr>
+        <w:rFonts w:ascii="Wingdings" w:hAnsi="Wingdings" w:hint="default"/>
+        <w:sz w:val="20"/>
+      </w:rPr>
+    </w:lvl>
+    <w:lvl w:ilvl="5" w:tentative="1">
+      <w:start w:val="1"/>
+      <w:numFmt w:val="bullet"/>
+      <w:lvlText w:val=""/>
+      <w:lvlJc w:val="left"/>
+      <w:pPr>
+        <w:tabs>
+          <w:tab w:val="num" w:pos="4320"/>
+        </w:tabs>
+        <w:ind w:left="4320" w:hanging="360"/>
+      </w:pPr>
+      <w:rPr>
+        <w:rFonts w:ascii="Wingdings" w:hAnsi="Wingdings" w:hint="default"/>
+        <w:sz w:val="20"/>
+      </w:rPr>
+    </w:lvl>
+    <w:lvl w:ilvl="6" w:tentative="1">
+      <w:start w:val="1"/>
+      <w:numFmt w:val="bullet"/>
+      <w:lvlText w:val=""/>
+      <w:lvlJc w:val="left"/>
+      <w:pPr>
+        <w:tabs>
+          <w:tab w:val="num" w:pos="5040"/>
+        </w:tabs>
+        <w:ind w:left="5040" w:hanging="360"/>
+      </w:pPr>
+      <w:rPr>
+        <w:rFonts w:ascii="Wingdings" w:hAnsi="Wingdings" w:hint="default"/>
+        <w:sz w:val="20"/>
+      </w:rPr>
+    </w:lvl>
+    <w:lvl w:ilvl="7" w:tentative="1">
+      <w:start w:val="1"/>
+      <w:numFmt w:val="bullet"/>
+      <w:lvlText w:val=""/>
+      <w:lvlJc w:val="left"/>
+      <w:pPr>
+        <w:tabs>
+          <w:tab w:val="num" w:pos="5760"/>
+        </w:tabs>
+        <w:ind w:left="5760" w:hanging="360"/>
+      </w:pPr>
+      <w:rPr>
+        <w:rFonts w:ascii="Wingdings" w:hAnsi="Wingdings" w:hint="default"/>
+        <w:sz w:val="20"/>
+      </w:rPr>
+    </w:lvl>
+    <w:lvl w:ilvl="8" w:tentative="1">
+      <w:start w:val="1"/>
+      <w:numFmt w:val="bullet"/>
+      <w:lvlText w:val=""/>
+      <w:lvlJc w:val="left"/>
+      <w:pPr>
+        <w:tabs>
+          <w:tab w:val="num" w:pos="6480"/>
+        </w:tabs>
+        <w:ind w:left="6480" w:hanging="360"/>
+      </w:pPr>
+      <w:rPr>
+        <w:rFonts w:ascii="Wingdings" w:hAnsi="Wingdings" w:hint="default"/>
+        <w:sz w:val="20"/>
+      </w:rPr>
+    </w:lvl>
+  </w:abstractNum>
+  <w:abstractNum w:abstractNumId="20" w15:restartNumberingAfterBreak="0">
     <w:nsid w:val="63B3069C"/>
     <w:multiLevelType w:val="multilevel"/>
     <w:tmpl w:val="7E2E2A48"/>
@@ -13854,7 +15701,7 @@
       </w:rPr>
     </w:lvl>
   </w:abstractNum>
-  <w:abstractNum w:abstractNumId="8" w15:restartNumberingAfterBreak="0">
+  <w:abstractNum w:abstractNumId="21" w15:restartNumberingAfterBreak="0">
     <w:nsid w:val="71F5037E"/>
     <w:multiLevelType w:val="multilevel"/>
     <w:tmpl w:val="4580C0FA"/>
@@ -14003,7 +15850,7 @@
       </w:rPr>
     </w:lvl>
   </w:abstractNum>
-  <w:abstractNum w:abstractNumId="9" w15:restartNumberingAfterBreak="0">
+  <w:abstractNum w:abstractNumId="22" w15:restartNumberingAfterBreak="0">
     <w:nsid w:val="7AC40AE7"/>
     <w:multiLevelType w:val="multilevel"/>
     <w:tmpl w:val="0284FB5E"/>
@@ -14120,41 +15967,232 @@
       </w:pPr>
     </w:lvl>
   </w:abstractNum>
+  <w:abstractNum w:abstractNumId="23" w15:restartNumberingAfterBreak="0">
+    <w:nsid w:val="7F2D471C"/>
+    <w:multiLevelType w:val="multilevel"/>
+    <w:tmpl w:val="8310A57A"/>
+    <w:lvl w:ilvl="0">
+      <w:start w:val="1"/>
+      <w:numFmt w:val="bullet"/>
+      <w:lvlText w:val=""/>
+      <w:lvlJc w:val="left"/>
+      <w:pPr>
+        <w:tabs>
+          <w:tab w:val="num" w:pos="720"/>
+        </w:tabs>
+        <w:ind w:left="720" w:hanging="360"/>
+      </w:pPr>
+      <w:rPr>
+        <w:rFonts w:ascii="Symbol" w:hAnsi="Symbol" w:hint="default"/>
+        <w:sz w:val="20"/>
+      </w:rPr>
+    </w:lvl>
+    <w:lvl w:ilvl="1" w:tentative="1">
+      <w:start w:val="1"/>
+      <w:numFmt w:val="bullet"/>
+      <w:lvlText w:val="o"/>
+      <w:lvlJc w:val="left"/>
+      <w:pPr>
+        <w:tabs>
+          <w:tab w:val="num" w:pos="1440"/>
+        </w:tabs>
+        <w:ind w:left="1440" w:hanging="360"/>
+      </w:pPr>
+      <w:rPr>
+        <w:rFonts w:ascii="Courier New" w:hAnsi="Courier New" w:hint="default"/>
+        <w:sz w:val="20"/>
+      </w:rPr>
+    </w:lvl>
+    <w:lvl w:ilvl="2" w:tentative="1">
+      <w:start w:val="1"/>
+      <w:numFmt w:val="bullet"/>
+      <w:lvlText w:val=""/>
+      <w:lvlJc w:val="left"/>
+      <w:pPr>
+        <w:tabs>
+          <w:tab w:val="num" w:pos="2160"/>
+        </w:tabs>
+        <w:ind w:left="2160" w:hanging="360"/>
+      </w:pPr>
+      <w:rPr>
+        <w:rFonts w:ascii="Wingdings" w:hAnsi="Wingdings" w:hint="default"/>
+        <w:sz w:val="20"/>
+      </w:rPr>
+    </w:lvl>
+    <w:lvl w:ilvl="3" w:tentative="1">
+      <w:start w:val="1"/>
+      <w:numFmt w:val="bullet"/>
+      <w:lvlText w:val=""/>
+      <w:lvlJc w:val="left"/>
+      <w:pPr>
+        <w:tabs>
+          <w:tab w:val="num" w:pos="2880"/>
+        </w:tabs>
+        <w:ind w:left="2880" w:hanging="360"/>
+      </w:pPr>
+      <w:rPr>
+        <w:rFonts w:ascii="Wingdings" w:hAnsi="Wingdings" w:hint="default"/>
+        <w:sz w:val="20"/>
+      </w:rPr>
+    </w:lvl>
+    <w:lvl w:ilvl="4" w:tentative="1">
+      <w:start w:val="1"/>
+      <w:numFmt w:val="bullet"/>
+      <w:lvlText w:val=""/>
+      <w:lvlJc w:val="left"/>
+      <w:pPr>
+        <w:tabs>
+          <w:tab w:val="num" w:pos="3600"/>
+        </w:tabs>
+        <w:ind w:left="3600" w:hanging="360"/>
+      </w:pPr>
+      <w:rPr>
+        <w:rFonts w:ascii="Wingdings" w:hAnsi="Wingdings" w:hint="default"/>
+        <w:sz w:val="20"/>
+      </w:rPr>
+    </w:lvl>
+    <w:lvl w:ilvl="5" w:tentative="1">
+      <w:start w:val="1"/>
+      <w:numFmt w:val="bullet"/>
+      <w:lvlText w:val=""/>
+      <w:lvlJc w:val="left"/>
+      <w:pPr>
+        <w:tabs>
+          <w:tab w:val="num" w:pos="4320"/>
+        </w:tabs>
+        <w:ind w:left="4320" w:hanging="360"/>
+      </w:pPr>
+      <w:rPr>
+        <w:rFonts w:ascii="Wingdings" w:hAnsi="Wingdings" w:hint="default"/>
+        <w:sz w:val="20"/>
+      </w:rPr>
+    </w:lvl>
+    <w:lvl w:ilvl="6" w:tentative="1">
+      <w:start w:val="1"/>
+      <w:numFmt w:val="bullet"/>
+      <w:lvlText w:val=""/>
+      <w:lvlJc w:val="left"/>
+      <w:pPr>
+        <w:tabs>
+          <w:tab w:val="num" w:pos="5040"/>
+        </w:tabs>
+        <w:ind w:left="5040" w:hanging="360"/>
+      </w:pPr>
+      <w:rPr>
+        <w:rFonts w:ascii="Wingdings" w:hAnsi="Wingdings" w:hint="default"/>
+        <w:sz w:val="20"/>
+      </w:rPr>
+    </w:lvl>
+    <w:lvl w:ilvl="7" w:tentative="1">
+      <w:start w:val="1"/>
+      <w:numFmt w:val="bullet"/>
+      <w:lvlText w:val=""/>
+      <w:lvlJc w:val="left"/>
+      <w:pPr>
+        <w:tabs>
+          <w:tab w:val="num" w:pos="5760"/>
+        </w:tabs>
+        <w:ind w:left="5760" w:hanging="360"/>
+      </w:pPr>
+      <w:rPr>
+        <w:rFonts w:ascii="Wingdings" w:hAnsi="Wingdings" w:hint="default"/>
+        <w:sz w:val="20"/>
+      </w:rPr>
+    </w:lvl>
+    <w:lvl w:ilvl="8" w:tentative="1">
+      <w:start w:val="1"/>
+      <w:numFmt w:val="bullet"/>
+      <w:lvlText w:val=""/>
+      <w:lvlJc w:val="left"/>
+      <w:pPr>
+        <w:tabs>
+          <w:tab w:val="num" w:pos="6480"/>
+        </w:tabs>
+        <w:ind w:left="6480" w:hanging="360"/>
+      </w:pPr>
+      <w:rPr>
+        <w:rFonts w:ascii="Wingdings" w:hAnsi="Wingdings" w:hint="default"/>
+        <w:sz w:val="20"/>
+      </w:rPr>
+    </w:lvl>
+  </w:abstractNum>
   <w:num w:numId="1" w16cid:durableId="1103571795">
+    <w:abstractNumId w:val="15"/>
+  </w:num>
+  <w:num w:numId="2" w16cid:durableId="619921963">
+    <w:abstractNumId w:val="9"/>
+  </w:num>
+  <w:num w:numId="3" w16cid:durableId="455149865">
+    <w:abstractNumId w:val="10"/>
+  </w:num>
+  <w:num w:numId="4" w16cid:durableId="935555491">
+    <w:abstractNumId w:val="1"/>
+  </w:num>
+  <w:num w:numId="5" w16cid:durableId="331184316">
+    <w:abstractNumId w:val="12"/>
+  </w:num>
+  <w:num w:numId="6" w16cid:durableId="1948809343">
+    <w:abstractNumId w:val="7"/>
+  </w:num>
+  <w:num w:numId="7" w16cid:durableId="968128839">
+    <w:abstractNumId w:val="20"/>
+  </w:num>
+  <w:num w:numId="8" w16cid:durableId="104277395">
+    <w:abstractNumId w:val="22"/>
+  </w:num>
+  <w:num w:numId="9" w16cid:durableId="2146240061">
+    <w:abstractNumId w:val="18"/>
+  </w:num>
+  <w:num w:numId="10" w16cid:durableId="1485855041">
+    <w:abstractNumId w:val="21"/>
+  </w:num>
+  <w:num w:numId="11" w16cid:durableId="98456838">
+    <w:abstractNumId w:val="19"/>
+  </w:num>
+  <w:num w:numId="12" w16cid:durableId="699091652">
+    <w:abstractNumId w:val="0"/>
+  </w:num>
+  <w:num w:numId="13" w16cid:durableId="1056588160">
+    <w:abstractNumId w:val="2"/>
+  </w:num>
+  <w:num w:numId="14" w16cid:durableId="1986931585">
+    <w:abstractNumId w:val="23"/>
+  </w:num>
+  <w:num w:numId="15" w16cid:durableId="469902369">
+    <w:abstractNumId w:val="11"/>
+  </w:num>
+  <w:num w:numId="16" w16cid:durableId="325520961">
+    <w:abstractNumId w:val="8"/>
+  </w:num>
+  <w:num w:numId="17" w16cid:durableId="1823883346">
+    <w:abstractNumId w:val="3"/>
+  </w:num>
+  <w:num w:numId="18" w16cid:durableId="1015502428">
+    <w:abstractNumId w:val="13"/>
+  </w:num>
+  <w:num w:numId="19" w16cid:durableId="17703516">
+    <w:abstractNumId w:val="16"/>
+  </w:num>
+  <w:num w:numId="20" w16cid:durableId="899441454">
+    <w:abstractNumId w:val="17"/>
+  </w:num>
+  <w:num w:numId="21" w16cid:durableId="402265206">
     <w:abstractNumId w:val="5"/>
   </w:num>
-  <w:num w:numId="2" w16cid:durableId="619921963">
-    <w:abstractNumId w:val="2"/>
-  </w:num>
-  <w:num w:numId="3" w16cid:durableId="455149865">
-    <w:abstractNumId w:val="3"/>
-  </w:num>
-  <w:num w:numId="4" w16cid:durableId="935555491">
-    <w:abstractNumId w:val="0"/>
-  </w:num>
-  <w:num w:numId="5" w16cid:durableId="331184316">
+  <w:num w:numId="22" w16cid:durableId="85468326">
     <w:abstractNumId w:val="4"/>
   </w:num>
-  <w:num w:numId="6" w16cid:durableId="1948809343">
-    <w:abstractNumId w:val="1"/>
-  </w:num>
-  <w:num w:numId="7" w16cid:durableId="968128839">
-    <w:abstractNumId w:val="7"/>
-  </w:num>
-  <w:num w:numId="8" w16cid:durableId="104277395">
-    <w:abstractNumId w:val="9"/>
-  </w:num>
-  <w:num w:numId="9" w16cid:durableId="2146240061">
+  <w:num w:numId="23" w16cid:durableId="326205433">
     <w:abstractNumId w:val="6"/>
   </w:num>
-  <w:num w:numId="10" w16cid:durableId="1485855041">
-    <w:abstractNumId w:val="8"/>
+  <w:num w:numId="24" w16cid:durableId="983968048">
+    <w:abstractNumId w:val="14"/>
   </w:num>
 </w:numbering>
 </file>
 
 <file path=word/styles.xml><?xml version="1.0" encoding="utf-8"?>
-<w:styles xmlns:mc="http://schemas.openxmlformats.org/markup-compatibility/2006" xmlns:r="http://schemas.openxmlformats.org/officeDocument/2006/relationships" xmlns:w="http://schemas.openxmlformats.org/wordprocessingml/2006/main" xmlns:w14="http://schemas.microsoft.com/office/word/2010/wordml" xmlns:w15="http://schemas.microsoft.com/office/word/2012/wordml" xmlns:w16cex="http://schemas.microsoft.com/office/word/2018/wordml/cex" xmlns:w16cid="http://schemas.microsoft.com/office/word/2016/wordml/cid" xmlns:w16="http://schemas.microsoft.com/office/word/2018/wordml" xmlns:w16du="http://schemas.microsoft.com/office/word/2023/wordml/word16du" xmlns:w16sdtdh="http://schemas.microsoft.com/office/word/2020/wordml/sdtdatahash" xmlns:w16se="http://schemas.microsoft.com/office/word/2015/wordml/symex" mc:Ignorable="w14 w15 w16se w16cid w16 w16cex w16sdtdh w16du">
+<w:styles xmlns:mc="http://schemas.openxmlformats.org/markup-compatibility/2006" xmlns:r="http://schemas.openxmlformats.org/officeDocument/2006/relationships" xmlns:w="http://schemas.openxmlformats.org/wordprocessingml/2006/main" xmlns:w14="http://schemas.microsoft.com/office/word/2010/wordml" xmlns:w15="http://schemas.microsoft.com/office/word/2012/wordml" xmlns:w16cex="http://schemas.microsoft.com/office/word/2018/wordml/cex" xmlns:w16cid="http://schemas.microsoft.com/office/word/2016/wordml/cid" xmlns:w16="http://schemas.microsoft.com/office/word/2018/wordml" xmlns:w16du="http://schemas.microsoft.com/office/word/2023/wordml/word16du" xmlns:w16sdtdh="http://schemas.microsoft.com/office/word/2020/wordml/sdtdatahash" xmlns:w16sdtfl="http://schemas.microsoft.com/office/word/2024/wordml/sdtformatlock" xmlns:w16se="http://schemas.microsoft.com/office/word/2015/wordml/symex" mc:Ignorable="w14 w15 w16se w16cid w16 w16cex w16sdtdh w16sdtfl w16du">
   <w:docDefaults>
     <w:rPrDefault>
       <w:rPr>
@@ -15369,6 +17407,26 @@
 </file>
 
 <file path=customXml/item1.xml><?xml version="1.0" encoding="utf-8"?>
+<p:properties xmlns:p="http://schemas.microsoft.com/office/2006/metadata/properties" xmlns:xsi="http://www.w3.org/2001/XMLSchema-instance" xmlns:pc="http://schemas.microsoft.com/office/infopath/2007/PartnerControls">
+  <documentManagement>
+    <lcf76f155ced4ddcb4097134ff3c332f xmlns="c4dd0f40-f31d-461d-b7c3-687416f64f67">
+      <Terms xmlns="http://schemas.microsoft.com/office/infopath/2007/PartnerControls"/>
+    </lcf76f155ced4ddcb4097134ff3c332f>
+    <TaxCatchAll xmlns="593fd1cb-9653-449a-91ef-a60b3fee2dff" xsi:nil="true"/>
+  </documentManagement>
+</p:properties>
+</file>
+
+<file path=customXml/item2.xml><?xml version="1.0" encoding="utf-8"?>
+<?mso-contentType ?>
+<FormTemplates xmlns="http://schemas.microsoft.com/sharepoint/v3/contenttype/forms">
+  <Display>DocumentLibraryForm</Display>
+  <Edit>DocumentLibraryForm</Edit>
+  <New>DocumentLibraryForm</New>
+</FormTemplates>
+</file>
+
+<file path=customXml/item3.xml><?xml version="1.0" encoding="utf-8"?>
 <ct:contentTypeSchema xmlns:ct="http://schemas.microsoft.com/office/2006/metadata/contentType" xmlns:ma="http://schemas.microsoft.com/office/2006/metadata/properties/metaAttributes" ct:_="" ma:_="" ma:contentTypeName="Document" ma:contentTypeID="0x010100D85AE516370C0B47835E787457E1BAC8" ma:contentTypeVersion="10" ma:contentTypeDescription="Crée un document." ma:contentTypeScope="" ma:versionID="399a0960e1324fc8b56976742245af4e">
   <xsd:schema xmlns:xsd="http://www.w3.org/2001/XMLSchema" xmlns:xs="http://www.w3.org/2001/XMLSchema" xmlns:p="http://schemas.microsoft.com/office/2006/metadata/properties" xmlns:ns2="c4dd0f40-f31d-461d-b7c3-687416f64f67" xmlns:ns3="593fd1cb-9653-449a-91ef-a60b3fee2dff" targetNamespace="http://schemas.microsoft.com/office/2006/metadata/properties" ma:root="true" ma:fieldsID="376cec3ed6799b83dae3a5fef69f5730" ns2:_="" ns3:_="">
     <xsd:import namespace="c4dd0f40-f31d-461d-b7c3-687416f64f67"/>
@@ -15555,34 +17613,40 @@
 </ct:contentTypeSchema>
 </file>
 
-<file path=customXml/item2.xml><?xml version="1.0" encoding="utf-8"?>
-<?mso-contentType ?>
-<FormTemplates xmlns="http://schemas.microsoft.com/sharepoint/v3/contenttype/forms">
-  <Display>DocumentLibraryForm</Display>
-  <Edit>DocumentLibraryForm</Edit>
-  <New>DocumentLibraryForm</New>
-</FormTemplates>
-</file>
-
-<file path=customXml/item3.xml><?xml version="1.0" encoding="utf-8"?>
-<p:properties xmlns:p="http://schemas.microsoft.com/office/2006/metadata/properties" xmlns:xsi="http://www.w3.org/2001/XMLSchema-instance" xmlns:pc="http://schemas.microsoft.com/office/infopath/2007/PartnerControls">
-  <documentManagement>
-    <lcf76f155ced4ddcb4097134ff3c332f xmlns="c4dd0f40-f31d-461d-b7c3-687416f64f67">
-      <Terms xmlns="http://schemas.microsoft.com/office/infopath/2007/PartnerControls"/>
-    </lcf76f155ced4ddcb4097134ff3c332f>
-    <TaxCatchAll xmlns="593fd1cb-9653-449a-91ef-a60b3fee2dff" xsi:nil="true"/>
-  </documentManagement>
-</p:properties>
-</file>
-
 <file path=customXml/itemProps1.xml><?xml version="1.0" encoding="utf-8"?>
-<ds:datastoreItem xmlns:ds="http://schemas.openxmlformats.org/officeDocument/2006/customXml" ds:itemID="{9F1C2734-19E6-4E05-AD86-9B07940CA8B9}"/>
+<ds:datastoreItem xmlns:ds="http://schemas.openxmlformats.org/officeDocument/2006/customXml" ds:itemID="{0D88D0B6-29F5-4DA8-8F89-7400D143960A}">
+  <ds:schemaRefs>
+    <ds:schemaRef ds:uri="http://schemas.microsoft.com/office/2006/metadata/properties"/>
+    <ds:schemaRef ds:uri="http://schemas.microsoft.com/office/infopath/2007/PartnerControls"/>
+    <ds:schemaRef ds:uri="c4dd0f40-f31d-461d-b7c3-687416f64f67"/>
+    <ds:schemaRef ds:uri="593fd1cb-9653-449a-91ef-a60b3fee2dff"/>
+  </ds:schemaRefs>
+</ds:datastoreItem>
 </file>
 
 <file path=customXml/itemProps2.xml><?xml version="1.0" encoding="utf-8"?>
-<ds:datastoreItem xmlns:ds="http://schemas.openxmlformats.org/officeDocument/2006/customXml" ds:itemID="{D0CEE951-537A-4EDD-83B2-963E65D45917}"/>
+<ds:datastoreItem xmlns:ds="http://schemas.openxmlformats.org/officeDocument/2006/customXml" ds:itemID="{D0CEE951-537A-4EDD-83B2-963E65D45917}">
+  <ds:schemaRefs>
+    <ds:schemaRef ds:uri="http://schemas.microsoft.com/sharepoint/v3/contenttype/forms"/>
+  </ds:schemaRefs>
+</ds:datastoreItem>
 </file>
 
 <file path=customXml/itemProps3.xml><?xml version="1.0" encoding="utf-8"?>
-<ds:datastoreItem xmlns:ds="http://schemas.openxmlformats.org/officeDocument/2006/customXml" ds:itemID="{0D88D0B6-29F5-4DA8-8F89-7400D143960A}"/>
+<ds:datastoreItem xmlns:ds="http://schemas.openxmlformats.org/officeDocument/2006/customXml" ds:itemID="{9F1C2734-19E6-4E05-AD86-9B07940CA8B9}">
+  <ds:schemaRefs>
+    <ds:schemaRef ds:uri="http://schemas.microsoft.com/office/2006/metadata/contentType"/>
+    <ds:schemaRef ds:uri="http://schemas.microsoft.com/office/2006/metadata/properties/metaAttributes"/>
+    <ds:schemaRef ds:uri="http://www.w3.org/2001/XMLSchema"/>
+    <ds:schemaRef ds:uri="http://schemas.microsoft.com/office/2006/metadata/properties"/>
+    <ds:schemaRef ds:uri="c4dd0f40-f31d-461d-b7c3-687416f64f67"/>
+    <ds:schemaRef ds:uri="593fd1cb-9653-449a-91ef-a60b3fee2dff"/>
+    <ds:schemaRef ds:uri="http://schemas.microsoft.com/office/2006/documentManagement/types"/>
+    <ds:schemaRef ds:uri="http://schemas.microsoft.com/office/infopath/2007/PartnerControls"/>
+    <ds:schemaRef ds:uri="http://schemas.openxmlformats.org/package/2006/metadata/core-properties"/>
+    <ds:schemaRef ds:uri="http://purl.org/dc/elements/1.1/"/>
+    <ds:schemaRef ds:uri="http://purl.org/dc/terms/"/>
+    <ds:schemaRef ds:uri="http://schemas.microsoft.com/internal/obd"/>
+  </ds:schemaRefs>
+</ds:datastoreItem>
 </file>
</xml_diff>

<commit_message>
Restauration d'une version stable du projet (test layers fonctionnels)
</commit_message>
<xml_diff>
--- a/Archives/Documentation_DevOPTIQ corrigé ChatGPT o1 V4.docx
+++ b/Archives/Documentation_DevOPTIQ corrigé ChatGPT o1 V4.docx
@@ -1373,45 +1373,8 @@
           <w:lang w:eastAsia="fr-FR"/>
           <w14:ligatures w14:val="none"/>
         </w:rPr>
-        <w:t xml:space="preserve">python -m </w:t>
-      </w:r>
-      <w:proofErr w:type="spellStart"/>
-      <w:r>
-        <w:rPr>
-          <w:rFonts w:ascii="Courier New" w:eastAsia="Times New Roman" w:hAnsi="Courier New" w:cs="Courier New"/>
-          <w:kern w:val="0"/>
-          <w:sz w:val="20"/>
-          <w:szCs w:val="20"/>
-          <w:lang w:eastAsia="fr-FR"/>
-          <w14:ligatures w14:val="none"/>
-        </w:rPr>
-        <w:t>venv</w:t>
-      </w:r>
-      <w:proofErr w:type="spellEnd"/>
-      <w:r>
-        <w:rPr>
-          <w:rFonts w:ascii="Courier New" w:eastAsia="Times New Roman" w:hAnsi="Courier New" w:cs="Courier New"/>
-          <w:kern w:val="0"/>
-          <w:sz w:val="20"/>
-          <w:szCs w:val="20"/>
-          <w:lang w:eastAsia="fr-FR"/>
-          <w14:ligatures w14:val="none"/>
-        </w:rPr>
-        <w:t xml:space="preserve"> </w:t>
-      </w:r>
-      <w:proofErr w:type="spellStart"/>
-      <w:r>
-        <w:rPr>
-          <w:rFonts w:ascii="Courier New" w:eastAsia="Times New Roman" w:hAnsi="Courier New" w:cs="Courier New"/>
-          <w:kern w:val="0"/>
-          <w:sz w:val="20"/>
-          <w:szCs w:val="20"/>
-          <w:lang w:eastAsia="fr-FR"/>
-          <w14:ligatures w14:val="none"/>
-        </w:rPr>
-        <w:t>Venv</w:t>
-      </w:r>
-      <w:proofErr w:type="spellEnd"/>
+        <w:t xml:space="preserve">Je ne suis pas certain de cette ligne et à quoi elle sert : </w:t>
+      </w:r>
     </w:p>
     <w:p>
       <w:pPr>
@@ -1452,7 +1415,7 @@
           <w:lang w:eastAsia="fr-FR"/>
           <w14:ligatures w14:val="none"/>
         </w:rPr>
-        <w:t>.\</w:t>
+        <w:t xml:space="preserve">python -m </w:t>
       </w:r>
       <w:proofErr w:type="spellStart"/>
       <w:r>
@@ -1464,53 +1427,33 @@
           <w:lang w:eastAsia="fr-FR"/>
           <w14:ligatures w14:val="none"/>
         </w:rPr>
+        <w:t>venv</w:t>
+      </w:r>
+      <w:proofErr w:type="spellEnd"/>
+      <w:r>
+        <w:rPr>
+          <w:rFonts w:ascii="Courier New" w:eastAsia="Times New Roman" w:hAnsi="Courier New" w:cs="Courier New"/>
+          <w:kern w:val="0"/>
+          <w:sz w:val="20"/>
+          <w:szCs w:val="20"/>
+          <w:lang w:eastAsia="fr-FR"/>
+          <w14:ligatures w14:val="none"/>
+        </w:rPr>
+        <w:t xml:space="preserve"> </w:t>
+      </w:r>
+      <w:proofErr w:type="spellStart"/>
+      <w:r>
+        <w:rPr>
+          <w:rFonts w:ascii="Courier New" w:eastAsia="Times New Roman" w:hAnsi="Courier New" w:cs="Courier New"/>
+          <w:kern w:val="0"/>
+          <w:sz w:val="20"/>
+          <w:szCs w:val="20"/>
+          <w:lang w:eastAsia="fr-FR"/>
+          <w14:ligatures w14:val="none"/>
+        </w:rPr>
         <w:t>Venv</w:t>
       </w:r>
       <w:proofErr w:type="spellEnd"/>
-      <w:r>
-        <w:rPr>
-          <w:rFonts w:ascii="Courier New" w:eastAsia="Times New Roman" w:hAnsi="Courier New" w:cs="Courier New"/>
-          <w:kern w:val="0"/>
-          <w:sz w:val="20"/>
-          <w:szCs w:val="20"/>
-          <w:lang w:eastAsia="fr-FR"/>
-          <w14:ligatures w14:val="none"/>
-        </w:rPr>
-        <w:t>\Scripts\</w:t>
-      </w:r>
-      <w:proofErr w:type="spellStart"/>
-      <w:r>
-        <w:rPr>
-          <w:rFonts w:ascii="Courier New" w:eastAsia="Times New Roman" w:hAnsi="Courier New" w:cs="Courier New"/>
-          <w:kern w:val="0"/>
-          <w:sz w:val="20"/>
-          <w:szCs w:val="20"/>
-          <w:lang w:eastAsia="fr-FR"/>
-          <w14:ligatures w14:val="none"/>
-        </w:rPr>
-        <w:t>Activate</w:t>
-      </w:r>
-      <w:proofErr w:type="spellEnd"/>
-    </w:p>
-    <w:p>
-      <w:pPr>
-        <w:spacing w:before="100" w:beforeAutospacing="1" w:after="100" w:afterAutospacing="1" w:line="240" w:lineRule="auto"/>
-        <w:rPr>
-          <w:rFonts w:ascii="Times New Roman" w:eastAsia="Times New Roman" w:hAnsi="Times New Roman" w:cs="Times New Roman"/>
-          <w:kern w:val="0"/>
-          <w:lang w:eastAsia="fr-FR"/>
-          <w14:ligatures w14:val="none"/>
-        </w:rPr>
-      </w:pPr>
-      <w:r>
-        <w:rPr>
-          <w:rFonts w:ascii="Times New Roman" w:eastAsia="Times New Roman" w:hAnsi="Times New Roman" w:cs="Times New Roman"/>
-          <w:kern w:val="0"/>
-          <w:lang w:eastAsia="fr-FR"/>
-          <w14:ligatures w14:val="none"/>
-        </w:rPr>
-        <w:t>Pour désactiver l’environnement virtuel :</w:t>
-      </w:r>
     </w:p>
     <w:p>
       <w:pPr>
@@ -1542,6 +1485,17 @@
           <w14:ligatures w14:val="none"/>
         </w:rPr>
       </w:pPr>
+      <w:r>
+        <w:rPr>
+          <w:rFonts w:ascii="Courier New" w:eastAsia="Times New Roman" w:hAnsi="Courier New" w:cs="Courier New"/>
+          <w:kern w:val="0"/>
+          <w:sz w:val="20"/>
+          <w:szCs w:val="20"/>
+          <w:lang w:eastAsia="fr-FR"/>
+          <w14:ligatures w14:val="none"/>
+        </w:rPr>
+        <w:br/>
+      </w:r>
       <w:proofErr w:type="spellStart"/>
       <w:r>
         <w:rPr>
@@ -1552,41 +1506,184 @@
           <w:lang w:eastAsia="fr-FR"/>
           <w14:ligatures w14:val="none"/>
         </w:rPr>
+        <w:t>cd</w:t>
+      </w:r>
+      <w:proofErr w:type="spellEnd"/>
+      <w:r>
+        <w:rPr>
+          <w:rFonts w:ascii="Courier New" w:eastAsia="Times New Roman" w:hAnsi="Courier New" w:cs="Courier New"/>
+          <w:kern w:val="0"/>
+          <w:sz w:val="20"/>
+          <w:szCs w:val="20"/>
+          <w:lang w:eastAsia="fr-FR"/>
+          <w14:ligatures w14:val="none"/>
+        </w:rPr>
+        <w:t xml:space="preserve"> C:\Users\Hubert.AFDEC\A.F.D.E.C\Projet </w:t>
+      </w:r>
+      <w:proofErr w:type="spellStart"/>
+      <w:r>
+        <w:rPr>
+          <w:rFonts w:ascii="Courier New" w:eastAsia="Times New Roman" w:hAnsi="Courier New" w:cs="Courier New"/>
+          <w:kern w:val="0"/>
+          <w:sz w:val="20"/>
+          <w:szCs w:val="20"/>
+          <w:lang w:eastAsia="fr-FR"/>
+          <w14:ligatures w14:val="none"/>
+        </w:rPr>
+        <w:t>OPTIQ</w:t>
+      </w:r>
+      <w:proofErr w:type="spellEnd"/>
+      <w:r>
+        <w:rPr>
+          <w:rFonts w:ascii="Courier New" w:eastAsia="Times New Roman" w:hAnsi="Courier New" w:cs="Courier New"/>
+          <w:kern w:val="0"/>
+          <w:sz w:val="20"/>
+          <w:szCs w:val="20"/>
+          <w:lang w:eastAsia="fr-FR"/>
+          <w14:ligatures w14:val="none"/>
+        </w:rPr>
+        <w:t xml:space="preserve"> </w:t>
+      </w:r>
+      <w:r>
+        <w:rPr>
+          <w:rFonts w:ascii="Courier New" w:eastAsia="Times New Roman" w:hAnsi="Courier New" w:cs="Courier New"/>
+          <w:kern w:val="0"/>
+          <w:sz w:val="20"/>
+          <w:szCs w:val="20"/>
+          <w:lang w:eastAsia="fr-FR"/>
+          <w14:ligatures w14:val="none"/>
+        </w:rPr>
+        <w:t>–</w:t>
+      </w:r>
+      <w:r>
+        <w:rPr>
+          <w:rFonts w:ascii="Courier New" w:eastAsia="Times New Roman" w:hAnsi="Courier New" w:cs="Courier New"/>
+          <w:kern w:val="0"/>
+          <w:sz w:val="20"/>
+          <w:szCs w:val="20"/>
+          <w:lang w:eastAsia="fr-FR"/>
+          <w14:ligatures w14:val="none"/>
+        </w:rPr>
+        <w:t xml:space="preserve"> </w:t>
+      </w:r>
+      <w:proofErr w:type="spellStart"/>
+      <w:r>
+        <w:rPr>
+          <w:rFonts w:ascii="Courier New" w:eastAsia="Times New Roman" w:hAnsi="Courier New" w:cs="Courier New"/>
+          <w:kern w:val="0"/>
+          <w:sz w:val="20"/>
+          <w:szCs w:val="20"/>
+          <w:lang w:eastAsia="fr-FR"/>
+          <w14:ligatures w14:val="none"/>
+        </w:rPr>
+        <w:t>DevOPTIQ</w:t>
+      </w:r>
+      <w:proofErr w:type="spellEnd"/>
+      <w:r>
+        <w:rPr>
+          <w:rFonts w:ascii="Courier New" w:eastAsia="Times New Roman" w:hAnsi="Courier New" w:cs="Courier New"/>
+          <w:kern w:val="0"/>
+          <w:sz w:val="20"/>
+          <w:szCs w:val="20"/>
+          <w:lang w:eastAsia="fr-FR"/>
+          <w14:ligatures w14:val="none"/>
+        </w:rPr>
+        <w:br/>
+      </w:r>
+      <w:r>
+        <w:rPr>
+          <w:rFonts w:ascii="Courier New" w:eastAsia="Times New Roman" w:hAnsi="Courier New" w:cs="Courier New"/>
+          <w:kern w:val="0"/>
+          <w:sz w:val="20"/>
+          <w:szCs w:val="20"/>
+          <w:lang w:eastAsia="fr-FR"/>
+          <w14:ligatures w14:val="none"/>
+        </w:rPr>
         <w:lastRenderedPageBreak/>
-        <w:t>deactivate</w:t>
+        <w:t xml:space="preserve">dans </w:t>
+      </w:r>
+      <w:proofErr w:type="spellStart"/>
+      <w:r>
+        <w:rPr>
+          <w:rFonts w:ascii="Courier New" w:eastAsia="Times New Roman" w:hAnsi="Courier New" w:cs="Courier New"/>
+          <w:kern w:val="0"/>
+          <w:sz w:val="20"/>
+          <w:szCs w:val="20"/>
+          <w:lang w:eastAsia="fr-FR"/>
+          <w14:ligatures w14:val="none"/>
+        </w:rPr>
+        <w:t>Visual</w:t>
       </w:r>
       <w:proofErr w:type="spellEnd"/>
-    </w:p>
-    <w:p>
-      <w:pPr>
-        <w:spacing w:before="100" w:beforeAutospacing="1" w:after="100" w:afterAutospacing="1" w:line="240" w:lineRule="auto"/>
-        <w:rPr>
-          <w:rFonts w:ascii="Times New Roman" w:eastAsia="Times New Roman" w:hAnsi="Times New Roman" w:cs="Times New Roman"/>
-          <w:kern w:val="0"/>
-          <w:lang w:eastAsia="fr-FR"/>
-          <w14:ligatures w14:val="none"/>
-        </w:rPr>
-      </w:pPr>
-      <w:r>
-        <w:rPr>
-          <w:rFonts w:ascii="Times New Roman" w:eastAsia="Times New Roman" w:hAnsi="Times New Roman" w:cs="Times New Roman"/>
-          <w:b/>
-          <w:bCs/>
-          <w:kern w:val="0"/>
-          <w:lang w:eastAsia="fr-FR"/>
-          <w14:ligatures w14:val="none"/>
-        </w:rPr>
-        <w:t>3.2 Installation des dépendances</w:t>
-      </w:r>
-      <w:r>
-        <w:rPr>
-          <w:rFonts w:ascii="Times New Roman" w:eastAsia="Times New Roman" w:hAnsi="Times New Roman" w:cs="Times New Roman"/>
-          <w:kern w:val="0"/>
+      <w:r>
+        <w:rPr>
+          <w:rFonts w:ascii="Courier New" w:eastAsia="Times New Roman" w:hAnsi="Courier New" w:cs="Courier New"/>
+          <w:kern w:val="0"/>
+          <w:sz w:val="20"/>
+          <w:szCs w:val="20"/>
+          <w:lang w:eastAsia="fr-FR"/>
+          <w14:ligatures w14:val="none"/>
+        </w:rPr>
+        <w:t xml:space="preserve"> </w:t>
+      </w:r>
+      <w:proofErr w:type="spellStart"/>
+      <w:r>
+        <w:rPr>
+          <w:rFonts w:ascii="Courier New" w:eastAsia="Times New Roman" w:hAnsi="Courier New" w:cs="Courier New"/>
+          <w:kern w:val="0"/>
+          <w:sz w:val="20"/>
+          <w:szCs w:val="20"/>
+          <w:lang w:eastAsia="fr-FR"/>
+          <w14:ligatures w14:val="none"/>
+        </w:rPr>
+        <w:t>Strudio</w:t>
+      </w:r>
+      <w:proofErr w:type="spellEnd"/>
+      <w:r>
+        <w:rPr>
+          <w:rFonts w:ascii="Courier New" w:eastAsia="Times New Roman" w:hAnsi="Courier New" w:cs="Courier New"/>
+          <w:kern w:val="0"/>
+          <w:sz w:val="20"/>
+          <w:szCs w:val="20"/>
           <w:lang w:eastAsia="fr-FR"/>
           <w14:ligatures w14:val="none"/>
         </w:rPr>
         <w:br/>
-        <w:t>À la racine du projet :</w:t>
+      </w:r>
+      <w:r>
+        <w:rPr>
+          <w:rFonts w:ascii="Courier New" w:eastAsia="Times New Roman" w:hAnsi="Courier New" w:cs="Courier New"/>
+          <w:kern w:val="0"/>
+          <w:sz w:val="20"/>
+          <w:szCs w:val="20"/>
+          <w:lang w:eastAsia="fr-FR"/>
+          <w14:ligatures w14:val="none"/>
+        </w:rPr>
+        <w:t>.\</w:t>
+      </w:r>
+      <w:proofErr w:type="spellStart"/>
+      <w:r>
+        <w:rPr>
+          <w:rFonts w:ascii="Courier New" w:eastAsia="Times New Roman" w:hAnsi="Courier New" w:cs="Courier New"/>
+          <w:kern w:val="0"/>
+          <w:sz w:val="20"/>
+          <w:szCs w:val="20"/>
+          <w:lang w:eastAsia="fr-FR"/>
+          <w14:ligatures w14:val="none"/>
+        </w:rPr>
+        <w:t>venv</w:t>
+      </w:r>
+      <w:proofErr w:type="spellEnd"/>
+      <w:r>
+        <w:rPr>
+          <w:rFonts w:ascii="Courier New" w:eastAsia="Times New Roman" w:hAnsi="Courier New" w:cs="Courier New"/>
+          <w:kern w:val="0"/>
+          <w:sz w:val="20"/>
+          <w:szCs w:val="20"/>
+          <w:lang w:eastAsia="fr-FR"/>
+          <w14:ligatures w14:val="none"/>
+        </w:rPr>
+        <w:t>\Scripts\Activate.ps1</w:t>
       </w:r>
     </w:p>
     <w:p>
@@ -1619,133 +1716,6 @@
           <w14:ligatures w14:val="none"/>
         </w:rPr>
       </w:pPr>
-      <w:proofErr w:type="spellStart"/>
-      <w:r>
-        <w:rPr>
-          <w:rFonts w:ascii="Courier New" w:eastAsia="Times New Roman" w:hAnsi="Courier New" w:cs="Courier New"/>
-          <w:kern w:val="0"/>
-          <w:sz w:val="20"/>
-          <w:szCs w:val="20"/>
-          <w:lang w:eastAsia="fr-FR"/>
-          <w14:ligatures w14:val="none"/>
-        </w:rPr>
-        <w:t>pip</w:t>
-      </w:r>
-      <w:proofErr w:type="spellEnd"/>
-      <w:r>
-        <w:rPr>
-          <w:rFonts w:ascii="Courier New" w:eastAsia="Times New Roman" w:hAnsi="Courier New" w:cs="Courier New"/>
-          <w:kern w:val="0"/>
-          <w:sz w:val="20"/>
-          <w:szCs w:val="20"/>
-          <w:lang w:eastAsia="fr-FR"/>
-          <w14:ligatures w14:val="none"/>
-        </w:rPr>
-        <w:t xml:space="preserve"> </w:t>
-      </w:r>
-      <w:proofErr w:type="spellStart"/>
-      <w:r>
-        <w:rPr>
-          <w:rFonts w:ascii="Courier New" w:eastAsia="Times New Roman" w:hAnsi="Courier New" w:cs="Courier New"/>
-          <w:kern w:val="0"/>
-          <w:sz w:val="20"/>
-          <w:szCs w:val="20"/>
-          <w:lang w:eastAsia="fr-FR"/>
-          <w14:ligatures w14:val="none"/>
-        </w:rPr>
-        <w:t>install</w:t>
-      </w:r>
-      <w:proofErr w:type="spellEnd"/>
-      <w:r>
-        <w:rPr>
-          <w:rFonts w:ascii="Courier New" w:eastAsia="Times New Roman" w:hAnsi="Courier New" w:cs="Courier New"/>
-          <w:kern w:val="0"/>
-          <w:sz w:val="20"/>
-          <w:szCs w:val="20"/>
-          <w:lang w:eastAsia="fr-FR"/>
-          <w14:ligatures w14:val="none"/>
-        </w:rPr>
-        <w:t xml:space="preserve"> -r requirements.txt</w:t>
-      </w:r>
-    </w:p>
-    <w:p>
-      <w:pPr>
-        <w:spacing w:after="0" w:line="240" w:lineRule="auto"/>
-        <w:rPr>
-          <w:rFonts w:ascii="Times New Roman" w:eastAsia="Times New Roman" w:hAnsi="Times New Roman" w:cs="Times New Roman"/>
-          <w:kern w:val="0"/>
-          <w:lang w:eastAsia="fr-FR"/>
-          <w14:ligatures w14:val="none"/>
-        </w:rPr>
-      </w:pPr>
-      <w:r>
-        <w:rPr>
-          <w:rFonts w:ascii="Times New Roman" w:eastAsia="Times New Roman" w:hAnsi="Times New Roman" w:cs="Times New Roman"/>
-          <w:kern w:val="0"/>
-          <w:lang w:eastAsia="fr-FR"/>
-          <w14:ligatures w14:val="none"/>
-        </w:rPr>
-        <w:pict w14:anchorId="077A347B">
-          <v:rect id="_x0000_i1027" style="width:0;height:1.5pt" o:hralign="center" o:hrstd="t" o:hr="t" fillcolor="#a0a0a0" stroked="f"/>
-        </w:pict>
-      </w:r>
-    </w:p>
-    <w:p>
-      <w:pPr>
-        <w:spacing w:before="100" w:beforeAutospacing="1" w:after="100" w:afterAutospacing="1" w:line="240" w:lineRule="auto"/>
-        <w:rPr>
-          <w:rFonts w:ascii="Times New Roman" w:eastAsia="Times New Roman" w:hAnsi="Times New Roman" w:cs="Times New Roman"/>
-          <w:kern w:val="0"/>
-          <w:lang w:eastAsia="fr-FR"/>
-          <w14:ligatures w14:val="none"/>
-        </w:rPr>
-      </w:pPr>
-      <w:r>
-        <w:rPr>
-          <w:rFonts w:ascii="Times New Roman" w:eastAsia="Times New Roman" w:hAnsi="Times New Roman" w:cs="Times New Roman"/>
-          <w:b/>
-          <w:bCs/>
-          <w:kern w:val="0"/>
-          <w:lang w:eastAsia="fr-FR"/>
-          <w14:ligatures w14:val="none"/>
-        </w:rPr>
-        <w:t>4. Configuration de l’Application</w:t>
-      </w:r>
-    </w:p>
-    <w:p>
-      <w:pPr>
-        <w:spacing w:before="100" w:beforeAutospacing="1" w:after="100" w:afterAutospacing="1" w:line="240" w:lineRule="auto"/>
-        <w:rPr>
-          <w:rFonts w:ascii="Times New Roman" w:eastAsia="Times New Roman" w:hAnsi="Times New Roman" w:cs="Times New Roman"/>
-          <w:kern w:val="0"/>
-          <w:lang w:eastAsia="fr-FR"/>
-          <w14:ligatures w14:val="none"/>
-        </w:rPr>
-      </w:pPr>
-      <w:r>
-        <w:rPr>
-          <w:rFonts w:ascii="Times New Roman" w:eastAsia="Times New Roman" w:hAnsi="Times New Roman" w:cs="Times New Roman"/>
-          <w:b/>
-          <w:bCs/>
-          <w:kern w:val="0"/>
-          <w:lang w:eastAsia="fr-FR"/>
-          <w14:ligatures w14:val="none"/>
-        </w:rPr>
-        <w:t xml:space="preserve">4.1 </w:t>
-      </w:r>
-      <w:r>
-        <w:rPr>
-          <w:rFonts w:ascii="Courier New" w:eastAsia="Times New Roman" w:hAnsi="Courier New" w:cs="Courier New"/>
-          <w:b/>
-          <w:bCs/>
-          <w:kern w:val="0"/>
-          <w:sz w:val="20"/>
-          <w:szCs w:val="20"/>
-          <w:lang w:eastAsia="fr-FR"/>
-          <w14:ligatures w14:val="none"/>
-        </w:rPr>
-        <w:t>extensions.py</w:t>
-      </w:r>
     </w:p>
     <w:p>
       <w:pPr>
@@ -1786,31 +1756,7 @@
           <w:lang w:eastAsia="fr-FR"/>
           <w14:ligatures w14:val="none"/>
         </w:rPr>
-        <w:t xml:space="preserve">from </w:t>
-      </w:r>
-      <w:proofErr w:type="spellStart"/>
-      <w:r>
-        <w:rPr>
-          <w:rFonts w:ascii="Courier New" w:eastAsia="Times New Roman" w:hAnsi="Courier New" w:cs="Courier New"/>
-          <w:kern w:val="0"/>
-          <w:sz w:val="20"/>
-          <w:szCs w:val="20"/>
-          <w:lang w:eastAsia="fr-FR"/>
-          <w14:ligatures w14:val="none"/>
-        </w:rPr>
-        <w:t>flask_sqlalchemy</w:t>
-      </w:r>
-      <w:proofErr w:type="spellEnd"/>
-      <w:r>
-        <w:rPr>
-          <w:rFonts w:ascii="Courier New" w:eastAsia="Times New Roman" w:hAnsi="Courier New" w:cs="Courier New"/>
-          <w:kern w:val="0"/>
-          <w:sz w:val="20"/>
-          <w:szCs w:val="20"/>
-          <w:lang w:eastAsia="fr-FR"/>
-          <w14:ligatures w14:val="none"/>
-        </w:rPr>
-        <w:t xml:space="preserve"> import SQLAlchemy</w:t>
+        <w:t>Dans la fenêtre de Command Windows</w:t>
       </w:r>
     </w:p>
     <w:p>
@@ -1839,7 +1785,7 @@
           <w:kern w:val="0"/>
           <w:sz w:val="20"/>
           <w:szCs w:val="20"/>
-          <w:lang w:val="en-US" w:eastAsia="fr-FR"/>
+          <w:lang w:eastAsia="fr-FR"/>
           <w14:ligatures w14:val="none"/>
         </w:rPr>
       </w:pPr>
@@ -1850,10 +1796,10 @@
           <w:kern w:val="0"/>
           <w:sz w:val="20"/>
           <w:szCs w:val="20"/>
-          <w:lang w:val="en-US" w:eastAsia="fr-FR"/>
-          <w14:ligatures w14:val="none"/>
-        </w:rPr>
-        <w:t>db</w:t>
+          <w:lang w:eastAsia="fr-FR"/>
+          <w14:ligatures w14:val="none"/>
+        </w:rPr>
+        <w:t>venv</w:t>
       </w:r>
       <w:proofErr w:type="spellEnd"/>
       <w:r>
@@ -1862,10 +1808,10 @@
           <w:kern w:val="0"/>
           <w:sz w:val="20"/>
           <w:szCs w:val="20"/>
-          <w:lang w:val="en-US" w:eastAsia="fr-FR"/>
-          <w14:ligatures w14:val="none"/>
-        </w:rPr>
-        <w:t xml:space="preserve"> = </w:t>
+          <w:lang w:eastAsia="fr-FR"/>
+          <w14:ligatures w14:val="none"/>
+        </w:rPr>
+        <w:t>\Scripts\</w:t>
       </w:r>
       <w:proofErr w:type="spellStart"/>
       <w:r>
@@ -1874,58 +1820,12 @@
           <w:kern w:val="0"/>
           <w:sz w:val="20"/>
           <w:szCs w:val="20"/>
-          <w:lang w:val="en-US" w:eastAsia="fr-FR"/>
-          <w14:ligatures w14:val="none"/>
-        </w:rPr>
-        <w:t>SQLAlchemy</w:t>
+          <w:lang w:eastAsia="fr-FR"/>
+          <w14:ligatures w14:val="none"/>
+        </w:rPr>
+        <w:t>activate</w:t>
       </w:r>
       <w:proofErr w:type="spellEnd"/>
-      <w:r>
-        <w:rPr>
-          <w:rFonts w:ascii="Courier New" w:eastAsia="Times New Roman" w:hAnsi="Courier New" w:cs="Courier New"/>
-          <w:kern w:val="0"/>
-          <w:sz w:val="20"/>
-          <w:szCs w:val="20"/>
-          <w:lang w:val="en-US" w:eastAsia="fr-FR"/>
-          <w14:ligatures w14:val="none"/>
-        </w:rPr>
-        <w:t>()</w:t>
-      </w:r>
-    </w:p>
-    <w:p>
-      <w:pPr>
-        <w:spacing w:before="100" w:beforeAutospacing="1" w:after="100" w:afterAutospacing="1" w:line="240" w:lineRule="auto"/>
-        <w:rPr>
-          <w:rFonts w:ascii="Times New Roman" w:eastAsia="Times New Roman" w:hAnsi="Times New Roman" w:cs="Times New Roman"/>
-          <w:kern w:val="0"/>
-          <w:lang w:val="en-US" w:eastAsia="fr-FR"/>
-          <w14:ligatures w14:val="none"/>
-        </w:rPr>
-      </w:pPr>
-      <w:r>
-        <w:rPr>
-          <w:rFonts w:ascii="Times New Roman" w:eastAsia="Times New Roman" w:hAnsi="Times New Roman" w:cs="Times New Roman"/>
-          <w:b/>
-          <w:bCs/>
-          <w:kern w:val="0"/>
-          <w:lang w:val="en-US" w:eastAsia="fr-FR"/>
-          <w14:ligatures w14:val="none"/>
-        </w:rPr>
-        <w:t xml:space="preserve">4.2 </w:t>
-      </w:r>
-      <w:r>
-        <w:rPr>
-          <w:rFonts w:ascii="Courier New" w:eastAsia="Times New Roman" w:hAnsi="Courier New" w:cs="Courier New"/>
-          <w:b/>
-          <w:bCs/>
-          <w:kern w:val="0"/>
-          <w:sz w:val="20"/>
-          <w:szCs w:val="20"/>
-          <w:lang w:val="en-US" w:eastAsia="fr-FR"/>
-          <w14:ligatures w14:val="none"/>
-        </w:rPr>
-        <w:t>models/models.py</w:t>
-      </w:r>
     </w:p>
     <w:p>
       <w:pPr>
@@ -1953,34 +1853,10 @@
           <w:kern w:val="0"/>
           <w:sz w:val="20"/>
           <w:szCs w:val="20"/>
-          <w:lang w:val="en-US" w:eastAsia="fr-FR"/>
-          <w14:ligatures w14:val="none"/>
-        </w:rPr>
-      </w:pPr>
-      <w:r>
-        <w:rPr>
-          <w:rFonts w:ascii="Courier New" w:eastAsia="Times New Roman" w:hAnsi="Courier New" w:cs="Courier New"/>
-          <w:kern w:val="0"/>
-          <w:sz w:val="20"/>
-          <w:szCs w:val="20"/>
-          <w:lang w:val="en-US" w:eastAsia="fr-FR"/>
-          <w14:ligatures w14:val="none"/>
-        </w:rPr>
-        <w:t xml:space="preserve">from extensions import </w:t>
-      </w:r>
-      <w:proofErr w:type="spellStart"/>
-      <w:r>
-        <w:rPr>
-          <w:rFonts w:ascii="Courier New" w:eastAsia="Times New Roman" w:hAnsi="Courier New" w:cs="Courier New"/>
-          <w:kern w:val="0"/>
-          <w:sz w:val="20"/>
-          <w:szCs w:val="20"/>
-          <w:lang w:val="en-US" w:eastAsia="fr-FR"/>
-          <w14:ligatures w14:val="none"/>
-        </w:rPr>
-        <w:t>db</w:t>
-      </w:r>
-      <w:proofErr w:type="spellEnd"/>
+          <w:lang w:eastAsia="fr-FR"/>
+          <w14:ligatures w14:val="none"/>
+        </w:rPr>
+      </w:pPr>
     </w:p>
     <w:p>
       <w:pPr>
@@ -2004,14 +1880,21 @@
         </w:tabs>
         <w:spacing w:after="0" w:line="240" w:lineRule="auto"/>
         <w:rPr>
-          <w:rFonts w:ascii="Courier New" w:eastAsia="Times New Roman" w:hAnsi="Courier New" w:cs="Courier New"/>
-          <w:kern w:val="0"/>
-          <w:sz w:val="20"/>
-          <w:szCs w:val="20"/>
-          <w:lang w:val="en-US" w:eastAsia="fr-FR"/>
-          <w14:ligatures w14:val="none"/>
-        </w:rPr>
-      </w:pPr>
+          <w:rFonts w:ascii="Times New Roman" w:eastAsia="Times New Roman" w:hAnsi="Times New Roman" w:cs="Times New Roman"/>
+          <w:kern w:val="0"/>
+          <w:lang w:eastAsia="fr-FR"/>
+          <w14:ligatures w14:val="none"/>
+        </w:rPr>
+      </w:pPr>
+      <w:r>
+        <w:rPr>
+          <w:rFonts w:ascii="Times New Roman" w:eastAsia="Times New Roman" w:hAnsi="Times New Roman" w:cs="Times New Roman"/>
+          <w:kern w:val="0"/>
+          <w:lang w:eastAsia="fr-FR"/>
+          <w14:ligatures w14:val="none"/>
+        </w:rPr>
+        <w:t>Pour désactiver l’environnement virtuel :</w:t>
+      </w:r>
     </w:p>
     <w:p>
       <w:pPr>
@@ -2039,21 +1922,10 @@
           <w:kern w:val="0"/>
           <w:sz w:val="20"/>
           <w:szCs w:val="20"/>
-          <w:lang w:val="en-US" w:eastAsia="fr-FR"/>
-          <w14:ligatures w14:val="none"/>
-        </w:rPr>
-      </w:pPr>
-      <w:r>
-        <w:rPr>
-          <w:rFonts w:ascii="Courier New" w:eastAsia="Times New Roman" w:hAnsi="Courier New" w:cs="Courier New"/>
-          <w:kern w:val="0"/>
-          <w:sz w:val="20"/>
-          <w:szCs w:val="20"/>
-          <w:lang w:val="en-US" w:eastAsia="fr-FR"/>
-          <w14:ligatures w14:val="none"/>
-        </w:rPr>
-        <w:t>class Activity(</w:t>
-      </w:r>
+          <w:lang w:eastAsia="fr-FR"/>
+          <w14:ligatures w14:val="none"/>
+        </w:rPr>
+      </w:pPr>
       <w:proofErr w:type="spellStart"/>
       <w:r>
         <w:rPr>
@@ -2061,22 +1933,43 @@
           <w:kern w:val="0"/>
           <w:sz w:val="20"/>
           <w:szCs w:val="20"/>
-          <w:lang w:val="en-US" w:eastAsia="fr-FR"/>
-          <w14:ligatures w14:val="none"/>
-        </w:rPr>
-        <w:t>db.Model</w:t>
+          <w:lang w:eastAsia="fr-FR"/>
+          <w14:ligatures w14:val="none"/>
+        </w:rPr>
+        <w:t>deactivate</w:t>
       </w:r>
       <w:proofErr w:type="spellEnd"/>
-      <w:r>
-        <w:rPr>
-          <w:rFonts w:ascii="Courier New" w:eastAsia="Times New Roman" w:hAnsi="Courier New" w:cs="Courier New"/>
-          <w:kern w:val="0"/>
-          <w:sz w:val="20"/>
-          <w:szCs w:val="20"/>
-          <w:lang w:val="en-US" w:eastAsia="fr-FR"/>
-          <w14:ligatures w14:val="none"/>
-        </w:rPr>
-        <w:t>):</w:t>
+    </w:p>
+    <w:p>
+      <w:pPr>
+        <w:spacing w:before="100" w:beforeAutospacing="1" w:after="100" w:afterAutospacing="1" w:line="240" w:lineRule="auto"/>
+        <w:rPr>
+          <w:rFonts w:ascii="Times New Roman" w:eastAsia="Times New Roman" w:hAnsi="Times New Roman" w:cs="Times New Roman"/>
+          <w:kern w:val="0"/>
+          <w:lang w:eastAsia="fr-FR"/>
+          <w14:ligatures w14:val="none"/>
+        </w:rPr>
+      </w:pPr>
+      <w:r>
+        <w:rPr>
+          <w:rFonts w:ascii="Times New Roman" w:eastAsia="Times New Roman" w:hAnsi="Times New Roman" w:cs="Times New Roman"/>
+          <w:b/>
+          <w:bCs/>
+          <w:kern w:val="0"/>
+          <w:lang w:eastAsia="fr-FR"/>
+          <w14:ligatures w14:val="none"/>
+        </w:rPr>
+        <w:t>3.2 Installation des dépendances</w:t>
+      </w:r>
+      <w:r>
+        <w:rPr>
+          <w:rFonts w:ascii="Times New Roman" w:eastAsia="Times New Roman" w:hAnsi="Times New Roman" w:cs="Times New Roman"/>
+          <w:kern w:val="0"/>
+          <w:lang w:eastAsia="fr-FR"/>
+          <w14:ligatures w14:val="none"/>
+        </w:rPr>
+        <w:br/>
+        <w:t>À la racine du projet :</w:t>
       </w:r>
     </w:p>
     <w:p>
@@ -2105,21 +1998,10 @@
           <w:kern w:val="0"/>
           <w:sz w:val="20"/>
           <w:szCs w:val="20"/>
-          <w:lang w:val="en-US" w:eastAsia="fr-FR"/>
-          <w14:ligatures w14:val="none"/>
-        </w:rPr>
-      </w:pPr>
-      <w:r>
-        <w:rPr>
-          <w:rFonts w:ascii="Courier New" w:eastAsia="Times New Roman" w:hAnsi="Courier New" w:cs="Courier New"/>
-          <w:kern w:val="0"/>
-          <w:sz w:val="20"/>
-          <w:szCs w:val="20"/>
-          <w:lang w:val="en-US" w:eastAsia="fr-FR"/>
-          <w14:ligatures w14:val="none"/>
-        </w:rPr>
-        <w:t xml:space="preserve">    __</w:t>
-      </w:r>
+          <w:lang w:eastAsia="fr-FR"/>
+          <w14:ligatures w14:val="none"/>
+        </w:rPr>
+      </w:pPr>
       <w:proofErr w:type="spellStart"/>
       <w:r>
         <w:rPr>
@@ -2127,10 +2009,10 @@
           <w:kern w:val="0"/>
           <w:sz w:val="20"/>
           <w:szCs w:val="20"/>
-          <w:lang w:val="en-US" w:eastAsia="fr-FR"/>
-          <w14:ligatures w14:val="none"/>
-        </w:rPr>
-        <w:t>tablename</w:t>
+          <w:lang w:eastAsia="fr-FR"/>
+          <w14:ligatures w14:val="none"/>
+        </w:rPr>
+        <w:t>pip</w:t>
       </w:r>
       <w:proofErr w:type="spellEnd"/>
       <w:r>
@@ -2139,10 +2021,113 @@
           <w:kern w:val="0"/>
           <w:sz w:val="20"/>
           <w:szCs w:val="20"/>
-          <w:lang w:val="en-US" w:eastAsia="fr-FR"/>
-          <w14:ligatures w14:val="none"/>
-        </w:rPr>
-        <w:t>__ = 'activities'</w:t>
+          <w:lang w:eastAsia="fr-FR"/>
+          <w14:ligatures w14:val="none"/>
+        </w:rPr>
+        <w:t xml:space="preserve"> </w:t>
+      </w:r>
+      <w:proofErr w:type="spellStart"/>
+      <w:r>
+        <w:rPr>
+          <w:rFonts w:ascii="Courier New" w:eastAsia="Times New Roman" w:hAnsi="Courier New" w:cs="Courier New"/>
+          <w:kern w:val="0"/>
+          <w:sz w:val="20"/>
+          <w:szCs w:val="20"/>
+          <w:lang w:eastAsia="fr-FR"/>
+          <w14:ligatures w14:val="none"/>
+        </w:rPr>
+        <w:t>install</w:t>
+      </w:r>
+      <w:proofErr w:type="spellEnd"/>
+      <w:r>
+        <w:rPr>
+          <w:rFonts w:ascii="Courier New" w:eastAsia="Times New Roman" w:hAnsi="Courier New" w:cs="Courier New"/>
+          <w:kern w:val="0"/>
+          <w:sz w:val="20"/>
+          <w:szCs w:val="20"/>
+          <w:lang w:eastAsia="fr-FR"/>
+          <w14:ligatures w14:val="none"/>
+        </w:rPr>
+        <w:t xml:space="preserve"> -r requirements.txt</w:t>
+      </w:r>
+    </w:p>
+    <w:p>
+      <w:pPr>
+        <w:spacing w:after="0" w:line="240" w:lineRule="auto"/>
+        <w:rPr>
+          <w:rFonts w:ascii="Times New Roman" w:eastAsia="Times New Roman" w:hAnsi="Times New Roman" w:cs="Times New Roman"/>
+          <w:kern w:val="0"/>
+          <w:lang w:eastAsia="fr-FR"/>
+          <w14:ligatures w14:val="none"/>
+        </w:rPr>
+      </w:pPr>
+      <w:r>
+        <w:rPr>
+          <w:rFonts w:ascii="Times New Roman" w:eastAsia="Times New Roman" w:hAnsi="Times New Roman" w:cs="Times New Roman"/>
+          <w:kern w:val="0"/>
+          <w:lang w:eastAsia="fr-FR"/>
+          <w14:ligatures w14:val="none"/>
+        </w:rPr>
+        <w:pict w14:anchorId="077A347B">
+          <v:rect id="_x0000_i1027" style="width:0;height:1.5pt" o:hralign="center" o:hrstd="t" o:hr="t" fillcolor="#a0a0a0" stroked="f"/>
+        </w:pict>
+      </w:r>
+    </w:p>
+    <w:p>
+      <w:pPr>
+        <w:spacing w:before="100" w:beforeAutospacing="1" w:after="100" w:afterAutospacing="1" w:line="240" w:lineRule="auto"/>
+        <w:rPr>
+          <w:rFonts w:ascii="Times New Roman" w:eastAsia="Times New Roman" w:hAnsi="Times New Roman" w:cs="Times New Roman"/>
+          <w:kern w:val="0"/>
+          <w:lang w:eastAsia="fr-FR"/>
+          <w14:ligatures w14:val="none"/>
+        </w:rPr>
+      </w:pPr>
+      <w:r>
+        <w:rPr>
+          <w:rFonts w:ascii="Times New Roman" w:eastAsia="Times New Roman" w:hAnsi="Times New Roman" w:cs="Times New Roman"/>
+          <w:b/>
+          <w:bCs/>
+          <w:kern w:val="0"/>
+          <w:lang w:eastAsia="fr-FR"/>
+          <w14:ligatures w14:val="none"/>
+        </w:rPr>
+        <w:t>4. Configuration de l’Application</w:t>
+      </w:r>
+    </w:p>
+    <w:p>
+      <w:pPr>
+        <w:spacing w:before="100" w:beforeAutospacing="1" w:after="100" w:afterAutospacing="1" w:line="240" w:lineRule="auto"/>
+        <w:rPr>
+          <w:rFonts w:ascii="Times New Roman" w:eastAsia="Times New Roman" w:hAnsi="Times New Roman" w:cs="Times New Roman"/>
+          <w:kern w:val="0"/>
+          <w:lang w:eastAsia="fr-FR"/>
+          <w14:ligatures w14:val="none"/>
+        </w:rPr>
+      </w:pPr>
+      <w:r>
+        <w:rPr>
+          <w:rFonts w:ascii="Times New Roman" w:eastAsia="Times New Roman" w:hAnsi="Times New Roman" w:cs="Times New Roman"/>
+          <w:b/>
+          <w:bCs/>
+          <w:kern w:val="0"/>
+          <w:lang w:eastAsia="fr-FR"/>
+          <w14:ligatures w14:val="none"/>
+        </w:rPr>
+        <w:t xml:space="preserve">4.1 </w:t>
+      </w:r>
+      <w:r>
+        <w:rPr>
+          <w:rFonts w:ascii="Courier New" w:eastAsia="Times New Roman" w:hAnsi="Courier New" w:cs="Courier New"/>
+          <w:b/>
+          <w:bCs/>
+          <w:kern w:val="0"/>
+          <w:sz w:val="20"/>
+          <w:szCs w:val="20"/>
+          <w:lang w:eastAsia="fr-FR"/>
+          <w14:ligatures w14:val="none"/>
+        </w:rPr>
+        <w:t>extensions.py</w:t>
       </w:r>
     </w:p>
     <w:p>
@@ -2171,20 +2156,20 @@
           <w:kern w:val="0"/>
           <w:sz w:val="20"/>
           <w:szCs w:val="20"/>
-          <w:lang w:val="en-US" w:eastAsia="fr-FR"/>
-          <w14:ligatures w14:val="none"/>
-        </w:rPr>
-      </w:pPr>
-      <w:r>
-        <w:rPr>
-          <w:rFonts w:ascii="Courier New" w:eastAsia="Times New Roman" w:hAnsi="Courier New" w:cs="Courier New"/>
-          <w:kern w:val="0"/>
-          <w:sz w:val="20"/>
-          <w:szCs w:val="20"/>
-          <w:lang w:val="en-US" w:eastAsia="fr-FR"/>
-          <w14:ligatures w14:val="none"/>
-        </w:rPr>
-        <w:t xml:space="preserve">    id = </w:t>
+          <w:lang w:eastAsia="fr-FR"/>
+          <w14:ligatures w14:val="none"/>
+        </w:rPr>
+      </w:pPr>
+      <w:r>
+        <w:rPr>
+          <w:rFonts w:ascii="Courier New" w:eastAsia="Times New Roman" w:hAnsi="Courier New" w:cs="Courier New"/>
+          <w:kern w:val="0"/>
+          <w:sz w:val="20"/>
+          <w:szCs w:val="20"/>
+          <w:lang w:eastAsia="fr-FR"/>
+          <w14:ligatures w14:val="none"/>
+        </w:rPr>
+        <w:t xml:space="preserve">from </w:t>
       </w:r>
       <w:proofErr w:type="spellStart"/>
       <w:r>
@@ -2193,10 +2178,10 @@
           <w:kern w:val="0"/>
           <w:sz w:val="20"/>
           <w:szCs w:val="20"/>
-          <w:lang w:val="en-US" w:eastAsia="fr-FR"/>
-          <w14:ligatures w14:val="none"/>
-        </w:rPr>
-        <w:t>db.Column</w:t>
+          <w:lang w:eastAsia="fr-FR"/>
+          <w14:ligatures w14:val="none"/>
+        </w:rPr>
+        <w:t>flask_sqlalchemy</w:t>
       </w:r>
       <w:proofErr w:type="spellEnd"/>
       <w:r>
@@ -2205,58 +2190,10 @@
           <w:kern w:val="0"/>
           <w:sz w:val="20"/>
           <w:szCs w:val="20"/>
-          <w:lang w:val="en-US" w:eastAsia="fr-FR"/>
-          <w14:ligatures w14:val="none"/>
-        </w:rPr>
-        <w:t>(</w:t>
-      </w:r>
-      <w:proofErr w:type="spellStart"/>
-      <w:r>
-        <w:rPr>
-          <w:rFonts w:ascii="Courier New" w:eastAsia="Times New Roman" w:hAnsi="Courier New" w:cs="Courier New"/>
-          <w:kern w:val="0"/>
-          <w:sz w:val="20"/>
-          <w:szCs w:val="20"/>
-          <w:lang w:val="en-US" w:eastAsia="fr-FR"/>
-          <w14:ligatures w14:val="none"/>
-        </w:rPr>
-        <w:t>db.Integer</w:t>
-      </w:r>
-      <w:proofErr w:type="spellEnd"/>
-      <w:r>
-        <w:rPr>
-          <w:rFonts w:ascii="Courier New" w:eastAsia="Times New Roman" w:hAnsi="Courier New" w:cs="Courier New"/>
-          <w:kern w:val="0"/>
-          <w:sz w:val="20"/>
-          <w:szCs w:val="20"/>
-          <w:lang w:val="en-US" w:eastAsia="fr-FR"/>
-          <w14:ligatures w14:val="none"/>
-        </w:rPr>
-        <w:t xml:space="preserve">, </w:t>
-      </w:r>
-      <w:proofErr w:type="spellStart"/>
-      <w:r>
-        <w:rPr>
-          <w:rFonts w:ascii="Courier New" w:eastAsia="Times New Roman" w:hAnsi="Courier New" w:cs="Courier New"/>
-          <w:kern w:val="0"/>
-          <w:sz w:val="20"/>
-          <w:szCs w:val="20"/>
-          <w:lang w:val="en-US" w:eastAsia="fr-FR"/>
-          <w14:ligatures w14:val="none"/>
-        </w:rPr>
-        <w:t>primary_key</w:t>
-      </w:r>
-      <w:proofErr w:type="spellEnd"/>
-      <w:r>
-        <w:rPr>
-          <w:rFonts w:ascii="Courier New" w:eastAsia="Times New Roman" w:hAnsi="Courier New" w:cs="Courier New"/>
-          <w:kern w:val="0"/>
-          <w:sz w:val="20"/>
-          <w:szCs w:val="20"/>
-          <w:lang w:val="en-US" w:eastAsia="fr-FR"/>
-          <w14:ligatures w14:val="none"/>
-        </w:rPr>
-        <w:t>=True)</w:t>
+          <w:lang w:eastAsia="fr-FR"/>
+          <w14:ligatures w14:val="none"/>
+        </w:rPr>
+        <w:t xml:space="preserve"> import SQLAlchemy</w:t>
       </w:r>
     </w:p>
     <w:p>
@@ -2289,17 +2226,6 @@
           <w14:ligatures w14:val="none"/>
         </w:rPr>
       </w:pPr>
-      <w:r>
-        <w:rPr>
-          <w:rFonts w:ascii="Courier New" w:eastAsia="Times New Roman" w:hAnsi="Courier New" w:cs="Courier New"/>
-          <w:kern w:val="0"/>
-          <w:sz w:val="20"/>
-          <w:szCs w:val="20"/>
-          <w:lang w:val="en-US" w:eastAsia="fr-FR"/>
-          <w14:ligatures w14:val="none"/>
-        </w:rPr>
-        <w:t xml:space="preserve">    name = </w:t>
-      </w:r>
       <w:proofErr w:type="spellStart"/>
       <w:r>
         <w:rPr>
@@ -2310,7 +2236,7 @@
           <w:lang w:val="en-US" w:eastAsia="fr-FR"/>
           <w14:ligatures w14:val="none"/>
         </w:rPr>
-        <w:t>db.Column</w:t>
+        <w:t>db</w:t>
       </w:r>
       <w:proofErr w:type="spellEnd"/>
       <w:r>
@@ -2322,7 +2248,7 @@
           <w:lang w:val="en-US" w:eastAsia="fr-FR"/>
           <w14:ligatures w14:val="none"/>
         </w:rPr>
-        <w:t>(</w:t>
+        <w:t xml:space="preserve"> = </w:t>
       </w:r>
       <w:proofErr w:type="spellStart"/>
       <w:r>
@@ -2334,7 +2260,7 @@
           <w:lang w:val="en-US" w:eastAsia="fr-FR"/>
           <w14:ligatures w14:val="none"/>
         </w:rPr>
-        <w:t>db.String</w:t>
+        <w:t>SQLAlchemy</w:t>
       </w:r>
       <w:proofErr w:type="spellEnd"/>
       <w:r>
@@ -2346,7 +2272,7 @@
           <w:lang w:val="en-US" w:eastAsia="fr-FR"/>
           <w14:ligatures w14:val="none"/>
         </w:rPr>
-        <w:t>(100), nullable=False)</w:t>
+        <w:t>()</w:t>
       </w:r>
     </w:p>
     <w:p>
@@ -2368,7 +2294,7 @@
           <w:lang w:val="en-US" w:eastAsia="fr-FR"/>
           <w14:ligatures w14:val="none"/>
         </w:rPr>
-        <w:t xml:space="preserve">4.3 </w:t>
+        <w:t xml:space="preserve">4.2 </w:t>
       </w:r>
       <w:r>
         <w:rPr>
@@ -2381,7 +2307,7 @@
           <w:lang w:val="en-US" w:eastAsia="fr-FR"/>
           <w14:ligatures w14:val="none"/>
         </w:rPr>
-        <w:t>routes/activities.py</w:t>
+        <w:t>models/models.py</w:t>
       </w:r>
     </w:p>
     <w:p>
@@ -2423,7 +2349,7 @@
           <w:lang w:val="en-US" w:eastAsia="fr-FR"/>
           <w14:ligatures w14:val="none"/>
         </w:rPr>
-        <w:t xml:space="preserve">from flask import Blueprint, </w:t>
+        <w:t xml:space="preserve">from extensions import </w:t>
       </w:r>
       <w:proofErr w:type="spellStart"/>
       <w:r>
@@ -2435,20 +2361,9 @@
           <w:lang w:val="en-US" w:eastAsia="fr-FR"/>
           <w14:ligatures w14:val="none"/>
         </w:rPr>
-        <w:t>jsonify</w:t>
+        <w:t>db</w:t>
       </w:r>
       <w:proofErr w:type="spellEnd"/>
-      <w:r>
-        <w:rPr>
-          <w:rFonts w:ascii="Courier New" w:eastAsia="Times New Roman" w:hAnsi="Courier New" w:cs="Courier New"/>
-          <w:kern w:val="0"/>
-          <w:sz w:val="20"/>
-          <w:szCs w:val="20"/>
-          <w:lang w:val="en-US" w:eastAsia="fr-FR"/>
-          <w14:ligatures w14:val="none"/>
-        </w:rPr>
-        <w:t>, request</w:t>
-      </w:r>
     </w:p>
     <w:p>
       <w:pPr>
@@ -2480,30 +2395,6 @@
           <w14:ligatures w14:val="none"/>
         </w:rPr>
       </w:pPr>
-      <w:r>
-        <w:rPr>
-          <w:rFonts w:ascii="Courier New" w:eastAsia="Times New Roman" w:hAnsi="Courier New" w:cs="Courier New"/>
-          <w:kern w:val="0"/>
-          <w:sz w:val="20"/>
-          <w:szCs w:val="20"/>
-          <w:lang w:val="en-US" w:eastAsia="fr-FR"/>
-          <w14:ligatures w14:val="none"/>
-        </w:rPr>
-        <w:t xml:space="preserve">from extensions import </w:t>
-      </w:r>
-      <w:proofErr w:type="spellStart"/>
-      <w:r>
-        <w:rPr>
-          <w:rFonts w:ascii="Courier New" w:eastAsia="Times New Roman" w:hAnsi="Courier New" w:cs="Courier New"/>
-          <w:kern w:val="0"/>
-          <w:sz w:val="20"/>
-          <w:szCs w:val="20"/>
-          <w:lang w:val="en-US" w:eastAsia="fr-FR"/>
-          <w14:ligatures w14:val="none"/>
-        </w:rPr>
-        <w:t>db</w:t>
-      </w:r>
-      <w:proofErr w:type="spellEnd"/>
     </w:p>
     <w:p>
       <w:pPr>
@@ -2544,7 +2435,7 @@
           <w:lang w:val="en-US" w:eastAsia="fr-FR"/>
           <w14:ligatures w14:val="none"/>
         </w:rPr>
-        <w:t xml:space="preserve">from </w:t>
+        <w:t>class Activity(</w:t>
       </w:r>
       <w:proofErr w:type="spellStart"/>
       <w:r>
@@ -2556,7 +2447,7 @@
           <w:lang w:val="en-US" w:eastAsia="fr-FR"/>
           <w14:ligatures w14:val="none"/>
         </w:rPr>
-        <w:t>models.models</w:t>
+        <w:t>db.Model</w:t>
       </w:r>
       <w:proofErr w:type="spellEnd"/>
       <w:r>
@@ -2568,7 +2459,7 @@
           <w:lang w:val="en-US" w:eastAsia="fr-FR"/>
           <w14:ligatures w14:val="none"/>
         </w:rPr>
-        <w:t xml:space="preserve"> import Activity</w:t>
+        <w:t>):</w:t>
       </w:r>
     </w:p>
     <w:p>
@@ -2601,6 +2492,41 @@
           <w14:ligatures w14:val="none"/>
         </w:rPr>
       </w:pPr>
+      <w:r>
+        <w:rPr>
+          <w:rFonts w:ascii="Courier New" w:eastAsia="Times New Roman" w:hAnsi="Courier New" w:cs="Courier New"/>
+          <w:kern w:val="0"/>
+          <w:sz w:val="20"/>
+          <w:szCs w:val="20"/>
+          <w:lang w:val="en-US" w:eastAsia="fr-FR"/>
+          <w14:ligatures w14:val="none"/>
+        </w:rPr>
+        <w:t xml:space="preserve">    __</w:t>
+      </w:r>
+      <w:proofErr w:type="spellStart"/>
+      <w:r>
+        <w:rPr>
+          <w:rFonts w:ascii="Courier New" w:eastAsia="Times New Roman" w:hAnsi="Courier New" w:cs="Courier New"/>
+          <w:kern w:val="0"/>
+          <w:sz w:val="20"/>
+          <w:szCs w:val="20"/>
+          <w:lang w:val="en-US" w:eastAsia="fr-FR"/>
+          <w14:ligatures w14:val="none"/>
+        </w:rPr>
+        <w:t>tablename</w:t>
+      </w:r>
+      <w:proofErr w:type="spellEnd"/>
+      <w:r>
+        <w:rPr>
+          <w:rFonts w:ascii="Courier New" w:eastAsia="Times New Roman" w:hAnsi="Courier New" w:cs="Courier New"/>
+          <w:kern w:val="0"/>
+          <w:sz w:val="20"/>
+          <w:szCs w:val="20"/>
+          <w:lang w:val="en-US" w:eastAsia="fr-FR"/>
+          <w14:ligatures w14:val="none"/>
+        </w:rPr>
+        <w:t>__ = 'activities'</w:t>
+      </w:r>
     </w:p>
     <w:p>
       <w:pPr>
@@ -2632,6 +2558,17 @@
           <w14:ligatures w14:val="none"/>
         </w:rPr>
       </w:pPr>
+      <w:r>
+        <w:rPr>
+          <w:rFonts w:ascii="Courier New" w:eastAsia="Times New Roman" w:hAnsi="Courier New" w:cs="Courier New"/>
+          <w:kern w:val="0"/>
+          <w:sz w:val="20"/>
+          <w:szCs w:val="20"/>
+          <w:lang w:val="en-US" w:eastAsia="fr-FR"/>
+          <w14:ligatures w14:val="none"/>
+        </w:rPr>
+        <w:t xml:space="preserve">    id = </w:t>
+      </w:r>
       <w:proofErr w:type="spellStart"/>
       <w:r>
         <w:rPr>
@@ -2642,7 +2579,7 @@
           <w:lang w:val="en-US" w:eastAsia="fr-FR"/>
           <w14:ligatures w14:val="none"/>
         </w:rPr>
-        <w:t>activities_bp</w:t>
+        <w:t>db.Column</w:t>
       </w:r>
       <w:proofErr w:type="spellEnd"/>
       <w:r>
@@ -2654,7 +2591,55 @@
           <w:lang w:val="en-US" w:eastAsia="fr-FR"/>
           <w14:ligatures w14:val="none"/>
         </w:rPr>
-        <w:t xml:space="preserve"> = Blueprint('activities', __name__)</w:t>
+        <w:t>(</w:t>
+      </w:r>
+      <w:proofErr w:type="spellStart"/>
+      <w:r>
+        <w:rPr>
+          <w:rFonts w:ascii="Courier New" w:eastAsia="Times New Roman" w:hAnsi="Courier New" w:cs="Courier New"/>
+          <w:kern w:val="0"/>
+          <w:sz w:val="20"/>
+          <w:szCs w:val="20"/>
+          <w:lang w:val="en-US" w:eastAsia="fr-FR"/>
+          <w14:ligatures w14:val="none"/>
+        </w:rPr>
+        <w:t>db.Integer</w:t>
+      </w:r>
+      <w:proofErr w:type="spellEnd"/>
+      <w:r>
+        <w:rPr>
+          <w:rFonts w:ascii="Courier New" w:eastAsia="Times New Roman" w:hAnsi="Courier New" w:cs="Courier New"/>
+          <w:kern w:val="0"/>
+          <w:sz w:val="20"/>
+          <w:szCs w:val="20"/>
+          <w:lang w:val="en-US" w:eastAsia="fr-FR"/>
+          <w14:ligatures w14:val="none"/>
+        </w:rPr>
+        <w:t xml:space="preserve">, </w:t>
+      </w:r>
+      <w:proofErr w:type="spellStart"/>
+      <w:r>
+        <w:rPr>
+          <w:rFonts w:ascii="Courier New" w:eastAsia="Times New Roman" w:hAnsi="Courier New" w:cs="Courier New"/>
+          <w:kern w:val="0"/>
+          <w:sz w:val="20"/>
+          <w:szCs w:val="20"/>
+          <w:lang w:val="en-US" w:eastAsia="fr-FR"/>
+          <w14:ligatures w14:val="none"/>
+        </w:rPr>
+        <w:t>primary_key</w:t>
+      </w:r>
+      <w:proofErr w:type="spellEnd"/>
+      <w:r>
+        <w:rPr>
+          <w:rFonts w:ascii="Courier New" w:eastAsia="Times New Roman" w:hAnsi="Courier New" w:cs="Courier New"/>
+          <w:kern w:val="0"/>
+          <w:sz w:val="20"/>
+          <w:szCs w:val="20"/>
+          <w:lang w:val="en-US" w:eastAsia="fr-FR"/>
+          <w14:ligatures w14:val="none"/>
+        </w:rPr>
+        <w:t>=True)</w:t>
       </w:r>
     </w:p>
     <w:p>
@@ -2687,6 +2672,100 @@
           <w14:ligatures w14:val="none"/>
         </w:rPr>
       </w:pPr>
+      <w:r>
+        <w:rPr>
+          <w:rFonts w:ascii="Courier New" w:eastAsia="Times New Roman" w:hAnsi="Courier New" w:cs="Courier New"/>
+          <w:kern w:val="0"/>
+          <w:sz w:val="20"/>
+          <w:szCs w:val="20"/>
+          <w:lang w:val="en-US" w:eastAsia="fr-FR"/>
+          <w14:ligatures w14:val="none"/>
+        </w:rPr>
+        <w:t xml:space="preserve">    name = </w:t>
+      </w:r>
+      <w:proofErr w:type="spellStart"/>
+      <w:r>
+        <w:rPr>
+          <w:rFonts w:ascii="Courier New" w:eastAsia="Times New Roman" w:hAnsi="Courier New" w:cs="Courier New"/>
+          <w:kern w:val="0"/>
+          <w:sz w:val="20"/>
+          <w:szCs w:val="20"/>
+          <w:lang w:val="en-US" w:eastAsia="fr-FR"/>
+          <w14:ligatures w14:val="none"/>
+        </w:rPr>
+        <w:t>db.Column</w:t>
+      </w:r>
+      <w:proofErr w:type="spellEnd"/>
+      <w:r>
+        <w:rPr>
+          <w:rFonts w:ascii="Courier New" w:eastAsia="Times New Roman" w:hAnsi="Courier New" w:cs="Courier New"/>
+          <w:kern w:val="0"/>
+          <w:sz w:val="20"/>
+          <w:szCs w:val="20"/>
+          <w:lang w:val="en-US" w:eastAsia="fr-FR"/>
+          <w14:ligatures w14:val="none"/>
+        </w:rPr>
+        <w:t>(</w:t>
+      </w:r>
+      <w:proofErr w:type="spellStart"/>
+      <w:r>
+        <w:rPr>
+          <w:rFonts w:ascii="Courier New" w:eastAsia="Times New Roman" w:hAnsi="Courier New" w:cs="Courier New"/>
+          <w:kern w:val="0"/>
+          <w:sz w:val="20"/>
+          <w:szCs w:val="20"/>
+          <w:lang w:val="en-US" w:eastAsia="fr-FR"/>
+          <w14:ligatures w14:val="none"/>
+        </w:rPr>
+        <w:t>db.String</w:t>
+      </w:r>
+      <w:proofErr w:type="spellEnd"/>
+      <w:r>
+        <w:rPr>
+          <w:rFonts w:ascii="Courier New" w:eastAsia="Times New Roman" w:hAnsi="Courier New" w:cs="Courier New"/>
+          <w:kern w:val="0"/>
+          <w:sz w:val="20"/>
+          <w:szCs w:val="20"/>
+          <w:lang w:val="en-US" w:eastAsia="fr-FR"/>
+          <w14:ligatures w14:val="none"/>
+        </w:rPr>
+        <w:t>(100), nullable=False)</w:t>
+      </w:r>
+    </w:p>
+    <w:p>
+      <w:pPr>
+        <w:spacing w:before="100" w:beforeAutospacing="1" w:after="100" w:afterAutospacing="1" w:line="240" w:lineRule="auto"/>
+        <w:rPr>
+          <w:rFonts w:ascii="Times New Roman" w:eastAsia="Times New Roman" w:hAnsi="Times New Roman" w:cs="Times New Roman"/>
+          <w:kern w:val="0"/>
+          <w:lang w:val="en-US" w:eastAsia="fr-FR"/>
+          <w14:ligatures w14:val="none"/>
+        </w:rPr>
+      </w:pPr>
+      <w:r>
+        <w:rPr>
+          <w:rFonts w:ascii="Times New Roman" w:eastAsia="Times New Roman" w:hAnsi="Times New Roman" w:cs="Times New Roman"/>
+          <w:b/>
+          <w:bCs/>
+          <w:kern w:val="0"/>
+          <w:lang w:val="en-US" w:eastAsia="fr-FR"/>
+          <w14:ligatures w14:val="none"/>
+        </w:rPr>
+        <w:t xml:space="preserve">4.3 </w:t>
+      </w:r>
+      <w:r>
+        <w:rPr>
+          <w:rFonts w:ascii="Courier New" w:eastAsia="Times New Roman" w:hAnsi="Courier New" w:cs="Courier New"/>
+          <w:b/>
+          <w:bCs/>
+          <w:kern w:val="0"/>
+          <w:sz w:val="20"/>
+          <w:szCs w:val="20"/>
+          <w:lang w:val="en-US" w:eastAsia="fr-FR"/>
+          <w14:ligatures w14:val="none"/>
+        </w:rPr>
+        <w:t>routes/activities.py</w:t>
+      </w:r>
     </w:p>
     <w:p>
       <w:pPr>
@@ -2727,7 +2806,31 @@
           <w:lang w:val="en-US" w:eastAsia="fr-FR"/>
           <w14:ligatures w14:val="none"/>
         </w:rPr>
-        <w:t>@activities_bp.route('/activities', methods=['GET'])</w:t>
+        <w:t xml:space="preserve">from flask import Blueprint, </w:t>
+      </w:r>
+      <w:proofErr w:type="spellStart"/>
+      <w:r>
+        <w:rPr>
+          <w:rFonts w:ascii="Courier New" w:eastAsia="Times New Roman" w:hAnsi="Courier New" w:cs="Courier New"/>
+          <w:kern w:val="0"/>
+          <w:sz w:val="20"/>
+          <w:szCs w:val="20"/>
+          <w:lang w:val="en-US" w:eastAsia="fr-FR"/>
+          <w14:ligatures w14:val="none"/>
+        </w:rPr>
+        <w:t>jsonify</w:t>
+      </w:r>
+      <w:proofErr w:type="spellEnd"/>
+      <w:r>
+        <w:rPr>
+          <w:rFonts w:ascii="Courier New" w:eastAsia="Times New Roman" w:hAnsi="Courier New" w:cs="Courier New"/>
+          <w:kern w:val="0"/>
+          <w:sz w:val="20"/>
+          <w:szCs w:val="20"/>
+          <w:lang w:val="en-US" w:eastAsia="fr-FR"/>
+          <w14:ligatures w14:val="none"/>
+        </w:rPr>
+        <w:t>, request</w:t>
       </w:r>
     </w:p>
     <w:p>
@@ -2769,7 +2872,7 @@
           <w:lang w:val="en-US" w:eastAsia="fr-FR"/>
           <w14:ligatures w14:val="none"/>
         </w:rPr>
-        <w:t xml:space="preserve">def </w:t>
+        <w:t xml:space="preserve">from extensions import </w:t>
       </w:r>
       <w:proofErr w:type="spellStart"/>
       <w:r>
@@ -2781,20 +2884,9 @@
           <w:lang w:val="en-US" w:eastAsia="fr-FR"/>
           <w14:ligatures w14:val="none"/>
         </w:rPr>
-        <w:t>get_activities</w:t>
+        <w:t>db</w:t>
       </w:r>
       <w:proofErr w:type="spellEnd"/>
-      <w:r>
-        <w:rPr>
-          <w:rFonts w:ascii="Courier New" w:eastAsia="Times New Roman" w:hAnsi="Courier New" w:cs="Courier New"/>
-          <w:kern w:val="0"/>
-          <w:sz w:val="20"/>
-          <w:szCs w:val="20"/>
-          <w:lang w:val="en-US" w:eastAsia="fr-FR"/>
-          <w14:ligatures w14:val="none"/>
-        </w:rPr>
-        <w:t>():</w:t>
-      </w:r>
     </w:p>
     <w:p>
       <w:pPr>
@@ -2835,7 +2927,7 @@
           <w:lang w:val="en-US" w:eastAsia="fr-FR"/>
           <w14:ligatures w14:val="none"/>
         </w:rPr>
-        <w:t xml:space="preserve">    activities = </w:t>
+        <w:t xml:space="preserve">from </w:t>
       </w:r>
       <w:proofErr w:type="spellStart"/>
       <w:r>
@@ -2847,7 +2939,7 @@
           <w:lang w:val="en-US" w:eastAsia="fr-FR"/>
           <w14:ligatures w14:val="none"/>
         </w:rPr>
-        <w:t>Activity.query.all</w:t>
+        <w:t>models.models</w:t>
       </w:r>
       <w:proofErr w:type="spellEnd"/>
       <w:r>
@@ -2859,7 +2951,7 @@
           <w:lang w:val="en-US" w:eastAsia="fr-FR"/>
           <w14:ligatures w14:val="none"/>
         </w:rPr>
-        <w:t>()</w:t>
+        <w:t xml:space="preserve"> import Activity</w:t>
       </w:r>
     </w:p>
     <w:p>
@@ -2892,41 +2984,6 @@
           <w14:ligatures w14:val="none"/>
         </w:rPr>
       </w:pPr>
-      <w:r>
-        <w:rPr>
-          <w:rFonts w:ascii="Courier New" w:eastAsia="Times New Roman" w:hAnsi="Courier New" w:cs="Courier New"/>
-          <w:kern w:val="0"/>
-          <w:sz w:val="20"/>
-          <w:szCs w:val="20"/>
-          <w:lang w:val="en-US" w:eastAsia="fr-FR"/>
-          <w14:ligatures w14:val="none"/>
-        </w:rPr>
-        <w:t xml:space="preserve">    return </w:t>
-      </w:r>
-      <w:proofErr w:type="spellStart"/>
-      <w:r>
-        <w:rPr>
-          <w:rFonts w:ascii="Courier New" w:eastAsia="Times New Roman" w:hAnsi="Courier New" w:cs="Courier New"/>
-          <w:kern w:val="0"/>
-          <w:sz w:val="20"/>
-          <w:szCs w:val="20"/>
-          <w:lang w:val="en-US" w:eastAsia="fr-FR"/>
-          <w14:ligatures w14:val="none"/>
-        </w:rPr>
-        <w:t>jsonify</w:t>
-      </w:r>
-      <w:proofErr w:type="spellEnd"/>
-      <w:r>
-        <w:rPr>
-          <w:rFonts w:ascii="Courier New" w:eastAsia="Times New Roman" w:hAnsi="Courier New" w:cs="Courier New"/>
-          <w:kern w:val="0"/>
-          <w:sz w:val="20"/>
-          <w:szCs w:val="20"/>
-          <w:lang w:val="en-US" w:eastAsia="fr-FR"/>
-          <w14:ligatures w14:val="none"/>
-        </w:rPr>
-        <w:t>([{"id": a.id, "name": a.name} for a in activities])</w:t>
-      </w:r>
     </w:p>
     <w:p>
       <w:pPr>
@@ -2958,6 +3015,30 @@
           <w14:ligatures w14:val="none"/>
         </w:rPr>
       </w:pPr>
+      <w:proofErr w:type="spellStart"/>
+      <w:r>
+        <w:rPr>
+          <w:rFonts w:ascii="Courier New" w:eastAsia="Times New Roman" w:hAnsi="Courier New" w:cs="Courier New"/>
+          <w:kern w:val="0"/>
+          <w:sz w:val="20"/>
+          <w:szCs w:val="20"/>
+          <w:lang w:val="en-US" w:eastAsia="fr-FR"/>
+          <w14:ligatures w14:val="none"/>
+        </w:rPr>
+        <w:t>activities_bp</w:t>
+      </w:r>
+      <w:proofErr w:type="spellEnd"/>
+      <w:r>
+        <w:rPr>
+          <w:rFonts w:ascii="Courier New" w:eastAsia="Times New Roman" w:hAnsi="Courier New" w:cs="Courier New"/>
+          <w:kern w:val="0"/>
+          <w:sz w:val="20"/>
+          <w:szCs w:val="20"/>
+          <w:lang w:val="en-US" w:eastAsia="fr-FR"/>
+          <w14:ligatures w14:val="none"/>
+        </w:rPr>
+        <w:t xml:space="preserve"> = Blueprint('activities', __name__)</w:t>
+      </w:r>
     </w:p>
     <w:p>
       <w:pPr>
@@ -2989,17 +3070,6 @@
           <w14:ligatures w14:val="none"/>
         </w:rPr>
       </w:pPr>
-      <w:r>
-        <w:rPr>
-          <w:rFonts w:ascii="Courier New" w:eastAsia="Times New Roman" w:hAnsi="Courier New" w:cs="Courier New"/>
-          <w:kern w:val="0"/>
-          <w:sz w:val="20"/>
-          <w:szCs w:val="20"/>
-          <w:lang w:val="en-US" w:eastAsia="fr-FR"/>
-          <w14:ligatures w14:val="none"/>
-        </w:rPr>
-        <w:t>@activities_bp.route('/activities', methods=['POST'])</w:t>
-      </w:r>
     </w:p>
     <w:p>
       <w:pPr>
@@ -3040,31 +3110,7 @@
           <w:lang w:val="en-US" w:eastAsia="fr-FR"/>
           <w14:ligatures w14:val="none"/>
         </w:rPr>
-        <w:t xml:space="preserve">def </w:t>
-      </w:r>
-      <w:proofErr w:type="spellStart"/>
-      <w:r>
-        <w:rPr>
-          <w:rFonts w:ascii="Courier New" w:eastAsia="Times New Roman" w:hAnsi="Courier New" w:cs="Courier New"/>
-          <w:kern w:val="0"/>
-          <w:sz w:val="20"/>
-          <w:szCs w:val="20"/>
-          <w:lang w:val="en-US" w:eastAsia="fr-FR"/>
-          <w14:ligatures w14:val="none"/>
-        </w:rPr>
-        <w:t>create_activity</w:t>
-      </w:r>
-      <w:proofErr w:type="spellEnd"/>
-      <w:r>
-        <w:rPr>
-          <w:rFonts w:ascii="Courier New" w:eastAsia="Times New Roman" w:hAnsi="Courier New" w:cs="Courier New"/>
-          <w:kern w:val="0"/>
-          <w:sz w:val="20"/>
-          <w:szCs w:val="20"/>
-          <w:lang w:val="en-US" w:eastAsia="fr-FR"/>
-          <w14:ligatures w14:val="none"/>
-        </w:rPr>
-        <w:t>():</w:t>
+        <w:t>@activities_bp.route('/activities', methods=['GET'])</w:t>
       </w:r>
     </w:p>
     <w:p>
@@ -3106,7 +3152,7 @@
           <w:lang w:val="en-US" w:eastAsia="fr-FR"/>
           <w14:ligatures w14:val="none"/>
         </w:rPr>
-        <w:t xml:space="preserve">    data = </w:t>
+        <w:t xml:space="preserve">def </w:t>
       </w:r>
       <w:proofErr w:type="spellStart"/>
       <w:r>
@@ -3118,7 +3164,7 @@
           <w:lang w:val="en-US" w:eastAsia="fr-FR"/>
           <w14:ligatures w14:val="none"/>
         </w:rPr>
-        <w:t>request.get_json</w:t>
+        <w:t>get_activities</w:t>
       </w:r>
       <w:proofErr w:type="spellEnd"/>
       <w:r>
@@ -3130,7 +3176,7 @@
           <w:lang w:val="en-US" w:eastAsia="fr-FR"/>
           <w14:ligatures w14:val="none"/>
         </w:rPr>
-        <w:t>()</w:t>
+        <w:t>():</w:t>
       </w:r>
     </w:p>
     <w:p>
@@ -3172,7 +3218,7 @@
           <w:lang w:val="en-US" w:eastAsia="fr-FR"/>
           <w14:ligatures w14:val="none"/>
         </w:rPr>
-        <w:t xml:space="preserve">    </w:t>
+        <w:t xml:space="preserve">    activities = </w:t>
       </w:r>
       <w:proofErr w:type="spellStart"/>
       <w:r>
@@ -3184,7 +3230,7 @@
           <w:lang w:val="en-US" w:eastAsia="fr-FR"/>
           <w14:ligatures w14:val="none"/>
         </w:rPr>
-        <w:t>new_activity</w:t>
+        <w:t>Activity.query.all</w:t>
       </w:r>
       <w:proofErr w:type="spellEnd"/>
       <w:r>
@@ -3196,7 +3242,7 @@
           <w:lang w:val="en-US" w:eastAsia="fr-FR"/>
           <w14:ligatures w14:val="none"/>
         </w:rPr>
-        <w:t xml:space="preserve"> = Activity(name=data['name'])</w:t>
+        <w:t>()</w:t>
       </w:r>
     </w:p>
     <w:p>
@@ -3238,7 +3284,7 @@
           <w:lang w:val="en-US" w:eastAsia="fr-FR"/>
           <w14:ligatures w14:val="none"/>
         </w:rPr>
-        <w:t xml:space="preserve">    </w:t>
+        <w:t xml:space="preserve">    return </w:t>
       </w:r>
       <w:proofErr w:type="spellStart"/>
       <w:r>
@@ -3250,7 +3296,7 @@
           <w:lang w:val="en-US" w:eastAsia="fr-FR"/>
           <w14:ligatures w14:val="none"/>
         </w:rPr>
-        <w:t>db.session.add</w:t>
+        <w:t>jsonify</w:t>
       </w:r>
       <w:proofErr w:type="spellEnd"/>
       <w:r>
@@ -3262,31 +3308,7 @@
           <w:lang w:val="en-US" w:eastAsia="fr-FR"/>
           <w14:ligatures w14:val="none"/>
         </w:rPr>
-        <w:t>(</w:t>
-      </w:r>
-      <w:proofErr w:type="spellStart"/>
-      <w:r>
-        <w:rPr>
-          <w:rFonts w:ascii="Courier New" w:eastAsia="Times New Roman" w:hAnsi="Courier New" w:cs="Courier New"/>
-          <w:kern w:val="0"/>
-          <w:sz w:val="20"/>
-          <w:szCs w:val="20"/>
-          <w:lang w:val="en-US" w:eastAsia="fr-FR"/>
-          <w14:ligatures w14:val="none"/>
-        </w:rPr>
-        <w:t>new_activity</w:t>
-      </w:r>
-      <w:proofErr w:type="spellEnd"/>
-      <w:r>
-        <w:rPr>
-          <w:rFonts w:ascii="Courier New" w:eastAsia="Times New Roman" w:hAnsi="Courier New" w:cs="Courier New"/>
-          <w:kern w:val="0"/>
-          <w:sz w:val="20"/>
-          <w:szCs w:val="20"/>
-          <w:lang w:val="en-US" w:eastAsia="fr-FR"/>
-          <w14:ligatures w14:val="none"/>
-        </w:rPr>
-        <w:t>)</w:t>
+        <w:t>([{"id": a.id, "name": a.name} for a in activities])</w:t>
       </w:r>
     </w:p>
     <w:p>
@@ -3319,41 +3341,6 @@
           <w14:ligatures w14:val="none"/>
         </w:rPr>
       </w:pPr>
-      <w:r>
-        <w:rPr>
-          <w:rFonts w:ascii="Courier New" w:eastAsia="Times New Roman" w:hAnsi="Courier New" w:cs="Courier New"/>
-          <w:kern w:val="0"/>
-          <w:sz w:val="20"/>
-          <w:szCs w:val="20"/>
-          <w:lang w:val="en-US" w:eastAsia="fr-FR"/>
-          <w14:ligatures w14:val="none"/>
-        </w:rPr>
-        <w:t xml:space="preserve">    </w:t>
-      </w:r>
-      <w:proofErr w:type="spellStart"/>
-      <w:r>
-        <w:rPr>
-          <w:rFonts w:ascii="Courier New" w:eastAsia="Times New Roman" w:hAnsi="Courier New" w:cs="Courier New"/>
-          <w:kern w:val="0"/>
-          <w:sz w:val="20"/>
-          <w:szCs w:val="20"/>
-          <w:lang w:val="en-US" w:eastAsia="fr-FR"/>
-          <w14:ligatures w14:val="none"/>
-        </w:rPr>
-        <w:t>db.session.commit</w:t>
-      </w:r>
-      <w:proofErr w:type="spellEnd"/>
-      <w:r>
-        <w:rPr>
-          <w:rFonts w:ascii="Courier New" w:eastAsia="Times New Roman" w:hAnsi="Courier New" w:cs="Courier New"/>
-          <w:kern w:val="0"/>
-          <w:sz w:val="20"/>
-          <w:szCs w:val="20"/>
-          <w:lang w:val="en-US" w:eastAsia="fr-FR"/>
-          <w14:ligatures w14:val="none"/>
-        </w:rPr>
-        <w:t>()</w:t>
-      </w:r>
     </w:p>
     <w:p>
       <w:pPr>
@@ -3394,66 +3381,7 @@
           <w:lang w:val="en-US" w:eastAsia="fr-FR"/>
           <w14:ligatures w14:val="none"/>
         </w:rPr>
-        <w:t xml:space="preserve">    return </w:t>
-      </w:r>
-      <w:proofErr w:type="spellStart"/>
-      <w:r>
-        <w:rPr>
-          <w:rFonts w:ascii="Courier New" w:eastAsia="Times New Roman" w:hAnsi="Courier New" w:cs="Courier New"/>
-          <w:kern w:val="0"/>
-          <w:sz w:val="20"/>
-          <w:szCs w:val="20"/>
-          <w:lang w:val="en-US" w:eastAsia="fr-FR"/>
-          <w14:ligatures w14:val="none"/>
-        </w:rPr>
-        <w:t>jsonify</w:t>
-      </w:r>
-      <w:proofErr w:type="spellEnd"/>
-      <w:r>
-        <w:rPr>
-          <w:rFonts w:ascii="Courier New" w:eastAsia="Times New Roman" w:hAnsi="Courier New" w:cs="Courier New"/>
-          <w:kern w:val="0"/>
-          <w:sz w:val="20"/>
-          <w:szCs w:val="20"/>
-          <w:lang w:val="en-US" w:eastAsia="fr-FR"/>
-          <w14:ligatures w14:val="none"/>
-        </w:rPr>
-        <w:t>({"id": new_activity.id, "name": new_activity.name}), 201</w:t>
-      </w:r>
-    </w:p>
-    <w:p>
-      <w:pPr>
-        <w:spacing w:before="100" w:beforeAutospacing="1" w:after="100" w:afterAutospacing="1" w:line="240" w:lineRule="auto"/>
-        <w:rPr>
-          <w:rFonts w:ascii="Times New Roman" w:eastAsia="Times New Roman" w:hAnsi="Times New Roman" w:cs="Times New Roman"/>
-          <w:kern w:val="0"/>
-          <w:lang w:val="en-US" w:eastAsia="fr-FR"/>
-          <w14:ligatures w14:val="none"/>
-        </w:rPr>
-      </w:pPr>
-      <w:r>
-        <w:rPr>
-          <w:rFonts w:ascii="Times New Roman" w:eastAsia="Times New Roman" w:hAnsi="Times New Roman" w:cs="Times New Roman"/>
-          <w:b/>
-          <w:bCs/>
-          <w:kern w:val="0"/>
-          <w:lang w:val="en-US" w:eastAsia="fr-FR"/>
-          <w14:ligatures w14:val="none"/>
-        </w:rPr>
-        <w:t xml:space="preserve">4.4 </w:t>
-      </w:r>
-      <w:r>
-        <w:rPr>
-          <w:rFonts w:ascii="Courier New" w:eastAsia="Times New Roman" w:hAnsi="Courier New" w:cs="Courier New"/>
-          <w:b/>
-          <w:bCs/>
-          <w:kern w:val="0"/>
-          <w:sz w:val="20"/>
-          <w:szCs w:val="20"/>
-          <w:lang w:val="en-US" w:eastAsia="fr-FR"/>
-          <w14:ligatures w14:val="none"/>
-        </w:rPr>
-        <w:t>app.py</w:t>
+        <w:t>@activities_bp.route('/activities', methods=['POST'])</w:t>
       </w:r>
     </w:p>
     <w:p>
@@ -3495,7 +3423,7 @@
           <w:lang w:val="en-US" w:eastAsia="fr-FR"/>
           <w14:ligatures w14:val="none"/>
         </w:rPr>
-        <w:t xml:space="preserve">import </w:t>
+        <w:t xml:space="preserve">def </w:t>
       </w:r>
       <w:proofErr w:type="spellStart"/>
       <w:r>
@@ -3507,9 +3435,20 @@
           <w:lang w:val="en-US" w:eastAsia="fr-FR"/>
           <w14:ligatures w14:val="none"/>
         </w:rPr>
-        <w:t>os</w:t>
+        <w:t>create_activity</w:t>
       </w:r>
       <w:proofErr w:type="spellEnd"/>
+      <w:r>
+        <w:rPr>
+          <w:rFonts w:ascii="Courier New" w:eastAsia="Times New Roman" w:hAnsi="Courier New" w:cs="Courier New"/>
+          <w:kern w:val="0"/>
+          <w:sz w:val="20"/>
+          <w:szCs w:val="20"/>
+          <w:lang w:val="en-US" w:eastAsia="fr-FR"/>
+          <w14:ligatures w14:val="none"/>
+        </w:rPr>
+        <w:t>():</w:t>
+      </w:r>
     </w:p>
     <w:p>
       <w:pPr>
@@ -3550,7 +3489,31 @@
           <w:lang w:val="en-US" w:eastAsia="fr-FR"/>
           <w14:ligatures w14:val="none"/>
         </w:rPr>
-        <w:t>from flask import Flask</w:t>
+        <w:t xml:space="preserve">    data = </w:t>
+      </w:r>
+      <w:proofErr w:type="spellStart"/>
+      <w:r>
+        <w:rPr>
+          <w:rFonts w:ascii="Courier New" w:eastAsia="Times New Roman" w:hAnsi="Courier New" w:cs="Courier New"/>
+          <w:kern w:val="0"/>
+          <w:sz w:val="20"/>
+          <w:szCs w:val="20"/>
+          <w:lang w:val="en-US" w:eastAsia="fr-FR"/>
+          <w14:ligatures w14:val="none"/>
+        </w:rPr>
+        <w:t>request.get_json</w:t>
+      </w:r>
+      <w:proofErr w:type="spellEnd"/>
+      <w:r>
+        <w:rPr>
+          <w:rFonts w:ascii="Courier New" w:eastAsia="Times New Roman" w:hAnsi="Courier New" w:cs="Courier New"/>
+          <w:kern w:val="0"/>
+          <w:sz w:val="20"/>
+          <w:szCs w:val="20"/>
+          <w:lang w:val="en-US" w:eastAsia="fr-FR"/>
+          <w14:ligatures w14:val="none"/>
+        </w:rPr>
+        <w:t>()</w:t>
       </w:r>
     </w:p>
     <w:p>
@@ -3592,7 +3555,7 @@
           <w:lang w:val="en-US" w:eastAsia="fr-FR"/>
           <w14:ligatures w14:val="none"/>
         </w:rPr>
-        <w:t xml:space="preserve">from extensions import </w:t>
+        <w:t xml:space="preserve">    </w:t>
       </w:r>
       <w:proofErr w:type="spellStart"/>
       <w:r>
@@ -3604,9 +3567,20 @@
           <w:lang w:val="en-US" w:eastAsia="fr-FR"/>
           <w14:ligatures w14:val="none"/>
         </w:rPr>
-        <w:t>db</w:t>
+        <w:t>new_activity</w:t>
       </w:r>
       <w:proofErr w:type="spellEnd"/>
+      <w:r>
+        <w:rPr>
+          <w:rFonts w:ascii="Courier New" w:eastAsia="Times New Roman" w:hAnsi="Courier New" w:cs="Courier New"/>
+          <w:kern w:val="0"/>
+          <w:sz w:val="20"/>
+          <w:szCs w:val="20"/>
+          <w:lang w:val="en-US" w:eastAsia="fr-FR"/>
+          <w14:ligatures w14:val="none"/>
+        </w:rPr>
+        <w:t xml:space="preserve"> = Activity(name=data['name'])</w:t>
+      </w:r>
     </w:p>
     <w:p>
       <w:pPr>
@@ -3647,7 +3621,7 @@
           <w:lang w:val="en-US" w:eastAsia="fr-FR"/>
           <w14:ligatures w14:val="none"/>
         </w:rPr>
-        <w:t xml:space="preserve">from </w:t>
+        <w:t xml:space="preserve">    </w:t>
       </w:r>
       <w:proofErr w:type="spellStart"/>
       <w:r>
@@ -3659,7 +3633,7 @@
           <w:lang w:val="en-US" w:eastAsia="fr-FR"/>
           <w14:ligatures w14:val="none"/>
         </w:rPr>
-        <w:t>models.models</w:t>
+        <w:t>db.session.add</w:t>
       </w:r>
       <w:proofErr w:type="spellEnd"/>
       <w:r>
@@ -3671,7 +3645,31 @@
           <w:lang w:val="en-US" w:eastAsia="fr-FR"/>
           <w14:ligatures w14:val="none"/>
         </w:rPr>
-        <w:t xml:space="preserve"> import Activity</w:t>
+        <w:t>(</w:t>
+      </w:r>
+      <w:proofErr w:type="spellStart"/>
+      <w:r>
+        <w:rPr>
+          <w:rFonts w:ascii="Courier New" w:eastAsia="Times New Roman" w:hAnsi="Courier New" w:cs="Courier New"/>
+          <w:kern w:val="0"/>
+          <w:sz w:val="20"/>
+          <w:szCs w:val="20"/>
+          <w:lang w:val="en-US" w:eastAsia="fr-FR"/>
+          <w14:ligatures w14:val="none"/>
+        </w:rPr>
+        <w:t>new_activity</w:t>
+      </w:r>
+      <w:proofErr w:type="spellEnd"/>
+      <w:r>
+        <w:rPr>
+          <w:rFonts w:ascii="Courier New" w:eastAsia="Times New Roman" w:hAnsi="Courier New" w:cs="Courier New"/>
+          <w:kern w:val="0"/>
+          <w:sz w:val="20"/>
+          <w:szCs w:val="20"/>
+          <w:lang w:val="en-US" w:eastAsia="fr-FR"/>
+          <w14:ligatures w14:val="none"/>
+        </w:rPr>
+        <w:t>)</w:t>
       </w:r>
     </w:p>
     <w:p>
@@ -3713,7 +3711,7 @@
           <w:lang w:val="en-US" w:eastAsia="fr-FR"/>
           <w14:ligatures w14:val="none"/>
         </w:rPr>
-        <w:t xml:space="preserve">from </w:t>
+        <w:t xml:space="preserve">    </w:t>
       </w:r>
       <w:proofErr w:type="spellStart"/>
       <w:r>
@@ -3725,7 +3723,7 @@
           <w:lang w:val="en-US" w:eastAsia="fr-FR"/>
           <w14:ligatures w14:val="none"/>
         </w:rPr>
-        <w:t>routes.activities</w:t>
+        <w:t>db.session.commit</w:t>
       </w:r>
       <w:proofErr w:type="spellEnd"/>
       <w:r>
@@ -3737,21 +3735,8 @@
           <w:lang w:val="en-US" w:eastAsia="fr-FR"/>
           <w14:ligatures w14:val="none"/>
         </w:rPr>
-        <w:t xml:space="preserve"> import </w:t>
-      </w:r>
-      <w:proofErr w:type="spellStart"/>
-      <w:r>
-        <w:rPr>
-          <w:rFonts w:ascii="Courier New" w:eastAsia="Times New Roman" w:hAnsi="Courier New" w:cs="Courier New"/>
-          <w:kern w:val="0"/>
-          <w:sz w:val="20"/>
-          <w:szCs w:val="20"/>
-          <w:lang w:val="en-US" w:eastAsia="fr-FR"/>
-          <w14:ligatures w14:val="none"/>
-        </w:rPr>
-        <w:t>activities_bp</w:t>
-      </w:r>
-      <w:proofErr w:type="spellEnd"/>
+        <w:t>()</w:t>
+      </w:r>
     </w:p>
     <w:p>
       <w:pPr>
@@ -3792,7 +3777,7 @@
           <w:lang w:val="en-US" w:eastAsia="fr-FR"/>
           <w14:ligatures w14:val="none"/>
         </w:rPr>
-        <w:t xml:space="preserve">from </w:t>
+        <w:t xml:space="preserve">    return </w:t>
       </w:r>
       <w:proofErr w:type="spellStart"/>
       <w:r>
@@ -3804,7 +3789,7 @@
           <w:lang w:val="en-US" w:eastAsia="fr-FR"/>
           <w14:ligatures w14:val="none"/>
         </w:rPr>
-        <w:t>sqlalchemy</w:t>
+        <w:t>jsonify</w:t>
       </w:r>
       <w:proofErr w:type="spellEnd"/>
       <w:r>
@@ -3816,7 +3801,42 @@
           <w:lang w:val="en-US" w:eastAsia="fr-FR"/>
           <w14:ligatures w14:val="none"/>
         </w:rPr>
-        <w:t xml:space="preserve"> import text</w:t>
+        <w:t>({"id": new_activity.id, "name": new_activity.name}), 201</w:t>
+      </w:r>
+    </w:p>
+    <w:p>
+      <w:pPr>
+        <w:spacing w:before="100" w:beforeAutospacing="1" w:after="100" w:afterAutospacing="1" w:line="240" w:lineRule="auto"/>
+        <w:rPr>
+          <w:rFonts w:ascii="Times New Roman" w:eastAsia="Times New Roman" w:hAnsi="Times New Roman" w:cs="Times New Roman"/>
+          <w:kern w:val="0"/>
+          <w:lang w:val="en-US" w:eastAsia="fr-FR"/>
+          <w14:ligatures w14:val="none"/>
+        </w:rPr>
+      </w:pPr>
+      <w:r>
+        <w:rPr>
+          <w:rFonts w:ascii="Times New Roman" w:eastAsia="Times New Roman" w:hAnsi="Times New Roman" w:cs="Times New Roman"/>
+          <w:b/>
+          <w:bCs/>
+          <w:kern w:val="0"/>
+          <w:lang w:val="en-US" w:eastAsia="fr-FR"/>
+          <w14:ligatures w14:val="none"/>
+        </w:rPr>
+        <w:t xml:space="preserve">4.4 </w:t>
+      </w:r>
+      <w:r>
+        <w:rPr>
+          <w:rFonts w:ascii="Courier New" w:eastAsia="Times New Roman" w:hAnsi="Courier New" w:cs="Courier New"/>
+          <w:b/>
+          <w:bCs/>
+          <w:kern w:val="0"/>
+          <w:sz w:val="20"/>
+          <w:szCs w:val="20"/>
+          <w:lang w:val="en-US" w:eastAsia="fr-FR"/>
+          <w14:ligatures w14:val="none"/>
+        </w:rPr>
+        <w:t>app.py</w:t>
       </w:r>
     </w:p>
     <w:p>
@@ -3849,6 +3869,30 @@
           <w14:ligatures w14:val="none"/>
         </w:rPr>
       </w:pPr>
+      <w:r>
+        <w:rPr>
+          <w:rFonts w:ascii="Courier New" w:eastAsia="Times New Roman" w:hAnsi="Courier New" w:cs="Courier New"/>
+          <w:kern w:val="0"/>
+          <w:sz w:val="20"/>
+          <w:szCs w:val="20"/>
+          <w:lang w:val="en-US" w:eastAsia="fr-FR"/>
+          <w14:ligatures w14:val="none"/>
+        </w:rPr>
+        <w:t xml:space="preserve">import </w:t>
+      </w:r>
+      <w:proofErr w:type="spellStart"/>
+      <w:r>
+        <w:rPr>
+          <w:rFonts w:ascii="Courier New" w:eastAsia="Times New Roman" w:hAnsi="Courier New" w:cs="Courier New"/>
+          <w:kern w:val="0"/>
+          <w:sz w:val="20"/>
+          <w:szCs w:val="20"/>
+          <w:lang w:val="en-US" w:eastAsia="fr-FR"/>
+          <w14:ligatures w14:val="none"/>
+        </w:rPr>
+        <w:t>os</w:t>
+      </w:r>
+      <w:proofErr w:type="spellEnd"/>
     </w:p>
     <w:p>
       <w:pPr>
@@ -3889,7 +3933,7 @@
           <w:lang w:val="en-US" w:eastAsia="fr-FR"/>
           <w14:ligatures w14:val="none"/>
         </w:rPr>
-        <w:t>app = Flask(__name__)</w:t>
+        <w:t>from flask import Flask</w:t>
       </w:r>
     </w:p>
     <w:p>
@@ -3922,6 +3966,17 @@
           <w14:ligatures w14:val="none"/>
         </w:rPr>
       </w:pPr>
+      <w:r>
+        <w:rPr>
+          <w:rFonts w:ascii="Courier New" w:eastAsia="Times New Roman" w:hAnsi="Courier New" w:cs="Courier New"/>
+          <w:kern w:val="0"/>
+          <w:sz w:val="20"/>
+          <w:szCs w:val="20"/>
+          <w:lang w:val="en-US" w:eastAsia="fr-FR"/>
+          <w14:ligatures w14:val="none"/>
+        </w:rPr>
+        <w:t xml:space="preserve">from extensions import </w:t>
+      </w:r>
       <w:proofErr w:type="spellStart"/>
       <w:r>
         <w:rPr>
@@ -3932,7 +3987,335 @@
           <w:lang w:val="en-US" w:eastAsia="fr-FR"/>
           <w14:ligatures w14:val="none"/>
         </w:rPr>
+        <w:t>db</w:t>
+      </w:r>
+      <w:proofErr w:type="spellEnd"/>
+    </w:p>
+    <w:p>
+      <w:pPr>
+        <w:tabs>
+          <w:tab w:val="left" w:pos="916"/>
+          <w:tab w:val="left" w:pos="1832"/>
+          <w:tab w:val="left" w:pos="2748"/>
+          <w:tab w:val="left" w:pos="3664"/>
+          <w:tab w:val="left" w:pos="4580"/>
+          <w:tab w:val="left" w:pos="5496"/>
+          <w:tab w:val="left" w:pos="6412"/>
+          <w:tab w:val="left" w:pos="7328"/>
+          <w:tab w:val="left" w:pos="8244"/>
+          <w:tab w:val="left" w:pos="9160"/>
+          <w:tab w:val="left" w:pos="10076"/>
+          <w:tab w:val="left" w:pos="10992"/>
+          <w:tab w:val="left" w:pos="11908"/>
+          <w:tab w:val="left" w:pos="12824"/>
+          <w:tab w:val="left" w:pos="13740"/>
+          <w:tab w:val="left" w:pos="14656"/>
+        </w:tabs>
+        <w:spacing w:after="0" w:line="240" w:lineRule="auto"/>
+        <w:rPr>
+          <w:rFonts w:ascii="Courier New" w:eastAsia="Times New Roman" w:hAnsi="Courier New" w:cs="Courier New"/>
+          <w:kern w:val="0"/>
+          <w:sz w:val="20"/>
+          <w:szCs w:val="20"/>
+          <w:lang w:val="en-US" w:eastAsia="fr-FR"/>
+          <w14:ligatures w14:val="none"/>
+        </w:rPr>
+      </w:pPr>
+      <w:r>
+        <w:rPr>
+          <w:rFonts w:ascii="Courier New" w:eastAsia="Times New Roman" w:hAnsi="Courier New" w:cs="Courier New"/>
+          <w:kern w:val="0"/>
+          <w:sz w:val="20"/>
+          <w:szCs w:val="20"/>
+          <w:lang w:val="en-US" w:eastAsia="fr-FR"/>
+          <w14:ligatures w14:val="none"/>
+        </w:rPr>
         <w:lastRenderedPageBreak/>
+        <w:t xml:space="preserve">from </w:t>
+      </w:r>
+      <w:proofErr w:type="spellStart"/>
+      <w:r>
+        <w:rPr>
+          <w:rFonts w:ascii="Courier New" w:eastAsia="Times New Roman" w:hAnsi="Courier New" w:cs="Courier New"/>
+          <w:kern w:val="0"/>
+          <w:sz w:val="20"/>
+          <w:szCs w:val="20"/>
+          <w:lang w:val="en-US" w:eastAsia="fr-FR"/>
+          <w14:ligatures w14:val="none"/>
+        </w:rPr>
+        <w:t>models.models</w:t>
+      </w:r>
+      <w:proofErr w:type="spellEnd"/>
+      <w:r>
+        <w:rPr>
+          <w:rFonts w:ascii="Courier New" w:eastAsia="Times New Roman" w:hAnsi="Courier New" w:cs="Courier New"/>
+          <w:kern w:val="0"/>
+          <w:sz w:val="20"/>
+          <w:szCs w:val="20"/>
+          <w:lang w:val="en-US" w:eastAsia="fr-FR"/>
+          <w14:ligatures w14:val="none"/>
+        </w:rPr>
+        <w:t xml:space="preserve"> import Activity</w:t>
+      </w:r>
+    </w:p>
+    <w:p>
+      <w:pPr>
+        <w:tabs>
+          <w:tab w:val="left" w:pos="916"/>
+          <w:tab w:val="left" w:pos="1832"/>
+          <w:tab w:val="left" w:pos="2748"/>
+          <w:tab w:val="left" w:pos="3664"/>
+          <w:tab w:val="left" w:pos="4580"/>
+          <w:tab w:val="left" w:pos="5496"/>
+          <w:tab w:val="left" w:pos="6412"/>
+          <w:tab w:val="left" w:pos="7328"/>
+          <w:tab w:val="left" w:pos="8244"/>
+          <w:tab w:val="left" w:pos="9160"/>
+          <w:tab w:val="left" w:pos="10076"/>
+          <w:tab w:val="left" w:pos="10992"/>
+          <w:tab w:val="left" w:pos="11908"/>
+          <w:tab w:val="left" w:pos="12824"/>
+          <w:tab w:val="left" w:pos="13740"/>
+          <w:tab w:val="left" w:pos="14656"/>
+        </w:tabs>
+        <w:spacing w:after="0" w:line="240" w:lineRule="auto"/>
+        <w:rPr>
+          <w:rFonts w:ascii="Courier New" w:eastAsia="Times New Roman" w:hAnsi="Courier New" w:cs="Courier New"/>
+          <w:kern w:val="0"/>
+          <w:sz w:val="20"/>
+          <w:szCs w:val="20"/>
+          <w:lang w:val="en-US" w:eastAsia="fr-FR"/>
+          <w14:ligatures w14:val="none"/>
+        </w:rPr>
+      </w:pPr>
+      <w:r>
+        <w:rPr>
+          <w:rFonts w:ascii="Courier New" w:eastAsia="Times New Roman" w:hAnsi="Courier New" w:cs="Courier New"/>
+          <w:kern w:val="0"/>
+          <w:sz w:val="20"/>
+          <w:szCs w:val="20"/>
+          <w:lang w:val="en-US" w:eastAsia="fr-FR"/>
+          <w14:ligatures w14:val="none"/>
+        </w:rPr>
+        <w:t xml:space="preserve">from </w:t>
+      </w:r>
+      <w:proofErr w:type="spellStart"/>
+      <w:r>
+        <w:rPr>
+          <w:rFonts w:ascii="Courier New" w:eastAsia="Times New Roman" w:hAnsi="Courier New" w:cs="Courier New"/>
+          <w:kern w:val="0"/>
+          <w:sz w:val="20"/>
+          <w:szCs w:val="20"/>
+          <w:lang w:val="en-US" w:eastAsia="fr-FR"/>
+          <w14:ligatures w14:val="none"/>
+        </w:rPr>
+        <w:t>routes.activities</w:t>
+      </w:r>
+      <w:proofErr w:type="spellEnd"/>
+      <w:r>
+        <w:rPr>
+          <w:rFonts w:ascii="Courier New" w:eastAsia="Times New Roman" w:hAnsi="Courier New" w:cs="Courier New"/>
+          <w:kern w:val="0"/>
+          <w:sz w:val="20"/>
+          <w:szCs w:val="20"/>
+          <w:lang w:val="en-US" w:eastAsia="fr-FR"/>
+          <w14:ligatures w14:val="none"/>
+        </w:rPr>
+        <w:t xml:space="preserve"> import </w:t>
+      </w:r>
+      <w:proofErr w:type="spellStart"/>
+      <w:r>
+        <w:rPr>
+          <w:rFonts w:ascii="Courier New" w:eastAsia="Times New Roman" w:hAnsi="Courier New" w:cs="Courier New"/>
+          <w:kern w:val="0"/>
+          <w:sz w:val="20"/>
+          <w:szCs w:val="20"/>
+          <w:lang w:val="en-US" w:eastAsia="fr-FR"/>
+          <w14:ligatures w14:val="none"/>
+        </w:rPr>
+        <w:t>activities_bp</w:t>
+      </w:r>
+      <w:proofErr w:type="spellEnd"/>
+    </w:p>
+    <w:p>
+      <w:pPr>
+        <w:tabs>
+          <w:tab w:val="left" w:pos="916"/>
+          <w:tab w:val="left" w:pos="1832"/>
+          <w:tab w:val="left" w:pos="2748"/>
+          <w:tab w:val="left" w:pos="3664"/>
+          <w:tab w:val="left" w:pos="4580"/>
+          <w:tab w:val="left" w:pos="5496"/>
+          <w:tab w:val="left" w:pos="6412"/>
+          <w:tab w:val="left" w:pos="7328"/>
+          <w:tab w:val="left" w:pos="8244"/>
+          <w:tab w:val="left" w:pos="9160"/>
+          <w:tab w:val="left" w:pos="10076"/>
+          <w:tab w:val="left" w:pos="10992"/>
+          <w:tab w:val="left" w:pos="11908"/>
+          <w:tab w:val="left" w:pos="12824"/>
+          <w:tab w:val="left" w:pos="13740"/>
+          <w:tab w:val="left" w:pos="14656"/>
+        </w:tabs>
+        <w:spacing w:after="0" w:line="240" w:lineRule="auto"/>
+        <w:rPr>
+          <w:rFonts w:ascii="Courier New" w:eastAsia="Times New Roman" w:hAnsi="Courier New" w:cs="Courier New"/>
+          <w:kern w:val="0"/>
+          <w:sz w:val="20"/>
+          <w:szCs w:val="20"/>
+          <w:lang w:val="en-US" w:eastAsia="fr-FR"/>
+          <w14:ligatures w14:val="none"/>
+        </w:rPr>
+      </w:pPr>
+      <w:r>
+        <w:rPr>
+          <w:rFonts w:ascii="Courier New" w:eastAsia="Times New Roman" w:hAnsi="Courier New" w:cs="Courier New"/>
+          <w:kern w:val="0"/>
+          <w:sz w:val="20"/>
+          <w:szCs w:val="20"/>
+          <w:lang w:val="en-US" w:eastAsia="fr-FR"/>
+          <w14:ligatures w14:val="none"/>
+        </w:rPr>
+        <w:t xml:space="preserve">from </w:t>
+      </w:r>
+      <w:proofErr w:type="spellStart"/>
+      <w:r>
+        <w:rPr>
+          <w:rFonts w:ascii="Courier New" w:eastAsia="Times New Roman" w:hAnsi="Courier New" w:cs="Courier New"/>
+          <w:kern w:val="0"/>
+          <w:sz w:val="20"/>
+          <w:szCs w:val="20"/>
+          <w:lang w:val="en-US" w:eastAsia="fr-FR"/>
+          <w14:ligatures w14:val="none"/>
+        </w:rPr>
+        <w:t>sqlalchemy</w:t>
+      </w:r>
+      <w:proofErr w:type="spellEnd"/>
+      <w:r>
+        <w:rPr>
+          <w:rFonts w:ascii="Courier New" w:eastAsia="Times New Roman" w:hAnsi="Courier New" w:cs="Courier New"/>
+          <w:kern w:val="0"/>
+          <w:sz w:val="20"/>
+          <w:szCs w:val="20"/>
+          <w:lang w:val="en-US" w:eastAsia="fr-FR"/>
+          <w14:ligatures w14:val="none"/>
+        </w:rPr>
+        <w:t xml:space="preserve"> import text</w:t>
+      </w:r>
+    </w:p>
+    <w:p>
+      <w:pPr>
+        <w:tabs>
+          <w:tab w:val="left" w:pos="916"/>
+          <w:tab w:val="left" w:pos="1832"/>
+          <w:tab w:val="left" w:pos="2748"/>
+          <w:tab w:val="left" w:pos="3664"/>
+          <w:tab w:val="left" w:pos="4580"/>
+          <w:tab w:val="left" w:pos="5496"/>
+          <w:tab w:val="left" w:pos="6412"/>
+          <w:tab w:val="left" w:pos="7328"/>
+          <w:tab w:val="left" w:pos="8244"/>
+          <w:tab w:val="left" w:pos="9160"/>
+          <w:tab w:val="left" w:pos="10076"/>
+          <w:tab w:val="left" w:pos="10992"/>
+          <w:tab w:val="left" w:pos="11908"/>
+          <w:tab w:val="left" w:pos="12824"/>
+          <w:tab w:val="left" w:pos="13740"/>
+          <w:tab w:val="left" w:pos="14656"/>
+        </w:tabs>
+        <w:spacing w:after="0" w:line="240" w:lineRule="auto"/>
+        <w:rPr>
+          <w:rFonts w:ascii="Courier New" w:eastAsia="Times New Roman" w:hAnsi="Courier New" w:cs="Courier New"/>
+          <w:kern w:val="0"/>
+          <w:sz w:val="20"/>
+          <w:szCs w:val="20"/>
+          <w:lang w:val="en-US" w:eastAsia="fr-FR"/>
+          <w14:ligatures w14:val="none"/>
+        </w:rPr>
+      </w:pPr>
+    </w:p>
+    <w:p>
+      <w:pPr>
+        <w:tabs>
+          <w:tab w:val="left" w:pos="916"/>
+          <w:tab w:val="left" w:pos="1832"/>
+          <w:tab w:val="left" w:pos="2748"/>
+          <w:tab w:val="left" w:pos="3664"/>
+          <w:tab w:val="left" w:pos="4580"/>
+          <w:tab w:val="left" w:pos="5496"/>
+          <w:tab w:val="left" w:pos="6412"/>
+          <w:tab w:val="left" w:pos="7328"/>
+          <w:tab w:val="left" w:pos="8244"/>
+          <w:tab w:val="left" w:pos="9160"/>
+          <w:tab w:val="left" w:pos="10076"/>
+          <w:tab w:val="left" w:pos="10992"/>
+          <w:tab w:val="left" w:pos="11908"/>
+          <w:tab w:val="left" w:pos="12824"/>
+          <w:tab w:val="left" w:pos="13740"/>
+          <w:tab w:val="left" w:pos="14656"/>
+        </w:tabs>
+        <w:spacing w:after="0" w:line="240" w:lineRule="auto"/>
+        <w:rPr>
+          <w:rFonts w:ascii="Courier New" w:eastAsia="Times New Roman" w:hAnsi="Courier New" w:cs="Courier New"/>
+          <w:kern w:val="0"/>
+          <w:sz w:val="20"/>
+          <w:szCs w:val="20"/>
+          <w:lang w:val="en-US" w:eastAsia="fr-FR"/>
+          <w14:ligatures w14:val="none"/>
+        </w:rPr>
+      </w:pPr>
+      <w:r>
+        <w:rPr>
+          <w:rFonts w:ascii="Courier New" w:eastAsia="Times New Roman" w:hAnsi="Courier New" w:cs="Courier New"/>
+          <w:kern w:val="0"/>
+          <w:sz w:val="20"/>
+          <w:szCs w:val="20"/>
+          <w:lang w:val="en-US" w:eastAsia="fr-FR"/>
+          <w14:ligatures w14:val="none"/>
+        </w:rPr>
+        <w:t>app = Flask(__name__)</w:t>
+      </w:r>
+    </w:p>
+    <w:p>
+      <w:pPr>
+        <w:tabs>
+          <w:tab w:val="left" w:pos="916"/>
+          <w:tab w:val="left" w:pos="1832"/>
+          <w:tab w:val="left" w:pos="2748"/>
+          <w:tab w:val="left" w:pos="3664"/>
+          <w:tab w:val="left" w:pos="4580"/>
+          <w:tab w:val="left" w:pos="5496"/>
+          <w:tab w:val="left" w:pos="6412"/>
+          <w:tab w:val="left" w:pos="7328"/>
+          <w:tab w:val="left" w:pos="8244"/>
+          <w:tab w:val="left" w:pos="9160"/>
+          <w:tab w:val="left" w:pos="10076"/>
+          <w:tab w:val="left" w:pos="10992"/>
+          <w:tab w:val="left" w:pos="11908"/>
+          <w:tab w:val="left" w:pos="12824"/>
+          <w:tab w:val="left" w:pos="13740"/>
+          <w:tab w:val="left" w:pos="14656"/>
+        </w:tabs>
+        <w:spacing w:after="0" w:line="240" w:lineRule="auto"/>
+        <w:rPr>
+          <w:rFonts w:ascii="Courier New" w:eastAsia="Times New Roman" w:hAnsi="Courier New" w:cs="Courier New"/>
+          <w:kern w:val="0"/>
+          <w:sz w:val="20"/>
+          <w:szCs w:val="20"/>
+          <w:lang w:val="en-US" w:eastAsia="fr-FR"/>
+          <w14:ligatures w14:val="none"/>
+        </w:rPr>
+      </w:pPr>
+      <w:proofErr w:type="spellStart"/>
+      <w:r>
+        <w:rPr>
+          <w:rFonts w:ascii="Courier New" w:eastAsia="Times New Roman" w:hAnsi="Courier New" w:cs="Courier New"/>
+          <w:kern w:val="0"/>
+          <w:sz w:val="20"/>
+          <w:szCs w:val="20"/>
+          <w:lang w:val="en-US" w:eastAsia="fr-FR"/>
+          <w14:ligatures w14:val="none"/>
+        </w:rPr>
         <w:t>app.config</w:t>
       </w:r>
       <w:proofErr w:type="spellEnd"/>
@@ -6153,6 +6536,7 @@
           <w:lang w:eastAsia="fr-FR"/>
           <w14:ligatures w14:val="none"/>
         </w:rPr>
+        <w:lastRenderedPageBreak/>
         <w:t>6.1 Installation et Vérification de Git</w:t>
       </w:r>
       <w:r>
@@ -6225,7 +6609,6 @@
           <w:lang w:eastAsia="fr-FR"/>
           <w14:ligatures w14:val="none"/>
         </w:rPr>
-        <w:lastRenderedPageBreak/>
         <w:t xml:space="preserve">Si Git n’est pas reconnu, installez-le depuis </w:t>
       </w:r>
       <w:hyperlink r:id="rId11" w:history="1">
@@ -7316,6 +7699,7 @@
           <w:lang w:eastAsia="fr-FR"/>
           <w14:ligatures w14:val="none"/>
         </w:rPr>
+        <w:lastRenderedPageBreak/>
         <w:t>Utilisation des branches</w:t>
       </w:r>
       <w:r>
@@ -7485,7 +7869,6 @@
           <w:lang w:eastAsia="fr-FR"/>
           <w14:ligatures w14:val="none"/>
         </w:rPr>
-        <w:lastRenderedPageBreak/>
         <w:t xml:space="preserve">Remarques : </w:t>
       </w:r>
     </w:p>
@@ -8411,6 +8794,7 @@
           <w:lang w:eastAsia="fr-FR"/>
           <w14:ligatures w14:val="none"/>
         </w:rPr>
+        <w:lastRenderedPageBreak/>
         <w:t xml:space="preserve">L’utilisation de </w:t>
       </w:r>
       <w:proofErr w:type="spellStart"/>
@@ -8481,7 +8865,6 @@
           <w:lang w:eastAsia="fr-FR"/>
           <w14:ligatures w14:val="none"/>
         </w:rPr>
-        <w:lastRenderedPageBreak/>
         <w:t>e</w:t>
       </w:r>
       <w:r>
@@ -9265,6 +9648,7 @@
           <w:lang w:eastAsia="fr-FR"/>
           <w14:ligatures w14:val="none"/>
         </w:rPr>
+        <w:lastRenderedPageBreak/>
         <w:t>Le</w:t>
       </w:r>
       <w:r>
@@ -9445,7 +9829,6 @@
           <w:lang w:eastAsia="fr-FR"/>
           <w14:ligatures w14:val="none"/>
         </w:rPr>
-        <w:lastRenderedPageBreak/>
         <w:t xml:space="preserve">Le code de l’application (dont </w:t>
       </w:r>
       <w:r>
@@ -12018,7 +12401,6 @@
           <w:lang w:eastAsia="fr-FR"/>
           <w14:ligatures w14:val="none"/>
         </w:rPr>
-        <w:lastRenderedPageBreak/>
         <w:t>Instructions pour utiliser ce script :</w:t>
       </w:r>
     </w:p>
@@ -16794,7 +17176,6 @@
   <w:style w:type="character" w:default="1" w:styleId="Policepardfaut">
     <w:name w:val="Default Paragraph Font"/>
     <w:uiPriority w:val="1"/>
-    <w:semiHidden/>
     <w:unhideWhenUsed/>
   </w:style>
   <w:style w:type="table" w:default="1" w:styleId="TableauNormal">
@@ -17407,26 +17788,6 @@
 </file>
 
 <file path=customXml/item1.xml><?xml version="1.0" encoding="utf-8"?>
-<p:properties xmlns:p="http://schemas.microsoft.com/office/2006/metadata/properties" xmlns:xsi="http://www.w3.org/2001/XMLSchema-instance" xmlns:pc="http://schemas.microsoft.com/office/infopath/2007/PartnerControls">
-  <documentManagement>
-    <lcf76f155ced4ddcb4097134ff3c332f xmlns="c4dd0f40-f31d-461d-b7c3-687416f64f67">
-      <Terms xmlns="http://schemas.microsoft.com/office/infopath/2007/PartnerControls"/>
-    </lcf76f155ced4ddcb4097134ff3c332f>
-    <TaxCatchAll xmlns="593fd1cb-9653-449a-91ef-a60b3fee2dff" xsi:nil="true"/>
-  </documentManagement>
-</p:properties>
-</file>
-
-<file path=customXml/item2.xml><?xml version="1.0" encoding="utf-8"?>
-<?mso-contentType ?>
-<FormTemplates xmlns="http://schemas.microsoft.com/sharepoint/v3/contenttype/forms">
-  <Display>DocumentLibraryForm</Display>
-  <Edit>DocumentLibraryForm</Edit>
-  <New>DocumentLibraryForm</New>
-</FormTemplates>
-</file>
-
-<file path=customXml/item3.xml><?xml version="1.0" encoding="utf-8"?>
 <ct:contentTypeSchema xmlns:ct="http://schemas.microsoft.com/office/2006/metadata/contentType" xmlns:ma="http://schemas.microsoft.com/office/2006/metadata/properties/metaAttributes" ct:_="" ma:_="" ma:contentTypeName="Document" ma:contentTypeID="0x010100D85AE516370C0B47835E787457E1BAC8" ma:contentTypeVersion="10" ma:contentTypeDescription="Crée un document." ma:contentTypeScope="" ma:versionID="399a0960e1324fc8b56976742245af4e">
   <xsd:schema xmlns:xsd="http://www.w3.org/2001/XMLSchema" xmlns:xs="http://www.w3.org/2001/XMLSchema" xmlns:p="http://schemas.microsoft.com/office/2006/metadata/properties" xmlns:ns2="c4dd0f40-f31d-461d-b7c3-687416f64f67" xmlns:ns3="593fd1cb-9653-449a-91ef-a60b3fee2dff" targetNamespace="http://schemas.microsoft.com/office/2006/metadata/properties" ma:root="true" ma:fieldsID="376cec3ed6799b83dae3a5fef69f5730" ns2:_="" ns3:_="">
     <xsd:import namespace="c4dd0f40-f31d-461d-b7c3-687416f64f67"/>
@@ -17613,26 +17974,27 @@
 </ct:contentTypeSchema>
 </file>
 
-<file path=customXml/itemProps1.xml><?xml version="1.0" encoding="utf-8"?>
-<ds:datastoreItem xmlns:ds="http://schemas.openxmlformats.org/officeDocument/2006/customXml" ds:itemID="{0D88D0B6-29F5-4DA8-8F89-7400D143960A}">
-  <ds:schemaRefs>
-    <ds:schemaRef ds:uri="http://schemas.microsoft.com/office/2006/metadata/properties"/>
-    <ds:schemaRef ds:uri="http://schemas.microsoft.com/office/infopath/2007/PartnerControls"/>
-    <ds:schemaRef ds:uri="c4dd0f40-f31d-461d-b7c3-687416f64f67"/>
-    <ds:schemaRef ds:uri="593fd1cb-9653-449a-91ef-a60b3fee2dff"/>
-  </ds:schemaRefs>
-</ds:datastoreItem>
+<file path=customXml/item2.xml><?xml version="1.0" encoding="utf-8"?>
+<?mso-contentType ?>
+<FormTemplates xmlns="http://schemas.microsoft.com/sharepoint/v3/contenttype/forms">
+  <Display>DocumentLibraryForm</Display>
+  <Edit>DocumentLibraryForm</Edit>
+  <New>DocumentLibraryForm</New>
+</FormTemplates>
 </file>
 
-<file path=customXml/itemProps2.xml><?xml version="1.0" encoding="utf-8"?>
-<ds:datastoreItem xmlns:ds="http://schemas.openxmlformats.org/officeDocument/2006/customXml" ds:itemID="{D0CEE951-537A-4EDD-83B2-963E65D45917}">
-  <ds:schemaRefs>
-    <ds:schemaRef ds:uri="http://schemas.microsoft.com/sharepoint/v3/contenttype/forms"/>
-  </ds:schemaRefs>
-</ds:datastoreItem>
+<file path=customXml/item3.xml><?xml version="1.0" encoding="utf-8"?>
+<p:properties xmlns:p="http://schemas.microsoft.com/office/2006/metadata/properties" xmlns:xsi="http://www.w3.org/2001/XMLSchema-instance" xmlns:pc="http://schemas.microsoft.com/office/infopath/2007/PartnerControls">
+  <documentManagement>
+    <lcf76f155ced4ddcb4097134ff3c332f xmlns="c4dd0f40-f31d-461d-b7c3-687416f64f67">
+      <Terms xmlns="http://schemas.microsoft.com/office/infopath/2007/PartnerControls"/>
+    </lcf76f155ced4ddcb4097134ff3c332f>
+    <TaxCatchAll xmlns="593fd1cb-9653-449a-91ef-a60b3fee2dff" xsi:nil="true"/>
+  </documentManagement>
+</p:properties>
 </file>
 
-<file path=customXml/itemProps3.xml><?xml version="1.0" encoding="utf-8"?>
+<file path=customXml/itemProps1.xml><?xml version="1.0" encoding="utf-8"?>
 <ds:datastoreItem xmlns:ds="http://schemas.openxmlformats.org/officeDocument/2006/customXml" ds:itemID="{9F1C2734-19E6-4E05-AD86-9B07940CA8B9}">
   <ds:schemaRefs>
     <ds:schemaRef ds:uri="http://schemas.microsoft.com/office/2006/metadata/contentType"/>
@@ -17649,4 +18011,23 @@
     <ds:schemaRef ds:uri="http://schemas.microsoft.com/internal/obd"/>
   </ds:schemaRefs>
 </ds:datastoreItem>
+</file>
+
+<file path=customXml/itemProps2.xml><?xml version="1.0" encoding="utf-8"?>
+<ds:datastoreItem xmlns:ds="http://schemas.openxmlformats.org/officeDocument/2006/customXml" ds:itemID="{D0CEE951-537A-4EDD-83B2-963E65D45917}">
+  <ds:schemaRefs>
+    <ds:schemaRef ds:uri="http://schemas.microsoft.com/sharepoint/v3/contenttype/forms"/>
+  </ds:schemaRefs>
+</ds:datastoreItem>
+</file>
+
+<file path=customXml/itemProps3.xml><?xml version="1.0" encoding="utf-8"?>
+<ds:datastoreItem xmlns:ds="http://schemas.openxmlformats.org/officeDocument/2006/customXml" ds:itemID="{0D88D0B6-29F5-4DA8-8F89-7400D143960A}">
+  <ds:schemaRefs>
+    <ds:schemaRef ds:uri="http://schemas.microsoft.com/office/2006/metadata/properties"/>
+    <ds:schemaRef ds:uri="http://schemas.microsoft.com/office/infopath/2007/PartnerControls"/>
+    <ds:schemaRef ds:uri="c4dd0f40-f31d-461d-b7c3-687416f64f67"/>
+    <ds:schemaRef ds:uri="593fd1cb-9653-449a-91ef-a60b3fee2dff"/>
+  </ds:schemaRefs>
+</ds:datastoreItem>
 </file>
</xml_diff>

<commit_message>
affichage correct des activités et des flux
</commit_message>
<xml_diff>
--- a/Archives/Documentation_DevOPTIQ corrigé ChatGPT o1 V4.docx
+++ b/Archives/Documentation_DevOPTIQ corrigé ChatGPT o1 V4.docx
@@ -604,7 +604,18 @@
           <w:lang w:eastAsia="fr-FR"/>
           <w14:ligatures w14:val="none"/>
         </w:rPr>
-        <w:t>│  ├─ extensions.py</w:t>
+        <w:t xml:space="preserve">│  ├─ </w:t>
+      </w:r>
+      <w:r>
+        <w:rPr>
+          <w:rFonts w:ascii="Courier New" w:eastAsia="Times New Roman" w:hAnsi="Courier New" w:cs="Courier New"/>
+          <w:kern w:val="0"/>
+          <w:sz w:val="20"/>
+          <w:szCs w:val="20"/>
+          <w:lang w:eastAsia="fr-FR"/>
+          <w14:ligatures w14:val="none"/>
+        </w:rPr>
+        <w:t>base_sql.py</w:t>
       </w:r>
     </w:p>
     <w:p>
@@ -646,7 +657,7 @@
           <w:lang w:eastAsia="fr-FR"/>
           <w14:ligatures w14:val="none"/>
         </w:rPr>
-        <w:t>│  ├─ models/</w:t>
+        <w:t>│  ├─ extensions.py</w:t>
       </w:r>
     </w:p>
     <w:p>
@@ -688,7 +699,7 @@
           <w:lang w:eastAsia="fr-FR"/>
           <w14:ligatures w14:val="none"/>
         </w:rPr>
-        <w:t>│  │  ├─ models.py</w:t>
+        <w:t>│  ├─ models/</w:t>
       </w:r>
     </w:p>
     <w:p>
@@ -730,7 +741,7 @@
           <w:lang w:eastAsia="fr-FR"/>
           <w14:ligatures w14:val="none"/>
         </w:rPr>
-        <w:t>│  ├─ routes/</w:t>
+        <w:t>│  │  ├─ models.py</w:t>
       </w:r>
     </w:p>
     <w:p>
@@ -772,7 +783,29 @@
           <w:lang w:eastAsia="fr-FR"/>
           <w14:ligatures w14:val="none"/>
         </w:rPr>
-        <w:t>│  │  ├─ activities.py</w:t>
+        <w:t xml:space="preserve">│  ├─ </w:t>
+      </w:r>
+      <w:r>
+        <w:rPr>
+          <w:rFonts w:ascii="Courier New" w:eastAsia="Times New Roman" w:hAnsi="Courier New" w:cs="Courier New"/>
+          <w:kern w:val="0"/>
+          <w:sz w:val="20"/>
+          <w:szCs w:val="20"/>
+          <w:lang w:eastAsia="fr-FR"/>
+          <w14:ligatures w14:val="none"/>
+        </w:rPr>
+        <w:t>migrations</w:t>
+      </w:r>
+      <w:r>
+        <w:rPr>
+          <w:rFonts w:ascii="Courier New" w:eastAsia="Times New Roman" w:hAnsi="Courier New" w:cs="Courier New"/>
+          <w:kern w:val="0"/>
+          <w:sz w:val="20"/>
+          <w:szCs w:val="20"/>
+          <w:lang w:eastAsia="fr-FR"/>
+          <w14:ligatures w14:val="none"/>
+        </w:rPr>
+        <w:t>/</w:t>
       </w:r>
     </w:p>
     <w:p>
@@ -814,31 +847,128 @@
           <w:lang w:eastAsia="fr-FR"/>
           <w14:ligatures w14:val="none"/>
         </w:rPr>
-        <w:t xml:space="preserve">│  ├─ instance/        (Contiendra la base </w:t>
-      </w:r>
-      <w:proofErr w:type="spellStart"/>
-      <w:r>
-        <w:rPr>
-          <w:rFonts w:ascii="Courier New" w:eastAsia="Times New Roman" w:hAnsi="Courier New" w:cs="Courier New"/>
-          <w:kern w:val="0"/>
-          <w:sz w:val="20"/>
-          <w:szCs w:val="20"/>
-          <w:lang w:eastAsia="fr-FR"/>
-          <w14:ligatures w14:val="none"/>
-        </w:rPr>
-        <w:t>optiq.db</w:t>
-      </w:r>
-      <w:proofErr w:type="spellEnd"/>
-      <w:r>
-        <w:rPr>
-          <w:rFonts w:ascii="Courier New" w:eastAsia="Times New Roman" w:hAnsi="Courier New" w:cs="Courier New"/>
-          <w:kern w:val="0"/>
-          <w:sz w:val="20"/>
-          <w:szCs w:val="20"/>
-          <w:lang w:eastAsia="fr-FR"/>
-          <w14:ligatures w14:val="none"/>
-        </w:rPr>
-        <w:t>)</w:t>
+        <w:t xml:space="preserve">│  │  ├─ </w:t>
+      </w:r>
+      <w:r>
+        <w:rPr>
+          <w:rFonts w:ascii="Courier New" w:eastAsia="Times New Roman" w:hAnsi="Courier New" w:cs="Courier New"/>
+          <w:kern w:val="0"/>
+          <w:sz w:val="20"/>
+          <w:szCs w:val="20"/>
+          <w:lang w:eastAsia="fr-FR"/>
+          <w14:ligatures w14:val="none"/>
+        </w:rPr>
+        <w:t>env</w:t>
+      </w:r>
+      <w:r>
+        <w:rPr>
+          <w:rFonts w:ascii="Courier New" w:eastAsia="Times New Roman" w:hAnsi="Courier New" w:cs="Courier New"/>
+          <w:kern w:val="0"/>
+          <w:sz w:val="20"/>
+          <w:szCs w:val="20"/>
+          <w:lang w:eastAsia="fr-FR"/>
+          <w14:ligatures w14:val="none"/>
+        </w:rPr>
+        <w:t>.py</w:t>
+      </w:r>
+      <w:r>
+        <w:rPr>
+          <w:rFonts w:ascii="Courier New" w:eastAsia="Times New Roman" w:hAnsi="Courier New" w:cs="Courier New"/>
+          <w:kern w:val="0"/>
+          <w:sz w:val="20"/>
+          <w:szCs w:val="20"/>
+          <w:lang w:eastAsia="fr-FR"/>
+          <w14:ligatures w14:val="none"/>
+        </w:rPr>
+        <w:br/>
+      </w:r>
+      <w:r>
+        <w:rPr>
+          <w:rFonts w:ascii="Courier New" w:eastAsia="Times New Roman" w:hAnsi="Courier New" w:cs="Courier New"/>
+          <w:kern w:val="0"/>
+          <w:sz w:val="20"/>
+          <w:szCs w:val="20"/>
+          <w:lang w:eastAsia="fr-FR"/>
+          <w14:ligatures w14:val="none"/>
+        </w:rPr>
+        <w:t xml:space="preserve">│  │  ├─ </w:t>
+      </w:r>
+      <w:r>
+        <w:rPr>
+          <w:rFonts w:ascii="Courier New" w:eastAsia="Times New Roman" w:hAnsi="Courier New" w:cs="Courier New"/>
+          <w:kern w:val="0"/>
+          <w:sz w:val="20"/>
+          <w:szCs w:val="20"/>
+          <w:lang w:eastAsia="fr-FR"/>
+          <w14:ligatures w14:val="none"/>
+        </w:rPr>
+        <w:t>alembic.ini</w:t>
+      </w:r>
+      <w:r>
+        <w:rPr>
+          <w:rFonts w:ascii="Courier New" w:eastAsia="Times New Roman" w:hAnsi="Courier New" w:cs="Courier New"/>
+          <w:kern w:val="0"/>
+          <w:sz w:val="20"/>
+          <w:szCs w:val="20"/>
+          <w:lang w:eastAsia="fr-FR"/>
+          <w14:ligatures w14:val="none"/>
+        </w:rPr>
+        <w:br/>
+      </w:r>
+      <w:r>
+        <w:rPr>
+          <w:rFonts w:ascii="Courier New" w:eastAsia="Times New Roman" w:hAnsi="Courier New" w:cs="Courier New"/>
+          <w:kern w:val="0"/>
+          <w:sz w:val="20"/>
+          <w:szCs w:val="20"/>
+          <w:lang w:eastAsia="fr-FR"/>
+          <w14:ligatures w14:val="none"/>
+        </w:rPr>
+        <w:t xml:space="preserve">│  │  ├─ </w:t>
+      </w:r>
+      <w:r>
+        <w:rPr>
+          <w:rFonts w:ascii="Courier New" w:eastAsia="Times New Roman" w:hAnsi="Courier New" w:cs="Courier New"/>
+          <w:kern w:val="0"/>
+          <w:sz w:val="20"/>
+          <w:szCs w:val="20"/>
+          <w:lang w:eastAsia="fr-FR"/>
+          <w14:ligatures w14:val="none"/>
+        </w:rPr>
+        <w:t>script.mako</w:t>
+      </w:r>
+      <w:r>
+        <w:rPr>
+          <w:rFonts w:ascii="Courier New" w:eastAsia="Times New Roman" w:hAnsi="Courier New" w:cs="Courier New"/>
+          <w:kern w:val="0"/>
+          <w:sz w:val="20"/>
+          <w:szCs w:val="20"/>
+          <w:lang w:eastAsia="fr-FR"/>
+          <w14:ligatures w14:val="none"/>
+        </w:rPr>
+        <w:br/>
+      </w:r>
+      <w:r>
+        <w:rPr>
+          <w:rFonts w:ascii="Courier New" w:eastAsia="Times New Roman" w:hAnsi="Courier New" w:cs="Courier New"/>
+          <w:kern w:val="0"/>
+          <w:sz w:val="20"/>
+          <w:szCs w:val="20"/>
+          <w:lang w:eastAsia="fr-FR"/>
+          <w14:ligatures w14:val="none"/>
+        </w:rPr>
+        <w:t xml:space="preserve">│  │  ├─ </w:t>
+      </w:r>
+      <w:r>
+        <w:rPr>
+          <w:rFonts w:ascii="Courier New" w:eastAsia="Times New Roman" w:hAnsi="Courier New" w:cs="Courier New"/>
+          <w:kern w:val="0"/>
+          <w:sz w:val="20"/>
+          <w:szCs w:val="20"/>
+          <w:lang w:eastAsia="fr-FR"/>
+          <w14:ligatures w14:val="none"/>
+        </w:rPr>
+        <w:t>version/</w:t>
       </w:r>
     </w:p>
     <w:p>
@@ -880,7 +1010,7 @@
           <w:lang w:eastAsia="fr-FR"/>
           <w14:ligatures w14:val="none"/>
         </w:rPr>
-        <w:t>│  ├─ __init__.py (facultatif)</w:t>
+        <w:t>│  ├─ routes/</w:t>
       </w:r>
     </w:p>
     <w:p>
@@ -922,7 +1052,40 @@
           <w:lang w:eastAsia="fr-FR"/>
           <w14:ligatures w14:val="none"/>
         </w:rPr>
-        <w:t>├─ requirements.txt</w:t>
+        <w:t>│  │  ├─ activities.py</w:t>
+      </w:r>
+      <w:r>
+        <w:rPr>
+          <w:rFonts w:ascii="Courier New" w:eastAsia="Times New Roman" w:hAnsi="Courier New" w:cs="Courier New"/>
+          <w:kern w:val="0"/>
+          <w:sz w:val="20"/>
+          <w:szCs w:val="20"/>
+          <w:lang w:eastAsia="fr-FR"/>
+          <w14:ligatures w14:val="none"/>
+        </w:rPr>
+        <w:br/>
+      </w:r>
+      <w:r>
+        <w:rPr>
+          <w:rFonts w:ascii="Courier New" w:eastAsia="Times New Roman" w:hAnsi="Courier New" w:cs="Courier New"/>
+          <w:kern w:val="0"/>
+          <w:sz w:val="20"/>
+          <w:szCs w:val="20"/>
+          <w:lang w:eastAsia="fr-FR"/>
+          <w14:ligatures w14:val="none"/>
+        </w:rPr>
+        <w:t xml:space="preserve">│  │  ├─ </w:t>
+      </w:r>
+      <w:r>
+        <w:rPr>
+          <w:rFonts w:ascii="Courier New" w:eastAsia="Times New Roman" w:hAnsi="Courier New" w:cs="Courier New"/>
+          <w:kern w:val="0"/>
+          <w:sz w:val="20"/>
+          <w:szCs w:val="20"/>
+          <w:lang w:eastAsia="fr-FR"/>
+          <w14:ligatures w14:val="none"/>
+        </w:rPr>
+        <w:t>templates\</w:t>
       </w:r>
     </w:p>
     <w:p>
@@ -964,374 +1127,40 @@
           <w:lang w:eastAsia="fr-FR"/>
           <w14:ligatures w14:val="none"/>
         </w:rPr>
-        <w:t>└─ ...</w:t>
-      </w:r>
-    </w:p>
-    <w:p>
-      <w:pPr>
-        <w:spacing w:before="100" w:beforeAutospacing="1" w:after="100" w:afterAutospacing="1" w:line="240" w:lineRule="auto"/>
-        <w:rPr>
-          <w:rFonts w:ascii="Times New Roman" w:eastAsia="Times New Roman" w:hAnsi="Times New Roman" w:cs="Times New Roman"/>
-          <w:kern w:val="0"/>
-          <w:lang w:eastAsia="fr-FR"/>
-          <w14:ligatures w14:val="none"/>
-        </w:rPr>
-      </w:pPr>
-      <w:r>
-        <w:rPr>
-          <w:rFonts w:ascii="Times New Roman" w:eastAsia="Times New Roman" w:hAnsi="Times New Roman" w:cs="Times New Roman"/>
-          <w:kern w:val="0"/>
-          <w:lang w:eastAsia="fr-FR"/>
-          <w14:ligatures w14:val="none"/>
-        </w:rPr>
-        <w:t>Points importants :</w:t>
-      </w:r>
-    </w:p>
-    <w:p>
-      <w:pPr>
-        <w:numPr>
-          <w:ilvl w:val="0"/>
-          <w:numId w:val="2"/>
-        </w:numPr>
-        <w:spacing w:before="100" w:beforeAutospacing="1" w:after="100" w:afterAutospacing="1" w:line="240" w:lineRule="auto"/>
-        <w:rPr>
-          <w:rFonts w:ascii="Times New Roman" w:eastAsia="Times New Roman" w:hAnsi="Times New Roman" w:cs="Times New Roman"/>
-          <w:kern w:val="0"/>
-          <w:lang w:eastAsia="fr-FR"/>
-          <w14:ligatures w14:val="none"/>
-        </w:rPr>
-      </w:pPr>
-      <w:r>
-        <w:rPr>
-          <w:rFonts w:ascii="Courier New" w:eastAsia="Times New Roman" w:hAnsi="Courier New" w:cs="Courier New"/>
-          <w:kern w:val="0"/>
-          <w:sz w:val="20"/>
-          <w:szCs w:val="20"/>
-          <w:lang w:eastAsia="fr-FR"/>
-          <w14:ligatures w14:val="none"/>
-        </w:rPr>
-        <w:t>app.py</w:t>
-      </w:r>
-      <w:r>
-        <w:rPr>
-          <w:rFonts w:ascii="Times New Roman" w:eastAsia="Times New Roman" w:hAnsi="Times New Roman" w:cs="Times New Roman"/>
-          <w:kern w:val="0"/>
-          <w:lang w:eastAsia="fr-FR"/>
-          <w14:ligatures w14:val="none"/>
-        </w:rPr>
-        <w:t xml:space="preserve"> est le point d’entrée de l’application Flask.</w:t>
-      </w:r>
-    </w:p>
-    <w:p>
-      <w:pPr>
-        <w:numPr>
-          <w:ilvl w:val="0"/>
-          <w:numId w:val="2"/>
-        </w:numPr>
-        <w:spacing w:before="100" w:beforeAutospacing="1" w:after="100" w:afterAutospacing="1" w:line="240" w:lineRule="auto"/>
-        <w:rPr>
-          <w:rFonts w:ascii="Times New Roman" w:eastAsia="Times New Roman" w:hAnsi="Times New Roman" w:cs="Times New Roman"/>
-          <w:kern w:val="0"/>
-          <w:lang w:eastAsia="fr-FR"/>
-          <w14:ligatures w14:val="none"/>
-        </w:rPr>
-      </w:pPr>
-      <w:r>
-        <w:rPr>
-          <w:rFonts w:ascii="Courier New" w:eastAsia="Times New Roman" w:hAnsi="Courier New" w:cs="Courier New"/>
-          <w:kern w:val="0"/>
-          <w:sz w:val="20"/>
-          <w:szCs w:val="20"/>
-          <w:lang w:eastAsia="fr-FR"/>
-          <w14:ligatures w14:val="none"/>
-        </w:rPr>
-        <w:t>extensions.py</w:t>
-      </w:r>
-      <w:r>
-        <w:rPr>
-          <w:rFonts w:ascii="Times New Roman" w:eastAsia="Times New Roman" w:hAnsi="Times New Roman" w:cs="Times New Roman"/>
-          <w:kern w:val="0"/>
-          <w:lang w:eastAsia="fr-FR"/>
-          <w14:ligatures w14:val="none"/>
-        </w:rPr>
-        <w:t xml:space="preserve"> contient l’initialisation de l’instance </w:t>
-      </w:r>
-      <w:proofErr w:type="spellStart"/>
-      <w:r>
-        <w:rPr>
-          <w:rFonts w:ascii="Courier New" w:eastAsia="Times New Roman" w:hAnsi="Courier New" w:cs="Courier New"/>
-          <w:kern w:val="0"/>
-          <w:sz w:val="20"/>
-          <w:szCs w:val="20"/>
-          <w:lang w:eastAsia="fr-FR"/>
-          <w14:ligatures w14:val="none"/>
-        </w:rPr>
-        <w:t>db</w:t>
-      </w:r>
-      <w:proofErr w:type="spellEnd"/>
-      <w:r>
-        <w:rPr>
-          <w:rFonts w:ascii="Times New Roman" w:eastAsia="Times New Roman" w:hAnsi="Times New Roman" w:cs="Times New Roman"/>
-          <w:kern w:val="0"/>
-          <w:lang w:eastAsia="fr-FR"/>
-          <w14:ligatures w14:val="none"/>
-        </w:rPr>
-        <w:t xml:space="preserve"> pour SQLAlchemy.</w:t>
-      </w:r>
-    </w:p>
-    <w:p>
-      <w:pPr>
-        <w:numPr>
-          <w:ilvl w:val="0"/>
-          <w:numId w:val="2"/>
-        </w:numPr>
-        <w:spacing w:before="100" w:beforeAutospacing="1" w:after="100" w:afterAutospacing="1" w:line="240" w:lineRule="auto"/>
-        <w:rPr>
-          <w:rFonts w:ascii="Times New Roman" w:eastAsia="Times New Roman" w:hAnsi="Times New Roman" w:cs="Times New Roman"/>
-          <w:kern w:val="0"/>
-          <w:lang w:eastAsia="fr-FR"/>
-          <w14:ligatures w14:val="none"/>
-        </w:rPr>
-      </w:pPr>
-      <w:proofErr w:type="spellStart"/>
-      <w:r>
-        <w:rPr>
-          <w:rFonts w:ascii="Courier New" w:eastAsia="Times New Roman" w:hAnsi="Courier New" w:cs="Courier New"/>
-          <w:kern w:val="0"/>
-          <w:sz w:val="20"/>
-          <w:szCs w:val="20"/>
-          <w:lang w:eastAsia="fr-FR"/>
-          <w14:ligatures w14:val="none"/>
-        </w:rPr>
-        <w:t>models</w:t>
-      </w:r>
-      <w:proofErr w:type="spellEnd"/>
-      <w:r>
-        <w:rPr>
-          <w:rFonts w:ascii="Courier New" w:eastAsia="Times New Roman" w:hAnsi="Courier New" w:cs="Courier New"/>
-          <w:kern w:val="0"/>
-          <w:sz w:val="20"/>
-          <w:szCs w:val="20"/>
-          <w:lang w:eastAsia="fr-FR"/>
-          <w14:ligatures w14:val="none"/>
-        </w:rPr>
-        <w:t>/</w:t>
-      </w:r>
-      <w:r>
-        <w:rPr>
-          <w:rFonts w:ascii="Times New Roman" w:eastAsia="Times New Roman" w:hAnsi="Times New Roman" w:cs="Times New Roman"/>
-          <w:kern w:val="0"/>
-          <w:lang w:eastAsia="fr-FR"/>
-          <w14:ligatures w14:val="none"/>
-        </w:rPr>
-        <w:t xml:space="preserve"> et </w:t>
-      </w:r>
-      <w:r>
-        <w:rPr>
-          <w:rFonts w:ascii="Courier New" w:eastAsia="Times New Roman" w:hAnsi="Courier New" w:cs="Courier New"/>
-          <w:kern w:val="0"/>
-          <w:sz w:val="20"/>
-          <w:szCs w:val="20"/>
-          <w:lang w:eastAsia="fr-FR"/>
-          <w14:ligatures w14:val="none"/>
-        </w:rPr>
-        <w:t>routes/</w:t>
-      </w:r>
-      <w:r>
-        <w:rPr>
-          <w:rFonts w:ascii="Times New Roman" w:eastAsia="Times New Roman" w:hAnsi="Times New Roman" w:cs="Times New Roman"/>
-          <w:kern w:val="0"/>
-          <w:lang w:eastAsia="fr-FR"/>
-          <w14:ligatures w14:val="none"/>
-        </w:rPr>
-        <w:t xml:space="preserve"> structurent le code (modèles de données, </w:t>
-      </w:r>
-      <w:proofErr w:type="spellStart"/>
-      <w:r>
-        <w:rPr>
-          <w:rFonts w:ascii="Times New Roman" w:eastAsia="Times New Roman" w:hAnsi="Times New Roman" w:cs="Times New Roman"/>
-          <w:kern w:val="0"/>
-          <w:lang w:eastAsia="fr-FR"/>
-          <w14:ligatures w14:val="none"/>
-        </w:rPr>
-        <w:t>endpoints</w:t>
-      </w:r>
-      <w:proofErr w:type="spellEnd"/>
-      <w:r>
-        <w:rPr>
-          <w:rFonts w:ascii="Times New Roman" w:eastAsia="Times New Roman" w:hAnsi="Times New Roman" w:cs="Times New Roman"/>
-          <w:kern w:val="0"/>
-          <w:lang w:eastAsia="fr-FR"/>
-          <w14:ligatures w14:val="none"/>
-        </w:rPr>
-        <w:t>).</w:t>
-      </w:r>
-    </w:p>
-    <w:p>
-      <w:pPr>
-        <w:numPr>
-          <w:ilvl w:val="0"/>
-          <w:numId w:val="2"/>
-        </w:numPr>
-        <w:spacing w:before="100" w:beforeAutospacing="1" w:after="100" w:afterAutospacing="1" w:line="240" w:lineRule="auto"/>
-        <w:rPr>
-          <w:rFonts w:ascii="Times New Roman" w:eastAsia="Times New Roman" w:hAnsi="Times New Roman" w:cs="Times New Roman"/>
-          <w:kern w:val="0"/>
-          <w:lang w:eastAsia="fr-FR"/>
-          <w14:ligatures w14:val="none"/>
-        </w:rPr>
-      </w:pPr>
-      <w:r>
-        <w:rPr>
-          <w:rFonts w:ascii="Times New Roman" w:eastAsia="Times New Roman" w:hAnsi="Times New Roman" w:cs="Times New Roman"/>
-          <w:kern w:val="0"/>
-          <w:lang w:eastAsia="fr-FR"/>
-          <w14:ligatures w14:val="none"/>
-        </w:rPr>
-        <w:t xml:space="preserve">Le dossier </w:t>
-      </w:r>
-      <w:r>
-        <w:rPr>
-          <w:rFonts w:ascii="Courier New" w:eastAsia="Times New Roman" w:hAnsi="Courier New" w:cs="Courier New"/>
-          <w:kern w:val="0"/>
-          <w:sz w:val="20"/>
-          <w:szCs w:val="20"/>
-          <w:lang w:eastAsia="fr-FR"/>
-          <w14:ligatures w14:val="none"/>
-        </w:rPr>
-        <w:t>instance/</w:t>
-      </w:r>
-      <w:r>
-        <w:rPr>
-          <w:rFonts w:ascii="Times New Roman" w:eastAsia="Times New Roman" w:hAnsi="Times New Roman" w:cs="Times New Roman"/>
-          <w:kern w:val="0"/>
-          <w:lang w:eastAsia="fr-FR"/>
-          <w14:ligatures w14:val="none"/>
-        </w:rPr>
-        <w:t xml:space="preserve"> stocke la base de données </w:t>
-      </w:r>
-      <w:proofErr w:type="spellStart"/>
-      <w:r>
-        <w:rPr>
-          <w:rFonts w:ascii="Courier New" w:eastAsia="Times New Roman" w:hAnsi="Courier New" w:cs="Courier New"/>
-          <w:kern w:val="0"/>
-          <w:sz w:val="20"/>
-          <w:szCs w:val="20"/>
-          <w:lang w:eastAsia="fr-FR"/>
-          <w14:ligatures w14:val="none"/>
-        </w:rPr>
-        <w:t>optiq.db</w:t>
-      </w:r>
-      <w:proofErr w:type="spellEnd"/>
-      <w:r>
-        <w:rPr>
-          <w:rFonts w:ascii="Times New Roman" w:eastAsia="Times New Roman" w:hAnsi="Times New Roman" w:cs="Times New Roman"/>
-          <w:kern w:val="0"/>
-          <w:lang w:eastAsia="fr-FR"/>
-          <w14:ligatures w14:val="none"/>
-        </w:rPr>
-        <w:t>.</w:t>
-      </w:r>
-    </w:p>
-    <w:p>
-      <w:pPr>
-        <w:numPr>
-          <w:ilvl w:val="0"/>
-          <w:numId w:val="2"/>
-        </w:numPr>
-        <w:spacing w:before="100" w:beforeAutospacing="1" w:after="100" w:afterAutospacing="1" w:line="240" w:lineRule="auto"/>
-        <w:rPr>
-          <w:rFonts w:ascii="Times New Roman" w:eastAsia="Times New Roman" w:hAnsi="Times New Roman" w:cs="Times New Roman"/>
-          <w:kern w:val="0"/>
-          <w:lang w:eastAsia="fr-FR"/>
-          <w14:ligatures w14:val="none"/>
-        </w:rPr>
-      </w:pPr>
-      <w:r>
-        <w:rPr>
-          <w:rFonts w:ascii="Courier New" w:eastAsia="Times New Roman" w:hAnsi="Courier New" w:cs="Courier New"/>
-          <w:kern w:val="0"/>
-          <w:sz w:val="20"/>
-          <w:szCs w:val="20"/>
-          <w:lang w:eastAsia="fr-FR"/>
-          <w14:ligatures w14:val="none"/>
-        </w:rPr>
-        <w:t>requirements.txt</w:t>
-      </w:r>
-      <w:r>
-        <w:rPr>
-          <w:rFonts w:ascii="Times New Roman" w:eastAsia="Times New Roman" w:hAnsi="Times New Roman" w:cs="Times New Roman"/>
-          <w:kern w:val="0"/>
-          <w:lang w:eastAsia="fr-FR"/>
-          <w14:ligatures w14:val="none"/>
-        </w:rPr>
-        <w:t xml:space="preserve"> liste les dépendances.</w:t>
-      </w:r>
-    </w:p>
-    <w:p>
-      <w:pPr>
-        <w:spacing w:after="0" w:line="240" w:lineRule="auto"/>
-        <w:rPr>
-          <w:rFonts w:ascii="Times New Roman" w:eastAsia="Times New Roman" w:hAnsi="Times New Roman" w:cs="Times New Roman"/>
-          <w:kern w:val="0"/>
-          <w:lang w:eastAsia="fr-FR"/>
-          <w14:ligatures w14:val="none"/>
-        </w:rPr>
-      </w:pPr>
-      <w:r>
-        <w:rPr>
-          <w:rFonts w:ascii="Times New Roman" w:eastAsia="Times New Roman" w:hAnsi="Times New Roman" w:cs="Times New Roman"/>
-          <w:kern w:val="0"/>
-          <w:lang w:eastAsia="fr-FR"/>
-          <w14:ligatures w14:val="none"/>
-        </w:rPr>
-        <w:pict w14:anchorId="3D4126CC">
-          <v:rect id="_x0000_i1026" style="width:0;height:1.5pt" o:hralign="center" o:hrstd="t" o:hr="t" fillcolor="#a0a0a0" stroked="f"/>
-        </w:pict>
-      </w:r>
-    </w:p>
-    <w:p>
-      <w:pPr>
-        <w:spacing w:before="100" w:beforeAutospacing="1" w:after="100" w:afterAutospacing="1" w:line="240" w:lineRule="auto"/>
-        <w:rPr>
-          <w:rFonts w:ascii="Times New Roman" w:eastAsia="Times New Roman" w:hAnsi="Times New Roman" w:cs="Times New Roman"/>
-          <w:kern w:val="0"/>
-          <w:lang w:eastAsia="fr-FR"/>
-          <w14:ligatures w14:val="none"/>
-        </w:rPr>
-      </w:pPr>
-      <w:r>
-        <w:rPr>
-          <w:rFonts w:ascii="Times New Roman" w:eastAsia="Times New Roman" w:hAnsi="Times New Roman" w:cs="Times New Roman"/>
-          <w:b/>
-          <w:bCs/>
-          <w:kern w:val="0"/>
-          <w:lang w:eastAsia="fr-FR"/>
-          <w14:ligatures w14:val="none"/>
-        </w:rPr>
-        <w:t>3. Environnement Virtuel et Installation des Dépendances</w:t>
-      </w:r>
-    </w:p>
-    <w:p>
-      <w:pPr>
-        <w:spacing w:before="100" w:beforeAutospacing="1" w:after="100" w:afterAutospacing="1" w:line="240" w:lineRule="auto"/>
-        <w:rPr>
-          <w:rFonts w:ascii="Times New Roman" w:eastAsia="Times New Roman" w:hAnsi="Times New Roman" w:cs="Times New Roman"/>
-          <w:kern w:val="0"/>
-          <w:lang w:eastAsia="fr-FR"/>
-          <w14:ligatures w14:val="none"/>
-        </w:rPr>
-      </w:pPr>
-      <w:r>
-        <w:rPr>
-          <w:rFonts w:ascii="Times New Roman" w:eastAsia="Times New Roman" w:hAnsi="Times New Roman" w:cs="Times New Roman"/>
-          <w:b/>
-          <w:bCs/>
-          <w:kern w:val="0"/>
-          <w:lang w:eastAsia="fr-FR"/>
-          <w14:ligatures w14:val="none"/>
-        </w:rPr>
-        <w:t>3.1 Création et activation de l’environnement virtuel (Windows)</w:t>
+        <w:t xml:space="preserve">│  │  </w:t>
+      </w:r>
+      <w:r>
+        <w:rPr>
+          <w:rFonts w:ascii="Courier New" w:eastAsia="Times New Roman" w:hAnsi="Courier New" w:cs="Courier New"/>
+          <w:kern w:val="0"/>
+          <w:sz w:val="20"/>
+          <w:szCs w:val="20"/>
+          <w:lang w:eastAsia="fr-FR"/>
+          <w14:ligatures w14:val="none"/>
+        </w:rPr>
+        <w:tab/>
+      </w:r>
+      <w:r>
+        <w:rPr>
+          <w:rFonts w:ascii="Courier New" w:eastAsia="Times New Roman" w:hAnsi="Courier New" w:cs="Courier New"/>
+          <w:kern w:val="0"/>
+          <w:sz w:val="20"/>
+          <w:szCs w:val="20"/>
+          <w:lang w:eastAsia="fr-FR"/>
+          <w14:ligatures w14:val="none"/>
+        </w:rPr>
+        <w:t xml:space="preserve">├─ </w:t>
+      </w:r>
+      <w:r>
+        <w:rPr>
+          <w:rFonts w:ascii="Courier New" w:eastAsia="Times New Roman" w:hAnsi="Courier New" w:cs="Courier New"/>
+          <w:kern w:val="0"/>
+          <w:sz w:val="20"/>
+          <w:szCs w:val="20"/>
+          <w:lang w:eastAsia="fr-FR"/>
+          <w14:ligatures w14:val="none"/>
+        </w:rPr>
+        <w:t>activities_list.html</w:t>
       </w:r>
     </w:p>
     <w:p>
@@ -1373,7 +1202,29 @@
           <w:lang w:eastAsia="fr-FR"/>
           <w14:ligatures w14:val="none"/>
         </w:rPr>
-        <w:t xml:space="preserve">Je ne suis pas certain de cette ligne et à quoi elle sert : </w:t>
+        <w:t xml:space="preserve">│  ├─ </w:t>
+      </w:r>
+      <w:r>
+        <w:rPr>
+          <w:rFonts w:ascii="Courier New" w:eastAsia="Times New Roman" w:hAnsi="Courier New" w:cs="Courier New"/>
+          <w:kern w:val="0"/>
+          <w:sz w:val="20"/>
+          <w:szCs w:val="20"/>
+          <w:lang w:eastAsia="fr-FR"/>
+          <w14:ligatures w14:val="none"/>
+        </w:rPr>
+        <w:t>scripts</w:t>
+      </w:r>
+      <w:r>
+        <w:rPr>
+          <w:rFonts w:ascii="Courier New" w:eastAsia="Times New Roman" w:hAnsi="Courier New" w:cs="Courier New"/>
+          <w:kern w:val="0"/>
+          <w:sz w:val="20"/>
+          <w:szCs w:val="20"/>
+          <w:lang w:eastAsia="fr-FR"/>
+          <w14:ligatures w14:val="none"/>
+        </w:rPr>
+        <w:t>/</w:t>
       </w:r>
     </w:p>
     <w:p>
@@ -1415,45 +1266,30 @@
           <w:lang w:eastAsia="fr-FR"/>
           <w14:ligatures w14:val="none"/>
         </w:rPr>
-        <w:t xml:space="preserve">python -m </w:t>
-      </w:r>
-      <w:proofErr w:type="spellStart"/>
-      <w:r>
-        <w:rPr>
-          <w:rFonts w:ascii="Courier New" w:eastAsia="Times New Roman" w:hAnsi="Courier New" w:cs="Courier New"/>
-          <w:kern w:val="0"/>
-          <w:sz w:val="20"/>
-          <w:szCs w:val="20"/>
-          <w:lang w:eastAsia="fr-FR"/>
-          <w14:ligatures w14:val="none"/>
-        </w:rPr>
-        <w:t>venv</w:t>
-      </w:r>
-      <w:proofErr w:type="spellEnd"/>
-      <w:r>
-        <w:rPr>
-          <w:rFonts w:ascii="Courier New" w:eastAsia="Times New Roman" w:hAnsi="Courier New" w:cs="Courier New"/>
-          <w:kern w:val="0"/>
-          <w:sz w:val="20"/>
-          <w:szCs w:val="20"/>
-          <w:lang w:eastAsia="fr-FR"/>
-          <w14:ligatures w14:val="none"/>
-        </w:rPr>
-        <w:t xml:space="preserve"> </w:t>
-      </w:r>
-      <w:proofErr w:type="spellStart"/>
-      <w:r>
-        <w:rPr>
-          <w:rFonts w:ascii="Courier New" w:eastAsia="Times New Roman" w:hAnsi="Courier New" w:cs="Courier New"/>
-          <w:kern w:val="0"/>
-          <w:sz w:val="20"/>
-          <w:szCs w:val="20"/>
-          <w:lang w:eastAsia="fr-FR"/>
-          <w14:ligatures w14:val="none"/>
-        </w:rPr>
-        <w:t>Venv</w:t>
-      </w:r>
-      <w:proofErr w:type="spellEnd"/>
+        <w:t xml:space="preserve">│  │  ├─ </w:t>
+      </w:r>
+      <w:r>
+        <w:rPr>
+          <w:rFonts w:ascii="Courier New" w:eastAsia="Times New Roman" w:hAnsi="Courier New" w:cs="Courier New"/>
+          <w:kern w:val="0"/>
+          <w:sz w:val="20"/>
+          <w:szCs w:val="20"/>
+          <w:lang w:eastAsia="fr-FR"/>
+          <w14:ligatures w14:val="none"/>
+        </w:rPr>
+        <w:t>extract_visio</w:t>
+      </w:r>
+      <w:r>
+        <w:rPr>
+          <w:rFonts w:ascii="Courier New" w:eastAsia="Times New Roman" w:hAnsi="Courier New" w:cs="Courier New"/>
+          <w:kern w:val="0"/>
+          <w:sz w:val="20"/>
+          <w:szCs w:val="20"/>
+          <w:lang w:eastAsia="fr-FR"/>
+          <w14:ligatures w14:val="none"/>
+        </w:rPr>
+        <w:t>.py</w:t>
+      </w:r>
     </w:p>
     <w:p>
       <w:pPr>
@@ -1494,7 +1330,7 @@
           <w:lang w:eastAsia="fr-FR"/>
           <w14:ligatures w14:val="none"/>
         </w:rPr>
-        <w:br/>
+        <w:t xml:space="preserve">│  ├─ instance/        (Contiendra la base </w:t>
       </w:r>
       <w:proofErr w:type="spellStart"/>
       <w:r>
@@ -1506,7 +1342,7 @@
           <w:lang w:eastAsia="fr-FR"/>
           <w14:ligatures w14:val="none"/>
         </w:rPr>
-        <w:t>cd</w:t>
+        <w:t>optiq.db</w:t>
       </w:r>
       <w:proofErr w:type="spellEnd"/>
       <w:r>
@@ -1518,172 +1354,7 @@
           <w:lang w:eastAsia="fr-FR"/>
           <w14:ligatures w14:val="none"/>
         </w:rPr>
-        <w:t xml:space="preserve"> C:\Users\Hubert.AFDEC\A.F.D.E.C\Projet </w:t>
-      </w:r>
-      <w:proofErr w:type="spellStart"/>
-      <w:r>
-        <w:rPr>
-          <w:rFonts w:ascii="Courier New" w:eastAsia="Times New Roman" w:hAnsi="Courier New" w:cs="Courier New"/>
-          <w:kern w:val="0"/>
-          <w:sz w:val="20"/>
-          <w:szCs w:val="20"/>
-          <w:lang w:eastAsia="fr-FR"/>
-          <w14:ligatures w14:val="none"/>
-        </w:rPr>
-        <w:t>OPTIQ</w:t>
-      </w:r>
-      <w:proofErr w:type="spellEnd"/>
-      <w:r>
-        <w:rPr>
-          <w:rFonts w:ascii="Courier New" w:eastAsia="Times New Roman" w:hAnsi="Courier New" w:cs="Courier New"/>
-          <w:kern w:val="0"/>
-          <w:sz w:val="20"/>
-          <w:szCs w:val="20"/>
-          <w:lang w:eastAsia="fr-FR"/>
-          <w14:ligatures w14:val="none"/>
-        </w:rPr>
-        <w:t xml:space="preserve"> </w:t>
-      </w:r>
-      <w:r>
-        <w:rPr>
-          <w:rFonts w:ascii="Courier New" w:eastAsia="Times New Roman" w:hAnsi="Courier New" w:cs="Courier New"/>
-          <w:kern w:val="0"/>
-          <w:sz w:val="20"/>
-          <w:szCs w:val="20"/>
-          <w:lang w:eastAsia="fr-FR"/>
-          <w14:ligatures w14:val="none"/>
-        </w:rPr>
-        <w:t>–</w:t>
-      </w:r>
-      <w:r>
-        <w:rPr>
-          <w:rFonts w:ascii="Courier New" w:eastAsia="Times New Roman" w:hAnsi="Courier New" w:cs="Courier New"/>
-          <w:kern w:val="0"/>
-          <w:sz w:val="20"/>
-          <w:szCs w:val="20"/>
-          <w:lang w:eastAsia="fr-FR"/>
-          <w14:ligatures w14:val="none"/>
-        </w:rPr>
-        <w:t xml:space="preserve"> </w:t>
-      </w:r>
-      <w:proofErr w:type="spellStart"/>
-      <w:r>
-        <w:rPr>
-          <w:rFonts w:ascii="Courier New" w:eastAsia="Times New Roman" w:hAnsi="Courier New" w:cs="Courier New"/>
-          <w:kern w:val="0"/>
-          <w:sz w:val="20"/>
-          <w:szCs w:val="20"/>
-          <w:lang w:eastAsia="fr-FR"/>
-          <w14:ligatures w14:val="none"/>
-        </w:rPr>
-        <w:t>DevOPTIQ</w:t>
-      </w:r>
-      <w:proofErr w:type="spellEnd"/>
-      <w:r>
-        <w:rPr>
-          <w:rFonts w:ascii="Courier New" w:eastAsia="Times New Roman" w:hAnsi="Courier New" w:cs="Courier New"/>
-          <w:kern w:val="0"/>
-          <w:sz w:val="20"/>
-          <w:szCs w:val="20"/>
-          <w:lang w:eastAsia="fr-FR"/>
-          <w14:ligatures w14:val="none"/>
-        </w:rPr>
-        <w:br/>
-      </w:r>
-      <w:r>
-        <w:rPr>
-          <w:rFonts w:ascii="Courier New" w:eastAsia="Times New Roman" w:hAnsi="Courier New" w:cs="Courier New"/>
-          <w:kern w:val="0"/>
-          <w:sz w:val="20"/>
-          <w:szCs w:val="20"/>
-          <w:lang w:eastAsia="fr-FR"/>
-          <w14:ligatures w14:val="none"/>
-        </w:rPr>
-        <w:lastRenderedPageBreak/>
-        <w:t xml:space="preserve">dans </w:t>
-      </w:r>
-      <w:proofErr w:type="spellStart"/>
-      <w:r>
-        <w:rPr>
-          <w:rFonts w:ascii="Courier New" w:eastAsia="Times New Roman" w:hAnsi="Courier New" w:cs="Courier New"/>
-          <w:kern w:val="0"/>
-          <w:sz w:val="20"/>
-          <w:szCs w:val="20"/>
-          <w:lang w:eastAsia="fr-FR"/>
-          <w14:ligatures w14:val="none"/>
-        </w:rPr>
-        <w:t>Visual</w:t>
-      </w:r>
-      <w:proofErr w:type="spellEnd"/>
-      <w:r>
-        <w:rPr>
-          <w:rFonts w:ascii="Courier New" w:eastAsia="Times New Roman" w:hAnsi="Courier New" w:cs="Courier New"/>
-          <w:kern w:val="0"/>
-          <w:sz w:val="20"/>
-          <w:szCs w:val="20"/>
-          <w:lang w:eastAsia="fr-FR"/>
-          <w14:ligatures w14:val="none"/>
-        </w:rPr>
-        <w:t xml:space="preserve"> </w:t>
-      </w:r>
-      <w:proofErr w:type="spellStart"/>
-      <w:r>
-        <w:rPr>
-          <w:rFonts w:ascii="Courier New" w:eastAsia="Times New Roman" w:hAnsi="Courier New" w:cs="Courier New"/>
-          <w:kern w:val="0"/>
-          <w:sz w:val="20"/>
-          <w:szCs w:val="20"/>
-          <w:lang w:eastAsia="fr-FR"/>
-          <w14:ligatures w14:val="none"/>
-        </w:rPr>
-        <w:t>Strudio</w:t>
-      </w:r>
-      <w:proofErr w:type="spellEnd"/>
-      <w:r>
-        <w:rPr>
-          <w:rFonts w:ascii="Courier New" w:eastAsia="Times New Roman" w:hAnsi="Courier New" w:cs="Courier New"/>
-          <w:kern w:val="0"/>
-          <w:sz w:val="20"/>
-          <w:szCs w:val="20"/>
-          <w:lang w:eastAsia="fr-FR"/>
-          <w14:ligatures w14:val="none"/>
-        </w:rPr>
-        <w:br/>
-      </w:r>
-      <w:r>
-        <w:rPr>
-          <w:rFonts w:ascii="Courier New" w:eastAsia="Times New Roman" w:hAnsi="Courier New" w:cs="Courier New"/>
-          <w:kern w:val="0"/>
-          <w:sz w:val="20"/>
-          <w:szCs w:val="20"/>
-          <w:lang w:eastAsia="fr-FR"/>
-          <w14:ligatures w14:val="none"/>
-        </w:rPr>
-        <w:t>.\</w:t>
-      </w:r>
-      <w:proofErr w:type="spellStart"/>
-      <w:r>
-        <w:rPr>
-          <w:rFonts w:ascii="Courier New" w:eastAsia="Times New Roman" w:hAnsi="Courier New" w:cs="Courier New"/>
-          <w:kern w:val="0"/>
-          <w:sz w:val="20"/>
-          <w:szCs w:val="20"/>
-          <w:lang w:eastAsia="fr-FR"/>
-          <w14:ligatures w14:val="none"/>
-        </w:rPr>
-        <w:t>venv</w:t>
-      </w:r>
-      <w:proofErr w:type="spellEnd"/>
-      <w:r>
-        <w:rPr>
-          <w:rFonts w:ascii="Courier New" w:eastAsia="Times New Roman" w:hAnsi="Courier New" w:cs="Courier New"/>
-          <w:kern w:val="0"/>
-          <w:sz w:val="20"/>
-          <w:szCs w:val="20"/>
-          <w:lang w:eastAsia="fr-FR"/>
-          <w14:ligatures w14:val="none"/>
-        </w:rPr>
-        <w:t>\Scripts\Activate.ps1</w:t>
+        <w:t>)</w:t>
       </w:r>
     </w:p>
     <w:p>
@@ -1716,6 +1387,17 @@
           <w14:ligatures w14:val="none"/>
         </w:rPr>
       </w:pPr>
+      <w:r>
+        <w:rPr>
+          <w:rFonts w:ascii="Courier New" w:eastAsia="Times New Roman" w:hAnsi="Courier New" w:cs="Courier New"/>
+          <w:kern w:val="0"/>
+          <w:sz w:val="20"/>
+          <w:szCs w:val="20"/>
+          <w:lang w:eastAsia="fr-FR"/>
+          <w14:ligatures w14:val="none"/>
+        </w:rPr>
+        <w:t>│  ├─ __init__.py (facultatif)</w:t>
+      </w:r>
     </w:p>
     <w:p>
       <w:pPr>
@@ -1756,7 +1438,7 @@
           <w:lang w:eastAsia="fr-FR"/>
           <w14:ligatures w14:val="none"/>
         </w:rPr>
-        <w:t>Dans la fenêtre de Command Windows</w:t>
+        <w:t>├─ requirements.txt</w:t>
       </w:r>
     </w:p>
     <w:p>
@@ -1789,43 +1471,28 @@
           <w14:ligatures w14:val="none"/>
         </w:rPr>
       </w:pPr>
-      <w:proofErr w:type="spellStart"/>
-      <w:r>
-        <w:rPr>
-          <w:rFonts w:ascii="Courier New" w:eastAsia="Times New Roman" w:hAnsi="Courier New" w:cs="Courier New"/>
-          <w:kern w:val="0"/>
-          <w:sz w:val="20"/>
-          <w:szCs w:val="20"/>
-          <w:lang w:eastAsia="fr-FR"/>
-          <w14:ligatures w14:val="none"/>
-        </w:rPr>
-        <w:t>venv</w:t>
-      </w:r>
-      <w:proofErr w:type="spellEnd"/>
-      <w:r>
-        <w:rPr>
-          <w:rFonts w:ascii="Courier New" w:eastAsia="Times New Roman" w:hAnsi="Courier New" w:cs="Courier New"/>
-          <w:kern w:val="0"/>
-          <w:sz w:val="20"/>
-          <w:szCs w:val="20"/>
-          <w:lang w:eastAsia="fr-FR"/>
-          <w14:ligatures w14:val="none"/>
-        </w:rPr>
-        <w:t>\Scripts\</w:t>
-      </w:r>
-      <w:proofErr w:type="spellStart"/>
-      <w:r>
-        <w:rPr>
-          <w:rFonts w:ascii="Courier New" w:eastAsia="Times New Roman" w:hAnsi="Courier New" w:cs="Courier New"/>
-          <w:kern w:val="0"/>
-          <w:sz w:val="20"/>
-          <w:szCs w:val="20"/>
-          <w:lang w:eastAsia="fr-FR"/>
-          <w14:ligatures w14:val="none"/>
-        </w:rPr>
-        <w:t>activate</w:t>
-      </w:r>
-      <w:proofErr w:type="spellEnd"/>
+      <w:r>
+        <w:rPr>
+          <w:rFonts w:ascii="Courier New" w:eastAsia="Times New Roman" w:hAnsi="Courier New" w:cs="Courier New"/>
+          <w:kern w:val="0"/>
+          <w:sz w:val="20"/>
+          <w:szCs w:val="20"/>
+          <w:lang w:eastAsia="fr-FR"/>
+          <w14:ligatures w14:val="none"/>
+        </w:rPr>
+        <w:t xml:space="preserve">├─ </w:t>
+      </w:r>
+      <w:r>
+        <w:rPr>
+          <w:rFonts w:ascii="Courier New" w:eastAsia="Times New Roman" w:hAnsi="Courier New" w:cs="Courier New"/>
+          <w:kern w:val="0"/>
+          <w:sz w:val="20"/>
+          <w:szCs w:val="20"/>
+          <w:lang w:eastAsia="fr-FR"/>
+          <w14:ligatures w14:val="none"/>
+        </w:rPr>
+        <w:t>example.vsdx (cartographie visio pour test)</w:t>
+      </w:r>
     </w:p>
     <w:p>
       <w:pPr>
@@ -1857,6 +1524,385 @@
           <w14:ligatures w14:val="none"/>
         </w:rPr>
       </w:pPr>
+      <w:r>
+        <w:rPr>
+          <w:rFonts w:ascii="Courier New" w:eastAsia="Times New Roman" w:hAnsi="Courier New" w:cs="Courier New"/>
+          <w:kern w:val="0"/>
+          <w:sz w:val="20"/>
+          <w:szCs w:val="20"/>
+          <w:lang w:eastAsia="fr-FR"/>
+          <w14:ligatures w14:val="none"/>
+        </w:rPr>
+        <w:t>└─ ...</w:t>
+      </w:r>
+    </w:p>
+    <w:p>
+      <w:pPr>
+        <w:spacing w:before="100" w:beforeAutospacing="1" w:after="100" w:afterAutospacing="1" w:line="240" w:lineRule="auto"/>
+        <w:rPr>
+          <w:rFonts w:ascii="Times New Roman" w:eastAsia="Times New Roman" w:hAnsi="Times New Roman" w:cs="Times New Roman"/>
+          <w:kern w:val="0"/>
+          <w:lang w:eastAsia="fr-FR"/>
+          <w14:ligatures w14:val="none"/>
+        </w:rPr>
+      </w:pPr>
+      <w:r>
+        <w:rPr>
+          <w:rFonts w:ascii="Times New Roman" w:eastAsia="Times New Roman" w:hAnsi="Times New Roman" w:cs="Times New Roman"/>
+          <w:kern w:val="0"/>
+          <w:lang w:eastAsia="fr-FR"/>
+          <w14:ligatures w14:val="none"/>
+        </w:rPr>
+        <w:t>Points importants :</w:t>
+      </w:r>
+    </w:p>
+    <w:p>
+      <w:pPr>
+        <w:numPr>
+          <w:ilvl w:val="0"/>
+          <w:numId w:val="2"/>
+        </w:numPr>
+        <w:spacing w:before="100" w:beforeAutospacing="1" w:after="100" w:afterAutospacing="1" w:line="240" w:lineRule="auto"/>
+        <w:rPr>
+          <w:rFonts w:ascii="Times New Roman" w:eastAsia="Times New Roman" w:hAnsi="Times New Roman" w:cs="Times New Roman"/>
+          <w:kern w:val="0"/>
+          <w:lang w:eastAsia="fr-FR"/>
+          <w14:ligatures w14:val="none"/>
+        </w:rPr>
+      </w:pPr>
+      <w:r>
+        <w:rPr>
+          <w:rFonts w:ascii="Courier New" w:eastAsia="Times New Roman" w:hAnsi="Courier New" w:cs="Courier New"/>
+          <w:kern w:val="0"/>
+          <w:sz w:val="20"/>
+          <w:szCs w:val="20"/>
+          <w:lang w:eastAsia="fr-FR"/>
+          <w14:ligatures w14:val="none"/>
+        </w:rPr>
+        <w:t>app.py</w:t>
+      </w:r>
+      <w:r>
+        <w:rPr>
+          <w:rFonts w:ascii="Times New Roman" w:eastAsia="Times New Roman" w:hAnsi="Times New Roman" w:cs="Times New Roman"/>
+          <w:kern w:val="0"/>
+          <w:lang w:eastAsia="fr-FR"/>
+          <w14:ligatures w14:val="none"/>
+        </w:rPr>
+        <w:t xml:space="preserve"> est le point d’entrée de l’application Flask.</w:t>
+      </w:r>
+    </w:p>
+    <w:p>
+      <w:pPr>
+        <w:numPr>
+          <w:ilvl w:val="0"/>
+          <w:numId w:val="2"/>
+        </w:numPr>
+        <w:spacing w:before="100" w:beforeAutospacing="1" w:after="100" w:afterAutospacing="1" w:line="240" w:lineRule="auto"/>
+        <w:rPr>
+          <w:rFonts w:ascii="Times New Roman" w:eastAsia="Times New Roman" w:hAnsi="Times New Roman" w:cs="Times New Roman"/>
+          <w:kern w:val="0"/>
+          <w:lang w:eastAsia="fr-FR"/>
+          <w14:ligatures w14:val="none"/>
+        </w:rPr>
+      </w:pPr>
+      <w:r>
+        <w:rPr>
+          <w:rFonts w:ascii="Courier New" w:eastAsia="Times New Roman" w:hAnsi="Courier New" w:cs="Courier New"/>
+          <w:kern w:val="0"/>
+          <w:sz w:val="20"/>
+          <w:szCs w:val="20"/>
+          <w:lang w:eastAsia="fr-FR"/>
+          <w14:ligatures w14:val="none"/>
+        </w:rPr>
+        <w:t>extensions.py</w:t>
+      </w:r>
+      <w:r>
+        <w:rPr>
+          <w:rFonts w:ascii="Times New Roman" w:eastAsia="Times New Roman" w:hAnsi="Times New Roman" w:cs="Times New Roman"/>
+          <w:kern w:val="0"/>
+          <w:lang w:eastAsia="fr-FR"/>
+          <w14:ligatures w14:val="none"/>
+        </w:rPr>
+        <w:t xml:space="preserve"> contient l’initialisation de l’instance </w:t>
+      </w:r>
+      <w:proofErr w:type="spellStart"/>
+      <w:r>
+        <w:rPr>
+          <w:rFonts w:ascii="Courier New" w:eastAsia="Times New Roman" w:hAnsi="Courier New" w:cs="Courier New"/>
+          <w:kern w:val="0"/>
+          <w:sz w:val="20"/>
+          <w:szCs w:val="20"/>
+          <w:lang w:eastAsia="fr-FR"/>
+          <w14:ligatures w14:val="none"/>
+        </w:rPr>
+        <w:t>db</w:t>
+      </w:r>
+      <w:proofErr w:type="spellEnd"/>
+      <w:r>
+        <w:rPr>
+          <w:rFonts w:ascii="Times New Roman" w:eastAsia="Times New Roman" w:hAnsi="Times New Roman" w:cs="Times New Roman"/>
+          <w:kern w:val="0"/>
+          <w:lang w:eastAsia="fr-FR"/>
+          <w14:ligatures w14:val="none"/>
+        </w:rPr>
+        <w:t xml:space="preserve"> pour SQLAlchemy.</w:t>
+      </w:r>
+    </w:p>
+    <w:p>
+      <w:pPr>
+        <w:numPr>
+          <w:ilvl w:val="0"/>
+          <w:numId w:val="2"/>
+        </w:numPr>
+        <w:spacing w:before="100" w:beforeAutospacing="1" w:after="100" w:afterAutospacing="1" w:line="240" w:lineRule="auto"/>
+        <w:rPr>
+          <w:rFonts w:ascii="Times New Roman" w:eastAsia="Times New Roman" w:hAnsi="Times New Roman" w:cs="Times New Roman"/>
+          <w:kern w:val="0"/>
+          <w:lang w:eastAsia="fr-FR"/>
+          <w14:ligatures w14:val="none"/>
+        </w:rPr>
+      </w:pPr>
+      <w:proofErr w:type="spellStart"/>
+      <w:r>
+        <w:rPr>
+          <w:rFonts w:ascii="Courier New" w:eastAsia="Times New Roman" w:hAnsi="Courier New" w:cs="Courier New"/>
+          <w:kern w:val="0"/>
+          <w:sz w:val="20"/>
+          <w:szCs w:val="20"/>
+          <w:lang w:eastAsia="fr-FR"/>
+          <w14:ligatures w14:val="none"/>
+        </w:rPr>
+        <w:t>models</w:t>
+      </w:r>
+      <w:proofErr w:type="spellEnd"/>
+      <w:r>
+        <w:rPr>
+          <w:rFonts w:ascii="Courier New" w:eastAsia="Times New Roman" w:hAnsi="Courier New" w:cs="Courier New"/>
+          <w:kern w:val="0"/>
+          <w:sz w:val="20"/>
+          <w:szCs w:val="20"/>
+          <w:lang w:eastAsia="fr-FR"/>
+          <w14:ligatures w14:val="none"/>
+        </w:rPr>
+        <w:t>/</w:t>
+      </w:r>
+      <w:r>
+        <w:rPr>
+          <w:rFonts w:ascii="Times New Roman" w:eastAsia="Times New Roman" w:hAnsi="Times New Roman" w:cs="Times New Roman"/>
+          <w:kern w:val="0"/>
+          <w:lang w:eastAsia="fr-FR"/>
+          <w14:ligatures w14:val="none"/>
+        </w:rPr>
+        <w:t xml:space="preserve"> et </w:t>
+      </w:r>
+      <w:r>
+        <w:rPr>
+          <w:rFonts w:ascii="Courier New" w:eastAsia="Times New Roman" w:hAnsi="Courier New" w:cs="Courier New"/>
+          <w:kern w:val="0"/>
+          <w:sz w:val="20"/>
+          <w:szCs w:val="20"/>
+          <w:lang w:eastAsia="fr-FR"/>
+          <w14:ligatures w14:val="none"/>
+        </w:rPr>
+        <w:t>routes/</w:t>
+      </w:r>
+      <w:r>
+        <w:rPr>
+          <w:rFonts w:ascii="Times New Roman" w:eastAsia="Times New Roman" w:hAnsi="Times New Roman" w:cs="Times New Roman"/>
+          <w:kern w:val="0"/>
+          <w:lang w:eastAsia="fr-FR"/>
+          <w14:ligatures w14:val="none"/>
+        </w:rPr>
+        <w:t xml:space="preserve"> structurent le code (modèles de données, </w:t>
+      </w:r>
+      <w:proofErr w:type="spellStart"/>
+      <w:r>
+        <w:rPr>
+          <w:rFonts w:ascii="Times New Roman" w:eastAsia="Times New Roman" w:hAnsi="Times New Roman" w:cs="Times New Roman"/>
+          <w:kern w:val="0"/>
+          <w:lang w:eastAsia="fr-FR"/>
+          <w14:ligatures w14:val="none"/>
+        </w:rPr>
+        <w:t>endpoints</w:t>
+      </w:r>
+      <w:proofErr w:type="spellEnd"/>
+      <w:r>
+        <w:rPr>
+          <w:rFonts w:ascii="Times New Roman" w:eastAsia="Times New Roman" w:hAnsi="Times New Roman" w:cs="Times New Roman"/>
+          <w:kern w:val="0"/>
+          <w:lang w:eastAsia="fr-FR"/>
+          <w14:ligatures w14:val="none"/>
+        </w:rPr>
+        <w:t>).</w:t>
+      </w:r>
+    </w:p>
+    <w:p>
+      <w:pPr>
+        <w:numPr>
+          <w:ilvl w:val="0"/>
+          <w:numId w:val="2"/>
+        </w:numPr>
+        <w:spacing w:before="100" w:beforeAutospacing="1" w:after="100" w:afterAutospacing="1" w:line="240" w:lineRule="auto"/>
+        <w:rPr>
+          <w:rFonts w:ascii="Times New Roman" w:eastAsia="Times New Roman" w:hAnsi="Times New Roman" w:cs="Times New Roman"/>
+          <w:kern w:val="0"/>
+          <w:lang w:eastAsia="fr-FR"/>
+          <w14:ligatures w14:val="none"/>
+        </w:rPr>
+      </w:pPr>
+      <w:r>
+        <w:rPr>
+          <w:rFonts w:ascii="Times New Roman" w:eastAsia="Times New Roman" w:hAnsi="Times New Roman" w:cs="Times New Roman"/>
+          <w:kern w:val="0"/>
+          <w:lang w:eastAsia="fr-FR"/>
+          <w14:ligatures w14:val="none"/>
+        </w:rPr>
+        <w:t xml:space="preserve">Le dossier </w:t>
+      </w:r>
+      <w:r>
+        <w:rPr>
+          <w:rFonts w:ascii="Courier New" w:eastAsia="Times New Roman" w:hAnsi="Courier New" w:cs="Courier New"/>
+          <w:kern w:val="0"/>
+          <w:sz w:val="20"/>
+          <w:szCs w:val="20"/>
+          <w:lang w:eastAsia="fr-FR"/>
+          <w14:ligatures w14:val="none"/>
+        </w:rPr>
+        <w:t>instance/</w:t>
+      </w:r>
+      <w:r>
+        <w:rPr>
+          <w:rFonts w:ascii="Times New Roman" w:eastAsia="Times New Roman" w:hAnsi="Times New Roman" w:cs="Times New Roman"/>
+          <w:kern w:val="0"/>
+          <w:lang w:eastAsia="fr-FR"/>
+          <w14:ligatures w14:val="none"/>
+        </w:rPr>
+        <w:t xml:space="preserve"> stocke la base de données </w:t>
+      </w:r>
+      <w:proofErr w:type="spellStart"/>
+      <w:r>
+        <w:rPr>
+          <w:rFonts w:ascii="Courier New" w:eastAsia="Times New Roman" w:hAnsi="Courier New" w:cs="Courier New"/>
+          <w:kern w:val="0"/>
+          <w:sz w:val="20"/>
+          <w:szCs w:val="20"/>
+          <w:lang w:eastAsia="fr-FR"/>
+          <w14:ligatures w14:val="none"/>
+        </w:rPr>
+        <w:t>optiq.db</w:t>
+      </w:r>
+      <w:proofErr w:type="spellEnd"/>
+      <w:r>
+        <w:rPr>
+          <w:rFonts w:ascii="Times New Roman" w:eastAsia="Times New Roman" w:hAnsi="Times New Roman" w:cs="Times New Roman"/>
+          <w:kern w:val="0"/>
+          <w:lang w:eastAsia="fr-FR"/>
+          <w14:ligatures w14:val="none"/>
+        </w:rPr>
+        <w:t>.</w:t>
+      </w:r>
+    </w:p>
+    <w:p>
+      <w:pPr>
+        <w:numPr>
+          <w:ilvl w:val="0"/>
+          <w:numId w:val="2"/>
+        </w:numPr>
+        <w:spacing w:before="100" w:beforeAutospacing="1" w:after="100" w:afterAutospacing="1" w:line="240" w:lineRule="auto"/>
+        <w:rPr>
+          <w:rFonts w:ascii="Times New Roman" w:eastAsia="Times New Roman" w:hAnsi="Times New Roman" w:cs="Times New Roman"/>
+          <w:kern w:val="0"/>
+          <w:lang w:eastAsia="fr-FR"/>
+          <w14:ligatures w14:val="none"/>
+        </w:rPr>
+      </w:pPr>
+      <w:r>
+        <w:rPr>
+          <w:rFonts w:ascii="Courier New" w:eastAsia="Times New Roman" w:hAnsi="Courier New" w:cs="Courier New"/>
+          <w:kern w:val="0"/>
+          <w:sz w:val="20"/>
+          <w:szCs w:val="20"/>
+          <w:lang w:eastAsia="fr-FR"/>
+          <w14:ligatures w14:val="none"/>
+        </w:rPr>
+        <w:t>requirements.txt</w:t>
+      </w:r>
+      <w:r>
+        <w:rPr>
+          <w:rFonts w:ascii="Times New Roman" w:eastAsia="Times New Roman" w:hAnsi="Times New Roman" w:cs="Times New Roman"/>
+          <w:kern w:val="0"/>
+          <w:lang w:eastAsia="fr-FR"/>
+          <w14:ligatures w14:val="none"/>
+        </w:rPr>
+        <w:t xml:space="preserve"> liste les dépendances.</w:t>
+      </w:r>
+    </w:p>
+    <w:p>
+      <w:pPr>
+        <w:spacing w:after="0" w:line="240" w:lineRule="auto"/>
+        <w:rPr>
+          <w:rFonts w:ascii="Times New Roman" w:eastAsia="Times New Roman" w:hAnsi="Times New Roman" w:cs="Times New Roman"/>
+          <w:kern w:val="0"/>
+          <w:lang w:eastAsia="fr-FR"/>
+          <w14:ligatures w14:val="none"/>
+        </w:rPr>
+      </w:pPr>
+      <w:r>
+        <w:rPr>
+          <w:rFonts w:ascii="Times New Roman" w:eastAsia="Times New Roman" w:hAnsi="Times New Roman" w:cs="Times New Roman"/>
+          <w:kern w:val="0"/>
+          <w:lang w:eastAsia="fr-FR"/>
+          <w14:ligatures w14:val="none"/>
+        </w:rPr>
+        <w:lastRenderedPageBreak/>
+        <w:pict w14:anchorId="3D4126CC">
+          <v:rect id="_x0000_i1026" style="width:0;height:1.5pt" o:hralign="center" o:hrstd="t" o:hr="t" fillcolor="#a0a0a0" stroked="f"/>
+        </w:pict>
+      </w:r>
+    </w:p>
+    <w:p>
+      <w:pPr>
+        <w:spacing w:before="100" w:beforeAutospacing="1" w:after="100" w:afterAutospacing="1" w:line="240" w:lineRule="auto"/>
+        <w:rPr>
+          <w:rFonts w:ascii="Times New Roman" w:eastAsia="Times New Roman" w:hAnsi="Times New Roman" w:cs="Times New Roman"/>
+          <w:kern w:val="0"/>
+          <w:lang w:eastAsia="fr-FR"/>
+          <w14:ligatures w14:val="none"/>
+        </w:rPr>
+      </w:pPr>
+      <w:r>
+        <w:rPr>
+          <w:rFonts w:ascii="Times New Roman" w:eastAsia="Times New Roman" w:hAnsi="Times New Roman" w:cs="Times New Roman"/>
+          <w:b/>
+          <w:bCs/>
+          <w:kern w:val="0"/>
+          <w:lang w:eastAsia="fr-FR"/>
+          <w14:ligatures w14:val="none"/>
+        </w:rPr>
+        <w:t>3. Environnement Virtuel et Installation des Dépendances</w:t>
+      </w:r>
+    </w:p>
+    <w:p>
+      <w:pPr>
+        <w:spacing w:before="100" w:beforeAutospacing="1" w:after="100" w:afterAutospacing="1" w:line="240" w:lineRule="auto"/>
+        <w:rPr>
+          <w:rFonts w:ascii="Times New Roman" w:eastAsia="Times New Roman" w:hAnsi="Times New Roman" w:cs="Times New Roman"/>
+          <w:kern w:val="0"/>
+          <w:lang w:eastAsia="fr-FR"/>
+          <w14:ligatures w14:val="none"/>
+        </w:rPr>
+      </w:pPr>
+      <w:r>
+        <w:rPr>
+          <w:rFonts w:ascii="Times New Roman" w:eastAsia="Times New Roman" w:hAnsi="Times New Roman" w:cs="Times New Roman"/>
+          <w:b/>
+          <w:bCs/>
+          <w:kern w:val="0"/>
+          <w:lang w:eastAsia="fr-FR"/>
+          <w14:ligatures w14:val="none"/>
+        </w:rPr>
+        <w:t>3.1 Création et activation de l’environnement virtuel (Windows)</w:t>
+      </w:r>
     </w:p>
     <w:p>
       <w:pPr>
@@ -1880,20 +1926,24 @@
         </w:tabs>
         <w:spacing w:after="0" w:line="240" w:lineRule="auto"/>
         <w:rPr>
-          <w:rFonts w:ascii="Times New Roman" w:eastAsia="Times New Roman" w:hAnsi="Times New Roman" w:cs="Times New Roman"/>
-          <w:kern w:val="0"/>
-          <w:lang w:eastAsia="fr-FR"/>
-          <w14:ligatures w14:val="none"/>
-        </w:rPr>
-      </w:pPr>
-      <w:r>
-        <w:rPr>
-          <w:rFonts w:ascii="Times New Roman" w:eastAsia="Times New Roman" w:hAnsi="Times New Roman" w:cs="Times New Roman"/>
-          <w:kern w:val="0"/>
-          <w:lang w:eastAsia="fr-FR"/>
-          <w14:ligatures w14:val="none"/>
-        </w:rPr>
-        <w:t>Pour désactiver l’environnement virtuel :</w:t>
+          <w:rFonts w:ascii="Courier New" w:eastAsia="Times New Roman" w:hAnsi="Courier New" w:cs="Courier New"/>
+          <w:kern w:val="0"/>
+          <w:sz w:val="20"/>
+          <w:szCs w:val="20"/>
+          <w:lang w:eastAsia="fr-FR"/>
+          <w14:ligatures w14:val="none"/>
+        </w:rPr>
+      </w:pPr>
+      <w:r>
+        <w:rPr>
+          <w:rFonts w:ascii="Courier New" w:eastAsia="Times New Roman" w:hAnsi="Courier New" w:cs="Courier New"/>
+          <w:kern w:val="0"/>
+          <w:sz w:val="20"/>
+          <w:szCs w:val="20"/>
+          <w:lang w:eastAsia="fr-FR"/>
+          <w14:ligatures w14:val="none"/>
+        </w:rPr>
+        <w:t xml:space="preserve">Je ne suis pas certain de cette ligne et à quoi elle sert : </w:t>
       </w:r>
     </w:p>
     <w:p>
@@ -1926,6 +1976,17 @@
           <w14:ligatures w14:val="none"/>
         </w:rPr>
       </w:pPr>
+      <w:r>
+        <w:rPr>
+          <w:rFonts w:ascii="Courier New" w:eastAsia="Times New Roman" w:hAnsi="Courier New" w:cs="Courier New"/>
+          <w:kern w:val="0"/>
+          <w:sz w:val="20"/>
+          <w:szCs w:val="20"/>
+          <w:lang w:eastAsia="fr-FR"/>
+          <w14:ligatures w14:val="none"/>
+        </w:rPr>
+        <w:t xml:space="preserve">python -m </w:t>
+      </w:r>
       <w:proofErr w:type="spellStart"/>
       <w:r>
         <w:rPr>
@@ -1936,41 +1997,33 @@
           <w:lang w:eastAsia="fr-FR"/>
           <w14:ligatures w14:val="none"/>
         </w:rPr>
-        <w:t>deactivate</w:t>
+        <w:t>venv</w:t>
       </w:r>
       <w:proofErr w:type="spellEnd"/>
-    </w:p>
-    <w:p>
-      <w:pPr>
-        <w:spacing w:before="100" w:beforeAutospacing="1" w:after="100" w:afterAutospacing="1" w:line="240" w:lineRule="auto"/>
-        <w:rPr>
-          <w:rFonts w:ascii="Times New Roman" w:eastAsia="Times New Roman" w:hAnsi="Times New Roman" w:cs="Times New Roman"/>
-          <w:kern w:val="0"/>
-          <w:lang w:eastAsia="fr-FR"/>
-          <w14:ligatures w14:val="none"/>
-        </w:rPr>
-      </w:pPr>
-      <w:r>
-        <w:rPr>
-          <w:rFonts w:ascii="Times New Roman" w:eastAsia="Times New Roman" w:hAnsi="Times New Roman" w:cs="Times New Roman"/>
-          <w:b/>
-          <w:bCs/>
-          <w:kern w:val="0"/>
-          <w:lang w:eastAsia="fr-FR"/>
-          <w14:ligatures w14:val="none"/>
-        </w:rPr>
-        <w:t>3.2 Installation des dépendances</w:t>
-      </w:r>
-      <w:r>
-        <w:rPr>
-          <w:rFonts w:ascii="Times New Roman" w:eastAsia="Times New Roman" w:hAnsi="Times New Roman" w:cs="Times New Roman"/>
-          <w:kern w:val="0"/>
-          <w:lang w:eastAsia="fr-FR"/>
-          <w14:ligatures w14:val="none"/>
-        </w:rPr>
-        <w:br/>
-        <w:t>À la racine du projet :</w:t>
-      </w:r>
+      <w:r>
+        <w:rPr>
+          <w:rFonts w:ascii="Courier New" w:eastAsia="Times New Roman" w:hAnsi="Courier New" w:cs="Courier New"/>
+          <w:kern w:val="0"/>
+          <w:sz w:val="20"/>
+          <w:szCs w:val="20"/>
+          <w:lang w:eastAsia="fr-FR"/>
+          <w14:ligatures w14:val="none"/>
+        </w:rPr>
+        <w:t xml:space="preserve"> </w:t>
+      </w:r>
+      <w:proofErr w:type="spellStart"/>
+      <w:r>
+        <w:rPr>
+          <w:rFonts w:ascii="Courier New" w:eastAsia="Times New Roman" w:hAnsi="Courier New" w:cs="Courier New"/>
+          <w:kern w:val="0"/>
+          <w:sz w:val="20"/>
+          <w:szCs w:val="20"/>
+          <w:lang w:eastAsia="fr-FR"/>
+          <w14:ligatures w14:val="none"/>
+        </w:rPr>
+        <w:t>Venv</w:t>
+      </w:r>
+      <w:proofErr w:type="spellEnd"/>
     </w:p>
     <w:p>
       <w:pPr>
@@ -2002,6 +2055,17 @@
           <w14:ligatures w14:val="none"/>
         </w:rPr>
       </w:pPr>
+      <w:r>
+        <w:rPr>
+          <w:rFonts w:ascii="Courier New" w:eastAsia="Times New Roman" w:hAnsi="Courier New" w:cs="Courier New"/>
+          <w:kern w:val="0"/>
+          <w:sz w:val="20"/>
+          <w:szCs w:val="20"/>
+          <w:lang w:eastAsia="fr-FR"/>
+          <w14:ligatures w14:val="none"/>
+        </w:rPr>
+        <w:br/>
+      </w:r>
       <w:proofErr w:type="spellStart"/>
       <w:r>
         <w:rPr>
@@ -2012,7 +2076,7 @@
           <w:lang w:eastAsia="fr-FR"/>
           <w14:ligatures w14:val="none"/>
         </w:rPr>
-        <w:t>pip</w:t>
+        <w:t>cd</w:t>
       </w:r>
       <w:proofErr w:type="spellEnd"/>
       <w:r>
@@ -2024,8 +2088,54 @@
           <w:lang w:eastAsia="fr-FR"/>
           <w14:ligatures w14:val="none"/>
         </w:rPr>
+        <w:t xml:space="preserve"> C:\Users\Hubert.AFDEC\A.F.D.E.C\Projet </w:t>
+      </w:r>
+      <w:proofErr w:type="spellStart"/>
+      <w:r>
+        <w:rPr>
+          <w:rFonts w:ascii="Courier New" w:eastAsia="Times New Roman" w:hAnsi="Courier New" w:cs="Courier New"/>
+          <w:kern w:val="0"/>
+          <w:sz w:val="20"/>
+          <w:szCs w:val="20"/>
+          <w:lang w:eastAsia="fr-FR"/>
+          <w14:ligatures w14:val="none"/>
+        </w:rPr>
+        <w:t>OPTIQ</w:t>
+      </w:r>
+      <w:proofErr w:type="spellEnd"/>
+      <w:r>
+        <w:rPr>
+          <w:rFonts w:ascii="Courier New" w:eastAsia="Times New Roman" w:hAnsi="Courier New" w:cs="Courier New"/>
+          <w:kern w:val="0"/>
+          <w:sz w:val="20"/>
+          <w:szCs w:val="20"/>
+          <w:lang w:eastAsia="fr-FR"/>
+          <w14:ligatures w14:val="none"/>
+        </w:rPr>
         <w:t xml:space="preserve"> </w:t>
       </w:r>
+      <w:r>
+        <w:rPr>
+          <w:rFonts w:ascii="Courier New" w:eastAsia="Times New Roman" w:hAnsi="Courier New" w:cs="Courier New"/>
+          <w:kern w:val="0"/>
+          <w:sz w:val="20"/>
+          <w:szCs w:val="20"/>
+          <w:lang w:eastAsia="fr-FR"/>
+          <w14:ligatures w14:val="none"/>
+        </w:rPr>
+        <w:t>–</w:t>
+      </w:r>
+      <w:r>
+        <w:rPr>
+          <w:rFonts w:ascii="Courier New" w:eastAsia="Times New Roman" w:hAnsi="Courier New" w:cs="Courier New"/>
+          <w:kern w:val="0"/>
+          <w:sz w:val="20"/>
+          <w:szCs w:val="20"/>
+          <w:lang w:eastAsia="fr-FR"/>
+          <w14:ligatures w14:val="none"/>
+        </w:rPr>
+        <w:t xml:space="preserve"> </w:t>
+      </w:r>
       <w:proofErr w:type="spellStart"/>
       <w:r>
         <w:rPr>
@@ -2036,7 +2146,7 @@
           <w:lang w:eastAsia="fr-FR"/>
           <w14:ligatures w14:val="none"/>
         </w:rPr>
-        <w:t>install</w:t>
+        <w:t>DevOPTIQ</w:t>
       </w:r>
       <w:proofErr w:type="spellEnd"/>
       <w:r>
@@ -2048,86 +2158,91 @@
           <w:lang w:eastAsia="fr-FR"/>
           <w14:ligatures w14:val="none"/>
         </w:rPr>
-        <w:t xml:space="preserve"> -r requirements.txt</w:t>
-      </w:r>
-    </w:p>
-    <w:p>
-      <w:pPr>
-        <w:spacing w:after="0" w:line="240" w:lineRule="auto"/>
-        <w:rPr>
-          <w:rFonts w:ascii="Times New Roman" w:eastAsia="Times New Roman" w:hAnsi="Times New Roman" w:cs="Times New Roman"/>
-          <w:kern w:val="0"/>
-          <w:lang w:eastAsia="fr-FR"/>
-          <w14:ligatures w14:val="none"/>
-        </w:rPr>
-      </w:pPr>
-      <w:r>
-        <w:rPr>
-          <w:rFonts w:ascii="Times New Roman" w:eastAsia="Times New Roman" w:hAnsi="Times New Roman" w:cs="Times New Roman"/>
-          <w:kern w:val="0"/>
-          <w:lang w:eastAsia="fr-FR"/>
-          <w14:ligatures w14:val="none"/>
-        </w:rPr>
-        <w:pict w14:anchorId="077A347B">
-          <v:rect id="_x0000_i1027" style="width:0;height:1.5pt" o:hralign="center" o:hrstd="t" o:hr="t" fillcolor="#a0a0a0" stroked="f"/>
-        </w:pict>
-      </w:r>
-    </w:p>
-    <w:p>
-      <w:pPr>
-        <w:spacing w:before="100" w:beforeAutospacing="1" w:after="100" w:afterAutospacing="1" w:line="240" w:lineRule="auto"/>
-        <w:rPr>
-          <w:rFonts w:ascii="Times New Roman" w:eastAsia="Times New Roman" w:hAnsi="Times New Roman" w:cs="Times New Roman"/>
-          <w:kern w:val="0"/>
-          <w:lang w:eastAsia="fr-FR"/>
-          <w14:ligatures w14:val="none"/>
-        </w:rPr>
-      </w:pPr>
-      <w:r>
-        <w:rPr>
-          <w:rFonts w:ascii="Times New Roman" w:eastAsia="Times New Roman" w:hAnsi="Times New Roman" w:cs="Times New Roman"/>
-          <w:b/>
-          <w:bCs/>
-          <w:kern w:val="0"/>
-          <w:lang w:eastAsia="fr-FR"/>
-          <w14:ligatures w14:val="none"/>
-        </w:rPr>
-        <w:t>4. Configuration de l’Application</w:t>
-      </w:r>
-    </w:p>
-    <w:p>
-      <w:pPr>
-        <w:spacing w:before="100" w:beforeAutospacing="1" w:after="100" w:afterAutospacing="1" w:line="240" w:lineRule="auto"/>
-        <w:rPr>
-          <w:rFonts w:ascii="Times New Roman" w:eastAsia="Times New Roman" w:hAnsi="Times New Roman" w:cs="Times New Roman"/>
-          <w:kern w:val="0"/>
-          <w:lang w:eastAsia="fr-FR"/>
-          <w14:ligatures w14:val="none"/>
-        </w:rPr>
-      </w:pPr>
-      <w:r>
-        <w:rPr>
-          <w:rFonts w:ascii="Times New Roman" w:eastAsia="Times New Roman" w:hAnsi="Times New Roman" w:cs="Times New Roman"/>
-          <w:b/>
-          <w:bCs/>
-          <w:kern w:val="0"/>
-          <w:lang w:eastAsia="fr-FR"/>
-          <w14:ligatures w14:val="none"/>
-        </w:rPr>
-        <w:t xml:space="preserve">4.1 </w:t>
-      </w:r>
-      <w:r>
-        <w:rPr>
-          <w:rFonts w:ascii="Courier New" w:eastAsia="Times New Roman" w:hAnsi="Courier New" w:cs="Courier New"/>
-          <w:b/>
-          <w:bCs/>
-          <w:kern w:val="0"/>
-          <w:sz w:val="20"/>
-          <w:szCs w:val="20"/>
-          <w:lang w:eastAsia="fr-FR"/>
-          <w14:ligatures w14:val="none"/>
-        </w:rPr>
-        <w:t>extensions.py</w:t>
+        <w:br/>
+        <w:t xml:space="preserve">dans </w:t>
+      </w:r>
+      <w:proofErr w:type="spellStart"/>
+      <w:r>
+        <w:rPr>
+          <w:rFonts w:ascii="Courier New" w:eastAsia="Times New Roman" w:hAnsi="Courier New" w:cs="Courier New"/>
+          <w:kern w:val="0"/>
+          <w:sz w:val="20"/>
+          <w:szCs w:val="20"/>
+          <w:lang w:eastAsia="fr-FR"/>
+          <w14:ligatures w14:val="none"/>
+        </w:rPr>
+        <w:t>Visual</w:t>
+      </w:r>
+      <w:proofErr w:type="spellEnd"/>
+      <w:r>
+        <w:rPr>
+          <w:rFonts w:ascii="Courier New" w:eastAsia="Times New Roman" w:hAnsi="Courier New" w:cs="Courier New"/>
+          <w:kern w:val="0"/>
+          <w:sz w:val="20"/>
+          <w:szCs w:val="20"/>
+          <w:lang w:eastAsia="fr-FR"/>
+          <w14:ligatures w14:val="none"/>
+        </w:rPr>
+        <w:t xml:space="preserve"> </w:t>
+      </w:r>
+      <w:proofErr w:type="spellStart"/>
+      <w:r>
+        <w:rPr>
+          <w:rFonts w:ascii="Courier New" w:eastAsia="Times New Roman" w:hAnsi="Courier New" w:cs="Courier New"/>
+          <w:kern w:val="0"/>
+          <w:sz w:val="20"/>
+          <w:szCs w:val="20"/>
+          <w:lang w:eastAsia="fr-FR"/>
+          <w14:ligatures w14:val="none"/>
+        </w:rPr>
+        <w:t>Strudio</w:t>
+      </w:r>
+      <w:proofErr w:type="spellEnd"/>
+      <w:r>
+        <w:rPr>
+          <w:rFonts w:ascii="Courier New" w:eastAsia="Times New Roman" w:hAnsi="Courier New" w:cs="Courier New"/>
+          <w:kern w:val="0"/>
+          <w:sz w:val="20"/>
+          <w:szCs w:val="20"/>
+          <w:lang w:eastAsia="fr-FR"/>
+          <w14:ligatures w14:val="none"/>
+        </w:rPr>
+        <w:br/>
+      </w:r>
+      <w:r>
+        <w:rPr>
+          <w:rFonts w:ascii="Courier New" w:eastAsia="Times New Roman" w:hAnsi="Courier New" w:cs="Courier New"/>
+          <w:kern w:val="0"/>
+          <w:sz w:val="20"/>
+          <w:szCs w:val="20"/>
+          <w:lang w:eastAsia="fr-FR"/>
+          <w14:ligatures w14:val="none"/>
+        </w:rPr>
+        <w:t>.\</w:t>
+      </w:r>
+      <w:proofErr w:type="spellStart"/>
+      <w:r>
+        <w:rPr>
+          <w:rFonts w:ascii="Courier New" w:eastAsia="Times New Roman" w:hAnsi="Courier New" w:cs="Courier New"/>
+          <w:kern w:val="0"/>
+          <w:sz w:val="20"/>
+          <w:szCs w:val="20"/>
+          <w:lang w:eastAsia="fr-FR"/>
+          <w14:ligatures w14:val="none"/>
+        </w:rPr>
+        <w:t>venv</w:t>
+      </w:r>
+      <w:proofErr w:type="spellEnd"/>
+      <w:r>
+        <w:rPr>
+          <w:rFonts w:ascii="Courier New" w:eastAsia="Times New Roman" w:hAnsi="Courier New" w:cs="Courier New"/>
+          <w:kern w:val="0"/>
+          <w:sz w:val="20"/>
+          <w:szCs w:val="20"/>
+          <w:lang w:eastAsia="fr-FR"/>
+          <w14:ligatures w14:val="none"/>
+        </w:rPr>
+        <w:t>\Scripts\Activate.ps1</w:t>
       </w:r>
     </w:p>
     <w:p>
@@ -2160,41 +2275,6 @@
           <w14:ligatures w14:val="none"/>
         </w:rPr>
       </w:pPr>
-      <w:r>
-        <w:rPr>
-          <w:rFonts w:ascii="Courier New" w:eastAsia="Times New Roman" w:hAnsi="Courier New" w:cs="Courier New"/>
-          <w:kern w:val="0"/>
-          <w:sz w:val="20"/>
-          <w:szCs w:val="20"/>
-          <w:lang w:eastAsia="fr-FR"/>
-          <w14:ligatures w14:val="none"/>
-        </w:rPr>
-        <w:t xml:space="preserve">from </w:t>
-      </w:r>
-      <w:proofErr w:type="spellStart"/>
-      <w:r>
-        <w:rPr>
-          <w:rFonts w:ascii="Courier New" w:eastAsia="Times New Roman" w:hAnsi="Courier New" w:cs="Courier New"/>
-          <w:kern w:val="0"/>
-          <w:sz w:val="20"/>
-          <w:szCs w:val="20"/>
-          <w:lang w:eastAsia="fr-FR"/>
-          <w14:ligatures w14:val="none"/>
-        </w:rPr>
-        <w:t>flask_sqlalchemy</w:t>
-      </w:r>
-      <w:proofErr w:type="spellEnd"/>
-      <w:r>
-        <w:rPr>
-          <w:rFonts w:ascii="Courier New" w:eastAsia="Times New Roman" w:hAnsi="Courier New" w:cs="Courier New"/>
-          <w:kern w:val="0"/>
-          <w:sz w:val="20"/>
-          <w:szCs w:val="20"/>
-          <w:lang w:eastAsia="fr-FR"/>
-          <w14:ligatures w14:val="none"/>
-        </w:rPr>
-        <w:t xml:space="preserve"> import SQLAlchemy</w:t>
-      </w:r>
     </w:p>
     <w:p>
       <w:pPr>
@@ -2222,92 +2302,20 @@
           <w:kern w:val="0"/>
           <w:sz w:val="20"/>
           <w:szCs w:val="20"/>
-          <w:lang w:val="en-US" w:eastAsia="fr-FR"/>
-          <w14:ligatures w14:val="none"/>
-        </w:rPr>
-      </w:pPr>
-      <w:proofErr w:type="spellStart"/>
-      <w:r>
-        <w:rPr>
-          <w:rFonts w:ascii="Courier New" w:eastAsia="Times New Roman" w:hAnsi="Courier New" w:cs="Courier New"/>
-          <w:kern w:val="0"/>
-          <w:sz w:val="20"/>
-          <w:szCs w:val="20"/>
-          <w:lang w:val="en-US" w:eastAsia="fr-FR"/>
-          <w14:ligatures w14:val="none"/>
-        </w:rPr>
-        <w:t>db</w:t>
-      </w:r>
-      <w:proofErr w:type="spellEnd"/>
-      <w:r>
-        <w:rPr>
-          <w:rFonts w:ascii="Courier New" w:eastAsia="Times New Roman" w:hAnsi="Courier New" w:cs="Courier New"/>
-          <w:kern w:val="0"/>
-          <w:sz w:val="20"/>
-          <w:szCs w:val="20"/>
-          <w:lang w:val="en-US" w:eastAsia="fr-FR"/>
-          <w14:ligatures w14:val="none"/>
-        </w:rPr>
-        <w:t xml:space="preserve"> = </w:t>
-      </w:r>
-      <w:proofErr w:type="spellStart"/>
-      <w:r>
-        <w:rPr>
-          <w:rFonts w:ascii="Courier New" w:eastAsia="Times New Roman" w:hAnsi="Courier New" w:cs="Courier New"/>
-          <w:kern w:val="0"/>
-          <w:sz w:val="20"/>
-          <w:szCs w:val="20"/>
-          <w:lang w:val="en-US" w:eastAsia="fr-FR"/>
-          <w14:ligatures w14:val="none"/>
-        </w:rPr>
-        <w:t>SQLAlchemy</w:t>
-      </w:r>
-      <w:proofErr w:type="spellEnd"/>
-      <w:r>
-        <w:rPr>
-          <w:rFonts w:ascii="Courier New" w:eastAsia="Times New Roman" w:hAnsi="Courier New" w:cs="Courier New"/>
-          <w:kern w:val="0"/>
-          <w:sz w:val="20"/>
-          <w:szCs w:val="20"/>
-          <w:lang w:val="en-US" w:eastAsia="fr-FR"/>
-          <w14:ligatures w14:val="none"/>
-        </w:rPr>
-        <w:t>()</w:t>
-      </w:r>
-    </w:p>
-    <w:p>
-      <w:pPr>
-        <w:spacing w:before="100" w:beforeAutospacing="1" w:after="100" w:afterAutospacing="1" w:line="240" w:lineRule="auto"/>
-        <w:rPr>
-          <w:rFonts w:ascii="Times New Roman" w:eastAsia="Times New Roman" w:hAnsi="Times New Roman" w:cs="Times New Roman"/>
-          <w:kern w:val="0"/>
-          <w:lang w:val="en-US" w:eastAsia="fr-FR"/>
-          <w14:ligatures w14:val="none"/>
-        </w:rPr>
-      </w:pPr>
-      <w:r>
-        <w:rPr>
-          <w:rFonts w:ascii="Times New Roman" w:eastAsia="Times New Roman" w:hAnsi="Times New Roman" w:cs="Times New Roman"/>
-          <w:b/>
-          <w:bCs/>
-          <w:kern w:val="0"/>
-          <w:lang w:val="en-US" w:eastAsia="fr-FR"/>
-          <w14:ligatures w14:val="none"/>
-        </w:rPr>
-        <w:t xml:space="preserve">4.2 </w:t>
-      </w:r>
-      <w:r>
-        <w:rPr>
-          <w:rFonts w:ascii="Courier New" w:eastAsia="Times New Roman" w:hAnsi="Courier New" w:cs="Courier New"/>
-          <w:b/>
-          <w:bCs/>
-          <w:kern w:val="0"/>
-          <w:sz w:val="20"/>
-          <w:szCs w:val="20"/>
-          <w:lang w:val="en-US" w:eastAsia="fr-FR"/>
-          <w14:ligatures w14:val="none"/>
-        </w:rPr>
-        <w:t>models/models.py</w:t>
+          <w:lang w:eastAsia="fr-FR"/>
+          <w14:ligatures w14:val="none"/>
+        </w:rPr>
+      </w:pPr>
+      <w:r>
+        <w:rPr>
+          <w:rFonts w:ascii="Courier New" w:eastAsia="Times New Roman" w:hAnsi="Courier New" w:cs="Courier New"/>
+          <w:kern w:val="0"/>
+          <w:sz w:val="20"/>
+          <w:szCs w:val="20"/>
+          <w:lang w:eastAsia="fr-FR"/>
+          <w14:ligatures w14:val="none"/>
+        </w:rPr>
+        <w:t>Dans la fenêtre de Command Windows</w:t>
       </w:r>
     </w:p>
     <w:p>
@@ -2336,21 +2344,10 @@
           <w:kern w:val="0"/>
           <w:sz w:val="20"/>
           <w:szCs w:val="20"/>
-          <w:lang w:val="en-US" w:eastAsia="fr-FR"/>
-          <w14:ligatures w14:val="none"/>
-        </w:rPr>
-      </w:pPr>
-      <w:r>
-        <w:rPr>
-          <w:rFonts w:ascii="Courier New" w:eastAsia="Times New Roman" w:hAnsi="Courier New" w:cs="Courier New"/>
-          <w:kern w:val="0"/>
-          <w:sz w:val="20"/>
-          <w:szCs w:val="20"/>
-          <w:lang w:val="en-US" w:eastAsia="fr-FR"/>
-          <w14:ligatures w14:val="none"/>
-        </w:rPr>
-        <w:t xml:space="preserve">from extensions import </w:t>
-      </w:r>
+          <w:lang w:eastAsia="fr-FR"/>
+          <w14:ligatures w14:val="none"/>
+        </w:rPr>
+      </w:pPr>
       <w:proofErr w:type="spellStart"/>
       <w:r>
         <w:rPr>
@@ -2358,10 +2355,34 @@
           <w:kern w:val="0"/>
           <w:sz w:val="20"/>
           <w:szCs w:val="20"/>
-          <w:lang w:val="en-US" w:eastAsia="fr-FR"/>
-          <w14:ligatures w14:val="none"/>
-        </w:rPr>
-        <w:t>db</w:t>
+          <w:lang w:eastAsia="fr-FR"/>
+          <w14:ligatures w14:val="none"/>
+        </w:rPr>
+        <w:t>venv</w:t>
+      </w:r>
+      <w:proofErr w:type="spellEnd"/>
+      <w:r>
+        <w:rPr>
+          <w:rFonts w:ascii="Courier New" w:eastAsia="Times New Roman" w:hAnsi="Courier New" w:cs="Courier New"/>
+          <w:kern w:val="0"/>
+          <w:sz w:val="20"/>
+          <w:szCs w:val="20"/>
+          <w:lang w:eastAsia="fr-FR"/>
+          <w14:ligatures w14:val="none"/>
+        </w:rPr>
+        <w:t>\Scripts\</w:t>
+      </w:r>
+      <w:proofErr w:type="spellStart"/>
+      <w:r>
+        <w:rPr>
+          <w:rFonts w:ascii="Courier New" w:eastAsia="Times New Roman" w:hAnsi="Courier New" w:cs="Courier New"/>
+          <w:kern w:val="0"/>
+          <w:sz w:val="20"/>
+          <w:szCs w:val="20"/>
+          <w:lang w:eastAsia="fr-FR"/>
+          <w14:ligatures w14:val="none"/>
+        </w:rPr>
+        <w:t>activate</w:t>
       </w:r>
       <w:proofErr w:type="spellEnd"/>
     </w:p>
@@ -2391,7 +2412,7 @@
           <w:kern w:val="0"/>
           <w:sz w:val="20"/>
           <w:szCs w:val="20"/>
-          <w:lang w:val="en-US" w:eastAsia="fr-FR"/>
+          <w:lang w:eastAsia="fr-FR"/>
           <w14:ligatures w14:val="none"/>
         </w:rPr>
       </w:pPr>
@@ -2418,48 +2439,20 @@
         </w:tabs>
         <w:spacing w:after="0" w:line="240" w:lineRule="auto"/>
         <w:rPr>
-          <w:rFonts w:ascii="Courier New" w:eastAsia="Times New Roman" w:hAnsi="Courier New" w:cs="Courier New"/>
-          <w:kern w:val="0"/>
-          <w:sz w:val="20"/>
-          <w:szCs w:val="20"/>
-          <w:lang w:val="en-US" w:eastAsia="fr-FR"/>
-          <w14:ligatures w14:val="none"/>
-        </w:rPr>
-      </w:pPr>
-      <w:r>
-        <w:rPr>
-          <w:rFonts w:ascii="Courier New" w:eastAsia="Times New Roman" w:hAnsi="Courier New" w:cs="Courier New"/>
-          <w:kern w:val="0"/>
-          <w:sz w:val="20"/>
-          <w:szCs w:val="20"/>
-          <w:lang w:val="en-US" w:eastAsia="fr-FR"/>
-          <w14:ligatures w14:val="none"/>
-        </w:rPr>
-        <w:t>class Activity(</w:t>
-      </w:r>
-      <w:proofErr w:type="spellStart"/>
-      <w:r>
-        <w:rPr>
-          <w:rFonts w:ascii="Courier New" w:eastAsia="Times New Roman" w:hAnsi="Courier New" w:cs="Courier New"/>
-          <w:kern w:val="0"/>
-          <w:sz w:val="20"/>
-          <w:szCs w:val="20"/>
-          <w:lang w:val="en-US" w:eastAsia="fr-FR"/>
-          <w14:ligatures w14:val="none"/>
-        </w:rPr>
-        <w:t>db.Model</w:t>
-      </w:r>
-      <w:proofErr w:type="spellEnd"/>
-      <w:r>
-        <w:rPr>
-          <w:rFonts w:ascii="Courier New" w:eastAsia="Times New Roman" w:hAnsi="Courier New" w:cs="Courier New"/>
-          <w:kern w:val="0"/>
-          <w:sz w:val="20"/>
-          <w:szCs w:val="20"/>
-          <w:lang w:val="en-US" w:eastAsia="fr-FR"/>
-          <w14:ligatures w14:val="none"/>
-        </w:rPr>
-        <w:t>):</w:t>
+          <w:rFonts w:ascii="Times New Roman" w:eastAsia="Times New Roman" w:hAnsi="Times New Roman" w:cs="Times New Roman"/>
+          <w:kern w:val="0"/>
+          <w:lang w:eastAsia="fr-FR"/>
+          <w14:ligatures w14:val="none"/>
+        </w:rPr>
+      </w:pPr>
+      <w:r>
+        <w:rPr>
+          <w:rFonts w:ascii="Times New Roman" w:eastAsia="Times New Roman" w:hAnsi="Times New Roman" w:cs="Times New Roman"/>
+          <w:kern w:val="0"/>
+          <w:lang w:eastAsia="fr-FR"/>
+          <w14:ligatures w14:val="none"/>
+        </w:rPr>
+        <w:t>Pour désactiver l’environnement virtuel :</w:t>
       </w:r>
     </w:p>
     <w:p>
@@ -2488,21 +2481,10 @@
           <w:kern w:val="0"/>
           <w:sz w:val="20"/>
           <w:szCs w:val="20"/>
-          <w:lang w:val="en-US" w:eastAsia="fr-FR"/>
-          <w14:ligatures w14:val="none"/>
-        </w:rPr>
-      </w:pPr>
-      <w:r>
-        <w:rPr>
-          <w:rFonts w:ascii="Courier New" w:eastAsia="Times New Roman" w:hAnsi="Courier New" w:cs="Courier New"/>
-          <w:kern w:val="0"/>
-          <w:sz w:val="20"/>
-          <w:szCs w:val="20"/>
-          <w:lang w:val="en-US" w:eastAsia="fr-FR"/>
-          <w14:ligatures w14:val="none"/>
-        </w:rPr>
-        <w:t xml:space="preserve">    __</w:t>
-      </w:r>
+          <w:lang w:eastAsia="fr-FR"/>
+          <w14:ligatures w14:val="none"/>
+        </w:rPr>
+      </w:pPr>
       <w:proofErr w:type="spellStart"/>
       <w:r>
         <w:rPr>
@@ -2510,22 +2492,43 @@
           <w:kern w:val="0"/>
           <w:sz w:val="20"/>
           <w:szCs w:val="20"/>
-          <w:lang w:val="en-US" w:eastAsia="fr-FR"/>
-          <w14:ligatures w14:val="none"/>
-        </w:rPr>
-        <w:t>tablename</w:t>
+          <w:lang w:eastAsia="fr-FR"/>
+          <w14:ligatures w14:val="none"/>
+        </w:rPr>
+        <w:t>deactivate</w:t>
       </w:r>
       <w:proofErr w:type="spellEnd"/>
-      <w:r>
-        <w:rPr>
-          <w:rFonts w:ascii="Courier New" w:eastAsia="Times New Roman" w:hAnsi="Courier New" w:cs="Courier New"/>
-          <w:kern w:val="0"/>
-          <w:sz w:val="20"/>
-          <w:szCs w:val="20"/>
-          <w:lang w:val="en-US" w:eastAsia="fr-FR"/>
-          <w14:ligatures w14:val="none"/>
-        </w:rPr>
-        <w:t>__ = 'activities'</w:t>
+    </w:p>
+    <w:p>
+      <w:pPr>
+        <w:spacing w:before="100" w:beforeAutospacing="1" w:after="100" w:afterAutospacing="1" w:line="240" w:lineRule="auto"/>
+        <w:rPr>
+          <w:rFonts w:ascii="Times New Roman" w:eastAsia="Times New Roman" w:hAnsi="Times New Roman" w:cs="Times New Roman"/>
+          <w:kern w:val="0"/>
+          <w:lang w:eastAsia="fr-FR"/>
+          <w14:ligatures w14:val="none"/>
+        </w:rPr>
+      </w:pPr>
+      <w:r>
+        <w:rPr>
+          <w:rFonts w:ascii="Times New Roman" w:eastAsia="Times New Roman" w:hAnsi="Times New Roman" w:cs="Times New Roman"/>
+          <w:b/>
+          <w:bCs/>
+          <w:kern w:val="0"/>
+          <w:lang w:eastAsia="fr-FR"/>
+          <w14:ligatures w14:val="none"/>
+        </w:rPr>
+        <w:t>3.2 Installation des dépendances</w:t>
+      </w:r>
+      <w:r>
+        <w:rPr>
+          <w:rFonts w:ascii="Times New Roman" w:eastAsia="Times New Roman" w:hAnsi="Times New Roman" w:cs="Times New Roman"/>
+          <w:kern w:val="0"/>
+          <w:lang w:eastAsia="fr-FR"/>
+          <w14:ligatures w14:val="none"/>
+        </w:rPr>
+        <w:br/>
+        <w:t>À la racine du projet :</w:t>
       </w:r>
     </w:p>
     <w:p>
@@ -2554,21 +2557,10 @@
           <w:kern w:val="0"/>
           <w:sz w:val="20"/>
           <w:szCs w:val="20"/>
-          <w:lang w:val="en-US" w:eastAsia="fr-FR"/>
-          <w14:ligatures w14:val="none"/>
-        </w:rPr>
-      </w:pPr>
-      <w:r>
-        <w:rPr>
-          <w:rFonts w:ascii="Courier New" w:eastAsia="Times New Roman" w:hAnsi="Courier New" w:cs="Courier New"/>
-          <w:kern w:val="0"/>
-          <w:sz w:val="20"/>
-          <w:szCs w:val="20"/>
-          <w:lang w:val="en-US" w:eastAsia="fr-FR"/>
-          <w14:ligatures w14:val="none"/>
-        </w:rPr>
-        <w:t xml:space="preserve">    id = </w:t>
-      </w:r>
+          <w:lang w:eastAsia="fr-FR"/>
+          <w14:ligatures w14:val="none"/>
+        </w:rPr>
+      </w:pPr>
       <w:proofErr w:type="spellStart"/>
       <w:r>
         <w:rPr>
@@ -2576,10 +2568,10 @@
           <w:kern w:val="0"/>
           <w:sz w:val="20"/>
           <w:szCs w:val="20"/>
-          <w:lang w:val="en-US" w:eastAsia="fr-FR"/>
-          <w14:ligatures w14:val="none"/>
-        </w:rPr>
-        <w:t>db.Column</w:t>
+          <w:lang w:eastAsia="fr-FR"/>
+          <w14:ligatures w14:val="none"/>
+        </w:rPr>
+        <w:t>pip</w:t>
       </w:r>
       <w:proofErr w:type="spellEnd"/>
       <w:r>
@@ -2588,10 +2580,10 @@
           <w:kern w:val="0"/>
           <w:sz w:val="20"/>
           <w:szCs w:val="20"/>
-          <w:lang w:val="en-US" w:eastAsia="fr-FR"/>
-          <w14:ligatures w14:val="none"/>
-        </w:rPr>
-        <w:t>(</w:t>
+          <w:lang w:eastAsia="fr-FR"/>
+          <w14:ligatures w14:val="none"/>
+        </w:rPr>
+        <w:t xml:space="preserve"> </w:t>
       </w:r>
       <w:proofErr w:type="spellStart"/>
       <w:r>
@@ -2600,10 +2592,10 @@
           <w:kern w:val="0"/>
           <w:sz w:val="20"/>
           <w:szCs w:val="20"/>
-          <w:lang w:val="en-US" w:eastAsia="fr-FR"/>
-          <w14:ligatures w14:val="none"/>
-        </w:rPr>
-        <w:t>db.Integer</w:t>
+          <w:lang w:eastAsia="fr-FR"/>
+          <w14:ligatures w14:val="none"/>
+        </w:rPr>
+        <w:t>install</w:t>
       </w:r>
       <w:proofErr w:type="spellEnd"/>
       <w:r>
@@ -2612,34 +2604,89 @@
           <w:kern w:val="0"/>
           <w:sz w:val="20"/>
           <w:szCs w:val="20"/>
-          <w:lang w:val="en-US" w:eastAsia="fr-FR"/>
-          <w14:ligatures w14:val="none"/>
-        </w:rPr>
-        <w:t xml:space="preserve">, </w:t>
-      </w:r>
-      <w:proofErr w:type="spellStart"/>
-      <w:r>
-        <w:rPr>
-          <w:rFonts w:ascii="Courier New" w:eastAsia="Times New Roman" w:hAnsi="Courier New" w:cs="Courier New"/>
-          <w:kern w:val="0"/>
-          <w:sz w:val="20"/>
-          <w:szCs w:val="20"/>
-          <w:lang w:val="en-US" w:eastAsia="fr-FR"/>
-          <w14:ligatures w14:val="none"/>
-        </w:rPr>
-        <w:t>primary_key</w:t>
-      </w:r>
-      <w:proofErr w:type="spellEnd"/>
-      <w:r>
-        <w:rPr>
-          <w:rFonts w:ascii="Courier New" w:eastAsia="Times New Roman" w:hAnsi="Courier New" w:cs="Courier New"/>
-          <w:kern w:val="0"/>
-          <w:sz w:val="20"/>
-          <w:szCs w:val="20"/>
-          <w:lang w:val="en-US" w:eastAsia="fr-FR"/>
-          <w14:ligatures w14:val="none"/>
-        </w:rPr>
-        <w:t>=True)</w:t>
+          <w:lang w:eastAsia="fr-FR"/>
+          <w14:ligatures w14:val="none"/>
+        </w:rPr>
+        <w:t xml:space="preserve"> -r requirements.txt</w:t>
+      </w:r>
+    </w:p>
+    <w:p>
+      <w:pPr>
+        <w:spacing w:after="0" w:line="240" w:lineRule="auto"/>
+        <w:rPr>
+          <w:rFonts w:ascii="Times New Roman" w:eastAsia="Times New Roman" w:hAnsi="Times New Roman" w:cs="Times New Roman"/>
+          <w:kern w:val="0"/>
+          <w:lang w:eastAsia="fr-FR"/>
+          <w14:ligatures w14:val="none"/>
+        </w:rPr>
+      </w:pPr>
+      <w:r>
+        <w:rPr>
+          <w:rFonts w:ascii="Times New Roman" w:eastAsia="Times New Roman" w:hAnsi="Times New Roman" w:cs="Times New Roman"/>
+          <w:kern w:val="0"/>
+          <w:lang w:eastAsia="fr-FR"/>
+          <w14:ligatures w14:val="none"/>
+        </w:rPr>
+        <w:pict w14:anchorId="077A347B">
+          <v:rect id="_x0000_i1027" style="width:0;height:1.5pt" o:hralign="center" o:hrstd="t" o:hr="t" fillcolor="#a0a0a0" stroked="f"/>
+        </w:pict>
+      </w:r>
+    </w:p>
+    <w:p>
+      <w:pPr>
+        <w:spacing w:before="100" w:beforeAutospacing="1" w:after="100" w:afterAutospacing="1" w:line="240" w:lineRule="auto"/>
+        <w:rPr>
+          <w:rFonts w:ascii="Times New Roman" w:eastAsia="Times New Roman" w:hAnsi="Times New Roman" w:cs="Times New Roman"/>
+          <w:kern w:val="0"/>
+          <w:lang w:eastAsia="fr-FR"/>
+          <w14:ligatures w14:val="none"/>
+        </w:rPr>
+      </w:pPr>
+      <w:r>
+        <w:rPr>
+          <w:rFonts w:ascii="Times New Roman" w:eastAsia="Times New Roman" w:hAnsi="Times New Roman" w:cs="Times New Roman"/>
+          <w:b/>
+          <w:bCs/>
+          <w:kern w:val="0"/>
+          <w:lang w:eastAsia="fr-FR"/>
+          <w14:ligatures w14:val="none"/>
+        </w:rPr>
+        <w:t>4. Configuration de l’Application</w:t>
+      </w:r>
+    </w:p>
+    <w:p>
+      <w:pPr>
+        <w:spacing w:before="100" w:beforeAutospacing="1" w:after="100" w:afterAutospacing="1" w:line="240" w:lineRule="auto"/>
+        <w:rPr>
+          <w:rFonts w:ascii="Times New Roman" w:eastAsia="Times New Roman" w:hAnsi="Times New Roman" w:cs="Times New Roman"/>
+          <w:kern w:val="0"/>
+          <w:lang w:eastAsia="fr-FR"/>
+          <w14:ligatures w14:val="none"/>
+        </w:rPr>
+      </w:pPr>
+      <w:r>
+        <w:rPr>
+          <w:rFonts w:ascii="Times New Roman" w:eastAsia="Times New Roman" w:hAnsi="Times New Roman" w:cs="Times New Roman"/>
+          <w:b/>
+          <w:bCs/>
+          <w:kern w:val="0"/>
+          <w:lang w:eastAsia="fr-FR"/>
+          <w14:ligatures w14:val="none"/>
+        </w:rPr>
+        <w:t xml:space="preserve">4.1 </w:t>
+      </w:r>
+      <w:r>
+        <w:rPr>
+          <w:rFonts w:ascii="Courier New" w:eastAsia="Times New Roman" w:hAnsi="Courier New" w:cs="Courier New"/>
+          <w:b/>
+          <w:bCs/>
+          <w:kern w:val="0"/>
+          <w:sz w:val="20"/>
+          <w:szCs w:val="20"/>
+          <w:lang w:eastAsia="fr-FR"/>
+          <w14:ligatures w14:val="none"/>
+        </w:rPr>
+        <w:t>extensions.py</w:t>
       </w:r>
     </w:p>
     <w:p>
@@ -2668,20 +2715,20 @@
           <w:kern w:val="0"/>
           <w:sz w:val="20"/>
           <w:szCs w:val="20"/>
-          <w:lang w:val="en-US" w:eastAsia="fr-FR"/>
-          <w14:ligatures w14:val="none"/>
-        </w:rPr>
-      </w:pPr>
-      <w:r>
-        <w:rPr>
-          <w:rFonts w:ascii="Courier New" w:eastAsia="Times New Roman" w:hAnsi="Courier New" w:cs="Courier New"/>
-          <w:kern w:val="0"/>
-          <w:sz w:val="20"/>
-          <w:szCs w:val="20"/>
-          <w:lang w:val="en-US" w:eastAsia="fr-FR"/>
-          <w14:ligatures w14:val="none"/>
-        </w:rPr>
-        <w:t xml:space="preserve">    name = </w:t>
+          <w:lang w:eastAsia="fr-FR"/>
+          <w14:ligatures w14:val="none"/>
+        </w:rPr>
+      </w:pPr>
+      <w:r>
+        <w:rPr>
+          <w:rFonts w:ascii="Courier New" w:eastAsia="Times New Roman" w:hAnsi="Courier New" w:cs="Courier New"/>
+          <w:kern w:val="0"/>
+          <w:sz w:val="20"/>
+          <w:szCs w:val="20"/>
+          <w:lang w:eastAsia="fr-FR"/>
+          <w14:ligatures w14:val="none"/>
+        </w:rPr>
+        <w:t xml:space="preserve">from </w:t>
       </w:r>
       <w:proofErr w:type="spellStart"/>
       <w:r>
@@ -2690,10 +2737,10 @@
           <w:kern w:val="0"/>
           <w:sz w:val="20"/>
           <w:szCs w:val="20"/>
-          <w:lang w:val="en-US" w:eastAsia="fr-FR"/>
-          <w14:ligatures w14:val="none"/>
-        </w:rPr>
-        <w:t>db.Column</w:t>
+          <w:lang w:eastAsia="fr-FR"/>
+          <w14:ligatures w14:val="none"/>
+        </w:rPr>
+        <w:t>flask_sqlalchemy</w:t>
       </w:r>
       <w:proofErr w:type="spellEnd"/>
       <w:r>
@@ -2702,69 +2749,10 @@
           <w:kern w:val="0"/>
           <w:sz w:val="20"/>
           <w:szCs w:val="20"/>
-          <w:lang w:val="en-US" w:eastAsia="fr-FR"/>
-          <w14:ligatures w14:val="none"/>
-        </w:rPr>
-        <w:t>(</w:t>
-      </w:r>
-      <w:proofErr w:type="spellStart"/>
-      <w:r>
-        <w:rPr>
-          <w:rFonts w:ascii="Courier New" w:eastAsia="Times New Roman" w:hAnsi="Courier New" w:cs="Courier New"/>
-          <w:kern w:val="0"/>
-          <w:sz w:val="20"/>
-          <w:szCs w:val="20"/>
-          <w:lang w:val="en-US" w:eastAsia="fr-FR"/>
-          <w14:ligatures w14:val="none"/>
-        </w:rPr>
-        <w:t>db.String</w:t>
-      </w:r>
-      <w:proofErr w:type="spellEnd"/>
-      <w:r>
-        <w:rPr>
-          <w:rFonts w:ascii="Courier New" w:eastAsia="Times New Roman" w:hAnsi="Courier New" w:cs="Courier New"/>
-          <w:kern w:val="0"/>
-          <w:sz w:val="20"/>
-          <w:szCs w:val="20"/>
-          <w:lang w:val="en-US" w:eastAsia="fr-FR"/>
-          <w14:ligatures w14:val="none"/>
-        </w:rPr>
-        <w:t>(100), nullable=False)</w:t>
-      </w:r>
-    </w:p>
-    <w:p>
-      <w:pPr>
-        <w:spacing w:before="100" w:beforeAutospacing="1" w:after="100" w:afterAutospacing="1" w:line="240" w:lineRule="auto"/>
-        <w:rPr>
-          <w:rFonts w:ascii="Times New Roman" w:eastAsia="Times New Roman" w:hAnsi="Times New Roman" w:cs="Times New Roman"/>
-          <w:kern w:val="0"/>
-          <w:lang w:val="en-US" w:eastAsia="fr-FR"/>
-          <w14:ligatures w14:val="none"/>
-        </w:rPr>
-      </w:pPr>
-      <w:r>
-        <w:rPr>
-          <w:rFonts w:ascii="Times New Roman" w:eastAsia="Times New Roman" w:hAnsi="Times New Roman" w:cs="Times New Roman"/>
-          <w:b/>
-          <w:bCs/>
-          <w:kern w:val="0"/>
-          <w:lang w:val="en-US" w:eastAsia="fr-FR"/>
-          <w14:ligatures w14:val="none"/>
-        </w:rPr>
-        <w:t xml:space="preserve">4.3 </w:t>
-      </w:r>
-      <w:r>
-        <w:rPr>
-          <w:rFonts w:ascii="Courier New" w:eastAsia="Times New Roman" w:hAnsi="Courier New" w:cs="Courier New"/>
-          <w:b/>
-          <w:bCs/>
-          <w:kern w:val="0"/>
-          <w:sz w:val="20"/>
-          <w:szCs w:val="20"/>
-          <w:lang w:val="en-US" w:eastAsia="fr-FR"/>
-          <w14:ligatures w14:val="none"/>
-        </w:rPr>
-        <w:t>routes/activities.py</w:t>
+          <w:lang w:eastAsia="fr-FR"/>
+          <w14:ligatures w14:val="none"/>
+        </w:rPr>
+        <w:t xml:space="preserve"> import SQLAlchemy</w:t>
       </w:r>
     </w:p>
     <w:p>
@@ -2797,17 +2785,6 @@
           <w14:ligatures w14:val="none"/>
         </w:rPr>
       </w:pPr>
-      <w:r>
-        <w:rPr>
-          <w:rFonts w:ascii="Courier New" w:eastAsia="Times New Roman" w:hAnsi="Courier New" w:cs="Courier New"/>
-          <w:kern w:val="0"/>
-          <w:sz w:val="20"/>
-          <w:szCs w:val="20"/>
-          <w:lang w:val="en-US" w:eastAsia="fr-FR"/>
-          <w14:ligatures w14:val="none"/>
-        </w:rPr>
-        <w:t xml:space="preserve">from flask import Blueprint, </w:t>
-      </w:r>
       <w:proofErr w:type="spellStart"/>
       <w:r>
         <w:rPr>
@@ -2818,7 +2795,7 @@
           <w:lang w:val="en-US" w:eastAsia="fr-FR"/>
           <w14:ligatures w14:val="none"/>
         </w:rPr>
-        <w:t>jsonify</w:t>
+        <w:t>db</w:t>
       </w:r>
       <w:proofErr w:type="spellEnd"/>
       <w:r>
@@ -2830,7 +2807,66 @@
           <w:lang w:val="en-US" w:eastAsia="fr-FR"/>
           <w14:ligatures w14:val="none"/>
         </w:rPr>
-        <w:t>, request</w:t>
+        <w:t xml:space="preserve"> = </w:t>
+      </w:r>
+      <w:proofErr w:type="spellStart"/>
+      <w:r>
+        <w:rPr>
+          <w:rFonts w:ascii="Courier New" w:eastAsia="Times New Roman" w:hAnsi="Courier New" w:cs="Courier New"/>
+          <w:kern w:val="0"/>
+          <w:sz w:val="20"/>
+          <w:szCs w:val="20"/>
+          <w:lang w:val="en-US" w:eastAsia="fr-FR"/>
+          <w14:ligatures w14:val="none"/>
+        </w:rPr>
+        <w:t>SQLAlchemy</w:t>
+      </w:r>
+      <w:proofErr w:type="spellEnd"/>
+      <w:r>
+        <w:rPr>
+          <w:rFonts w:ascii="Courier New" w:eastAsia="Times New Roman" w:hAnsi="Courier New" w:cs="Courier New"/>
+          <w:kern w:val="0"/>
+          <w:sz w:val="20"/>
+          <w:szCs w:val="20"/>
+          <w:lang w:val="en-US" w:eastAsia="fr-FR"/>
+          <w14:ligatures w14:val="none"/>
+        </w:rPr>
+        <w:t>()</w:t>
+      </w:r>
+    </w:p>
+    <w:p>
+      <w:pPr>
+        <w:spacing w:before="100" w:beforeAutospacing="1" w:after="100" w:afterAutospacing="1" w:line="240" w:lineRule="auto"/>
+        <w:rPr>
+          <w:rFonts w:ascii="Times New Roman" w:eastAsia="Times New Roman" w:hAnsi="Times New Roman" w:cs="Times New Roman"/>
+          <w:kern w:val="0"/>
+          <w:lang w:val="en-US" w:eastAsia="fr-FR"/>
+          <w14:ligatures w14:val="none"/>
+        </w:rPr>
+      </w:pPr>
+      <w:r>
+        <w:rPr>
+          <w:rFonts w:ascii="Times New Roman" w:eastAsia="Times New Roman" w:hAnsi="Times New Roman" w:cs="Times New Roman"/>
+          <w:b/>
+          <w:bCs/>
+          <w:kern w:val="0"/>
+          <w:lang w:val="en-US" w:eastAsia="fr-FR"/>
+          <w14:ligatures w14:val="none"/>
+        </w:rPr>
+        <w:t xml:space="preserve">4.2 </w:t>
+      </w:r>
+      <w:r>
+        <w:rPr>
+          <w:rFonts w:ascii="Courier New" w:eastAsia="Times New Roman" w:hAnsi="Courier New" w:cs="Courier New"/>
+          <w:b/>
+          <w:bCs/>
+          <w:kern w:val="0"/>
+          <w:sz w:val="20"/>
+          <w:szCs w:val="20"/>
+          <w:lang w:val="en-US" w:eastAsia="fr-FR"/>
+          <w14:ligatures w14:val="none"/>
+        </w:rPr>
+        <w:t>models/models.py</w:t>
       </w:r>
     </w:p>
     <w:p>
@@ -2918,41 +2954,6 @@
           <w14:ligatures w14:val="none"/>
         </w:rPr>
       </w:pPr>
-      <w:r>
-        <w:rPr>
-          <w:rFonts w:ascii="Courier New" w:eastAsia="Times New Roman" w:hAnsi="Courier New" w:cs="Courier New"/>
-          <w:kern w:val="0"/>
-          <w:sz w:val="20"/>
-          <w:szCs w:val="20"/>
-          <w:lang w:val="en-US" w:eastAsia="fr-FR"/>
-          <w14:ligatures w14:val="none"/>
-        </w:rPr>
-        <w:t xml:space="preserve">from </w:t>
-      </w:r>
-      <w:proofErr w:type="spellStart"/>
-      <w:r>
-        <w:rPr>
-          <w:rFonts w:ascii="Courier New" w:eastAsia="Times New Roman" w:hAnsi="Courier New" w:cs="Courier New"/>
-          <w:kern w:val="0"/>
-          <w:sz w:val="20"/>
-          <w:szCs w:val="20"/>
-          <w:lang w:val="en-US" w:eastAsia="fr-FR"/>
-          <w14:ligatures w14:val="none"/>
-        </w:rPr>
-        <w:t>models.models</w:t>
-      </w:r>
-      <w:proofErr w:type="spellEnd"/>
-      <w:r>
-        <w:rPr>
-          <w:rFonts w:ascii="Courier New" w:eastAsia="Times New Roman" w:hAnsi="Courier New" w:cs="Courier New"/>
-          <w:kern w:val="0"/>
-          <w:sz w:val="20"/>
-          <w:szCs w:val="20"/>
-          <w:lang w:val="en-US" w:eastAsia="fr-FR"/>
-          <w14:ligatures w14:val="none"/>
-        </w:rPr>
-        <w:t xml:space="preserve"> import Activity</w:t>
-      </w:r>
     </w:p>
     <w:p>
       <w:pPr>
@@ -2984,6 +2985,41 @@
           <w14:ligatures w14:val="none"/>
         </w:rPr>
       </w:pPr>
+      <w:r>
+        <w:rPr>
+          <w:rFonts w:ascii="Courier New" w:eastAsia="Times New Roman" w:hAnsi="Courier New" w:cs="Courier New"/>
+          <w:kern w:val="0"/>
+          <w:sz w:val="20"/>
+          <w:szCs w:val="20"/>
+          <w:lang w:val="en-US" w:eastAsia="fr-FR"/>
+          <w14:ligatures w14:val="none"/>
+        </w:rPr>
+        <w:t>class Activity(</w:t>
+      </w:r>
+      <w:proofErr w:type="spellStart"/>
+      <w:r>
+        <w:rPr>
+          <w:rFonts w:ascii="Courier New" w:eastAsia="Times New Roman" w:hAnsi="Courier New" w:cs="Courier New"/>
+          <w:kern w:val="0"/>
+          <w:sz w:val="20"/>
+          <w:szCs w:val="20"/>
+          <w:lang w:val="en-US" w:eastAsia="fr-FR"/>
+          <w14:ligatures w14:val="none"/>
+        </w:rPr>
+        <w:t>db.Model</w:t>
+      </w:r>
+      <w:proofErr w:type="spellEnd"/>
+      <w:r>
+        <w:rPr>
+          <w:rFonts w:ascii="Courier New" w:eastAsia="Times New Roman" w:hAnsi="Courier New" w:cs="Courier New"/>
+          <w:kern w:val="0"/>
+          <w:sz w:val="20"/>
+          <w:szCs w:val="20"/>
+          <w:lang w:val="en-US" w:eastAsia="fr-FR"/>
+          <w14:ligatures w14:val="none"/>
+        </w:rPr>
+        <w:t>):</w:t>
+      </w:r>
     </w:p>
     <w:p>
       <w:pPr>
@@ -3015,6 +3051,17 @@
           <w14:ligatures w14:val="none"/>
         </w:rPr>
       </w:pPr>
+      <w:r>
+        <w:rPr>
+          <w:rFonts w:ascii="Courier New" w:eastAsia="Times New Roman" w:hAnsi="Courier New" w:cs="Courier New"/>
+          <w:kern w:val="0"/>
+          <w:sz w:val="20"/>
+          <w:szCs w:val="20"/>
+          <w:lang w:val="en-US" w:eastAsia="fr-FR"/>
+          <w14:ligatures w14:val="none"/>
+        </w:rPr>
+        <w:t xml:space="preserve">    __</w:t>
+      </w:r>
       <w:proofErr w:type="spellStart"/>
       <w:r>
         <w:rPr>
@@ -3025,7 +3072,7 @@
           <w:lang w:val="en-US" w:eastAsia="fr-FR"/>
           <w14:ligatures w14:val="none"/>
         </w:rPr>
-        <w:t>activities_bp</w:t>
+        <w:t>tablename</w:t>
       </w:r>
       <w:proofErr w:type="spellEnd"/>
       <w:r>
@@ -3037,7 +3084,7 @@
           <w:lang w:val="en-US" w:eastAsia="fr-FR"/>
           <w14:ligatures w14:val="none"/>
         </w:rPr>
-        <w:t xml:space="preserve"> = Blueprint('activities', __name__)</w:t>
+        <w:t>__ = 'activities'</w:t>
       </w:r>
     </w:p>
     <w:p>
@@ -3070,6 +3117,89 @@
           <w14:ligatures w14:val="none"/>
         </w:rPr>
       </w:pPr>
+      <w:r>
+        <w:rPr>
+          <w:rFonts w:ascii="Courier New" w:eastAsia="Times New Roman" w:hAnsi="Courier New" w:cs="Courier New"/>
+          <w:kern w:val="0"/>
+          <w:sz w:val="20"/>
+          <w:szCs w:val="20"/>
+          <w:lang w:val="en-US" w:eastAsia="fr-FR"/>
+          <w14:ligatures w14:val="none"/>
+        </w:rPr>
+        <w:t xml:space="preserve">    id = </w:t>
+      </w:r>
+      <w:proofErr w:type="spellStart"/>
+      <w:r>
+        <w:rPr>
+          <w:rFonts w:ascii="Courier New" w:eastAsia="Times New Roman" w:hAnsi="Courier New" w:cs="Courier New"/>
+          <w:kern w:val="0"/>
+          <w:sz w:val="20"/>
+          <w:szCs w:val="20"/>
+          <w:lang w:val="en-US" w:eastAsia="fr-FR"/>
+          <w14:ligatures w14:val="none"/>
+        </w:rPr>
+        <w:t>db.Column</w:t>
+      </w:r>
+      <w:proofErr w:type="spellEnd"/>
+      <w:r>
+        <w:rPr>
+          <w:rFonts w:ascii="Courier New" w:eastAsia="Times New Roman" w:hAnsi="Courier New" w:cs="Courier New"/>
+          <w:kern w:val="0"/>
+          <w:sz w:val="20"/>
+          <w:szCs w:val="20"/>
+          <w:lang w:val="en-US" w:eastAsia="fr-FR"/>
+          <w14:ligatures w14:val="none"/>
+        </w:rPr>
+        <w:t>(</w:t>
+      </w:r>
+      <w:proofErr w:type="spellStart"/>
+      <w:r>
+        <w:rPr>
+          <w:rFonts w:ascii="Courier New" w:eastAsia="Times New Roman" w:hAnsi="Courier New" w:cs="Courier New"/>
+          <w:kern w:val="0"/>
+          <w:sz w:val="20"/>
+          <w:szCs w:val="20"/>
+          <w:lang w:val="en-US" w:eastAsia="fr-FR"/>
+          <w14:ligatures w14:val="none"/>
+        </w:rPr>
+        <w:t>db.Integer</w:t>
+      </w:r>
+      <w:proofErr w:type="spellEnd"/>
+      <w:r>
+        <w:rPr>
+          <w:rFonts w:ascii="Courier New" w:eastAsia="Times New Roman" w:hAnsi="Courier New" w:cs="Courier New"/>
+          <w:kern w:val="0"/>
+          <w:sz w:val="20"/>
+          <w:szCs w:val="20"/>
+          <w:lang w:val="en-US" w:eastAsia="fr-FR"/>
+          <w14:ligatures w14:val="none"/>
+        </w:rPr>
+        <w:t xml:space="preserve">, </w:t>
+      </w:r>
+      <w:proofErr w:type="spellStart"/>
+      <w:r>
+        <w:rPr>
+          <w:rFonts w:ascii="Courier New" w:eastAsia="Times New Roman" w:hAnsi="Courier New" w:cs="Courier New"/>
+          <w:kern w:val="0"/>
+          <w:sz w:val="20"/>
+          <w:szCs w:val="20"/>
+          <w:lang w:val="en-US" w:eastAsia="fr-FR"/>
+          <w14:ligatures w14:val="none"/>
+        </w:rPr>
+        <w:t>primary_key</w:t>
+      </w:r>
+      <w:proofErr w:type="spellEnd"/>
+      <w:r>
+        <w:rPr>
+          <w:rFonts w:ascii="Courier New" w:eastAsia="Times New Roman" w:hAnsi="Courier New" w:cs="Courier New"/>
+          <w:kern w:val="0"/>
+          <w:sz w:val="20"/>
+          <w:szCs w:val="20"/>
+          <w:lang w:val="en-US" w:eastAsia="fr-FR"/>
+          <w14:ligatures w14:val="none"/>
+        </w:rPr>
+        <w:t>=True)</w:t>
+      </w:r>
     </w:p>
     <w:p>
       <w:pPr>
@@ -3110,7 +3240,90 @@
           <w:lang w:val="en-US" w:eastAsia="fr-FR"/>
           <w14:ligatures w14:val="none"/>
         </w:rPr>
-        <w:t>@activities_bp.route('/activities', methods=['GET'])</w:t>
+        <w:t xml:space="preserve">    name = </w:t>
+      </w:r>
+      <w:proofErr w:type="spellStart"/>
+      <w:r>
+        <w:rPr>
+          <w:rFonts w:ascii="Courier New" w:eastAsia="Times New Roman" w:hAnsi="Courier New" w:cs="Courier New"/>
+          <w:kern w:val="0"/>
+          <w:sz w:val="20"/>
+          <w:szCs w:val="20"/>
+          <w:lang w:val="en-US" w:eastAsia="fr-FR"/>
+          <w14:ligatures w14:val="none"/>
+        </w:rPr>
+        <w:t>db.Column</w:t>
+      </w:r>
+      <w:proofErr w:type="spellEnd"/>
+      <w:r>
+        <w:rPr>
+          <w:rFonts w:ascii="Courier New" w:eastAsia="Times New Roman" w:hAnsi="Courier New" w:cs="Courier New"/>
+          <w:kern w:val="0"/>
+          <w:sz w:val="20"/>
+          <w:szCs w:val="20"/>
+          <w:lang w:val="en-US" w:eastAsia="fr-FR"/>
+          <w14:ligatures w14:val="none"/>
+        </w:rPr>
+        <w:t>(</w:t>
+      </w:r>
+      <w:proofErr w:type="spellStart"/>
+      <w:r>
+        <w:rPr>
+          <w:rFonts w:ascii="Courier New" w:eastAsia="Times New Roman" w:hAnsi="Courier New" w:cs="Courier New"/>
+          <w:kern w:val="0"/>
+          <w:sz w:val="20"/>
+          <w:szCs w:val="20"/>
+          <w:lang w:val="en-US" w:eastAsia="fr-FR"/>
+          <w14:ligatures w14:val="none"/>
+        </w:rPr>
+        <w:t>db.String</w:t>
+      </w:r>
+      <w:proofErr w:type="spellEnd"/>
+      <w:r>
+        <w:rPr>
+          <w:rFonts w:ascii="Courier New" w:eastAsia="Times New Roman" w:hAnsi="Courier New" w:cs="Courier New"/>
+          <w:kern w:val="0"/>
+          <w:sz w:val="20"/>
+          <w:szCs w:val="20"/>
+          <w:lang w:val="en-US" w:eastAsia="fr-FR"/>
+          <w14:ligatures w14:val="none"/>
+        </w:rPr>
+        <w:t>(100), nullable=False)</w:t>
+      </w:r>
+    </w:p>
+    <w:p>
+      <w:pPr>
+        <w:spacing w:before="100" w:beforeAutospacing="1" w:after="100" w:afterAutospacing="1" w:line="240" w:lineRule="auto"/>
+        <w:rPr>
+          <w:rFonts w:ascii="Times New Roman" w:eastAsia="Times New Roman" w:hAnsi="Times New Roman" w:cs="Times New Roman"/>
+          <w:kern w:val="0"/>
+          <w:lang w:val="en-US" w:eastAsia="fr-FR"/>
+          <w14:ligatures w14:val="none"/>
+        </w:rPr>
+      </w:pPr>
+      <w:r>
+        <w:rPr>
+          <w:rFonts w:ascii="Times New Roman" w:eastAsia="Times New Roman" w:hAnsi="Times New Roman" w:cs="Times New Roman"/>
+          <w:b/>
+          <w:bCs/>
+          <w:kern w:val="0"/>
+          <w:lang w:val="en-US" w:eastAsia="fr-FR"/>
+          <w14:ligatures w14:val="none"/>
+        </w:rPr>
+        <w:t xml:space="preserve">4.3 </w:t>
+      </w:r>
+      <w:r>
+        <w:rPr>
+          <w:rFonts w:ascii="Courier New" w:eastAsia="Times New Roman" w:hAnsi="Courier New" w:cs="Courier New"/>
+          <w:b/>
+          <w:bCs/>
+          <w:kern w:val="0"/>
+          <w:sz w:val="20"/>
+          <w:szCs w:val="20"/>
+          <w:lang w:val="en-US" w:eastAsia="fr-FR"/>
+          <w14:ligatures w14:val="none"/>
+        </w:rPr>
+        <w:t>routes/activities.py</w:t>
       </w:r>
     </w:p>
     <w:p>
@@ -3152,7 +3365,7 @@
           <w:lang w:val="en-US" w:eastAsia="fr-FR"/>
           <w14:ligatures w14:val="none"/>
         </w:rPr>
-        <w:t xml:space="preserve">def </w:t>
+        <w:t xml:space="preserve">from flask import Blueprint, </w:t>
       </w:r>
       <w:proofErr w:type="spellStart"/>
       <w:r>
@@ -3164,7 +3377,7 @@
           <w:lang w:val="en-US" w:eastAsia="fr-FR"/>
           <w14:ligatures w14:val="none"/>
         </w:rPr>
-        <w:t>get_activities</w:t>
+        <w:t>jsonify</w:t>
       </w:r>
       <w:proofErr w:type="spellEnd"/>
       <w:r>
@@ -3176,7 +3389,7 @@
           <w:lang w:val="en-US" w:eastAsia="fr-FR"/>
           <w14:ligatures w14:val="none"/>
         </w:rPr>
-        <w:t>():</w:t>
+        <w:t>, request</w:t>
       </w:r>
     </w:p>
     <w:p>
@@ -3218,7 +3431,7 @@
           <w:lang w:val="en-US" w:eastAsia="fr-FR"/>
           <w14:ligatures w14:val="none"/>
         </w:rPr>
-        <w:t xml:space="preserve">    activities = </w:t>
+        <w:t xml:space="preserve">from extensions import </w:t>
       </w:r>
       <w:proofErr w:type="spellStart"/>
       <w:r>
@@ -3230,20 +3443,9 @@
           <w:lang w:val="en-US" w:eastAsia="fr-FR"/>
           <w14:ligatures w14:val="none"/>
         </w:rPr>
-        <w:t>Activity.query.all</w:t>
+        <w:t>db</w:t>
       </w:r>
       <w:proofErr w:type="spellEnd"/>
-      <w:r>
-        <w:rPr>
-          <w:rFonts w:ascii="Courier New" w:eastAsia="Times New Roman" w:hAnsi="Courier New" w:cs="Courier New"/>
-          <w:kern w:val="0"/>
-          <w:sz w:val="20"/>
-          <w:szCs w:val="20"/>
-          <w:lang w:val="en-US" w:eastAsia="fr-FR"/>
-          <w14:ligatures w14:val="none"/>
-        </w:rPr>
-        <w:t>()</w:t>
-      </w:r>
     </w:p>
     <w:p>
       <w:pPr>
@@ -3284,7 +3486,7 @@
           <w:lang w:val="en-US" w:eastAsia="fr-FR"/>
           <w14:ligatures w14:val="none"/>
         </w:rPr>
-        <w:t xml:space="preserve">    return </w:t>
+        <w:t xml:space="preserve">from </w:t>
       </w:r>
       <w:proofErr w:type="spellStart"/>
       <w:r>
@@ -3296,7 +3498,7 @@
           <w:lang w:val="en-US" w:eastAsia="fr-FR"/>
           <w14:ligatures w14:val="none"/>
         </w:rPr>
-        <w:t>jsonify</w:t>
+        <w:t>models.models</w:t>
       </w:r>
       <w:proofErr w:type="spellEnd"/>
       <w:r>
@@ -3308,7 +3510,7 @@
           <w:lang w:val="en-US" w:eastAsia="fr-FR"/>
           <w14:ligatures w14:val="none"/>
         </w:rPr>
-        <w:t>([{"id": a.id, "name": a.name} for a in activities])</w:t>
+        <w:t xml:space="preserve"> import Activity</w:t>
       </w:r>
     </w:p>
     <w:p>
@@ -3372,16 +3574,29 @@
           <w14:ligatures w14:val="none"/>
         </w:rPr>
       </w:pPr>
-      <w:r>
-        <w:rPr>
-          <w:rFonts w:ascii="Courier New" w:eastAsia="Times New Roman" w:hAnsi="Courier New" w:cs="Courier New"/>
-          <w:kern w:val="0"/>
-          <w:sz w:val="20"/>
-          <w:szCs w:val="20"/>
-          <w:lang w:val="en-US" w:eastAsia="fr-FR"/>
-          <w14:ligatures w14:val="none"/>
-        </w:rPr>
-        <w:t>@activities_bp.route('/activities', methods=['POST'])</w:t>
+      <w:proofErr w:type="spellStart"/>
+      <w:r>
+        <w:rPr>
+          <w:rFonts w:ascii="Courier New" w:eastAsia="Times New Roman" w:hAnsi="Courier New" w:cs="Courier New"/>
+          <w:kern w:val="0"/>
+          <w:sz w:val="20"/>
+          <w:szCs w:val="20"/>
+          <w:lang w:val="en-US" w:eastAsia="fr-FR"/>
+          <w14:ligatures w14:val="none"/>
+        </w:rPr>
+        <w:t>activities_bp</w:t>
+      </w:r>
+      <w:proofErr w:type="spellEnd"/>
+      <w:r>
+        <w:rPr>
+          <w:rFonts w:ascii="Courier New" w:eastAsia="Times New Roman" w:hAnsi="Courier New" w:cs="Courier New"/>
+          <w:kern w:val="0"/>
+          <w:sz w:val="20"/>
+          <w:szCs w:val="20"/>
+          <w:lang w:val="en-US" w:eastAsia="fr-FR"/>
+          <w14:ligatures w14:val="none"/>
+        </w:rPr>
+        <w:t xml:space="preserve"> = Blueprint('activities', __name__)</w:t>
       </w:r>
     </w:p>
     <w:p>
@@ -3414,41 +3629,6 @@
           <w14:ligatures w14:val="none"/>
         </w:rPr>
       </w:pPr>
-      <w:r>
-        <w:rPr>
-          <w:rFonts w:ascii="Courier New" w:eastAsia="Times New Roman" w:hAnsi="Courier New" w:cs="Courier New"/>
-          <w:kern w:val="0"/>
-          <w:sz w:val="20"/>
-          <w:szCs w:val="20"/>
-          <w:lang w:val="en-US" w:eastAsia="fr-FR"/>
-          <w14:ligatures w14:val="none"/>
-        </w:rPr>
-        <w:t xml:space="preserve">def </w:t>
-      </w:r>
-      <w:proofErr w:type="spellStart"/>
-      <w:r>
-        <w:rPr>
-          <w:rFonts w:ascii="Courier New" w:eastAsia="Times New Roman" w:hAnsi="Courier New" w:cs="Courier New"/>
-          <w:kern w:val="0"/>
-          <w:sz w:val="20"/>
-          <w:szCs w:val="20"/>
-          <w:lang w:val="en-US" w:eastAsia="fr-FR"/>
-          <w14:ligatures w14:val="none"/>
-        </w:rPr>
-        <w:t>create_activity</w:t>
-      </w:r>
-      <w:proofErr w:type="spellEnd"/>
-      <w:r>
-        <w:rPr>
-          <w:rFonts w:ascii="Courier New" w:eastAsia="Times New Roman" w:hAnsi="Courier New" w:cs="Courier New"/>
-          <w:kern w:val="0"/>
-          <w:sz w:val="20"/>
-          <w:szCs w:val="20"/>
-          <w:lang w:val="en-US" w:eastAsia="fr-FR"/>
-          <w14:ligatures w14:val="none"/>
-        </w:rPr>
-        <w:t>():</w:t>
-      </w:r>
     </w:p>
     <w:p>
       <w:pPr>
@@ -3489,31 +3669,7 @@
           <w:lang w:val="en-US" w:eastAsia="fr-FR"/>
           <w14:ligatures w14:val="none"/>
         </w:rPr>
-        <w:t xml:space="preserve">    data = </w:t>
-      </w:r>
-      <w:proofErr w:type="spellStart"/>
-      <w:r>
-        <w:rPr>
-          <w:rFonts w:ascii="Courier New" w:eastAsia="Times New Roman" w:hAnsi="Courier New" w:cs="Courier New"/>
-          <w:kern w:val="0"/>
-          <w:sz w:val="20"/>
-          <w:szCs w:val="20"/>
-          <w:lang w:val="en-US" w:eastAsia="fr-FR"/>
-          <w14:ligatures w14:val="none"/>
-        </w:rPr>
-        <w:t>request.get_json</w:t>
-      </w:r>
-      <w:proofErr w:type="spellEnd"/>
-      <w:r>
-        <w:rPr>
-          <w:rFonts w:ascii="Courier New" w:eastAsia="Times New Roman" w:hAnsi="Courier New" w:cs="Courier New"/>
-          <w:kern w:val="0"/>
-          <w:sz w:val="20"/>
-          <w:szCs w:val="20"/>
-          <w:lang w:val="en-US" w:eastAsia="fr-FR"/>
-          <w14:ligatures w14:val="none"/>
-        </w:rPr>
-        <w:t>()</w:t>
+        <w:t>@activities_bp.route('/activities', methods=['GET'])</w:t>
       </w:r>
     </w:p>
     <w:p>
@@ -3555,7 +3711,7 @@
           <w:lang w:val="en-US" w:eastAsia="fr-FR"/>
           <w14:ligatures w14:val="none"/>
         </w:rPr>
-        <w:t xml:space="preserve">    </w:t>
+        <w:t xml:space="preserve">def </w:t>
       </w:r>
       <w:proofErr w:type="spellStart"/>
       <w:r>
@@ -3567,7 +3723,7 @@
           <w:lang w:val="en-US" w:eastAsia="fr-FR"/>
           <w14:ligatures w14:val="none"/>
         </w:rPr>
-        <w:t>new_activity</w:t>
+        <w:t>get_activities</w:t>
       </w:r>
       <w:proofErr w:type="spellEnd"/>
       <w:r>
@@ -3579,7 +3735,7 @@
           <w:lang w:val="en-US" w:eastAsia="fr-FR"/>
           <w14:ligatures w14:val="none"/>
         </w:rPr>
-        <w:t xml:space="preserve"> = Activity(name=data['name'])</w:t>
+        <w:t>():</w:t>
       </w:r>
     </w:p>
     <w:p>
@@ -3621,7 +3777,7 @@
           <w:lang w:val="en-US" w:eastAsia="fr-FR"/>
           <w14:ligatures w14:val="none"/>
         </w:rPr>
-        <w:t xml:space="preserve">    </w:t>
+        <w:t xml:space="preserve">    activities = </w:t>
       </w:r>
       <w:proofErr w:type="spellStart"/>
       <w:r>
@@ -3633,7 +3789,7 @@
           <w:lang w:val="en-US" w:eastAsia="fr-FR"/>
           <w14:ligatures w14:val="none"/>
         </w:rPr>
-        <w:t>db.session.add</w:t>
+        <w:t>Activity.query.all</w:t>
       </w:r>
       <w:proofErr w:type="spellEnd"/>
       <w:r>
@@ -3645,31 +3801,7 @@
           <w:lang w:val="en-US" w:eastAsia="fr-FR"/>
           <w14:ligatures w14:val="none"/>
         </w:rPr>
-        <w:t>(</w:t>
-      </w:r>
-      <w:proofErr w:type="spellStart"/>
-      <w:r>
-        <w:rPr>
-          <w:rFonts w:ascii="Courier New" w:eastAsia="Times New Roman" w:hAnsi="Courier New" w:cs="Courier New"/>
-          <w:kern w:val="0"/>
-          <w:sz w:val="20"/>
-          <w:szCs w:val="20"/>
-          <w:lang w:val="en-US" w:eastAsia="fr-FR"/>
-          <w14:ligatures w14:val="none"/>
-        </w:rPr>
-        <w:t>new_activity</w:t>
-      </w:r>
-      <w:proofErr w:type="spellEnd"/>
-      <w:r>
-        <w:rPr>
-          <w:rFonts w:ascii="Courier New" w:eastAsia="Times New Roman" w:hAnsi="Courier New" w:cs="Courier New"/>
-          <w:kern w:val="0"/>
-          <w:sz w:val="20"/>
-          <w:szCs w:val="20"/>
-          <w:lang w:val="en-US" w:eastAsia="fr-FR"/>
-          <w14:ligatures w14:val="none"/>
-        </w:rPr>
-        <w:t>)</w:t>
+        <w:t>()</w:t>
       </w:r>
     </w:p>
     <w:p>
@@ -3711,7 +3843,7 @@
           <w:lang w:val="en-US" w:eastAsia="fr-FR"/>
           <w14:ligatures w14:val="none"/>
         </w:rPr>
-        <w:t xml:space="preserve">    </w:t>
+        <w:t xml:space="preserve">    return </w:t>
       </w:r>
       <w:proofErr w:type="spellStart"/>
       <w:r>
@@ -3723,7 +3855,7 @@
           <w:lang w:val="en-US" w:eastAsia="fr-FR"/>
           <w14:ligatures w14:val="none"/>
         </w:rPr>
-        <w:t>db.session.commit</w:t>
+        <w:t>jsonify</w:t>
       </w:r>
       <w:proofErr w:type="spellEnd"/>
       <w:r>
@@ -3735,7 +3867,7 @@
           <w:lang w:val="en-US" w:eastAsia="fr-FR"/>
           <w14:ligatures w14:val="none"/>
         </w:rPr>
-        <w:t>()</w:t>
+        <w:t>([{"id": a.id, "name": a.name} for a in activities])</w:t>
       </w:r>
     </w:p>
     <w:p>
@@ -3768,76 +3900,6 @@
           <w14:ligatures w14:val="none"/>
         </w:rPr>
       </w:pPr>
-      <w:r>
-        <w:rPr>
-          <w:rFonts w:ascii="Courier New" w:eastAsia="Times New Roman" w:hAnsi="Courier New" w:cs="Courier New"/>
-          <w:kern w:val="0"/>
-          <w:sz w:val="20"/>
-          <w:szCs w:val="20"/>
-          <w:lang w:val="en-US" w:eastAsia="fr-FR"/>
-          <w14:ligatures w14:val="none"/>
-        </w:rPr>
-        <w:t xml:space="preserve">    return </w:t>
-      </w:r>
-      <w:proofErr w:type="spellStart"/>
-      <w:r>
-        <w:rPr>
-          <w:rFonts w:ascii="Courier New" w:eastAsia="Times New Roman" w:hAnsi="Courier New" w:cs="Courier New"/>
-          <w:kern w:val="0"/>
-          <w:sz w:val="20"/>
-          <w:szCs w:val="20"/>
-          <w:lang w:val="en-US" w:eastAsia="fr-FR"/>
-          <w14:ligatures w14:val="none"/>
-        </w:rPr>
-        <w:t>jsonify</w:t>
-      </w:r>
-      <w:proofErr w:type="spellEnd"/>
-      <w:r>
-        <w:rPr>
-          <w:rFonts w:ascii="Courier New" w:eastAsia="Times New Roman" w:hAnsi="Courier New" w:cs="Courier New"/>
-          <w:kern w:val="0"/>
-          <w:sz w:val="20"/>
-          <w:szCs w:val="20"/>
-          <w:lang w:val="en-US" w:eastAsia="fr-FR"/>
-          <w14:ligatures w14:val="none"/>
-        </w:rPr>
-        <w:t>({"id": new_activity.id, "name": new_activity.name}), 201</w:t>
-      </w:r>
-    </w:p>
-    <w:p>
-      <w:pPr>
-        <w:spacing w:before="100" w:beforeAutospacing="1" w:after="100" w:afterAutospacing="1" w:line="240" w:lineRule="auto"/>
-        <w:rPr>
-          <w:rFonts w:ascii="Times New Roman" w:eastAsia="Times New Roman" w:hAnsi="Times New Roman" w:cs="Times New Roman"/>
-          <w:kern w:val="0"/>
-          <w:lang w:val="en-US" w:eastAsia="fr-FR"/>
-          <w14:ligatures w14:val="none"/>
-        </w:rPr>
-      </w:pPr>
-      <w:r>
-        <w:rPr>
-          <w:rFonts w:ascii="Times New Roman" w:eastAsia="Times New Roman" w:hAnsi="Times New Roman" w:cs="Times New Roman"/>
-          <w:b/>
-          <w:bCs/>
-          <w:kern w:val="0"/>
-          <w:lang w:val="en-US" w:eastAsia="fr-FR"/>
-          <w14:ligatures w14:val="none"/>
-        </w:rPr>
-        <w:t xml:space="preserve">4.4 </w:t>
-      </w:r>
-      <w:r>
-        <w:rPr>
-          <w:rFonts w:ascii="Courier New" w:eastAsia="Times New Roman" w:hAnsi="Courier New" w:cs="Courier New"/>
-          <w:b/>
-          <w:bCs/>
-          <w:kern w:val="0"/>
-          <w:sz w:val="20"/>
-          <w:szCs w:val="20"/>
-          <w:lang w:val="en-US" w:eastAsia="fr-FR"/>
-          <w14:ligatures w14:val="none"/>
-        </w:rPr>
-        <w:t>app.py</w:t>
-      </w:r>
     </w:p>
     <w:p>
       <w:pPr>
@@ -3878,21 +3940,8 @@
           <w:lang w:val="en-US" w:eastAsia="fr-FR"/>
           <w14:ligatures w14:val="none"/>
         </w:rPr>
-        <w:t xml:space="preserve">import </w:t>
-      </w:r>
-      <w:proofErr w:type="spellStart"/>
-      <w:r>
-        <w:rPr>
-          <w:rFonts w:ascii="Courier New" w:eastAsia="Times New Roman" w:hAnsi="Courier New" w:cs="Courier New"/>
-          <w:kern w:val="0"/>
-          <w:sz w:val="20"/>
-          <w:szCs w:val="20"/>
-          <w:lang w:val="en-US" w:eastAsia="fr-FR"/>
-          <w14:ligatures w14:val="none"/>
-        </w:rPr>
-        <w:t>os</w:t>
-      </w:r>
-      <w:proofErr w:type="spellEnd"/>
+        <w:t>@activities_bp.route('/activities', methods=['POST'])</w:t>
+      </w:r>
     </w:p>
     <w:p>
       <w:pPr>
@@ -3933,7 +3982,31 @@
           <w:lang w:val="en-US" w:eastAsia="fr-FR"/>
           <w14:ligatures w14:val="none"/>
         </w:rPr>
-        <w:t>from flask import Flask</w:t>
+        <w:t xml:space="preserve">def </w:t>
+      </w:r>
+      <w:proofErr w:type="spellStart"/>
+      <w:r>
+        <w:rPr>
+          <w:rFonts w:ascii="Courier New" w:eastAsia="Times New Roman" w:hAnsi="Courier New" w:cs="Courier New"/>
+          <w:kern w:val="0"/>
+          <w:sz w:val="20"/>
+          <w:szCs w:val="20"/>
+          <w:lang w:val="en-US" w:eastAsia="fr-FR"/>
+          <w14:ligatures w14:val="none"/>
+        </w:rPr>
+        <w:t>create_activity</w:t>
+      </w:r>
+      <w:proofErr w:type="spellEnd"/>
+      <w:r>
+        <w:rPr>
+          <w:rFonts w:ascii="Courier New" w:eastAsia="Times New Roman" w:hAnsi="Courier New" w:cs="Courier New"/>
+          <w:kern w:val="0"/>
+          <w:sz w:val="20"/>
+          <w:szCs w:val="20"/>
+          <w:lang w:val="en-US" w:eastAsia="fr-FR"/>
+          <w14:ligatures w14:val="none"/>
+        </w:rPr>
+        <w:t>():</w:t>
       </w:r>
     </w:p>
     <w:p>
@@ -3975,7 +4048,8 @@
           <w:lang w:val="en-US" w:eastAsia="fr-FR"/>
           <w14:ligatures w14:val="none"/>
         </w:rPr>
-        <w:t xml:space="preserve">from extensions import </w:t>
+        <w:lastRenderedPageBreak/>
+        <w:t xml:space="preserve">    data = </w:t>
       </w:r>
       <w:proofErr w:type="spellStart"/>
       <w:r>
@@ -3987,9 +4061,20 @@
           <w:lang w:val="en-US" w:eastAsia="fr-FR"/>
           <w14:ligatures w14:val="none"/>
         </w:rPr>
-        <w:t>db</w:t>
+        <w:t>request.get_json</w:t>
       </w:r>
       <w:proofErr w:type="spellEnd"/>
+      <w:r>
+        <w:rPr>
+          <w:rFonts w:ascii="Courier New" w:eastAsia="Times New Roman" w:hAnsi="Courier New" w:cs="Courier New"/>
+          <w:kern w:val="0"/>
+          <w:sz w:val="20"/>
+          <w:szCs w:val="20"/>
+          <w:lang w:val="en-US" w:eastAsia="fr-FR"/>
+          <w14:ligatures w14:val="none"/>
+        </w:rPr>
+        <w:t>()</w:t>
+      </w:r>
     </w:p>
     <w:p>
       <w:pPr>
@@ -4030,7 +4115,481 @@
           <w:lang w:val="en-US" w:eastAsia="fr-FR"/>
           <w14:ligatures w14:val="none"/>
         </w:rPr>
-        <w:lastRenderedPageBreak/>
+        <w:t xml:space="preserve">    </w:t>
+      </w:r>
+      <w:proofErr w:type="spellStart"/>
+      <w:r>
+        <w:rPr>
+          <w:rFonts w:ascii="Courier New" w:eastAsia="Times New Roman" w:hAnsi="Courier New" w:cs="Courier New"/>
+          <w:kern w:val="0"/>
+          <w:sz w:val="20"/>
+          <w:szCs w:val="20"/>
+          <w:lang w:val="en-US" w:eastAsia="fr-FR"/>
+          <w14:ligatures w14:val="none"/>
+        </w:rPr>
+        <w:t>new_activity</w:t>
+      </w:r>
+      <w:proofErr w:type="spellEnd"/>
+      <w:r>
+        <w:rPr>
+          <w:rFonts w:ascii="Courier New" w:eastAsia="Times New Roman" w:hAnsi="Courier New" w:cs="Courier New"/>
+          <w:kern w:val="0"/>
+          <w:sz w:val="20"/>
+          <w:szCs w:val="20"/>
+          <w:lang w:val="en-US" w:eastAsia="fr-FR"/>
+          <w14:ligatures w14:val="none"/>
+        </w:rPr>
+        <w:t xml:space="preserve"> = Activity(name=data['name'])</w:t>
+      </w:r>
+    </w:p>
+    <w:p>
+      <w:pPr>
+        <w:tabs>
+          <w:tab w:val="left" w:pos="916"/>
+          <w:tab w:val="left" w:pos="1832"/>
+          <w:tab w:val="left" w:pos="2748"/>
+          <w:tab w:val="left" w:pos="3664"/>
+          <w:tab w:val="left" w:pos="4580"/>
+          <w:tab w:val="left" w:pos="5496"/>
+          <w:tab w:val="left" w:pos="6412"/>
+          <w:tab w:val="left" w:pos="7328"/>
+          <w:tab w:val="left" w:pos="8244"/>
+          <w:tab w:val="left" w:pos="9160"/>
+          <w:tab w:val="left" w:pos="10076"/>
+          <w:tab w:val="left" w:pos="10992"/>
+          <w:tab w:val="left" w:pos="11908"/>
+          <w:tab w:val="left" w:pos="12824"/>
+          <w:tab w:val="left" w:pos="13740"/>
+          <w:tab w:val="left" w:pos="14656"/>
+        </w:tabs>
+        <w:spacing w:after="0" w:line="240" w:lineRule="auto"/>
+        <w:rPr>
+          <w:rFonts w:ascii="Courier New" w:eastAsia="Times New Roman" w:hAnsi="Courier New" w:cs="Courier New"/>
+          <w:kern w:val="0"/>
+          <w:sz w:val="20"/>
+          <w:szCs w:val="20"/>
+          <w:lang w:val="en-US" w:eastAsia="fr-FR"/>
+          <w14:ligatures w14:val="none"/>
+        </w:rPr>
+      </w:pPr>
+      <w:r>
+        <w:rPr>
+          <w:rFonts w:ascii="Courier New" w:eastAsia="Times New Roman" w:hAnsi="Courier New" w:cs="Courier New"/>
+          <w:kern w:val="0"/>
+          <w:sz w:val="20"/>
+          <w:szCs w:val="20"/>
+          <w:lang w:val="en-US" w:eastAsia="fr-FR"/>
+          <w14:ligatures w14:val="none"/>
+        </w:rPr>
+        <w:t xml:space="preserve">    </w:t>
+      </w:r>
+      <w:proofErr w:type="spellStart"/>
+      <w:r>
+        <w:rPr>
+          <w:rFonts w:ascii="Courier New" w:eastAsia="Times New Roman" w:hAnsi="Courier New" w:cs="Courier New"/>
+          <w:kern w:val="0"/>
+          <w:sz w:val="20"/>
+          <w:szCs w:val="20"/>
+          <w:lang w:val="en-US" w:eastAsia="fr-FR"/>
+          <w14:ligatures w14:val="none"/>
+        </w:rPr>
+        <w:t>db.session.add</w:t>
+      </w:r>
+      <w:proofErr w:type="spellEnd"/>
+      <w:r>
+        <w:rPr>
+          <w:rFonts w:ascii="Courier New" w:eastAsia="Times New Roman" w:hAnsi="Courier New" w:cs="Courier New"/>
+          <w:kern w:val="0"/>
+          <w:sz w:val="20"/>
+          <w:szCs w:val="20"/>
+          <w:lang w:val="en-US" w:eastAsia="fr-FR"/>
+          <w14:ligatures w14:val="none"/>
+        </w:rPr>
+        <w:t>(</w:t>
+      </w:r>
+      <w:proofErr w:type="spellStart"/>
+      <w:r>
+        <w:rPr>
+          <w:rFonts w:ascii="Courier New" w:eastAsia="Times New Roman" w:hAnsi="Courier New" w:cs="Courier New"/>
+          <w:kern w:val="0"/>
+          <w:sz w:val="20"/>
+          <w:szCs w:val="20"/>
+          <w:lang w:val="en-US" w:eastAsia="fr-FR"/>
+          <w14:ligatures w14:val="none"/>
+        </w:rPr>
+        <w:t>new_activity</w:t>
+      </w:r>
+      <w:proofErr w:type="spellEnd"/>
+      <w:r>
+        <w:rPr>
+          <w:rFonts w:ascii="Courier New" w:eastAsia="Times New Roman" w:hAnsi="Courier New" w:cs="Courier New"/>
+          <w:kern w:val="0"/>
+          <w:sz w:val="20"/>
+          <w:szCs w:val="20"/>
+          <w:lang w:val="en-US" w:eastAsia="fr-FR"/>
+          <w14:ligatures w14:val="none"/>
+        </w:rPr>
+        <w:t>)</w:t>
+      </w:r>
+    </w:p>
+    <w:p>
+      <w:pPr>
+        <w:tabs>
+          <w:tab w:val="left" w:pos="916"/>
+          <w:tab w:val="left" w:pos="1832"/>
+          <w:tab w:val="left" w:pos="2748"/>
+          <w:tab w:val="left" w:pos="3664"/>
+          <w:tab w:val="left" w:pos="4580"/>
+          <w:tab w:val="left" w:pos="5496"/>
+          <w:tab w:val="left" w:pos="6412"/>
+          <w:tab w:val="left" w:pos="7328"/>
+          <w:tab w:val="left" w:pos="8244"/>
+          <w:tab w:val="left" w:pos="9160"/>
+          <w:tab w:val="left" w:pos="10076"/>
+          <w:tab w:val="left" w:pos="10992"/>
+          <w:tab w:val="left" w:pos="11908"/>
+          <w:tab w:val="left" w:pos="12824"/>
+          <w:tab w:val="left" w:pos="13740"/>
+          <w:tab w:val="left" w:pos="14656"/>
+        </w:tabs>
+        <w:spacing w:after="0" w:line="240" w:lineRule="auto"/>
+        <w:rPr>
+          <w:rFonts w:ascii="Courier New" w:eastAsia="Times New Roman" w:hAnsi="Courier New" w:cs="Courier New"/>
+          <w:kern w:val="0"/>
+          <w:sz w:val="20"/>
+          <w:szCs w:val="20"/>
+          <w:lang w:val="en-US" w:eastAsia="fr-FR"/>
+          <w14:ligatures w14:val="none"/>
+        </w:rPr>
+      </w:pPr>
+      <w:r>
+        <w:rPr>
+          <w:rFonts w:ascii="Courier New" w:eastAsia="Times New Roman" w:hAnsi="Courier New" w:cs="Courier New"/>
+          <w:kern w:val="0"/>
+          <w:sz w:val="20"/>
+          <w:szCs w:val="20"/>
+          <w:lang w:val="en-US" w:eastAsia="fr-FR"/>
+          <w14:ligatures w14:val="none"/>
+        </w:rPr>
+        <w:t xml:space="preserve">    </w:t>
+      </w:r>
+      <w:proofErr w:type="spellStart"/>
+      <w:r>
+        <w:rPr>
+          <w:rFonts w:ascii="Courier New" w:eastAsia="Times New Roman" w:hAnsi="Courier New" w:cs="Courier New"/>
+          <w:kern w:val="0"/>
+          <w:sz w:val="20"/>
+          <w:szCs w:val="20"/>
+          <w:lang w:val="en-US" w:eastAsia="fr-FR"/>
+          <w14:ligatures w14:val="none"/>
+        </w:rPr>
+        <w:t>db.session.commit</w:t>
+      </w:r>
+      <w:proofErr w:type="spellEnd"/>
+      <w:r>
+        <w:rPr>
+          <w:rFonts w:ascii="Courier New" w:eastAsia="Times New Roman" w:hAnsi="Courier New" w:cs="Courier New"/>
+          <w:kern w:val="0"/>
+          <w:sz w:val="20"/>
+          <w:szCs w:val="20"/>
+          <w:lang w:val="en-US" w:eastAsia="fr-FR"/>
+          <w14:ligatures w14:val="none"/>
+        </w:rPr>
+        <w:t>()</w:t>
+      </w:r>
+    </w:p>
+    <w:p>
+      <w:pPr>
+        <w:tabs>
+          <w:tab w:val="left" w:pos="916"/>
+          <w:tab w:val="left" w:pos="1832"/>
+          <w:tab w:val="left" w:pos="2748"/>
+          <w:tab w:val="left" w:pos="3664"/>
+          <w:tab w:val="left" w:pos="4580"/>
+          <w:tab w:val="left" w:pos="5496"/>
+          <w:tab w:val="left" w:pos="6412"/>
+          <w:tab w:val="left" w:pos="7328"/>
+          <w:tab w:val="left" w:pos="8244"/>
+          <w:tab w:val="left" w:pos="9160"/>
+          <w:tab w:val="left" w:pos="10076"/>
+          <w:tab w:val="left" w:pos="10992"/>
+          <w:tab w:val="left" w:pos="11908"/>
+          <w:tab w:val="left" w:pos="12824"/>
+          <w:tab w:val="left" w:pos="13740"/>
+          <w:tab w:val="left" w:pos="14656"/>
+        </w:tabs>
+        <w:spacing w:after="0" w:line="240" w:lineRule="auto"/>
+        <w:rPr>
+          <w:rFonts w:ascii="Courier New" w:eastAsia="Times New Roman" w:hAnsi="Courier New" w:cs="Courier New"/>
+          <w:kern w:val="0"/>
+          <w:sz w:val="20"/>
+          <w:szCs w:val="20"/>
+          <w:lang w:val="en-US" w:eastAsia="fr-FR"/>
+          <w14:ligatures w14:val="none"/>
+        </w:rPr>
+      </w:pPr>
+      <w:r>
+        <w:rPr>
+          <w:rFonts w:ascii="Courier New" w:eastAsia="Times New Roman" w:hAnsi="Courier New" w:cs="Courier New"/>
+          <w:kern w:val="0"/>
+          <w:sz w:val="20"/>
+          <w:szCs w:val="20"/>
+          <w:lang w:val="en-US" w:eastAsia="fr-FR"/>
+          <w14:ligatures w14:val="none"/>
+        </w:rPr>
+        <w:t xml:space="preserve">    return </w:t>
+      </w:r>
+      <w:proofErr w:type="spellStart"/>
+      <w:r>
+        <w:rPr>
+          <w:rFonts w:ascii="Courier New" w:eastAsia="Times New Roman" w:hAnsi="Courier New" w:cs="Courier New"/>
+          <w:kern w:val="0"/>
+          <w:sz w:val="20"/>
+          <w:szCs w:val="20"/>
+          <w:lang w:val="en-US" w:eastAsia="fr-FR"/>
+          <w14:ligatures w14:val="none"/>
+        </w:rPr>
+        <w:t>jsonify</w:t>
+      </w:r>
+      <w:proofErr w:type="spellEnd"/>
+      <w:r>
+        <w:rPr>
+          <w:rFonts w:ascii="Courier New" w:eastAsia="Times New Roman" w:hAnsi="Courier New" w:cs="Courier New"/>
+          <w:kern w:val="0"/>
+          <w:sz w:val="20"/>
+          <w:szCs w:val="20"/>
+          <w:lang w:val="en-US" w:eastAsia="fr-FR"/>
+          <w14:ligatures w14:val="none"/>
+        </w:rPr>
+        <w:t>({"id": new_activity.id, "name": new_activity.name}), 201</w:t>
+      </w:r>
+    </w:p>
+    <w:p>
+      <w:pPr>
+        <w:spacing w:before="100" w:beforeAutospacing="1" w:after="100" w:afterAutospacing="1" w:line="240" w:lineRule="auto"/>
+        <w:rPr>
+          <w:rFonts w:ascii="Times New Roman" w:eastAsia="Times New Roman" w:hAnsi="Times New Roman" w:cs="Times New Roman"/>
+          <w:kern w:val="0"/>
+          <w:lang w:val="en-US" w:eastAsia="fr-FR"/>
+          <w14:ligatures w14:val="none"/>
+        </w:rPr>
+      </w:pPr>
+      <w:r>
+        <w:rPr>
+          <w:rFonts w:ascii="Times New Roman" w:eastAsia="Times New Roman" w:hAnsi="Times New Roman" w:cs="Times New Roman"/>
+          <w:b/>
+          <w:bCs/>
+          <w:kern w:val="0"/>
+          <w:lang w:val="en-US" w:eastAsia="fr-FR"/>
+          <w14:ligatures w14:val="none"/>
+        </w:rPr>
+        <w:t xml:space="preserve">4.4 </w:t>
+      </w:r>
+      <w:r>
+        <w:rPr>
+          <w:rFonts w:ascii="Courier New" w:eastAsia="Times New Roman" w:hAnsi="Courier New" w:cs="Courier New"/>
+          <w:b/>
+          <w:bCs/>
+          <w:kern w:val="0"/>
+          <w:sz w:val="20"/>
+          <w:szCs w:val="20"/>
+          <w:lang w:val="en-US" w:eastAsia="fr-FR"/>
+          <w14:ligatures w14:val="none"/>
+        </w:rPr>
+        <w:t>app.py</w:t>
+      </w:r>
+    </w:p>
+    <w:p>
+      <w:pPr>
+        <w:tabs>
+          <w:tab w:val="left" w:pos="916"/>
+          <w:tab w:val="left" w:pos="1832"/>
+          <w:tab w:val="left" w:pos="2748"/>
+          <w:tab w:val="left" w:pos="3664"/>
+          <w:tab w:val="left" w:pos="4580"/>
+          <w:tab w:val="left" w:pos="5496"/>
+          <w:tab w:val="left" w:pos="6412"/>
+          <w:tab w:val="left" w:pos="7328"/>
+          <w:tab w:val="left" w:pos="8244"/>
+          <w:tab w:val="left" w:pos="9160"/>
+          <w:tab w:val="left" w:pos="10076"/>
+          <w:tab w:val="left" w:pos="10992"/>
+          <w:tab w:val="left" w:pos="11908"/>
+          <w:tab w:val="left" w:pos="12824"/>
+          <w:tab w:val="left" w:pos="13740"/>
+          <w:tab w:val="left" w:pos="14656"/>
+        </w:tabs>
+        <w:spacing w:after="0" w:line="240" w:lineRule="auto"/>
+        <w:rPr>
+          <w:rFonts w:ascii="Courier New" w:eastAsia="Times New Roman" w:hAnsi="Courier New" w:cs="Courier New"/>
+          <w:kern w:val="0"/>
+          <w:sz w:val="20"/>
+          <w:szCs w:val="20"/>
+          <w:lang w:val="en-US" w:eastAsia="fr-FR"/>
+          <w14:ligatures w14:val="none"/>
+        </w:rPr>
+      </w:pPr>
+      <w:r>
+        <w:rPr>
+          <w:rFonts w:ascii="Courier New" w:eastAsia="Times New Roman" w:hAnsi="Courier New" w:cs="Courier New"/>
+          <w:kern w:val="0"/>
+          <w:sz w:val="20"/>
+          <w:szCs w:val="20"/>
+          <w:lang w:val="en-US" w:eastAsia="fr-FR"/>
+          <w14:ligatures w14:val="none"/>
+        </w:rPr>
+        <w:t xml:space="preserve">import </w:t>
+      </w:r>
+      <w:proofErr w:type="spellStart"/>
+      <w:r>
+        <w:rPr>
+          <w:rFonts w:ascii="Courier New" w:eastAsia="Times New Roman" w:hAnsi="Courier New" w:cs="Courier New"/>
+          <w:kern w:val="0"/>
+          <w:sz w:val="20"/>
+          <w:szCs w:val="20"/>
+          <w:lang w:val="en-US" w:eastAsia="fr-FR"/>
+          <w14:ligatures w14:val="none"/>
+        </w:rPr>
+        <w:t>os</w:t>
+      </w:r>
+      <w:proofErr w:type="spellEnd"/>
+    </w:p>
+    <w:p>
+      <w:pPr>
+        <w:tabs>
+          <w:tab w:val="left" w:pos="916"/>
+          <w:tab w:val="left" w:pos="1832"/>
+          <w:tab w:val="left" w:pos="2748"/>
+          <w:tab w:val="left" w:pos="3664"/>
+          <w:tab w:val="left" w:pos="4580"/>
+          <w:tab w:val="left" w:pos="5496"/>
+          <w:tab w:val="left" w:pos="6412"/>
+          <w:tab w:val="left" w:pos="7328"/>
+          <w:tab w:val="left" w:pos="8244"/>
+          <w:tab w:val="left" w:pos="9160"/>
+          <w:tab w:val="left" w:pos="10076"/>
+          <w:tab w:val="left" w:pos="10992"/>
+          <w:tab w:val="left" w:pos="11908"/>
+          <w:tab w:val="left" w:pos="12824"/>
+          <w:tab w:val="left" w:pos="13740"/>
+          <w:tab w:val="left" w:pos="14656"/>
+        </w:tabs>
+        <w:spacing w:after="0" w:line="240" w:lineRule="auto"/>
+        <w:rPr>
+          <w:rFonts w:ascii="Courier New" w:eastAsia="Times New Roman" w:hAnsi="Courier New" w:cs="Courier New"/>
+          <w:kern w:val="0"/>
+          <w:sz w:val="20"/>
+          <w:szCs w:val="20"/>
+          <w:lang w:val="en-US" w:eastAsia="fr-FR"/>
+          <w14:ligatures w14:val="none"/>
+        </w:rPr>
+      </w:pPr>
+      <w:r>
+        <w:rPr>
+          <w:rFonts w:ascii="Courier New" w:eastAsia="Times New Roman" w:hAnsi="Courier New" w:cs="Courier New"/>
+          <w:kern w:val="0"/>
+          <w:sz w:val="20"/>
+          <w:szCs w:val="20"/>
+          <w:lang w:val="en-US" w:eastAsia="fr-FR"/>
+          <w14:ligatures w14:val="none"/>
+        </w:rPr>
+        <w:t>from flask import Flask</w:t>
+      </w:r>
+    </w:p>
+    <w:p>
+      <w:pPr>
+        <w:tabs>
+          <w:tab w:val="left" w:pos="916"/>
+          <w:tab w:val="left" w:pos="1832"/>
+          <w:tab w:val="left" w:pos="2748"/>
+          <w:tab w:val="left" w:pos="3664"/>
+          <w:tab w:val="left" w:pos="4580"/>
+          <w:tab w:val="left" w:pos="5496"/>
+          <w:tab w:val="left" w:pos="6412"/>
+          <w:tab w:val="left" w:pos="7328"/>
+          <w:tab w:val="left" w:pos="8244"/>
+          <w:tab w:val="left" w:pos="9160"/>
+          <w:tab w:val="left" w:pos="10076"/>
+          <w:tab w:val="left" w:pos="10992"/>
+          <w:tab w:val="left" w:pos="11908"/>
+          <w:tab w:val="left" w:pos="12824"/>
+          <w:tab w:val="left" w:pos="13740"/>
+          <w:tab w:val="left" w:pos="14656"/>
+        </w:tabs>
+        <w:spacing w:after="0" w:line="240" w:lineRule="auto"/>
+        <w:rPr>
+          <w:rFonts w:ascii="Courier New" w:eastAsia="Times New Roman" w:hAnsi="Courier New" w:cs="Courier New"/>
+          <w:kern w:val="0"/>
+          <w:sz w:val="20"/>
+          <w:szCs w:val="20"/>
+          <w:lang w:val="en-US" w:eastAsia="fr-FR"/>
+          <w14:ligatures w14:val="none"/>
+        </w:rPr>
+      </w:pPr>
+      <w:r>
+        <w:rPr>
+          <w:rFonts w:ascii="Courier New" w:eastAsia="Times New Roman" w:hAnsi="Courier New" w:cs="Courier New"/>
+          <w:kern w:val="0"/>
+          <w:sz w:val="20"/>
+          <w:szCs w:val="20"/>
+          <w:lang w:val="en-US" w:eastAsia="fr-FR"/>
+          <w14:ligatures w14:val="none"/>
+        </w:rPr>
+        <w:t xml:space="preserve">from extensions import </w:t>
+      </w:r>
+      <w:proofErr w:type="spellStart"/>
+      <w:r>
+        <w:rPr>
+          <w:rFonts w:ascii="Courier New" w:eastAsia="Times New Roman" w:hAnsi="Courier New" w:cs="Courier New"/>
+          <w:kern w:val="0"/>
+          <w:sz w:val="20"/>
+          <w:szCs w:val="20"/>
+          <w:lang w:val="en-US" w:eastAsia="fr-FR"/>
+          <w14:ligatures w14:val="none"/>
+        </w:rPr>
+        <w:t>db</w:t>
+      </w:r>
+      <w:proofErr w:type="spellEnd"/>
+    </w:p>
+    <w:p>
+      <w:pPr>
+        <w:tabs>
+          <w:tab w:val="left" w:pos="916"/>
+          <w:tab w:val="left" w:pos="1832"/>
+          <w:tab w:val="left" w:pos="2748"/>
+          <w:tab w:val="left" w:pos="3664"/>
+          <w:tab w:val="left" w:pos="4580"/>
+          <w:tab w:val="left" w:pos="5496"/>
+          <w:tab w:val="left" w:pos="6412"/>
+          <w:tab w:val="left" w:pos="7328"/>
+          <w:tab w:val="left" w:pos="8244"/>
+          <w:tab w:val="left" w:pos="9160"/>
+          <w:tab w:val="left" w:pos="10076"/>
+          <w:tab w:val="left" w:pos="10992"/>
+          <w:tab w:val="left" w:pos="11908"/>
+          <w:tab w:val="left" w:pos="12824"/>
+          <w:tab w:val="left" w:pos="13740"/>
+          <w:tab w:val="left" w:pos="14656"/>
+        </w:tabs>
+        <w:spacing w:after="0" w:line="240" w:lineRule="auto"/>
+        <w:rPr>
+          <w:rFonts w:ascii="Courier New" w:eastAsia="Times New Roman" w:hAnsi="Courier New" w:cs="Courier New"/>
+          <w:kern w:val="0"/>
+          <w:sz w:val="20"/>
+          <w:szCs w:val="20"/>
+          <w:lang w:val="en-US" w:eastAsia="fr-FR"/>
+          <w14:ligatures w14:val="none"/>
+        </w:rPr>
+      </w:pPr>
+      <w:r>
+        <w:rPr>
+          <w:rFonts w:ascii="Courier New" w:eastAsia="Times New Roman" w:hAnsi="Courier New" w:cs="Courier New"/>
+          <w:kern w:val="0"/>
+          <w:sz w:val="20"/>
+          <w:szCs w:val="20"/>
+          <w:lang w:val="en-US" w:eastAsia="fr-FR"/>
+          <w14:ligatures w14:val="none"/>
+        </w:rPr>
         <w:t xml:space="preserve">from </w:t>
       </w:r>
       <w:proofErr w:type="spellStart"/>
@@ -6274,6 +6833,7 @@
           <w:lang w:val="en-US" w:eastAsia="fr-FR"/>
           <w14:ligatures w14:val="none"/>
         </w:rPr>
+        <w:lastRenderedPageBreak/>
         <w:t>Invoke-RestMethod -Uri "http://127.0.0.1:5000/activities" -Method POST -</w:t>
       </w:r>
       <w:proofErr w:type="spellStart"/>
@@ -6536,7 +7096,6 @@
           <w:lang w:eastAsia="fr-FR"/>
           <w14:ligatures w14:val="none"/>
         </w:rPr>
-        <w:lastRenderedPageBreak/>
         <w:t>6.1 Installation et Vérification de Git</w:t>
       </w:r>
       <w:r>
@@ -7511,6 +8070,7 @@
           <w:lang w:eastAsia="fr-FR"/>
           <w14:ligatures w14:val="none"/>
         </w:rPr>
+        <w:lastRenderedPageBreak/>
         <w:t xml:space="preserve">Saisissez vos identifiants </w:t>
       </w:r>
       <w:proofErr w:type="spellStart"/>
@@ -7699,7 +8259,6 @@
           <w:lang w:eastAsia="fr-FR"/>
           <w14:ligatures w14:val="none"/>
         </w:rPr>
-        <w:lastRenderedPageBreak/>
         <w:t>Utilisation des branches</w:t>
       </w:r>
       <w:r>
@@ -8608,6 +9167,7 @@
           <w:lang w:eastAsia="fr-FR"/>
           <w14:ligatures w14:val="none"/>
         </w:rPr>
+        <w:lastRenderedPageBreak/>
         <w:t>c</w:t>
       </w:r>
       <w:r>
@@ -8794,7 +9354,6 @@
           <w:lang w:eastAsia="fr-FR"/>
           <w14:ligatures w14:val="none"/>
         </w:rPr>
-        <w:lastRenderedPageBreak/>
         <w:t xml:space="preserve">L’utilisation de </w:t>
       </w:r>
       <w:proofErr w:type="spellStart"/>
@@ -9488,6 +10047,7 @@
           <w:lang w:eastAsia="fr-FR"/>
           <w14:ligatures w14:val="none"/>
         </w:rPr>
+        <w:lastRenderedPageBreak/>
         <w:t>Ci-dessous, un exemple de script batch (.bat) qui permettra, après un redémarrage de l’ordinateur, de remettre en place votre environnement de développement. Ce script :</w:t>
       </w:r>
     </w:p>
@@ -9648,7 +10208,6 @@
           <w:lang w:eastAsia="fr-FR"/>
           <w14:ligatures w14:val="none"/>
         </w:rPr>
-        <w:lastRenderedPageBreak/>
         <w:t>Le</w:t>
       </w:r>
       <w:r>
@@ -11764,6 +12323,7 @@
           <w:lang w:eastAsia="fr-FR"/>
           <w14:ligatures w14:val="none"/>
         </w:rPr>
+        <w:lastRenderedPageBreak/>
         <w:t xml:space="preserve">if </w:t>
       </w:r>
       <w:proofErr w:type="spellStart"/>
@@ -17176,6 +17736,7 @@
   <w:style w:type="character" w:default="1" w:styleId="Policepardfaut">
     <w:name w:val="Default Paragraph Font"/>
     <w:uiPriority w:val="1"/>
+    <w:semiHidden/>
     <w:unhideWhenUsed/>
   </w:style>
   <w:style w:type="table" w:default="1" w:styleId="TableauNormal">
@@ -17788,6 +18349,26 @@
 </file>
 
 <file path=customXml/item1.xml><?xml version="1.0" encoding="utf-8"?>
+<p:properties xmlns:p="http://schemas.microsoft.com/office/2006/metadata/properties" xmlns:xsi="http://www.w3.org/2001/XMLSchema-instance" xmlns:pc="http://schemas.microsoft.com/office/infopath/2007/PartnerControls">
+  <documentManagement>
+    <lcf76f155ced4ddcb4097134ff3c332f xmlns="c4dd0f40-f31d-461d-b7c3-687416f64f67">
+      <Terms xmlns="http://schemas.microsoft.com/office/infopath/2007/PartnerControls"/>
+    </lcf76f155ced4ddcb4097134ff3c332f>
+    <TaxCatchAll xmlns="593fd1cb-9653-449a-91ef-a60b3fee2dff" xsi:nil="true"/>
+  </documentManagement>
+</p:properties>
+</file>
+
+<file path=customXml/item2.xml><?xml version="1.0" encoding="utf-8"?>
+<?mso-contentType ?>
+<FormTemplates xmlns="http://schemas.microsoft.com/sharepoint/v3/contenttype/forms">
+  <Display>DocumentLibraryForm</Display>
+  <Edit>DocumentLibraryForm</Edit>
+  <New>DocumentLibraryForm</New>
+</FormTemplates>
+</file>
+
+<file path=customXml/item3.xml><?xml version="1.0" encoding="utf-8"?>
 <ct:contentTypeSchema xmlns:ct="http://schemas.microsoft.com/office/2006/metadata/contentType" xmlns:ma="http://schemas.microsoft.com/office/2006/metadata/properties/metaAttributes" ct:_="" ma:_="" ma:contentTypeName="Document" ma:contentTypeID="0x010100D85AE516370C0B47835E787457E1BAC8" ma:contentTypeVersion="10" ma:contentTypeDescription="Crée un document." ma:contentTypeScope="" ma:versionID="399a0960e1324fc8b56976742245af4e">
   <xsd:schema xmlns:xsd="http://www.w3.org/2001/XMLSchema" xmlns:xs="http://www.w3.org/2001/XMLSchema" xmlns:p="http://schemas.microsoft.com/office/2006/metadata/properties" xmlns:ns2="c4dd0f40-f31d-461d-b7c3-687416f64f67" xmlns:ns3="593fd1cb-9653-449a-91ef-a60b3fee2dff" targetNamespace="http://schemas.microsoft.com/office/2006/metadata/properties" ma:root="true" ma:fieldsID="376cec3ed6799b83dae3a5fef69f5730" ns2:_="" ns3:_="">
     <xsd:import namespace="c4dd0f40-f31d-461d-b7c3-687416f64f67"/>
@@ -17974,27 +18555,26 @@
 </ct:contentTypeSchema>
 </file>
 
-<file path=customXml/item2.xml><?xml version="1.0" encoding="utf-8"?>
-<?mso-contentType ?>
-<FormTemplates xmlns="http://schemas.microsoft.com/sharepoint/v3/contenttype/forms">
-  <Display>DocumentLibraryForm</Display>
-  <Edit>DocumentLibraryForm</Edit>
-  <New>DocumentLibraryForm</New>
-</FormTemplates>
+<file path=customXml/itemProps1.xml><?xml version="1.0" encoding="utf-8"?>
+<ds:datastoreItem xmlns:ds="http://schemas.openxmlformats.org/officeDocument/2006/customXml" ds:itemID="{0D88D0B6-29F5-4DA8-8F89-7400D143960A}">
+  <ds:schemaRefs>
+    <ds:schemaRef ds:uri="http://schemas.microsoft.com/office/2006/metadata/properties"/>
+    <ds:schemaRef ds:uri="http://schemas.microsoft.com/office/infopath/2007/PartnerControls"/>
+    <ds:schemaRef ds:uri="c4dd0f40-f31d-461d-b7c3-687416f64f67"/>
+    <ds:schemaRef ds:uri="593fd1cb-9653-449a-91ef-a60b3fee2dff"/>
+  </ds:schemaRefs>
+</ds:datastoreItem>
 </file>
 
-<file path=customXml/item3.xml><?xml version="1.0" encoding="utf-8"?>
-<p:properties xmlns:p="http://schemas.microsoft.com/office/2006/metadata/properties" xmlns:xsi="http://www.w3.org/2001/XMLSchema-instance" xmlns:pc="http://schemas.microsoft.com/office/infopath/2007/PartnerControls">
-  <documentManagement>
-    <lcf76f155ced4ddcb4097134ff3c332f xmlns="c4dd0f40-f31d-461d-b7c3-687416f64f67">
-      <Terms xmlns="http://schemas.microsoft.com/office/infopath/2007/PartnerControls"/>
-    </lcf76f155ced4ddcb4097134ff3c332f>
-    <TaxCatchAll xmlns="593fd1cb-9653-449a-91ef-a60b3fee2dff" xsi:nil="true"/>
-  </documentManagement>
-</p:properties>
+<file path=customXml/itemProps2.xml><?xml version="1.0" encoding="utf-8"?>
+<ds:datastoreItem xmlns:ds="http://schemas.openxmlformats.org/officeDocument/2006/customXml" ds:itemID="{D0CEE951-537A-4EDD-83B2-963E65D45917}">
+  <ds:schemaRefs>
+    <ds:schemaRef ds:uri="http://schemas.microsoft.com/sharepoint/v3/contenttype/forms"/>
+  </ds:schemaRefs>
+</ds:datastoreItem>
 </file>
 
-<file path=customXml/itemProps1.xml><?xml version="1.0" encoding="utf-8"?>
+<file path=customXml/itemProps3.xml><?xml version="1.0" encoding="utf-8"?>
 <ds:datastoreItem xmlns:ds="http://schemas.openxmlformats.org/officeDocument/2006/customXml" ds:itemID="{9F1C2734-19E6-4E05-AD86-9B07940CA8B9}">
   <ds:schemaRefs>
     <ds:schemaRef ds:uri="http://schemas.microsoft.com/office/2006/metadata/contentType"/>
@@ -18011,23 +18591,4 @@
     <ds:schemaRef ds:uri="http://schemas.microsoft.com/internal/obd"/>
   </ds:schemaRefs>
 </ds:datastoreItem>
-</file>
-
-<file path=customXml/itemProps2.xml><?xml version="1.0" encoding="utf-8"?>
-<ds:datastoreItem xmlns:ds="http://schemas.openxmlformats.org/officeDocument/2006/customXml" ds:itemID="{D0CEE951-537A-4EDD-83B2-963E65D45917}">
-  <ds:schemaRefs>
-    <ds:schemaRef ds:uri="http://schemas.microsoft.com/sharepoint/v3/contenttype/forms"/>
-  </ds:schemaRefs>
-</ds:datastoreItem>
-</file>
-
-<file path=customXml/itemProps3.xml><?xml version="1.0" encoding="utf-8"?>
-<ds:datastoreItem xmlns:ds="http://schemas.openxmlformats.org/officeDocument/2006/customXml" ds:itemID="{0D88D0B6-29F5-4DA8-8F89-7400D143960A}">
-  <ds:schemaRefs>
-    <ds:schemaRef ds:uri="http://schemas.microsoft.com/office/2006/metadata/properties"/>
-    <ds:schemaRef ds:uri="http://schemas.microsoft.com/office/infopath/2007/PartnerControls"/>
-    <ds:schemaRef ds:uri="c4dd0f40-f31d-461d-b7c3-687416f64f67"/>
-    <ds:schemaRef ds:uri="593fd1cb-9653-449a-91ef-a60b3fee2dff"/>
-  </ds:schemaRefs>
-</ds:datastoreItem>
 </file>
</xml_diff>